<commit_message>
WBS V2.0 updated 4_20
</commit_message>
<xml_diff>
--- a/WBS v2.0.docx
+++ b/WBS v2.0.docx
@@ -599,18 +599,7 @@
                                 <w:sz w:val="16"/>
                                 <w:szCs w:val="16"/>
                               </w:rPr>
-                              <w:t>Log file ge</w:t>
-                            </w:r>
-                            <w:bookmarkStart w:id="0" w:name="_GoBack"/>
-                            <w:bookmarkEnd w:id="0"/>
-                            <w:r>
-                              <w:rPr>
-                                <w:rFonts w:ascii="Century Gothic" w:eastAsia="Century Gothic" w:hAnsi="Century Gothic" w:cs="Century Gothic"/>
-                                <w:color w:val="000000" w:themeColor="dark1"/>
-                                <w:sz w:val="16"/>
-                                <w:szCs w:val="16"/>
-                              </w:rPr>
-                              <w:t>neration</w:t>
+                              <w:t>Log file generation</w:t>
                             </w:r>
                           </w:p>
                           <w:p>
@@ -6965,6 +6954,8 @@
       </w:r>
     </w:p>
     <w:p/>
+    <w:bookmarkStart w:id="0" w:name="_GoBack"/>
+    <w:bookmarkEnd w:id="0"/>
     <w:p>
       <w:r>
         <w:rPr>
@@ -9552,6 +9543,14 @@
                                 <w:szCs w:val="20"/>
                               </w:rPr>
                             </w:pPr>
+                            <w:r>
+                              <w:rPr>
+                                <w:rFonts w:ascii="Century Gothic" w:hAnsi="Century Gothic"/>
+                                <w:sz w:val="20"/>
+                                <w:szCs w:val="20"/>
+                              </w:rPr>
+                              <w:t>Shooting Mechanic</w:t>
+                            </w:r>
                           </w:p>
                         </w:txbxContent>
                       </wps:txbx>
@@ -9564,7 +9563,11 @@
           </mc:Choice>
           <mc:Fallback>
             <w:pict>
-              <v:shape w14:anchorId="60CF9944" id="_x0000_s1060" type="#_x0000_t202" style="position:absolute;margin-left:564.8pt;margin-top:53.85pt;width:145.95pt;height:35.7pt;z-index:251706368;visibility:visible;mso-wrap-style:square;mso-wrap-distance-left:9pt;mso-wrap-distance-top:0;mso-wrap-distance-right:9pt;mso-wrap-distance-bottom:0;mso-position-horizontal:absolute;mso-position-horizontal-relative:text;mso-position-vertical:absolute;mso-position-vertical-relative:text;v-text-anchor:middle" o:gfxdata="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" fillcolor="white [3201]" strokecolor="#a5a5a5 [3206]" strokeweight="1pt">
+              <v:shapetype w14:anchorId="60CF9944" id="_x0000_t202" coordsize="21600,21600" o:spt="202" path="m,l,21600r21600,l21600,xe">
+                <v:stroke joinstyle="miter"/>
+                <v:path gradientshapeok="t" o:connecttype="rect"/>
+              </v:shapetype>
+              <v:shape id="_x0000_s1060" type="#_x0000_t202" style="position:absolute;margin-left:564.8pt;margin-top:53.85pt;width:145.95pt;height:35.7pt;z-index:251706368;visibility:visible;mso-wrap-style:square;mso-wrap-distance-left:9pt;mso-wrap-distance-top:0;mso-wrap-distance-right:9pt;mso-wrap-distance-bottom:0;mso-position-horizontal:absolute;mso-position-horizontal-relative:text;mso-position-vertical:absolute;mso-position-vertical-relative:text;v-text-anchor:middle" o:gfxdata="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" fillcolor="white [3201]" strokecolor="#a5a5a5 [3206]" strokeweight="1pt">
                 <v:shadow on="t" color="#bfbfbf [2412]" opacity="26214f" origin=",-.5" offset="0,1pt"/>
                 <v:textbox>
                   <w:txbxContent>
@@ -9579,6 +9582,16 @@
                           <w:szCs w:val="20"/>
                         </w:rPr>
                       </w:pPr>
+                      <w:r>
+                        <w:rPr>
+                          <w:rFonts w:ascii="Century Gothic" w:hAnsi="Century Gothic"/>
+                          <w:sz w:val="20"/>
+                          <w:szCs w:val="20"/>
+                        </w:rPr>
+                        <w:t>Shooting Mechanic</w:t>
+                      </w:r>
+                      <w:bookmarkStart w:id="1" w:name="_GoBack"/>
+                      <w:bookmarkEnd w:id="1"/>
                     </w:p>
                   </w:txbxContent>
                 </v:textbox>
@@ -9666,7 +9679,20 @@
                               <w:pStyle w:val="NormalWeb"/>
                               <w:spacing w:before="0" w:beforeAutospacing="0" w:after="0" w:afterAutospacing="0"/>
                               <w:jc w:val="center"/>
+                              <w:rPr>
+                                <w:rFonts w:ascii="Century Gothic" w:hAnsi="Century Gothic"/>
+                                <w:sz w:val="20"/>
+                                <w:szCs w:val="20"/>
+                              </w:rPr>
                             </w:pPr>
+                            <w:r>
+                              <w:rPr>
+                                <w:rFonts w:ascii="Century Gothic" w:hAnsi="Century Gothic"/>
+                                <w:sz w:val="20"/>
+                                <w:szCs w:val="20"/>
+                              </w:rPr>
+                              <w:t>Database</w:t>
+                            </w:r>
                           </w:p>
                         </w:txbxContent>
                       </wps:txbx>
@@ -9679,7 +9705,11 @@
           </mc:Choice>
           <mc:Fallback>
             <w:pict>
-              <v:shape w14:anchorId="12E82E75" id="_x0000_s1061" type="#_x0000_t202" style="position:absolute;margin-left:383.75pt;margin-top:53.85pt;width:146.05pt;height:35.7pt;z-index:251699200;visibility:visible;mso-wrap-style:square;mso-wrap-distance-left:9pt;mso-wrap-distance-top:0;mso-wrap-distance-right:9pt;mso-wrap-distance-bottom:0;mso-position-horizontal:absolute;mso-position-horizontal-relative:text;mso-position-vertical:absolute;mso-position-vertical-relative:text;v-text-anchor:middle" o:gfxdata="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" fillcolor="white [3201]" strokecolor="#a5a5a5 [3206]" strokeweight="1pt">
+              <v:shapetype w14:anchorId="12E82E75" id="_x0000_t202" coordsize="21600,21600" o:spt="202" path="m,l,21600r21600,l21600,xe">
+                <v:stroke joinstyle="miter"/>
+                <v:path gradientshapeok="t" o:connecttype="rect"/>
+              </v:shapetype>
+              <v:shape id="_x0000_s1061" type="#_x0000_t202" style="position:absolute;margin-left:383.75pt;margin-top:53.85pt;width:146.05pt;height:35.7pt;z-index:251699200;visibility:visible;mso-wrap-style:square;mso-wrap-distance-left:9pt;mso-wrap-distance-top:0;mso-wrap-distance-right:9pt;mso-wrap-distance-bottom:0;mso-position-horizontal:absolute;mso-position-horizontal-relative:text;mso-position-vertical:absolute;mso-position-vertical-relative:text;v-text-anchor:middle" o:gfxdata="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" fillcolor="white [3201]" strokecolor="#a5a5a5 [3206]" strokeweight="1pt">
                 <v:shadow on="t" color="#bfbfbf [2412]" opacity="26214f" origin=",-.5" offset="0,1pt"/>
                 <v:textbox>
                   <w:txbxContent>
@@ -9688,7 +9718,20 @@
                         <w:pStyle w:val="NormalWeb"/>
                         <w:spacing w:before="0" w:beforeAutospacing="0" w:after="0" w:afterAutospacing="0"/>
                         <w:jc w:val="center"/>
+                        <w:rPr>
+                          <w:rFonts w:ascii="Century Gothic" w:hAnsi="Century Gothic"/>
+                          <w:sz w:val="20"/>
+                          <w:szCs w:val="20"/>
+                        </w:rPr>
                       </w:pPr>
+                      <w:r>
+                        <w:rPr>
+                          <w:rFonts w:ascii="Century Gothic" w:hAnsi="Century Gothic"/>
+                          <w:sz w:val="20"/>
+                          <w:szCs w:val="20"/>
+                        </w:rPr>
+                        <w:t>Database</w:t>
+                      </w:r>
                     </w:p>
                   </w:txbxContent>
                 </v:textbox>
@@ -10623,7 +10666,20 @@
                               <w:pStyle w:val="NormalWeb"/>
                               <w:spacing w:before="0" w:beforeAutospacing="0" w:after="0" w:afterAutospacing="0"/>
                               <w:jc w:val="center"/>
+                              <w:rPr>
+                                <w:rFonts w:ascii="Century Gothic" w:hAnsi="Century Gothic"/>
+                                <w:sz w:val="20"/>
+                                <w:szCs w:val="20"/>
+                              </w:rPr>
                             </w:pPr>
+                            <w:r>
+                              <w:rPr>
+                                <w:rFonts w:ascii="Century Gothic" w:hAnsi="Century Gothic"/>
+                                <w:sz w:val="20"/>
+                                <w:szCs w:val="20"/>
+                              </w:rPr>
+                              <w:t>User  Interface</w:t>
+                            </w:r>
                           </w:p>
                         </w:txbxContent>
                       </wps:txbx>
@@ -10645,7 +10701,20 @@
                         <w:pStyle w:val="NormalWeb"/>
                         <w:spacing w:before="0" w:beforeAutospacing="0" w:after="0" w:afterAutospacing="0"/>
                         <w:jc w:val="center"/>
+                        <w:rPr>
+                          <w:rFonts w:ascii="Century Gothic" w:hAnsi="Century Gothic"/>
+                          <w:sz w:val="20"/>
+                          <w:szCs w:val="20"/>
+                        </w:rPr>
                       </w:pPr>
+                      <w:r>
+                        <w:rPr>
+                          <w:rFonts w:ascii="Century Gothic" w:hAnsi="Century Gothic"/>
+                          <w:sz w:val="20"/>
+                          <w:szCs w:val="20"/>
+                        </w:rPr>
+                        <w:t>User  Interface</w:t>
+                      </w:r>
                     </w:p>
                   </w:txbxContent>
                 </v:textbox>
@@ -10741,7 +10810,7 @@
                                 <w:sz w:val="20"/>
                                 <w:szCs w:val="20"/>
                               </w:rPr>
-                              <w:t>Player Movement</w:t>
+                              <w:t>Replay System</w:t>
                             </w:r>
                           </w:p>
                         </w:txbxContent>
@@ -10755,7 +10824,7 @@
           </mc:Choice>
           <mc:Fallback>
             <w:pict>
-              <v:shape w14:anchorId="1F295B00" id="TextBox 4" o:spid="_x0000_s1052" type="#_x0000_t202" style="position:absolute;margin-left:3.75pt;margin-top:53.85pt;width:145.95pt;height:35.7pt;z-index:251684864;visibility:visible;mso-wrap-style:square;mso-wrap-distance-left:9pt;mso-wrap-distance-top:0;mso-wrap-distance-right:9pt;mso-wrap-distance-bottom:0;mso-position-horizontal:absolute;mso-position-horizontal-relative:text;mso-position-vertical:absolute;mso-position-vertical-relative:text;v-text-anchor:middle" o:gfxdata="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" fillcolor="white [3201]" strokecolor="#a5a5a5 [3206]" strokeweight="1pt">
+              <v:shape w14:anchorId="1F295B00" id="_x0000_s1063" type="#_x0000_t202" style="position:absolute;margin-left:3.75pt;margin-top:53.85pt;width:145.95pt;height:35.7pt;z-index:251684864;visibility:visible;mso-wrap-style:square;mso-wrap-distance-left:9pt;mso-wrap-distance-top:0;mso-wrap-distance-right:9pt;mso-wrap-distance-bottom:0;mso-position-horizontal:absolute;mso-position-horizontal-relative:text;mso-position-vertical:absolute;mso-position-vertical-relative:text;v-text-anchor:middle" o:gfxdata="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" fillcolor="white [3201]" strokecolor="#a5a5a5 [3206]" strokeweight="1pt">
                 <v:shadow on="t" color="#bfbfbf [2412]" opacity="26214f" origin=",-.5" offset="0,1pt"/>
                 <v:textbox>
                   <w:txbxContent>
@@ -10772,7 +10841,7 @@
                           <w:sz w:val="20"/>
                           <w:szCs w:val="20"/>
                         </w:rPr>
-                        <w:t>Player Movement</w:t>
+                        <w:t>Replay System</w:t>
                       </w:r>
                     </w:p>
                   </w:txbxContent>

</xml_diff>

<commit_message>
WBS updated to include replay V2.0
</commit_message>
<xml_diff>
--- a/WBS v2.0.docx
+++ b/WBS v2.0.docx
@@ -6954,9 +6954,1197 @@
       </w:r>
     </w:p>
     <w:p/>
-    <w:bookmarkStart w:id="0" w:name="_GoBack"/>
-    <w:bookmarkEnd w:id="0"/>
     <w:p>
+      <w:r>
+        <w:rPr>
+          <w:noProof/>
+        </w:rPr>
+        <mc:AlternateContent>
+          <mc:Choice Requires="wps">
+            <w:drawing>
+              <wp:anchor distT="0" distB="0" distL="114300" distR="114300" simplePos="0" relativeHeight="251714560" behindDoc="0" locked="0" layoutInCell="1" allowOverlap="1" wp14:anchorId="6B4C79E9" wp14:editId="44A17AB2">
+                <wp:simplePos x="0" y="0"/>
+                <wp:positionH relativeFrom="column">
+                  <wp:posOffset>-67310</wp:posOffset>
+                </wp:positionH>
+                <wp:positionV relativeFrom="paragraph">
+                  <wp:posOffset>2240915</wp:posOffset>
+                </wp:positionV>
+                <wp:extent cx="847725" cy="2440940"/>
+                <wp:effectExtent l="57150" t="38100" r="85725" b="92710"/>
+                <wp:wrapThrough wrapText="bothSides">
+                  <wp:wrapPolygon edited="0">
+                    <wp:start x="-1456" y="-337"/>
+                    <wp:lineTo x="-1456" y="21409"/>
+                    <wp:lineTo x="-971" y="22252"/>
+                    <wp:lineTo x="22813" y="22252"/>
+                    <wp:lineTo x="23299" y="21409"/>
+                    <wp:lineTo x="23299" y="-337"/>
+                    <wp:lineTo x="-1456" y="-337"/>
+                  </wp:wrapPolygon>
+                </wp:wrapThrough>
+                <wp:docPr id="13" name="TextBox 12"/>
+                <wp:cNvGraphicFramePr/>
+                <a:graphic xmlns:a="http://schemas.openxmlformats.org/drawingml/2006/main">
+                  <a:graphicData uri="http://schemas.microsoft.com/office/word/2010/wordprocessingShape">
+                    <wps:wsp>
+                      <wps:cNvSpPr txBox="1"/>
+                      <wps:spPr>
+                        <a:xfrm>
+                          <a:off x="0" y="0"/>
+                          <a:ext cx="847725" cy="2440940"/>
+                        </a:xfrm>
+                        <a:prstGeom prst="rect">
+                          <a:avLst/>
+                        </a:prstGeom>
+                        <a:solidFill>
+                          <a:schemeClr val="lt1"/>
+                        </a:solidFill>
+                        <a:ln w="12700" cmpd="sng">
+                          <a:solidFill>
+                            <a:schemeClr val="accent3"/>
+                          </a:solidFill>
+                        </a:ln>
+                        <a:effectLst>
+                          <a:outerShdw blurRad="50800" dist="12700" dir="5400000" algn="t" rotWithShape="0">
+                            <a:schemeClr val="bg1">
+                              <a:lumMod val="75000"/>
+                              <a:alpha val="40000"/>
+                            </a:schemeClr>
+                          </a:outerShdw>
+                        </a:effectLst>
+                      </wps:spPr>
+                      <wps:style>
+                        <a:lnRef idx="0">
+                          <a:scrgbClr r="0" g="0" b="0"/>
+                        </a:lnRef>
+                        <a:fillRef idx="0">
+                          <a:scrgbClr r="0" g="0" b="0"/>
+                        </a:fillRef>
+                        <a:effectRef idx="0">
+                          <a:scrgbClr r="0" g="0" b="0"/>
+                        </a:effectRef>
+                        <a:fontRef idx="minor">
+                          <a:schemeClr val="dk1"/>
+                        </a:fontRef>
+                      </wps:style>
+                      <wps:txbx>
+                        <w:txbxContent>
+                          <w:p>
+                            <w:pPr>
+                              <w:pStyle w:val="NormalWeb"/>
+                              <w:spacing w:before="0" w:beforeAutospacing="0" w:after="0" w:afterAutospacing="0"/>
+                              <w:jc w:val="center"/>
+                              <w:rPr>
+                                <w:rFonts w:ascii="Century Gothic" w:eastAsia="Century Gothic" w:hAnsi="Century Gothic" w:cs="Century Gothic"/>
+                                <w:color w:val="000000" w:themeColor="dark1"/>
+                                <w:sz w:val="16"/>
+                                <w:szCs w:val="16"/>
+                              </w:rPr>
+                            </w:pPr>
+                            <w:r>
+                              <w:rPr>
+                                <w:rFonts w:ascii="Century Gothic" w:eastAsia="Century Gothic" w:hAnsi="Century Gothic" w:cs="Century Gothic"/>
+                                <w:color w:val="000000" w:themeColor="dark1"/>
+                                <w:sz w:val="16"/>
+                                <w:szCs w:val="16"/>
+                              </w:rPr>
+                              <w:t>File encryption</w:t>
+                            </w:r>
+                          </w:p>
+                          <w:p>
+                            <w:pPr>
+                              <w:pStyle w:val="NormalWeb"/>
+                              <w:spacing w:before="0" w:beforeAutospacing="0" w:after="0" w:afterAutospacing="0"/>
+                              <w:jc w:val="center"/>
+                              <w:rPr>
+                                <w:rFonts w:ascii="Century Gothic" w:eastAsia="Century Gothic" w:hAnsi="Century Gothic" w:cs="Century Gothic"/>
+                                <w:color w:val="000000" w:themeColor="dark1"/>
+                                <w:sz w:val="16"/>
+                                <w:szCs w:val="16"/>
+                              </w:rPr>
+                            </w:pPr>
+                          </w:p>
+                          <w:p>
+                            <w:pPr>
+                              <w:pStyle w:val="NormalWeb"/>
+                              <w:spacing w:before="0" w:beforeAutospacing="0" w:after="0" w:afterAutospacing="0"/>
+                              <w:jc w:val="center"/>
+                              <w:rPr>
+                                <w:rFonts w:ascii="Century Gothic" w:eastAsia="Century Gothic" w:hAnsi="Century Gothic" w:cs="Century Gothic"/>
+                                <w:color w:val="000000" w:themeColor="dark1"/>
+                                <w:sz w:val="16"/>
+                                <w:szCs w:val="16"/>
+                              </w:rPr>
+                            </w:pPr>
+                            <w:r>
+                              <w:rPr>
+                                <w:rFonts w:ascii="Century Gothic" w:eastAsia="Century Gothic" w:hAnsi="Century Gothic" w:cs="Century Gothic"/>
+                                <w:color w:val="000000" w:themeColor="dark1"/>
+                                <w:sz w:val="16"/>
+                                <w:szCs w:val="16"/>
+                              </w:rPr>
+                              <w:t>Save replay to online database</w:t>
+                            </w:r>
+                          </w:p>
+                          <w:p>
+                            <w:pPr>
+                              <w:pStyle w:val="NormalWeb"/>
+                              <w:spacing w:before="0" w:beforeAutospacing="0" w:after="0" w:afterAutospacing="0"/>
+                              <w:jc w:val="center"/>
+                              <w:rPr>
+                                <w:rFonts w:ascii="Century Gothic" w:eastAsia="Century Gothic" w:hAnsi="Century Gothic" w:cs="Century Gothic"/>
+                                <w:color w:val="000000" w:themeColor="dark1"/>
+                                <w:sz w:val="16"/>
+                                <w:szCs w:val="16"/>
+                              </w:rPr>
+                            </w:pPr>
+                          </w:p>
+                          <w:p>
+                            <w:pPr>
+                              <w:pStyle w:val="NormalWeb"/>
+                              <w:spacing w:before="0" w:beforeAutospacing="0" w:after="0" w:afterAutospacing="0"/>
+                              <w:jc w:val="center"/>
+                              <w:rPr>
+                                <w:rFonts w:ascii="Century Gothic" w:eastAsia="Century Gothic" w:hAnsi="Century Gothic" w:cs="Century Gothic"/>
+                                <w:color w:val="000000" w:themeColor="dark1"/>
+                                <w:sz w:val="16"/>
+                                <w:szCs w:val="16"/>
+                              </w:rPr>
+                            </w:pPr>
+                            <w:r>
+                              <w:rPr>
+                                <w:rFonts w:ascii="Century Gothic" w:eastAsia="Century Gothic" w:hAnsi="Century Gothic" w:cs="Century Gothic"/>
+                                <w:color w:val="000000" w:themeColor="dark1"/>
+                                <w:sz w:val="16"/>
+                                <w:szCs w:val="16"/>
+                              </w:rPr>
+                              <w:t>Access through user login</w:t>
+                            </w:r>
+                          </w:p>
+                          <w:p>
+                            <w:pPr>
+                              <w:pStyle w:val="NormalWeb"/>
+                              <w:spacing w:before="0" w:beforeAutospacing="0" w:after="0" w:afterAutospacing="0"/>
+                              <w:jc w:val="center"/>
+                              <w:rPr>
+                                <w:rFonts w:ascii="Century Gothic" w:eastAsia="Century Gothic" w:hAnsi="Century Gothic" w:cs="Century Gothic"/>
+                                <w:color w:val="000000" w:themeColor="dark1"/>
+                                <w:sz w:val="16"/>
+                                <w:szCs w:val="16"/>
+                              </w:rPr>
+                            </w:pPr>
+                          </w:p>
+                          <w:p>
+                            <w:pPr>
+                              <w:pStyle w:val="NormalWeb"/>
+                              <w:spacing w:before="0" w:beforeAutospacing="0" w:after="0" w:afterAutospacing="0"/>
+                              <w:jc w:val="center"/>
+                              <w:rPr>
+                                <w:rFonts w:ascii="Century Gothic" w:eastAsia="Century Gothic" w:hAnsi="Century Gothic" w:cs="Century Gothic"/>
+                                <w:color w:val="000000" w:themeColor="dark1"/>
+                                <w:sz w:val="16"/>
+                                <w:szCs w:val="16"/>
+                              </w:rPr>
+                            </w:pPr>
+                            <w:r>
+                              <w:rPr>
+                                <w:rFonts w:ascii="Century Gothic" w:eastAsia="Century Gothic" w:hAnsi="Century Gothic" w:cs="Century Gothic"/>
+                                <w:color w:val="000000" w:themeColor="dark1"/>
+                                <w:sz w:val="16"/>
+                                <w:szCs w:val="16"/>
+                              </w:rPr>
+                              <w:t>Saves a seed that is used to rebuild maze</w:t>
+                            </w:r>
+                          </w:p>
+                        </w:txbxContent>
+                      </wps:txbx>
+                      <wps:bodyPr vertOverflow="clip" horzOverflow="clip" wrap="square" rtlCol="0" anchor="t" anchorCtr="0"/>
+                    </wps:wsp>
+                  </a:graphicData>
+                </a:graphic>
+                <wp14:sizeRelH relativeFrom="margin">
+                  <wp14:pctWidth>0</wp14:pctWidth>
+                </wp14:sizeRelH>
+              </wp:anchor>
+            </w:drawing>
+          </mc:Choice>
+          <mc:Fallback>
+            <w:pict>
+              <v:shapetype w14:anchorId="6B4C79E9" id="_x0000_t202" coordsize="21600,21600" o:spt="202" path="m,l,21600r21600,l21600,xe">
+                <v:stroke joinstyle="miter"/>
+                <v:path gradientshapeok="t" o:connecttype="rect"/>
+              </v:shapetype>
+              <v:shape id="_x0000_s1046" type="#_x0000_t202" style="position:absolute;margin-left:-5.3pt;margin-top:176.45pt;width:66.75pt;height:192.2pt;z-index:251714560;visibility:visible;mso-wrap-style:square;mso-width-percent:0;mso-wrap-distance-left:9pt;mso-wrap-distance-top:0;mso-wrap-distance-right:9pt;mso-wrap-distance-bottom:0;mso-position-horizontal:absolute;mso-position-horizontal-relative:text;mso-position-vertical:absolute;mso-position-vertical-relative:text;mso-width-percent:0;mso-width-relative:margin;v-text-anchor:top" o:gfxdata="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" fillcolor="white [3201]" strokecolor="#a5a5a5 [3206]" strokeweight="1pt">
+                <v:shadow on="t" color="#bfbfbf [2412]" opacity="26214f" origin=",-.5" offset="0,1pt"/>
+                <v:textbox>
+                  <w:txbxContent>
+                    <w:p>
+                      <w:pPr>
+                        <w:pStyle w:val="NormalWeb"/>
+                        <w:spacing w:before="0" w:beforeAutospacing="0" w:after="0" w:afterAutospacing="0"/>
+                        <w:jc w:val="center"/>
+                        <w:rPr>
+                          <w:rFonts w:ascii="Century Gothic" w:eastAsia="Century Gothic" w:hAnsi="Century Gothic" w:cs="Century Gothic"/>
+                          <w:color w:val="000000" w:themeColor="dark1"/>
+                          <w:sz w:val="16"/>
+                          <w:szCs w:val="16"/>
+                        </w:rPr>
+                      </w:pPr>
+                      <w:r>
+                        <w:rPr>
+                          <w:rFonts w:ascii="Century Gothic" w:eastAsia="Century Gothic" w:hAnsi="Century Gothic" w:cs="Century Gothic"/>
+                          <w:color w:val="000000" w:themeColor="dark1"/>
+                          <w:sz w:val="16"/>
+                          <w:szCs w:val="16"/>
+                        </w:rPr>
+                        <w:t>File encryption</w:t>
+                      </w:r>
+                    </w:p>
+                    <w:p>
+                      <w:pPr>
+                        <w:pStyle w:val="NormalWeb"/>
+                        <w:spacing w:before="0" w:beforeAutospacing="0" w:after="0" w:afterAutospacing="0"/>
+                        <w:jc w:val="center"/>
+                        <w:rPr>
+                          <w:rFonts w:ascii="Century Gothic" w:eastAsia="Century Gothic" w:hAnsi="Century Gothic" w:cs="Century Gothic"/>
+                          <w:color w:val="000000" w:themeColor="dark1"/>
+                          <w:sz w:val="16"/>
+                          <w:szCs w:val="16"/>
+                        </w:rPr>
+                      </w:pPr>
+                    </w:p>
+                    <w:p>
+                      <w:pPr>
+                        <w:pStyle w:val="NormalWeb"/>
+                        <w:spacing w:before="0" w:beforeAutospacing="0" w:after="0" w:afterAutospacing="0"/>
+                        <w:jc w:val="center"/>
+                        <w:rPr>
+                          <w:rFonts w:ascii="Century Gothic" w:eastAsia="Century Gothic" w:hAnsi="Century Gothic" w:cs="Century Gothic"/>
+                          <w:color w:val="000000" w:themeColor="dark1"/>
+                          <w:sz w:val="16"/>
+                          <w:szCs w:val="16"/>
+                        </w:rPr>
+                      </w:pPr>
+                      <w:r>
+                        <w:rPr>
+                          <w:rFonts w:ascii="Century Gothic" w:eastAsia="Century Gothic" w:hAnsi="Century Gothic" w:cs="Century Gothic"/>
+                          <w:color w:val="000000" w:themeColor="dark1"/>
+                          <w:sz w:val="16"/>
+                          <w:szCs w:val="16"/>
+                        </w:rPr>
+                        <w:t>Save replay to online database</w:t>
+                      </w:r>
+                    </w:p>
+                    <w:p>
+                      <w:pPr>
+                        <w:pStyle w:val="NormalWeb"/>
+                        <w:spacing w:before="0" w:beforeAutospacing="0" w:after="0" w:afterAutospacing="0"/>
+                        <w:jc w:val="center"/>
+                        <w:rPr>
+                          <w:rFonts w:ascii="Century Gothic" w:eastAsia="Century Gothic" w:hAnsi="Century Gothic" w:cs="Century Gothic"/>
+                          <w:color w:val="000000" w:themeColor="dark1"/>
+                          <w:sz w:val="16"/>
+                          <w:szCs w:val="16"/>
+                        </w:rPr>
+                      </w:pPr>
+                    </w:p>
+                    <w:p>
+                      <w:pPr>
+                        <w:pStyle w:val="NormalWeb"/>
+                        <w:spacing w:before="0" w:beforeAutospacing="0" w:after="0" w:afterAutospacing="0"/>
+                        <w:jc w:val="center"/>
+                        <w:rPr>
+                          <w:rFonts w:ascii="Century Gothic" w:eastAsia="Century Gothic" w:hAnsi="Century Gothic" w:cs="Century Gothic"/>
+                          <w:color w:val="000000" w:themeColor="dark1"/>
+                          <w:sz w:val="16"/>
+                          <w:szCs w:val="16"/>
+                        </w:rPr>
+                      </w:pPr>
+                      <w:r>
+                        <w:rPr>
+                          <w:rFonts w:ascii="Century Gothic" w:eastAsia="Century Gothic" w:hAnsi="Century Gothic" w:cs="Century Gothic"/>
+                          <w:color w:val="000000" w:themeColor="dark1"/>
+                          <w:sz w:val="16"/>
+                          <w:szCs w:val="16"/>
+                        </w:rPr>
+                        <w:t>Access through user login</w:t>
+                      </w:r>
+                    </w:p>
+                    <w:p>
+                      <w:pPr>
+                        <w:pStyle w:val="NormalWeb"/>
+                        <w:spacing w:before="0" w:beforeAutospacing="0" w:after="0" w:afterAutospacing="0"/>
+                        <w:jc w:val="center"/>
+                        <w:rPr>
+                          <w:rFonts w:ascii="Century Gothic" w:eastAsia="Century Gothic" w:hAnsi="Century Gothic" w:cs="Century Gothic"/>
+                          <w:color w:val="000000" w:themeColor="dark1"/>
+                          <w:sz w:val="16"/>
+                          <w:szCs w:val="16"/>
+                        </w:rPr>
+                      </w:pPr>
+                    </w:p>
+                    <w:p>
+                      <w:pPr>
+                        <w:pStyle w:val="NormalWeb"/>
+                        <w:spacing w:before="0" w:beforeAutospacing="0" w:after="0" w:afterAutospacing="0"/>
+                        <w:jc w:val="center"/>
+                        <w:rPr>
+                          <w:rFonts w:ascii="Century Gothic" w:eastAsia="Century Gothic" w:hAnsi="Century Gothic" w:cs="Century Gothic"/>
+                          <w:color w:val="000000" w:themeColor="dark1"/>
+                          <w:sz w:val="16"/>
+                          <w:szCs w:val="16"/>
+                        </w:rPr>
+                      </w:pPr>
+                      <w:r>
+                        <w:rPr>
+                          <w:rFonts w:ascii="Century Gothic" w:eastAsia="Century Gothic" w:hAnsi="Century Gothic" w:cs="Century Gothic"/>
+                          <w:color w:val="000000" w:themeColor="dark1"/>
+                          <w:sz w:val="16"/>
+                          <w:szCs w:val="16"/>
+                        </w:rPr>
+                        <w:t>Saves a seed that is used to rebuild maze</w:t>
+                      </w:r>
+                    </w:p>
+                  </w:txbxContent>
+                </v:textbox>
+                <w10:wrap type="through"/>
+              </v:shape>
+            </w:pict>
+          </mc:Fallback>
+        </mc:AlternateContent>
+      </w:r>
+      <w:r>
+        <w:rPr>
+          <w:noProof/>
+        </w:rPr>
+        <mc:AlternateContent>
+          <mc:Choice Requires="wps">
+            <w:drawing>
+              <wp:anchor distT="0" distB="0" distL="114300" distR="114300" simplePos="0" relativeHeight="251715584" behindDoc="0" locked="0" layoutInCell="1" allowOverlap="1" wp14:anchorId="1B16850C" wp14:editId="1D54A770">
+                <wp:simplePos x="0" y="0"/>
+                <wp:positionH relativeFrom="column">
+                  <wp:posOffset>1152525</wp:posOffset>
+                </wp:positionH>
+                <wp:positionV relativeFrom="paragraph">
+                  <wp:posOffset>2504440</wp:posOffset>
+                </wp:positionV>
+                <wp:extent cx="713740" cy="2409825"/>
+                <wp:effectExtent l="57150" t="38100" r="67310" b="104775"/>
+                <wp:wrapThrough wrapText="bothSides">
+                  <wp:wrapPolygon edited="0">
+                    <wp:start x="-1730" y="-342"/>
+                    <wp:lineTo x="-1730" y="21685"/>
+                    <wp:lineTo x="-1153" y="22368"/>
+                    <wp:lineTo x="22484" y="22368"/>
+                    <wp:lineTo x="23060" y="21685"/>
+                    <wp:lineTo x="23060" y="-342"/>
+                    <wp:lineTo x="-1730" y="-342"/>
+                  </wp:wrapPolygon>
+                </wp:wrapThrough>
+                <wp:docPr id="14" name="TextBox 13"/>
+                <wp:cNvGraphicFramePr/>
+                <a:graphic xmlns:a="http://schemas.openxmlformats.org/drawingml/2006/main">
+                  <a:graphicData uri="http://schemas.microsoft.com/office/word/2010/wordprocessingShape">
+                    <wps:wsp>
+                      <wps:cNvSpPr txBox="1"/>
+                      <wps:spPr>
+                        <a:xfrm>
+                          <a:off x="0" y="0"/>
+                          <a:ext cx="713740" cy="2409825"/>
+                        </a:xfrm>
+                        <a:prstGeom prst="rect">
+                          <a:avLst/>
+                        </a:prstGeom>
+                        <a:solidFill>
+                          <a:schemeClr val="lt1"/>
+                        </a:solidFill>
+                        <a:ln w="12700" cmpd="sng">
+                          <a:solidFill>
+                            <a:schemeClr val="accent3"/>
+                          </a:solidFill>
+                        </a:ln>
+                        <a:effectLst>
+                          <a:outerShdw blurRad="50800" dist="12700" dir="5400000" algn="t" rotWithShape="0">
+                            <a:schemeClr val="bg1">
+                              <a:lumMod val="75000"/>
+                              <a:alpha val="40000"/>
+                            </a:schemeClr>
+                          </a:outerShdw>
+                        </a:effectLst>
+                      </wps:spPr>
+                      <wps:style>
+                        <a:lnRef idx="0">
+                          <a:scrgbClr r="0" g="0" b="0"/>
+                        </a:lnRef>
+                        <a:fillRef idx="0">
+                          <a:scrgbClr r="0" g="0" b="0"/>
+                        </a:fillRef>
+                        <a:effectRef idx="0">
+                          <a:scrgbClr r="0" g="0" b="0"/>
+                        </a:effectRef>
+                        <a:fontRef idx="minor">
+                          <a:schemeClr val="dk1"/>
+                        </a:fontRef>
+                      </wps:style>
+                      <wps:txbx>
+                        <w:txbxContent>
+                          <w:p>
+                            <w:pPr>
+                              <w:pStyle w:val="NormalWeb"/>
+                              <w:spacing w:before="0" w:beforeAutospacing="0" w:after="0" w:afterAutospacing="0"/>
+                              <w:jc w:val="center"/>
+                              <w:rPr>
+                                <w:sz w:val="16"/>
+                                <w:szCs w:val="16"/>
+                              </w:rPr>
+                            </w:pPr>
+                            <w:r>
+                              <w:rPr>
+                                <w:sz w:val="16"/>
+                                <w:szCs w:val="16"/>
+                              </w:rPr>
+                              <w:t>Pause replay</w:t>
+                            </w:r>
+                          </w:p>
+                          <w:p>
+                            <w:pPr>
+                              <w:pStyle w:val="NormalWeb"/>
+                              <w:spacing w:before="0" w:beforeAutospacing="0" w:after="0" w:afterAutospacing="0"/>
+                              <w:jc w:val="center"/>
+                              <w:rPr>
+                                <w:sz w:val="16"/>
+                                <w:szCs w:val="16"/>
+                              </w:rPr>
+                            </w:pPr>
+                          </w:p>
+                          <w:p>
+                            <w:pPr>
+                              <w:pStyle w:val="NormalWeb"/>
+                              <w:spacing w:before="0" w:beforeAutospacing="0" w:after="0" w:afterAutospacing="0"/>
+                              <w:jc w:val="center"/>
+                              <w:rPr>
+                                <w:sz w:val="16"/>
+                                <w:szCs w:val="16"/>
+                              </w:rPr>
+                            </w:pPr>
+                            <w:r>
+                              <w:rPr>
+                                <w:sz w:val="16"/>
+                                <w:szCs w:val="16"/>
+                              </w:rPr>
+                              <w:t>Resume replay</w:t>
+                            </w:r>
+                          </w:p>
+                          <w:p>
+                            <w:pPr>
+                              <w:pStyle w:val="NormalWeb"/>
+                              <w:spacing w:before="0" w:beforeAutospacing="0" w:after="0" w:afterAutospacing="0"/>
+                              <w:jc w:val="center"/>
+                              <w:rPr>
+                                <w:sz w:val="16"/>
+                                <w:szCs w:val="16"/>
+                              </w:rPr>
+                            </w:pPr>
+                          </w:p>
+                          <w:p>
+                            <w:pPr>
+                              <w:pStyle w:val="NormalWeb"/>
+                              <w:spacing w:before="0" w:beforeAutospacing="0" w:after="0" w:afterAutospacing="0"/>
+                              <w:jc w:val="center"/>
+                              <w:rPr>
+                                <w:sz w:val="16"/>
+                                <w:szCs w:val="16"/>
+                              </w:rPr>
+                            </w:pPr>
+                            <w:r>
+                              <w:rPr>
+                                <w:sz w:val="16"/>
+                                <w:szCs w:val="16"/>
+                              </w:rPr>
+                              <w:t>Go back/rewind</w:t>
+                            </w:r>
+                          </w:p>
+                          <w:p>
+                            <w:pPr>
+                              <w:pStyle w:val="NormalWeb"/>
+                              <w:spacing w:before="0" w:beforeAutospacing="0" w:after="0" w:afterAutospacing="0"/>
+                              <w:jc w:val="center"/>
+                              <w:rPr>
+                                <w:sz w:val="16"/>
+                                <w:szCs w:val="16"/>
+                              </w:rPr>
+                            </w:pPr>
+                          </w:p>
+                          <w:p>
+                            <w:pPr>
+                              <w:pStyle w:val="NormalWeb"/>
+                              <w:spacing w:before="0" w:beforeAutospacing="0" w:after="0" w:afterAutospacing="0"/>
+                              <w:jc w:val="center"/>
+                              <w:rPr>
+                                <w:sz w:val="16"/>
+                                <w:szCs w:val="16"/>
+                              </w:rPr>
+                            </w:pPr>
+                            <w:r>
+                              <w:rPr>
+                                <w:sz w:val="16"/>
+                                <w:szCs w:val="16"/>
+                              </w:rPr>
+                              <w:t>Go forward</w:t>
+                            </w:r>
+                          </w:p>
+                          <w:p>
+                            <w:pPr>
+                              <w:pStyle w:val="NormalWeb"/>
+                              <w:spacing w:before="0" w:beforeAutospacing="0" w:after="0" w:afterAutospacing="0"/>
+                              <w:jc w:val="center"/>
+                              <w:rPr>
+                                <w:sz w:val="16"/>
+                                <w:szCs w:val="16"/>
+                              </w:rPr>
+                            </w:pPr>
+                          </w:p>
+                          <w:p>
+                            <w:pPr>
+                              <w:pStyle w:val="NormalWeb"/>
+                              <w:spacing w:before="0" w:beforeAutospacing="0" w:after="0" w:afterAutospacing="0"/>
+                              <w:jc w:val="center"/>
+                              <w:rPr>
+                                <w:sz w:val="16"/>
+                                <w:szCs w:val="16"/>
+                              </w:rPr>
+                            </w:pPr>
+                            <w:r>
+                              <w:rPr>
+                                <w:sz w:val="16"/>
+                                <w:szCs w:val="16"/>
+                              </w:rPr>
+                              <w:t>Go slower</w:t>
+                            </w:r>
+                          </w:p>
+                          <w:p>
+                            <w:pPr>
+                              <w:pStyle w:val="NormalWeb"/>
+                              <w:spacing w:before="0" w:beforeAutospacing="0" w:after="0" w:afterAutospacing="0"/>
+                              <w:jc w:val="center"/>
+                              <w:rPr>
+                                <w:sz w:val="16"/>
+                                <w:szCs w:val="16"/>
+                              </w:rPr>
+                            </w:pPr>
+                          </w:p>
+                          <w:p>
+                            <w:pPr>
+                              <w:pStyle w:val="NormalWeb"/>
+                              <w:spacing w:before="0" w:beforeAutospacing="0" w:after="0" w:afterAutospacing="0"/>
+                              <w:jc w:val="center"/>
+                              <w:rPr>
+                                <w:sz w:val="16"/>
+                                <w:szCs w:val="16"/>
+                              </w:rPr>
+                            </w:pPr>
+                            <w:r>
+                              <w:rPr>
+                                <w:sz w:val="16"/>
+                                <w:szCs w:val="16"/>
+                              </w:rPr>
+                              <w:t>Go faster</w:t>
+                            </w:r>
+                          </w:p>
+                          <w:p>
+                            <w:pPr>
+                              <w:pStyle w:val="NormalWeb"/>
+                              <w:spacing w:before="0" w:beforeAutospacing="0" w:after="0" w:afterAutospacing="0"/>
+                              <w:jc w:val="center"/>
+                              <w:rPr>
+                                <w:sz w:val="16"/>
+                                <w:szCs w:val="16"/>
+                              </w:rPr>
+                            </w:pPr>
+                          </w:p>
+                          <w:p>
+                            <w:pPr>
+                              <w:pStyle w:val="NormalWeb"/>
+                              <w:spacing w:before="0" w:beforeAutospacing="0" w:after="0" w:afterAutospacing="0"/>
+                              <w:jc w:val="center"/>
+                              <w:rPr>
+                                <w:sz w:val="16"/>
+                                <w:szCs w:val="16"/>
+                              </w:rPr>
+                            </w:pPr>
+                            <w:r>
+                              <w:rPr>
+                                <w:sz w:val="16"/>
+                                <w:szCs w:val="16"/>
+                              </w:rPr>
+                              <w:t>Use stop</w:t>
+                            </w:r>
+                          </w:p>
+                        </w:txbxContent>
+                      </wps:txbx>
+                      <wps:bodyPr vertOverflow="clip" horzOverflow="clip" wrap="square" rtlCol="0" anchor="t" anchorCtr="0">
+                        <a:noAutofit/>
+                      </wps:bodyPr>
+                    </wps:wsp>
+                  </a:graphicData>
+                </a:graphic>
+                <wp14:sizeRelH relativeFrom="margin">
+                  <wp14:pctWidth>0</wp14:pctWidth>
+                </wp14:sizeRelH>
+                <wp14:sizeRelV relativeFrom="margin">
+                  <wp14:pctHeight>0</wp14:pctHeight>
+                </wp14:sizeRelV>
+              </wp:anchor>
+            </w:drawing>
+          </mc:Choice>
+          <mc:Fallback>
+            <w:pict>
+              <v:shape w14:anchorId="1B16850C" id="_x0000_s1047" type="#_x0000_t202" style="position:absolute;margin-left:90.75pt;margin-top:197.2pt;width:56.2pt;height:189.75pt;z-index:251715584;visibility:visible;mso-wrap-style:square;mso-width-percent:0;mso-height-percent:0;mso-wrap-distance-left:9pt;mso-wrap-distance-top:0;mso-wrap-distance-right:9pt;mso-wrap-distance-bottom:0;mso-position-horizontal:absolute;mso-position-horizontal-relative:text;mso-position-vertical:absolute;mso-position-vertical-relative:text;mso-width-percent:0;mso-height-percent:0;mso-width-relative:margin;mso-height-relative:margin;v-text-anchor:top" o:gfxdata="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" fillcolor="white [3201]" strokecolor="#a5a5a5 [3206]" strokeweight="1pt">
+                <v:shadow on="t" color="#bfbfbf [2412]" opacity="26214f" origin=",-.5" offset="0,1pt"/>
+                <v:textbox>
+                  <w:txbxContent>
+                    <w:p>
+                      <w:pPr>
+                        <w:pStyle w:val="NormalWeb"/>
+                        <w:spacing w:before="0" w:beforeAutospacing="0" w:after="0" w:afterAutospacing="0"/>
+                        <w:jc w:val="center"/>
+                        <w:rPr>
+                          <w:sz w:val="16"/>
+                          <w:szCs w:val="16"/>
+                        </w:rPr>
+                      </w:pPr>
+                      <w:r>
+                        <w:rPr>
+                          <w:sz w:val="16"/>
+                          <w:szCs w:val="16"/>
+                        </w:rPr>
+                        <w:t>Pause replay</w:t>
+                      </w:r>
+                    </w:p>
+                    <w:p>
+                      <w:pPr>
+                        <w:pStyle w:val="NormalWeb"/>
+                        <w:spacing w:before="0" w:beforeAutospacing="0" w:after="0" w:afterAutospacing="0"/>
+                        <w:jc w:val="center"/>
+                        <w:rPr>
+                          <w:sz w:val="16"/>
+                          <w:szCs w:val="16"/>
+                        </w:rPr>
+                      </w:pPr>
+                    </w:p>
+                    <w:p>
+                      <w:pPr>
+                        <w:pStyle w:val="NormalWeb"/>
+                        <w:spacing w:before="0" w:beforeAutospacing="0" w:after="0" w:afterAutospacing="0"/>
+                        <w:jc w:val="center"/>
+                        <w:rPr>
+                          <w:sz w:val="16"/>
+                          <w:szCs w:val="16"/>
+                        </w:rPr>
+                      </w:pPr>
+                      <w:r>
+                        <w:rPr>
+                          <w:sz w:val="16"/>
+                          <w:szCs w:val="16"/>
+                        </w:rPr>
+                        <w:t>Resume replay</w:t>
+                      </w:r>
+                    </w:p>
+                    <w:p>
+                      <w:pPr>
+                        <w:pStyle w:val="NormalWeb"/>
+                        <w:spacing w:before="0" w:beforeAutospacing="0" w:after="0" w:afterAutospacing="0"/>
+                        <w:jc w:val="center"/>
+                        <w:rPr>
+                          <w:sz w:val="16"/>
+                          <w:szCs w:val="16"/>
+                        </w:rPr>
+                      </w:pPr>
+                    </w:p>
+                    <w:p>
+                      <w:pPr>
+                        <w:pStyle w:val="NormalWeb"/>
+                        <w:spacing w:before="0" w:beforeAutospacing="0" w:after="0" w:afterAutospacing="0"/>
+                        <w:jc w:val="center"/>
+                        <w:rPr>
+                          <w:sz w:val="16"/>
+                          <w:szCs w:val="16"/>
+                        </w:rPr>
+                      </w:pPr>
+                      <w:r>
+                        <w:rPr>
+                          <w:sz w:val="16"/>
+                          <w:szCs w:val="16"/>
+                        </w:rPr>
+                        <w:t>Go back/rewind</w:t>
+                      </w:r>
+                    </w:p>
+                    <w:p>
+                      <w:pPr>
+                        <w:pStyle w:val="NormalWeb"/>
+                        <w:spacing w:before="0" w:beforeAutospacing="0" w:after="0" w:afterAutospacing="0"/>
+                        <w:jc w:val="center"/>
+                        <w:rPr>
+                          <w:sz w:val="16"/>
+                          <w:szCs w:val="16"/>
+                        </w:rPr>
+                      </w:pPr>
+                    </w:p>
+                    <w:p>
+                      <w:pPr>
+                        <w:pStyle w:val="NormalWeb"/>
+                        <w:spacing w:before="0" w:beforeAutospacing="0" w:after="0" w:afterAutospacing="0"/>
+                        <w:jc w:val="center"/>
+                        <w:rPr>
+                          <w:sz w:val="16"/>
+                          <w:szCs w:val="16"/>
+                        </w:rPr>
+                      </w:pPr>
+                      <w:r>
+                        <w:rPr>
+                          <w:sz w:val="16"/>
+                          <w:szCs w:val="16"/>
+                        </w:rPr>
+                        <w:t>Go forward</w:t>
+                      </w:r>
+                    </w:p>
+                    <w:p>
+                      <w:pPr>
+                        <w:pStyle w:val="NormalWeb"/>
+                        <w:spacing w:before="0" w:beforeAutospacing="0" w:after="0" w:afterAutospacing="0"/>
+                        <w:jc w:val="center"/>
+                        <w:rPr>
+                          <w:sz w:val="16"/>
+                          <w:szCs w:val="16"/>
+                        </w:rPr>
+                      </w:pPr>
+                    </w:p>
+                    <w:p>
+                      <w:pPr>
+                        <w:pStyle w:val="NormalWeb"/>
+                        <w:spacing w:before="0" w:beforeAutospacing="0" w:after="0" w:afterAutospacing="0"/>
+                        <w:jc w:val="center"/>
+                        <w:rPr>
+                          <w:sz w:val="16"/>
+                          <w:szCs w:val="16"/>
+                        </w:rPr>
+                      </w:pPr>
+                      <w:r>
+                        <w:rPr>
+                          <w:sz w:val="16"/>
+                          <w:szCs w:val="16"/>
+                        </w:rPr>
+                        <w:t>Go slower</w:t>
+                      </w:r>
+                    </w:p>
+                    <w:p>
+                      <w:pPr>
+                        <w:pStyle w:val="NormalWeb"/>
+                        <w:spacing w:before="0" w:beforeAutospacing="0" w:after="0" w:afterAutospacing="0"/>
+                        <w:jc w:val="center"/>
+                        <w:rPr>
+                          <w:sz w:val="16"/>
+                          <w:szCs w:val="16"/>
+                        </w:rPr>
+                      </w:pPr>
+                    </w:p>
+                    <w:p>
+                      <w:pPr>
+                        <w:pStyle w:val="NormalWeb"/>
+                        <w:spacing w:before="0" w:beforeAutospacing="0" w:after="0" w:afterAutospacing="0"/>
+                        <w:jc w:val="center"/>
+                        <w:rPr>
+                          <w:sz w:val="16"/>
+                          <w:szCs w:val="16"/>
+                        </w:rPr>
+                      </w:pPr>
+                      <w:r>
+                        <w:rPr>
+                          <w:sz w:val="16"/>
+                          <w:szCs w:val="16"/>
+                        </w:rPr>
+                        <w:t>Go faster</w:t>
+                      </w:r>
+                    </w:p>
+                    <w:p>
+                      <w:pPr>
+                        <w:pStyle w:val="NormalWeb"/>
+                        <w:spacing w:before="0" w:beforeAutospacing="0" w:after="0" w:afterAutospacing="0"/>
+                        <w:jc w:val="center"/>
+                        <w:rPr>
+                          <w:sz w:val="16"/>
+                          <w:szCs w:val="16"/>
+                        </w:rPr>
+                      </w:pPr>
+                    </w:p>
+                    <w:p>
+                      <w:pPr>
+                        <w:pStyle w:val="NormalWeb"/>
+                        <w:spacing w:before="0" w:beforeAutospacing="0" w:after="0" w:afterAutospacing="0"/>
+                        <w:jc w:val="center"/>
+                        <w:rPr>
+                          <w:sz w:val="16"/>
+                          <w:szCs w:val="16"/>
+                        </w:rPr>
+                      </w:pPr>
+                      <w:r>
+                        <w:rPr>
+                          <w:sz w:val="16"/>
+                          <w:szCs w:val="16"/>
+                        </w:rPr>
+                        <w:t>Use stop</w:t>
+                      </w:r>
+                    </w:p>
+                  </w:txbxContent>
+                </v:textbox>
+                <w10:wrap type="through"/>
+              </v:shape>
+            </w:pict>
+          </mc:Fallback>
+        </mc:AlternateContent>
+      </w:r>
+      <w:r>
+        <w:rPr>
+          <w:noProof/>
+        </w:rPr>
+        <mc:AlternateContent>
+          <mc:Choice Requires="wps">
+            <w:drawing>
+              <wp:anchor distT="0" distB="0" distL="114300" distR="114300" simplePos="0" relativeHeight="251653120" behindDoc="0" locked="0" layoutInCell="1" allowOverlap="1" wp14:anchorId="1793076A" wp14:editId="79202B73">
+                <wp:simplePos x="0" y="0"/>
+                <wp:positionH relativeFrom="column">
+                  <wp:posOffset>1562735</wp:posOffset>
+                </wp:positionH>
+                <wp:positionV relativeFrom="paragraph">
+                  <wp:posOffset>2146935</wp:posOffset>
+                </wp:positionV>
+                <wp:extent cx="0" cy="680357"/>
+                <wp:effectExtent l="0" t="0" r="25400" b="31115"/>
+                <wp:wrapThrough wrapText="bothSides">
+                  <wp:wrapPolygon edited="0">
+                    <wp:start x="-1" y="0"/>
+                    <wp:lineTo x="-1" y="21782"/>
+                    <wp:lineTo x="-1" y="21782"/>
+                    <wp:lineTo x="-1" y="0"/>
+                    <wp:lineTo x="-1" y="0"/>
+                  </wp:wrapPolygon>
+                </wp:wrapThrough>
+                <wp:docPr id="48" name="Straight Connector 47"/>
+                <wp:cNvGraphicFramePr/>
+                <a:graphic xmlns:a="http://schemas.openxmlformats.org/drawingml/2006/main">
+                  <a:graphicData uri="http://schemas.microsoft.com/office/word/2010/wordprocessingShape">
+                    <wps:wsp>
+                      <wps:cNvCnPr/>
+                      <wps:spPr>
+                        <a:xfrm>
+                          <a:off x="0" y="0"/>
+                          <a:ext cx="0" cy="680357"/>
+                        </a:xfrm>
+                        <a:prstGeom prst="line">
+                          <a:avLst/>
+                        </a:prstGeom>
+                        <a:ln w="19050">
+                          <a:solidFill>
+                            <a:schemeClr val="accent3"/>
+                          </a:solidFill>
+                        </a:ln>
+                      </wps:spPr>
+                      <wps:style>
+                        <a:lnRef idx="1">
+                          <a:schemeClr val="accent1"/>
+                        </a:lnRef>
+                        <a:fillRef idx="0">
+                          <a:schemeClr val="accent1"/>
+                        </a:fillRef>
+                        <a:effectRef idx="0">
+                          <a:schemeClr val="accent1"/>
+                        </a:effectRef>
+                        <a:fontRef idx="minor">
+                          <a:schemeClr val="tx1"/>
+                        </a:fontRef>
+                      </wps:style>
+                      <wps:bodyPr/>
+                    </wps:wsp>
+                  </a:graphicData>
+                </a:graphic>
+              </wp:anchor>
+            </w:drawing>
+          </mc:Choice>
+          <mc:Fallback>
+            <w:pict>
+              <v:line w14:anchorId="3B04BA93" id="Straight Connector 47" o:spid="_x0000_s1026" style="position:absolute;z-index:251653120;visibility:visible;mso-wrap-style:square;mso-wrap-distance-left:9pt;mso-wrap-distance-top:0;mso-wrap-distance-right:9pt;mso-wrap-distance-bottom:0;mso-position-horizontal:absolute;mso-position-horizontal-relative:text;mso-position-vertical:absolute;mso-position-vertical-relative:text" from="123.05pt,169.05pt" to="123.05pt,222.6pt" o:gfxdata="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" strokecolor="#a5a5a5 [3206]" strokeweight="1.5pt">
+                <v:stroke joinstyle="miter"/>
+                <w10:wrap type="through"/>
+              </v:line>
+            </w:pict>
+          </mc:Fallback>
+        </mc:AlternateContent>
+      </w:r>
+      <w:r>
+        <w:rPr>
+          <w:noProof/>
+        </w:rPr>
+        <mc:AlternateContent>
+          <mc:Choice Requires="wps">
+            <w:drawing>
+              <wp:anchor distT="0" distB="0" distL="114300" distR="114300" simplePos="0" relativeHeight="251686912" behindDoc="0" locked="0" layoutInCell="1" allowOverlap="1" wp14:anchorId="4857A59A" wp14:editId="70AFB0C2">
+                <wp:simplePos x="0" y="0"/>
+                <wp:positionH relativeFrom="column">
+                  <wp:posOffset>1028700</wp:posOffset>
+                </wp:positionH>
+                <wp:positionV relativeFrom="paragraph">
+                  <wp:posOffset>1688465</wp:posOffset>
+                </wp:positionV>
+                <wp:extent cx="1066800" cy="542290"/>
+                <wp:effectExtent l="57150" t="38100" r="76200" b="86360"/>
+                <wp:wrapThrough wrapText="bothSides">
+                  <wp:wrapPolygon edited="0">
+                    <wp:start x="-1157" y="-1518"/>
+                    <wp:lineTo x="-1157" y="22763"/>
+                    <wp:lineTo x="-771" y="24281"/>
+                    <wp:lineTo x="22371" y="24281"/>
+                    <wp:lineTo x="22371" y="23522"/>
+                    <wp:lineTo x="22757" y="12141"/>
+                    <wp:lineTo x="22757" y="-1518"/>
+                    <wp:lineTo x="-1157" y="-1518"/>
+                  </wp:wrapPolygon>
+                </wp:wrapThrough>
+                <wp:docPr id="10" name="TextBox 9"/>
+                <wp:cNvGraphicFramePr/>
+                <a:graphic xmlns:a="http://schemas.openxmlformats.org/drawingml/2006/main">
+                  <a:graphicData uri="http://schemas.microsoft.com/office/word/2010/wordprocessingShape">
+                    <wps:wsp>
+                      <wps:cNvSpPr txBox="1"/>
+                      <wps:spPr>
+                        <a:xfrm>
+                          <a:off x="0" y="0"/>
+                          <a:ext cx="1066800" cy="542290"/>
+                        </a:xfrm>
+                        <a:prstGeom prst="rect">
+                          <a:avLst/>
+                        </a:prstGeom>
+                        <a:solidFill>
+                          <a:schemeClr val="lt1"/>
+                        </a:solidFill>
+                        <a:ln w="12700" cmpd="sng">
+                          <a:solidFill>
+                            <a:schemeClr val="accent3"/>
+                          </a:solidFill>
+                        </a:ln>
+                        <a:effectLst>
+                          <a:outerShdw blurRad="50800" dist="12700" dir="5400000" algn="t" rotWithShape="0">
+                            <a:schemeClr val="bg1">
+                              <a:lumMod val="75000"/>
+                              <a:alpha val="40000"/>
+                            </a:schemeClr>
+                          </a:outerShdw>
+                        </a:effectLst>
+                      </wps:spPr>
+                      <wps:style>
+                        <a:lnRef idx="0">
+                          <a:scrgbClr r="0" g="0" b="0"/>
+                        </a:lnRef>
+                        <a:fillRef idx="0">
+                          <a:scrgbClr r="0" g="0" b="0"/>
+                        </a:fillRef>
+                        <a:effectRef idx="0">
+                          <a:scrgbClr r="0" g="0" b="0"/>
+                        </a:effectRef>
+                        <a:fontRef idx="minor">
+                          <a:schemeClr val="dk1"/>
+                        </a:fontRef>
+                      </wps:style>
+                      <wps:txbx>
+                        <w:txbxContent>
+                          <w:p>
+                            <w:pPr>
+                              <w:pStyle w:val="NormalWeb"/>
+                              <w:spacing w:before="0" w:beforeAutospacing="0" w:after="0" w:afterAutospacing="0"/>
+                              <w:jc w:val="center"/>
+                              <w:rPr>
+                                <w:rFonts w:ascii="Century Gothic" w:hAnsi="Century Gothic"/>
+                                <w:sz w:val="20"/>
+                                <w:szCs w:val="20"/>
+                              </w:rPr>
+                            </w:pPr>
+                            <w:r>
+                              <w:rPr>
+                                <w:rFonts w:ascii="Century Gothic" w:hAnsi="Century Gothic"/>
+                                <w:sz w:val="20"/>
+                                <w:szCs w:val="20"/>
+                              </w:rPr>
+                              <w:t>Manipulating</w:t>
+                            </w:r>
+                          </w:p>
+                        </w:txbxContent>
+                      </wps:txbx>
+                      <wps:bodyPr vertOverflow="clip" horzOverflow="clip" wrap="square" rtlCol="0" anchor="ctr" anchorCtr="0"/>
+                    </wps:wsp>
+                  </a:graphicData>
+                </a:graphic>
+                <wp14:sizeRelH relativeFrom="margin">
+                  <wp14:pctWidth>0</wp14:pctWidth>
+                </wp14:sizeRelH>
+              </wp:anchor>
+            </w:drawing>
+          </mc:Choice>
+          <mc:Fallback>
+            <w:pict>
+              <v:shape w14:anchorId="4857A59A" id="_x0000_s1048" type="#_x0000_t202" style="position:absolute;margin-left:81pt;margin-top:132.95pt;width:84pt;height:42.7pt;z-index:251686912;visibility:visible;mso-wrap-style:square;mso-width-percent:0;mso-wrap-distance-left:9pt;mso-wrap-distance-top:0;mso-wrap-distance-right:9pt;mso-wrap-distance-bottom:0;mso-position-horizontal:absolute;mso-position-horizontal-relative:text;mso-position-vertical:absolute;mso-position-vertical-relative:text;mso-width-percent:0;mso-width-relative:margin;v-text-anchor:middle" o:gfxdata="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" fillcolor="white [3201]" strokecolor="#a5a5a5 [3206]" strokeweight="1pt">
+                <v:shadow on="t" color="#bfbfbf [2412]" opacity="26214f" origin=",-.5" offset="0,1pt"/>
+                <v:textbox>
+                  <w:txbxContent>
+                    <w:p>
+                      <w:pPr>
+                        <w:pStyle w:val="NormalWeb"/>
+                        <w:spacing w:before="0" w:beforeAutospacing="0" w:after="0" w:afterAutospacing="0"/>
+                        <w:jc w:val="center"/>
+                        <w:rPr>
+                          <w:rFonts w:ascii="Century Gothic" w:hAnsi="Century Gothic"/>
+                          <w:sz w:val="20"/>
+                          <w:szCs w:val="20"/>
+                        </w:rPr>
+                      </w:pPr>
+                      <w:r>
+                        <w:rPr>
+                          <w:rFonts w:ascii="Century Gothic" w:hAnsi="Century Gothic"/>
+                          <w:sz w:val="20"/>
+                          <w:szCs w:val="20"/>
+                        </w:rPr>
+                        <w:t>Manipulating</w:t>
+                      </w:r>
+                    </w:p>
+                  </w:txbxContent>
+                </v:textbox>
+                <w10:wrap type="through"/>
+              </v:shape>
+            </w:pict>
+          </mc:Fallback>
+        </mc:AlternateContent>
+      </w:r>
+      <w:r>
+        <w:rPr>
+          <w:noProof/>
+        </w:rPr>
+        <mc:AlternateContent>
+          <mc:Choice Requires="wps">
+            <w:drawing>
+              <wp:anchor distT="0" distB="0" distL="114300" distR="114300" simplePos="0" relativeHeight="251685888" behindDoc="0" locked="0" layoutInCell="1" allowOverlap="1" wp14:anchorId="19B0A7B1" wp14:editId="1F1D01DB">
+                <wp:simplePos x="0" y="0"/>
+                <wp:positionH relativeFrom="column">
+                  <wp:posOffset>-67310</wp:posOffset>
+                </wp:positionH>
+                <wp:positionV relativeFrom="paragraph">
+                  <wp:posOffset>1478915</wp:posOffset>
+                </wp:positionV>
+                <wp:extent cx="695325" cy="542290"/>
+                <wp:effectExtent l="57150" t="38100" r="85725" b="86360"/>
+                <wp:wrapThrough wrapText="bothSides">
+                  <wp:wrapPolygon edited="0">
+                    <wp:start x="-1775" y="-1518"/>
+                    <wp:lineTo x="-1775" y="22763"/>
+                    <wp:lineTo x="-1184" y="24281"/>
+                    <wp:lineTo x="23079" y="24281"/>
+                    <wp:lineTo x="23079" y="23522"/>
+                    <wp:lineTo x="23671" y="12141"/>
+                    <wp:lineTo x="23671" y="-1518"/>
+                    <wp:lineTo x="-1775" y="-1518"/>
+                  </wp:wrapPolygon>
+                </wp:wrapThrough>
+                <wp:docPr id="9" name="TextBox 8"/>
+                <wp:cNvGraphicFramePr/>
+                <a:graphic xmlns:a="http://schemas.openxmlformats.org/drawingml/2006/main">
+                  <a:graphicData uri="http://schemas.microsoft.com/office/word/2010/wordprocessingShape">
+                    <wps:wsp>
+                      <wps:cNvSpPr txBox="1"/>
+                      <wps:spPr>
+                        <a:xfrm>
+                          <a:off x="0" y="0"/>
+                          <a:ext cx="695325" cy="542290"/>
+                        </a:xfrm>
+                        <a:prstGeom prst="rect">
+                          <a:avLst/>
+                        </a:prstGeom>
+                        <a:solidFill>
+                          <a:schemeClr val="lt1"/>
+                        </a:solidFill>
+                        <a:ln w="12700" cmpd="sng">
+                          <a:solidFill>
+                            <a:schemeClr val="accent3"/>
+                          </a:solidFill>
+                        </a:ln>
+                        <a:effectLst>
+                          <a:outerShdw blurRad="50800" dist="12700" dir="5400000" algn="t" rotWithShape="0">
+                            <a:schemeClr val="bg1">
+                              <a:lumMod val="75000"/>
+                              <a:alpha val="40000"/>
+                            </a:schemeClr>
+                          </a:outerShdw>
+                        </a:effectLst>
+                      </wps:spPr>
+                      <wps:style>
+                        <a:lnRef idx="0">
+                          <a:scrgbClr r="0" g="0" b="0"/>
+                        </a:lnRef>
+                        <a:fillRef idx="0">
+                          <a:scrgbClr r="0" g="0" b="0"/>
+                        </a:fillRef>
+                        <a:effectRef idx="0">
+                          <a:scrgbClr r="0" g="0" b="0"/>
+                        </a:effectRef>
+                        <a:fontRef idx="minor">
+                          <a:schemeClr val="dk1"/>
+                        </a:fontRef>
+                      </wps:style>
+                      <wps:txbx>
+                        <w:txbxContent>
+                          <w:p>
+                            <w:pPr>
+                              <w:pStyle w:val="NormalWeb"/>
+                              <w:spacing w:before="0" w:beforeAutospacing="0" w:after="0" w:afterAutospacing="0"/>
+                              <w:jc w:val="center"/>
+                            </w:pPr>
+                            <w:r>
+                              <w:t>Storing</w:t>
+                            </w:r>
+                          </w:p>
+                        </w:txbxContent>
+                      </wps:txbx>
+                      <wps:bodyPr vertOverflow="clip" horzOverflow="clip" wrap="square" rtlCol="0" anchor="ctr" anchorCtr="0"/>
+                    </wps:wsp>
+                  </a:graphicData>
+                </a:graphic>
+                <wp14:sizeRelH relativeFrom="margin">
+                  <wp14:pctWidth>0</wp14:pctWidth>
+                </wp14:sizeRelH>
+              </wp:anchor>
+            </w:drawing>
+          </mc:Choice>
+          <mc:Fallback>
+            <w:pict>
+              <v:shape w14:anchorId="19B0A7B1" id="_x0000_s1049" type="#_x0000_t202" style="position:absolute;margin-left:-5.3pt;margin-top:116.45pt;width:54.75pt;height:42.7pt;z-index:251685888;visibility:visible;mso-wrap-style:square;mso-width-percent:0;mso-wrap-distance-left:9pt;mso-wrap-distance-top:0;mso-wrap-distance-right:9pt;mso-wrap-distance-bottom:0;mso-position-horizontal:absolute;mso-position-horizontal-relative:text;mso-position-vertical:absolute;mso-position-vertical-relative:text;mso-width-percent:0;mso-width-relative:margin;v-text-anchor:middle" o:gfxdata="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" fillcolor="white [3201]" strokecolor="#a5a5a5 [3206]" strokeweight="1pt">
+                <v:shadow on="t" color="#bfbfbf [2412]" opacity="26214f" origin=",-.5" offset="0,1pt"/>
+                <v:textbox>
+                  <w:txbxContent>
+                    <w:p>
+                      <w:pPr>
+                        <w:pStyle w:val="NormalWeb"/>
+                        <w:spacing w:before="0" w:beforeAutospacing="0" w:after="0" w:afterAutospacing="0"/>
+                        <w:jc w:val="center"/>
+                      </w:pPr>
+                      <w:r>
+                        <w:t>Storing</w:t>
+                      </w:r>
+                    </w:p>
+                  </w:txbxContent>
+                </v:textbox>
+                <w10:wrap type="through"/>
+              </v:shape>
+            </w:pict>
+          </mc:Fallback>
+        </mc:AlternateContent>
+      </w:r>
       <w:r>
         <w:rPr>
           <w:noProof/>
@@ -7431,6 +8619,8 @@
                                 <w:szCs w:val="16"/>
                               </w:rPr>
                             </w:pPr>
+                            <w:bookmarkStart w:id="0" w:name="_GoBack"/>
+                            <w:bookmarkEnd w:id="0"/>
                           </w:p>
                         </w:txbxContent>
                       </wps:txbx>
@@ -7728,7 +8918,7 @@
           </mc:Choice>
           <mc:Fallback>
             <w:pict>
-              <v:shape w14:anchorId="7597C30A" id="_x0000_s1051" type="#_x0000_t202" style="position:absolute;margin-left:485.25pt;margin-top:116.45pt;width:61.5pt;height:42.7pt;z-index:251702272;visibility:visible;mso-wrap-style:square;mso-width-percent:0;mso-wrap-distance-left:9pt;mso-wrap-distance-top:0;mso-wrap-distance-right:9pt;mso-wrap-distance-bottom:0;mso-position-horizontal:absolute;mso-position-horizontal-relative:text;mso-position-vertical:absolute;mso-position-vertical-relative:text;mso-width-percent:0;mso-width-relative:margin;v-text-anchor:middle" o:gfxdata="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" fillcolor="white [3201]" strokecolor="#a5a5a5 [3206]" strokeweight="1pt">
+              <v:shape w14:anchorId="7597C30A" id="_x0000_s1055" type="#_x0000_t202" style="position:absolute;margin-left:485.25pt;margin-top:116.45pt;width:61.5pt;height:42.7pt;z-index:251702272;visibility:visible;mso-wrap-style:square;mso-width-percent:0;mso-wrap-distance-left:9pt;mso-wrap-distance-top:0;mso-wrap-distance-right:9pt;mso-wrap-distance-bottom:0;mso-position-horizontal:absolute;mso-position-horizontal-relative:text;mso-position-vertical:absolute;mso-position-vertical-relative:text;mso-width-percent:0;mso-width-relative:margin;v-text-anchor:middle" o:gfxdata="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" fillcolor="white [3201]" strokecolor="#a5a5a5 [3206]" strokeweight="1pt">
                 <v:shadow on="t" color="#bfbfbf [2412]" opacity="26214f" origin=",-.5" offset="0,1pt"/>
                 <v:textbox>
                   <w:txbxContent>
@@ -7737,327 +8927,6 @@
                         <w:pStyle w:val="NormalWeb"/>
                         <w:spacing w:before="0" w:beforeAutospacing="0" w:after="0" w:afterAutospacing="0"/>
                         <w:jc w:val="center"/>
-                      </w:pPr>
-                    </w:p>
-                  </w:txbxContent>
-                </v:textbox>
-                <w10:wrap type="through"/>
-              </v:shape>
-            </w:pict>
-          </mc:Fallback>
-        </mc:AlternateContent>
-      </w:r>
-      <w:r>
-        <w:rPr>
-          <w:noProof/>
-        </w:rPr>
-        <mc:AlternateContent>
-          <mc:Choice Requires="wps">
-            <w:drawing>
-              <wp:anchor distT="0" distB="0" distL="114300" distR="114300" simplePos="0" relativeHeight="251715584" behindDoc="0" locked="0" layoutInCell="1" allowOverlap="1" wp14:anchorId="1B16850C" wp14:editId="1D54A770">
-                <wp:simplePos x="0" y="0"/>
-                <wp:positionH relativeFrom="column">
-                  <wp:posOffset>1425575</wp:posOffset>
-                </wp:positionH>
-                <wp:positionV relativeFrom="paragraph">
-                  <wp:posOffset>2802890</wp:posOffset>
-                </wp:positionV>
-                <wp:extent cx="618490" cy="2013287"/>
-                <wp:effectExtent l="50800" t="50800" r="67310" b="95250"/>
-                <wp:wrapThrough wrapText="bothSides">
-                  <wp:wrapPolygon edited="0">
-                    <wp:start x="-1774" y="-545"/>
-                    <wp:lineTo x="-1774" y="22350"/>
-                    <wp:lineTo x="23064" y="22350"/>
-                    <wp:lineTo x="23064" y="-545"/>
-                    <wp:lineTo x="-1774" y="-545"/>
-                  </wp:wrapPolygon>
-                </wp:wrapThrough>
-                <wp:docPr id="14" name="TextBox 13"/>
-                <wp:cNvGraphicFramePr/>
-                <a:graphic xmlns:a="http://schemas.openxmlformats.org/drawingml/2006/main">
-                  <a:graphicData uri="http://schemas.microsoft.com/office/word/2010/wordprocessingShape">
-                    <wps:wsp>
-                      <wps:cNvSpPr txBox="1"/>
-                      <wps:spPr>
-                        <a:xfrm>
-                          <a:off x="0" y="0"/>
-                          <a:ext cx="618490" cy="2013287"/>
-                        </a:xfrm>
-                        <a:prstGeom prst="rect">
-                          <a:avLst/>
-                        </a:prstGeom>
-                        <a:solidFill>
-                          <a:schemeClr val="lt1"/>
-                        </a:solidFill>
-                        <a:ln w="12700" cmpd="sng">
-                          <a:solidFill>
-                            <a:schemeClr val="accent3"/>
-                          </a:solidFill>
-                        </a:ln>
-                        <a:effectLst>
-                          <a:outerShdw blurRad="50800" dist="12700" dir="5400000" algn="t" rotWithShape="0">
-                            <a:schemeClr val="bg1">
-                              <a:lumMod val="75000"/>
-                              <a:alpha val="40000"/>
-                            </a:schemeClr>
-                          </a:outerShdw>
-                        </a:effectLst>
-                      </wps:spPr>
-                      <wps:style>
-                        <a:lnRef idx="0">
-                          <a:scrgbClr r="0" g="0" b="0"/>
-                        </a:lnRef>
-                        <a:fillRef idx="0">
-                          <a:scrgbClr r="0" g="0" b="0"/>
-                        </a:fillRef>
-                        <a:effectRef idx="0">
-                          <a:scrgbClr r="0" g="0" b="0"/>
-                        </a:effectRef>
-                        <a:fontRef idx="minor">
-                          <a:schemeClr val="dk1"/>
-                        </a:fontRef>
-                      </wps:style>
-                      <wps:txbx>
-                        <w:txbxContent>
-                          <w:p>
-                            <w:pPr>
-                              <w:pStyle w:val="NormalWeb"/>
-                              <w:spacing w:before="0" w:beforeAutospacing="0" w:after="0" w:afterAutospacing="0"/>
-                              <w:jc w:val="center"/>
-                              <w:rPr>
-                                <w:sz w:val="16"/>
-                                <w:szCs w:val="16"/>
-                              </w:rPr>
-                            </w:pPr>
-                          </w:p>
-                        </w:txbxContent>
-                      </wps:txbx>
-                      <wps:bodyPr vertOverflow="clip" horzOverflow="clip" wrap="square" rtlCol="0" anchor="t" anchorCtr="0"/>
-                    </wps:wsp>
-                  </a:graphicData>
-                </a:graphic>
-              </wp:anchor>
-            </w:drawing>
-          </mc:Choice>
-          <mc:Fallback>
-            <w:pict>
-              <v:shape w14:anchorId="1B16850C" id="_x0000_s1052" type="#_x0000_t202" style="position:absolute;margin-left:112.25pt;margin-top:220.7pt;width:48.7pt;height:158.55pt;z-index:251715584;visibility:visible;mso-wrap-style:square;mso-wrap-distance-left:9pt;mso-wrap-distance-top:0;mso-wrap-distance-right:9pt;mso-wrap-distance-bottom:0;mso-position-horizontal:absolute;mso-position-horizontal-relative:text;mso-position-vertical:absolute;mso-position-vertical-relative:text;v-text-anchor:top" o:gfxdata="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" fillcolor="white [3201]" strokecolor="#a5a5a5 [3206]" strokeweight="1pt">
-                <v:shadow on="t" color="#bfbfbf [2412]" opacity="26214f" origin=",-.5" offset="0,1pt"/>
-                <v:textbox>
-                  <w:txbxContent>
-                    <w:p>
-                      <w:pPr>
-                        <w:pStyle w:val="NormalWeb"/>
-                        <w:spacing w:before="0" w:beforeAutospacing="0" w:after="0" w:afterAutospacing="0"/>
-                        <w:jc w:val="center"/>
-                        <w:rPr>
-                          <w:sz w:val="16"/>
-                          <w:szCs w:val="16"/>
-                        </w:rPr>
-                      </w:pPr>
-                    </w:p>
-                  </w:txbxContent>
-                </v:textbox>
-                <w10:wrap type="through"/>
-              </v:shape>
-            </w:pict>
-          </mc:Fallback>
-        </mc:AlternateContent>
-      </w:r>
-      <w:r>
-        <w:rPr>
-          <w:noProof/>
-        </w:rPr>
-        <mc:AlternateContent>
-          <mc:Choice Requires="wps">
-            <w:drawing>
-              <wp:anchor distT="0" distB="0" distL="114300" distR="114300" simplePos="0" relativeHeight="251653120" behindDoc="0" locked="0" layoutInCell="1" allowOverlap="1" wp14:anchorId="1793076A" wp14:editId="79202B73">
-                <wp:simplePos x="0" y="0"/>
-                <wp:positionH relativeFrom="column">
-                  <wp:posOffset>1762760</wp:posOffset>
-                </wp:positionH>
-                <wp:positionV relativeFrom="paragraph">
-                  <wp:posOffset>2143125</wp:posOffset>
-                </wp:positionV>
-                <wp:extent cx="0" cy="680357"/>
-                <wp:effectExtent l="0" t="0" r="25400" b="31115"/>
-                <wp:wrapThrough wrapText="bothSides">
-                  <wp:wrapPolygon edited="0">
-                    <wp:start x="-1" y="0"/>
-                    <wp:lineTo x="-1" y="21782"/>
-                    <wp:lineTo x="-1" y="21782"/>
-                    <wp:lineTo x="-1" y="0"/>
-                    <wp:lineTo x="-1" y="0"/>
-                  </wp:wrapPolygon>
-                </wp:wrapThrough>
-                <wp:docPr id="48" name="Straight Connector 47"/>
-                <wp:cNvGraphicFramePr/>
-                <a:graphic xmlns:a="http://schemas.openxmlformats.org/drawingml/2006/main">
-                  <a:graphicData uri="http://schemas.microsoft.com/office/word/2010/wordprocessingShape">
-                    <wps:wsp>
-                      <wps:cNvCnPr/>
-                      <wps:spPr>
-                        <a:xfrm>
-                          <a:off x="0" y="0"/>
-                          <a:ext cx="0" cy="680357"/>
-                        </a:xfrm>
-                        <a:prstGeom prst="line">
-                          <a:avLst/>
-                        </a:prstGeom>
-                        <a:ln w="19050">
-                          <a:solidFill>
-                            <a:schemeClr val="accent3"/>
-                          </a:solidFill>
-                        </a:ln>
-                      </wps:spPr>
-                      <wps:style>
-                        <a:lnRef idx="1">
-                          <a:schemeClr val="accent1"/>
-                        </a:lnRef>
-                        <a:fillRef idx="0">
-                          <a:schemeClr val="accent1"/>
-                        </a:fillRef>
-                        <a:effectRef idx="0">
-                          <a:schemeClr val="accent1"/>
-                        </a:effectRef>
-                        <a:fontRef idx="minor">
-                          <a:schemeClr val="tx1"/>
-                        </a:fontRef>
-                      </wps:style>
-                      <wps:bodyPr/>
-                    </wps:wsp>
-                  </a:graphicData>
-                </a:graphic>
-              </wp:anchor>
-            </w:drawing>
-          </mc:Choice>
-          <mc:Fallback>
-            <w:pict>
-              <v:line w14:anchorId="71E5EC9D" id="Straight Connector 47" o:spid="_x0000_s1026" style="position:absolute;z-index:251653120;visibility:visible;mso-wrap-style:square;mso-wrap-distance-left:9pt;mso-wrap-distance-top:0;mso-wrap-distance-right:9pt;mso-wrap-distance-bottom:0;mso-position-horizontal:absolute;mso-position-horizontal-relative:text;mso-position-vertical:absolute;mso-position-vertical-relative:text" from="138.8pt,168.75pt" to="138.8pt,222.3pt" o:gfxdata="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" strokecolor="#a5a5a5 [3206]" strokeweight="1.5pt">
-                <v:stroke joinstyle="miter"/>
-                <w10:wrap type="through"/>
-              </v:line>
-            </w:pict>
-          </mc:Fallback>
-        </mc:AlternateContent>
-      </w:r>
-      <w:r>
-        <w:rPr>
-          <w:noProof/>
-        </w:rPr>
-        <mc:AlternateContent>
-          <mc:Choice Requires="wps">
-            <w:drawing>
-              <wp:anchor distT="0" distB="0" distL="114300" distR="114300" simplePos="0" relativeHeight="251686912" behindDoc="0" locked="0" layoutInCell="1" allowOverlap="1" wp14:anchorId="4857A59A" wp14:editId="70AFB0C2">
-                <wp:simplePos x="0" y="0"/>
-                <wp:positionH relativeFrom="column">
-                  <wp:posOffset>1361440</wp:posOffset>
-                </wp:positionH>
-                <wp:positionV relativeFrom="paragraph">
-                  <wp:posOffset>1688465</wp:posOffset>
-                </wp:positionV>
-                <wp:extent cx="733425" cy="542290"/>
-                <wp:effectExtent l="57150" t="38100" r="85725" b="86360"/>
-                <wp:wrapThrough wrapText="bothSides">
-                  <wp:wrapPolygon edited="0">
-                    <wp:start x="-1683" y="-1518"/>
-                    <wp:lineTo x="-1683" y="22763"/>
-                    <wp:lineTo x="-1122" y="24281"/>
-                    <wp:lineTo x="23003" y="24281"/>
-                    <wp:lineTo x="23003" y="23522"/>
-                    <wp:lineTo x="23564" y="12141"/>
-                    <wp:lineTo x="23564" y="-1518"/>
-                    <wp:lineTo x="-1683" y="-1518"/>
-                  </wp:wrapPolygon>
-                </wp:wrapThrough>
-                <wp:docPr id="10" name="TextBox 9"/>
-                <wp:cNvGraphicFramePr/>
-                <a:graphic xmlns:a="http://schemas.openxmlformats.org/drawingml/2006/main">
-                  <a:graphicData uri="http://schemas.microsoft.com/office/word/2010/wordprocessingShape">
-                    <wps:wsp>
-                      <wps:cNvSpPr txBox="1"/>
-                      <wps:spPr>
-                        <a:xfrm>
-                          <a:off x="0" y="0"/>
-                          <a:ext cx="733425" cy="542290"/>
-                        </a:xfrm>
-                        <a:prstGeom prst="rect">
-                          <a:avLst/>
-                        </a:prstGeom>
-                        <a:solidFill>
-                          <a:schemeClr val="lt1"/>
-                        </a:solidFill>
-                        <a:ln w="12700" cmpd="sng">
-                          <a:solidFill>
-                            <a:schemeClr val="accent3"/>
-                          </a:solidFill>
-                        </a:ln>
-                        <a:effectLst>
-                          <a:outerShdw blurRad="50800" dist="12700" dir="5400000" algn="t" rotWithShape="0">
-                            <a:schemeClr val="bg1">
-                              <a:lumMod val="75000"/>
-                              <a:alpha val="40000"/>
-                            </a:schemeClr>
-                          </a:outerShdw>
-                        </a:effectLst>
-                      </wps:spPr>
-                      <wps:style>
-                        <a:lnRef idx="0">
-                          <a:scrgbClr r="0" g="0" b="0"/>
-                        </a:lnRef>
-                        <a:fillRef idx="0">
-                          <a:scrgbClr r="0" g="0" b="0"/>
-                        </a:fillRef>
-                        <a:effectRef idx="0">
-                          <a:scrgbClr r="0" g="0" b="0"/>
-                        </a:effectRef>
-                        <a:fontRef idx="minor">
-                          <a:schemeClr val="dk1"/>
-                        </a:fontRef>
-                      </wps:style>
-                      <wps:txbx>
-                        <w:txbxContent>
-                          <w:p>
-                            <w:pPr>
-                              <w:pStyle w:val="NormalWeb"/>
-                              <w:spacing w:before="0" w:beforeAutospacing="0" w:after="0" w:afterAutospacing="0"/>
-                              <w:jc w:val="center"/>
-                              <w:rPr>
-                                <w:rFonts w:ascii="Century Gothic" w:hAnsi="Century Gothic"/>
-                                <w:sz w:val="20"/>
-                                <w:szCs w:val="20"/>
-                              </w:rPr>
-                            </w:pPr>
-                          </w:p>
-                        </w:txbxContent>
-                      </wps:txbx>
-                      <wps:bodyPr vertOverflow="clip" horzOverflow="clip" wrap="square" rtlCol="0" anchor="ctr" anchorCtr="0"/>
-                    </wps:wsp>
-                  </a:graphicData>
-                </a:graphic>
-                <wp14:sizeRelH relativeFrom="margin">
-                  <wp14:pctWidth>0</wp14:pctWidth>
-                </wp14:sizeRelH>
-              </wp:anchor>
-            </w:drawing>
-          </mc:Choice>
-          <mc:Fallback>
-            <w:pict>
-              <v:shape w14:anchorId="4857A59A" id="_x0000_s1053" type="#_x0000_t202" style="position:absolute;margin-left:107.2pt;margin-top:132.95pt;width:57.75pt;height:42.7pt;z-index:251686912;visibility:visible;mso-wrap-style:square;mso-width-percent:0;mso-wrap-distance-left:9pt;mso-wrap-distance-top:0;mso-wrap-distance-right:9pt;mso-wrap-distance-bottom:0;mso-position-horizontal:absolute;mso-position-horizontal-relative:text;mso-position-vertical:absolute;mso-position-vertical-relative:text;mso-width-percent:0;mso-width-relative:margin;v-text-anchor:middle" o:gfxdata="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" fillcolor="white [3201]" strokecolor="#a5a5a5 [3206]" strokeweight="1pt">
-                <v:shadow on="t" color="#bfbfbf [2412]" opacity="26214f" origin=",-.5" offset="0,1pt"/>
-                <v:textbox>
-                  <w:txbxContent>
-                    <w:p>
-                      <w:pPr>
-                        <w:pStyle w:val="NormalWeb"/>
-                        <w:spacing w:before="0" w:beforeAutospacing="0" w:after="0" w:afterAutospacing="0"/>
-                        <w:jc w:val="center"/>
-                        <w:rPr>
-                          <w:rFonts w:ascii="Century Gothic" w:hAnsi="Century Gothic"/>
-                          <w:sz w:val="20"/>
-                          <w:szCs w:val="20"/>
-                        </w:rPr>
                       </w:pPr>
                     </w:p>
                   </w:txbxContent>
@@ -8520,239 +9389,7 @@
           </mc:Choice>
           <mc:Fallback>
             <w:pict>
-              <v:shape w14:anchorId="77B48856" id="_x0000_s1055" type="#_x0000_t202" style="position:absolute;margin-left:171pt;margin-top:116.45pt;width:73.5pt;height:42.7pt;z-index:251693056;visibility:visible;mso-wrap-style:square;mso-width-percent:0;mso-wrap-distance-left:9pt;mso-wrap-distance-top:0;mso-wrap-distance-right:9pt;mso-wrap-distance-bottom:0;mso-position-horizontal:absolute;mso-position-horizontal-relative:text;mso-position-vertical:absolute;mso-position-vertical-relative:text;mso-width-percent:0;mso-width-relative:margin;v-text-anchor:middle" o:gfxdata="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" fillcolor="white [3201]" strokecolor="#a5a5a5 [3206]" strokeweight="1pt">
-                <v:shadow on="t" color="#bfbfbf [2412]" opacity="26214f" origin=",-.5" offset="0,1pt"/>
-                <v:textbox>
-                  <w:txbxContent>
-                    <w:p>
-                      <w:pPr>
-                        <w:pStyle w:val="NormalWeb"/>
-                        <w:spacing w:before="0" w:beforeAutospacing="0" w:after="0" w:afterAutospacing="0"/>
-                        <w:jc w:val="center"/>
-                      </w:pPr>
-                    </w:p>
-                  </w:txbxContent>
-                </v:textbox>
-                <w10:wrap type="through"/>
-              </v:shape>
-            </w:pict>
-          </mc:Fallback>
-        </mc:AlternateContent>
-      </w:r>
-      <w:r>
-        <w:rPr>
-          <w:noProof/>
-        </w:rPr>
-        <mc:AlternateContent>
-          <mc:Choice Requires="wps">
-            <w:drawing>
-              <wp:anchor distT="0" distB="0" distL="114300" distR="114300" simplePos="0" relativeHeight="251714560" behindDoc="0" locked="0" layoutInCell="1" allowOverlap="1" wp14:anchorId="6B4C79E9" wp14:editId="44A17AB2">
-                <wp:simplePos x="0" y="0"/>
-                <wp:positionH relativeFrom="column">
-                  <wp:posOffset>-63500</wp:posOffset>
-                </wp:positionH>
-                <wp:positionV relativeFrom="paragraph">
-                  <wp:posOffset>2240915</wp:posOffset>
-                </wp:positionV>
-                <wp:extent cx="617220" cy="2440940"/>
-                <wp:effectExtent l="50800" t="50800" r="68580" b="99060"/>
-                <wp:wrapThrough wrapText="bothSides">
-                  <wp:wrapPolygon edited="0">
-                    <wp:start x="-1778" y="-450"/>
-                    <wp:lineTo x="-1778" y="22252"/>
-                    <wp:lineTo x="23111" y="22252"/>
-                    <wp:lineTo x="23111" y="-450"/>
-                    <wp:lineTo x="-1778" y="-450"/>
-                  </wp:wrapPolygon>
-                </wp:wrapThrough>
-                <wp:docPr id="13" name="TextBox 12"/>
-                <wp:cNvGraphicFramePr/>
-                <a:graphic xmlns:a="http://schemas.openxmlformats.org/drawingml/2006/main">
-                  <a:graphicData uri="http://schemas.microsoft.com/office/word/2010/wordprocessingShape">
-                    <wps:wsp>
-                      <wps:cNvSpPr txBox="1"/>
-                      <wps:spPr>
-                        <a:xfrm>
-                          <a:off x="0" y="0"/>
-                          <a:ext cx="617220" cy="2440940"/>
-                        </a:xfrm>
-                        <a:prstGeom prst="rect">
-                          <a:avLst/>
-                        </a:prstGeom>
-                        <a:solidFill>
-                          <a:schemeClr val="lt1"/>
-                        </a:solidFill>
-                        <a:ln w="12700" cmpd="sng">
-                          <a:solidFill>
-                            <a:schemeClr val="accent3"/>
-                          </a:solidFill>
-                        </a:ln>
-                        <a:effectLst>
-                          <a:outerShdw blurRad="50800" dist="12700" dir="5400000" algn="t" rotWithShape="0">
-                            <a:schemeClr val="bg1">
-                              <a:lumMod val="75000"/>
-                              <a:alpha val="40000"/>
-                            </a:schemeClr>
-                          </a:outerShdw>
-                        </a:effectLst>
-                      </wps:spPr>
-                      <wps:style>
-                        <a:lnRef idx="0">
-                          <a:scrgbClr r="0" g="0" b="0"/>
-                        </a:lnRef>
-                        <a:fillRef idx="0">
-                          <a:scrgbClr r="0" g="0" b="0"/>
-                        </a:fillRef>
-                        <a:effectRef idx="0">
-                          <a:scrgbClr r="0" g="0" b="0"/>
-                        </a:effectRef>
-                        <a:fontRef idx="minor">
-                          <a:schemeClr val="dk1"/>
-                        </a:fontRef>
-                      </wps:style>
-                      <wps:txbx>
-                        <w:txbxContent>
-                          <w:p>
-                            <w:pPr>
-                              <w:pStyle w:val="NormalWeb"/>
-                              <w:spacing w:before="0" w:beforeAutospacing="0" w:after="0" w:afterAutospacing="0"/>
-                              <w:jc w:val="center"/>
-                              <w:rPr>
-                                <w:rFonts w:ascii="Century Gothic" w:eastAsia="Century Gothic" w:hAnsi="Century Gothic" w:cs="Century Gothic"/>
-                                <w:color w:val="000000" w:themeColor="dark1"/>
-                                <w:sz w:val="16"/>
-                                <w:szCs w:val="16"/>
-                              </w:rPr>
-                            </w:pPr>
-                          </w:p>
-                        </w:txbxContent>
-                      </wps:txbx>
-                      <wps:bodyPr vertOverflow="clip" horzOverflow="clip" wrap="square" rtlCol="0" anchor="t" anchorCtr="0"/>
-                    </wps:wsp>
-                  </a:graphicData>
-                </a:graphic>
-              </wp:anchor>
-            </w:drawing>
-          </mc:Choice>
-          <mc:Fallback>
-            <w:pict>
-              <v:shape w14:anchorId="6B4C79E9" id="_x0000_s1056" type="#_x0000_t202" style="position:absolute;margin-left:-5pt;margin-top:176.45pt;width:48.6pt;height:192.2pt;z-index:251714560;visibility:visible;mso-wrap-style:square;mso-wrap-distance-left:9pt;mso-wrap-distance-top:0;mso-wrap-distance-right:9pt;mso-wrap-distance-bottom:0;mso-position-horizontal:absolute;mso-position-horizontal-relative:text;mso-position-vertical:absolute;mso-position-vertical-relative:text;v-text-anchor:top" o:gfxdata="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" fillcolor="white [3201]" strokecolor="#a5a5a5 [3206]" strokeweight="1pt">
-                <v:shadow on="t" color="#bfbfbf [2412]" opacity="26214f" origin=",-.5" offset="0,1pt"/>
-                <v:textbox>
-                  <w:txbxContent>
-                    <w:p>
-                      <w:pPr>
-                        <w:pStyle w:val="NormalWeb"/>
-                        <w:spacing w:before="0" w:beforeAutospacing="0" w:after="0" w:afterAutospacing="0"/>
-                        <w:jc w:val="center"/>
-                        <w:rPr>
-                          <w:rFonts w:ascii="Century Gothic" w:eastAsia="Century Gothic" w:hAnsi="Century Gothic" w:cs="Century Gothic"/>
-                          <w:color w:val="000000" w:themeColor="dark1"/>
-                          <w:sz w:val="16"/>
-                          <w:szCs w:val="16"/>
-                        </w:rPr>
-                      </w:pPr>
-                    </w:p>
-                  </w:txbxContent>
-                </v:textbox>
-                <w10:wrap type="through"/>
-              </v:shape>
-            </w:pict>
-          </mc:Fallback>
-        </mc:AlternateContent>
-      </w:r>
-      <w:r>
-        <w:rPr>
-          <w:noProof/>
-        </w:rPr>
-        <mc:AlternateContent>
-          <mc:Choice Requires="wps">
-            <w:drawing>
-              <wp:anchor distT="0" distB="0" distL="114300" distR="114300" simplePos="0" relativeHeight="251685888" behindDoc="0" locked="0" layoutInCell="1" allowOverlap="1" wp14:anchorId="19B0A7B1" wp14:editId="1F1D01DB">
-                <wp:simplePos x="0" y="0"/>
-                <wp:positionH relativeFrom="column">
-                  <wp:posOffset>-63500</wp:posOffset>
-                </wp:positionH>
-                <wp:positionV relativeFrom="paragraph">
-                  <wp:posOffset>1477645</wp:posOffset>
-                </wp:positionV>
-                <wp:extent cx="617220" cy="542290"/>
-                <wp:effectExtent l="50800" t="50800" r="68580" b="92710"/>
-                <wp:wrapThrough wrapText="bothSides">
-                  <wp:wrapPolygon edited="0">
-                    <wp:start x="-1778" y="-2023"/>
-                    <wp:lineTo x="-1778" y="24281"/>
-                    <wp:lineTo x="23111" y="24281"/>
-                    <wp:lineTo x="23111" y="-2023"/>
-                    <wp:lineTo x="-1778" y="-2023"/>
-                  </wp:wrapPolygon>
-                </wp:wrapThrough>
-                <wp:docPr id="9" name="TextBox 8"/>
-                <wp:cNvGraphicFramePr/>
-                <a:graphic xmlns:a="http://schemas.openxmlformats.org/drawingml/2006/main">
-                  <a:graphicData uri="http://schemas.microsoft.com/office/word/2010/wordprocessingShape">
-                    <wps:wsp>
-                      <wps:cNvSpPr txBox="1"/>
-                      <wps:spPr>
-                        <a:xfrm>
-                          <a:off x="0" y="0"/>
-                          <a:ext cx="617220" cy="542290"/>
-                        </a:xfrm>
-                        <a:prstGeom prst="rect">
-                          <a:avLst/>
-                        </a:prstGeom>
-                        <a:solidFill>
-                          <a:schemeClr val="lt1"/>
-                        </a:solidFill>
-                        <a:ln w="12700" cmpd="sng">
-                          <a:solidFill>
-                            <a:schemeClr val="accent3"/>
-                          </a:solidFill>
-                        </a:ln>
-                        <a:effectLst>
-                          <a:outerShdw blurRad="50800" dist="12700" dir="5400000" algn="t" rotWithShape="0">
-                            <a:schemeClr val="bg1">
-                              <a:lumMod val="75000"/>
-                              <a:alpha val="40000"/>
-                            </a:schemeClr>
-                          </a:outerShdw>
-                        </a:effectLst>
-                      </wps:spPr>
-                      <wps:style>
-                        <a:lnRef idx="0">
-                          <a:scrgbClr r="0" g="0" b="0"/>
-                        </a:lnRef>
-                        <a:fillRef idx="0">
-                          <a:scrgbClr r="0" g="0" b="0"/>
-                        </a:fillRef>
-                        <a:effectRef idx="0">
-                          <a:scrgbClr r="0" g="0" b="0"/>
-                        </a:effectRef>
-                        <a:fontRef idx="minor">
-                          <a:schemeClr val="dk1"/>
-                        </a:fontRef>
-                      </wps:style>
-                      <wps:txbx>
-                        <w:txbxContent>
-                          <w:p>
-                            <w:pPr>
-                              <w:pStyle w:val="NormalWeb"/>
-                              <w:spacing w:before="0" w:beforeAutospacing="0" w:after="0" w:afterAutospacing="0"/>
-                              <w:jc w:val="center"/>
-                            </w:pPr>
-                          </w:p>
-                        </w:txbxContent>
-                      </wps:txbx>
-                      <wps:bodyPr vertOverflow="clip" horzOverflow="clip" wrap="square" rtlCol="0" anchor="ctr" anchorCtr="0"/>
-                    </wps:wsp>
-                  </a:graphicData>
-                </a:graphic>
-              </wp:anchor>
-            </w:drawing>
-          </mc:Choice>
-          <mc:Fallback>
-            <w:pict>
-              <v:shape w14:anchorId="19B0A7B1" id="_x0000_s1057" type="#_x0000_t202" style="position:absolute;margin-left:-5pt;margin-top:116.35pt;width:48.6pt;height:42.7pt;z-index:251685888;visibility:visible;mso-wrap-style:square;mso-wrap-distance-left:9pt;mso-wrap-distance-top:0;mso-wrap-distance-right:9pt;mso-wrap-distance-bottom:0;mso-position-horizontal:absolute;mso-position-horizontal-relative:text;mso-position-vertical:absolute;mso-position-vertical-relative:text;v-text-anchor:middle" o:gfxdata="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" fillcolor="white [3201]" strokecolor="#a5a5a5 [3206]" strokeweight="1pt">
+              <v:shape w14:anchorId="77B48856" id="_x0000_s1057" type="#_x0000_t202" style="position:absolute;margin-left:171pt;margin-top:116.45pt;width:73.5pt;height:42.7pt;z-index:251693056;visibility:visible;mso-wrap-style:square;mso-width-percent:0;mso-wrap-distance-left:9pt;mso-wrap-distance-top:0;mso-wrap-distance-right:9pt;mso-wrap-distance-bottom:0;mso-position-horizontal:absolute;mso-position-horizontal-relative:text;mso-position-vertical:absolute;mso-position-vertical-relative:text;mso-width-percent:0;mso-width-relative:margin;v-text-anchor:middle" o:gfxdata="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" fillcolor="white [3201]" strokecolor="#a5a5a5 [3206]" strokeweight="1pt">
                 <v:shadow on="t" color="#bfbfbf [2412]" opacity="26214f" origin=",-.5" offset="0,1pt"/>
                 <v:textbox>
                   <w:txbxContent>

</xml_diff>

<commit_message>
Updated WBS with shooting and database 4_20
</commit_message>
<xml_diff>
--- a/WBS v2.0.docx
+++ b/WBS v2.0.docx
@@ -6962,6 +6962,593 @@
         <mc:AlternateContent>
           <mc:Choice Requires="wps">
             <w:drawing>
+              <wp:anchor distT="0" distB="0" distL="114300" distR="114300" simplePos="0" relativeHeight="251717632" behindDoc="0" locked="0" layoutInCell="1" allowOverlap="1" wp14:anchorId="6B56BA6F" wp14:editId="0EF84039">
+                <wp:simplePos x="0" y="0"/>
+                <wp:positionH relativeFrom="column">
+                  <wp:posOffset>2962275</wp:posOffset>
+                </wp:positionH>
+                <wp:positionV relativeFrom="paragraph">
+                  <wp:posOffset>2587625</wp:posOffset>
+                </wp:positionV>
+                <wp:extent cx="789940" cy="1895475"/>
+                <wp:effectExtent l="57150" t="38100" r="67310" b="104775"/>
+                <wp:wrapThrough wrapText="bothSides">
+                  <wp:wrapPolygon edited="0">
+                    <wp:start x="-1563" y="-434"/>
+                    <wp:lineTo x="-1563" y="22143"/>
+                    <wp:lineTo x="-1042" y="22577"/>
+                    <wp:lineTo x="22399" y="22577"/>
+                    <wp:lineTo x="22920" y="20840"/>
+                    <wp:lineTo x="22920" y="-434"/>
+                    <wp:lineTo x="-1563" y="-434"/>
+                  </wp:wrapPolygon>
+                </wp:wrapThrough>
+                <wp:docPr id="22" name="TextBox 21"/>
+                <wp:cNvGraphicFramePr/>
+                <a:graphic xmlns:a="http://schemas.openxmlformats.org/drawingml/2006/main">
+                  <a:graphicData uri="http://schemas.microsoft.com/office/word/2010/wordprocessingShape">
+                    <wps:wsp>
+                      <wps:cNvSpPr txBox="1"/>
+                      <wps:spPr>
+                        <a:xfrm>
+                          <a:off x="0" y="0"/>
+                          <a:ext cx="789940" cy="1895475"/>
+                        </a:xfrm>
+                        <a:prstGeom prst="rect">
+                          <a:avLst/>
+                        </a:prstGeom>
+                        <a:solidFill>
+                          <a:schemeClr val="lt1"/>
+                        </a:solidFill>
+                        <a:ln w="12700" cmpd="sng">
+                          <a:solidFill>
+                            <a:schemeClr val="accent3"/>
+                          </a:solidFill>
+                        </a:ln>
+                        <a:effectLst>
+                          <a:outerShdw blurRad="50800" dist="12700" dir="5400000" algn="t" rotWithShape="0">
+                            <a:schemeClr val="bg1">
+                              <a:lumMod val="75000"/>
+                              <a:alpha val="40000"/>
+                            </a:schemeClr>
+                          </a:outerShdw>
+                        </a:effectLst>
+                      </wps:spPr>
+                      <wps:style>
+                        <a:lnRef idx="0">
+                          <a:scrgbClr r="0" g="0" b="0"/>
+                        </a:lnRef>
+                        <a:fillRef idx="0">
+                          <a:scrgbClr r="0" g="0" b="0"/>
+                        </a:fillRef>
+                        <a:effectRef idx="0">
+                          <a:scrgbClr r="0" g="0" b="0"/>
+                        </a:effectRef>
+                        <a:fontRef idx="minor">
+                          <a:schemeClr val="dk1"/>
+                        </a:fontRef>
+                      </wps:style>
+                      <wps:txbx>
+                        <w:txbxContent>
+                          <w:p>
+                            <w:pPr>
+                              <w:pStyle w:val="NormalWeb"/>
+                              <w:spacing w:before="0" w:beforeAutospacing="0" w:after="0" w:afterAutospacing="0"/>
+                              <w:jc w:val="center"/>
+                              <w:rPr>
+                                <w:rFonts w:ascii="Century Gothic" w:eastAsia="Century Gothic" w:hAnsi="Century Gothic" w:cs="Century Gothic"/>
+                                <w:color w:val="000000" w:themeColor="dark1"/>
+                                <w:sz w:val="16"/>
+                                <w:szCs w:val="16"/>
+                              </w:rPr>
+                            </w:pPr>
+                          </w:p>
+                        </w:txbxContent>
+                      </wps:txbx>
+                      <wps:bodyPr vertOverflow="clip" horzOverflow="clip" wrap="square" rtlCol="0" anchor="t" anchorCtr="0">
+                        <a:noAutofit/>
+                      </wps:bodyPr>
+                    </wps:wsp>
+                  </a:graphicData>
+                </a:graphic>
+                <wp14:sizeRelH relativeFrom="margin">
+                  <wp14:pctWidth>0</wp14:pctWidth>
+                </wp14:sizeRelH>
+                <wp14:sizeRelV relativeFrom="margin">
+                  <wp14:pctHeight>0</wp14:pctHeight>
+                </wp14:sizeRelV>
+              </wp:anchor>
+            </w:drawing>
+          </mc:Choice>
+          <mc:Fallback>
+            <w:pict>
+              <v:shapetype w14:anchorId="6B56BA6F" id="_x0000_t202" coordsize="21600,21600" o:spt="202" path="m,l,21600r21600,l21600,xe">
+                <v:stroke joinstyle="miter"/>
+                <v:path gradientshapeok="t" o:connecttype="rect"/>
+              </v:shapetype>
+              <v:shape id="_x0000_s1046" type="#_x0000_t202" style="position:absolute;margin-left:233.25pt;margin-top:203.75pt;width:62.2pt;height:149.25pt;z-index:251717632;visibility:visible;mso-wrap-style:square;mso-width-percent:0;mso-height-percent:0;mso-wrap-distance-left:9pt;mso-wrap-distance-top:0;mso-wrap-distance-right:9pt;mso-wrap-distance-bottom:0;mso-position-horizontal:absolute;mso-position-horizontal-relative:text;mso-position-vertical:absolute;mso-position-vertical-relative:text;mso-width-percent:0;mso-height-percent:0;mso-width-relative:margin;mso-height-relative:margin;v-text-anchor:top" o:gfxdata="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" fillcolor="white [3201]" strokecolor="#a5a5a5 [3206]" strokeweight="1pt">
+                <v:shadow on="t" color="#bfbfbf [2412]" opacity="26214f" origin=",-.5" offset="0,1pt"/>
+                <v:textbox>
+                  <w:txbxContent>
+                    <w:p>
+                      <w:pPr>
+                        <w:pStyle w:val="NormalWeb"/>
+                        <w:spacing w:before="0" w:beforeAutospacing="0" w:after="0" w:afterAutospacing="0"/>
+                        <w:jc w:val="center"/>
+                        <w:rPr>
+                          <w:rFonts w:ascii="Century Gothic" w:eastAsia="Century Gothic" w:hAnsi="Century Gothic" w:cs="Century Gothic"/>
+                          <w:color w:val="000000" w:themeColor="dark1"/>
+                          <w:sz w:val="16"/>
+                          <w:szCs w:val="16"/>
+                        </w:rPr>
+                      </w:pPr>
+                    </w:p>
+                  </w:txbxContent>
+                </v:textbox>
+                <w10:wrap type="through"/>
+              </v:shape>
+            </w:pict>
+          </mc:Fallback>
+        </mc:AlternateContent>
+      </w:r>
+      <w:r>
+        <w:rPr>
+          <w:noProof/>
+        </w:rPr>
+        <mc:AlternateContent>
+          <mc:Choice Requires="wps">
+            <w:drawing>
+              <wp:anchor distT="0" distB="0" distL="114300" distR="114300" simplePos="0" relativeHeight="251664384" behindDoc="0" locked="0" layoutInCell="1" allowOverlap="1" wp14:anchorId="4D3859EF" wp14:editId="533BD00E">
+                <wp:simplePos x="0" y="0"/>
+                <wp:positionH relativeFrom="column">
+                  <wp:posOffset>3359150</wp:posOffset>
+                </wp:positionH>
+                <wp:positionV relativeFrom="paragraph">
+                  <wp:posOffset>1905000</wp:posOffset>
+                </wp:positionV>
+                <wp:extent cx="0" cy="680085"/>
+                <wp:effectExtent l="0" t="0" r="25400" b="31115"/>
+                <wp:wrapThrough wrapText="bothSides">
+                  <wp:wrapPolygon edited="0">
+                    <wp:start x="-1" y="0"/>
+                    <wp:lineTo x="-1" y="21782"/>
+                    <wp:lineTo x="-1" y="21782"/>
+                    <wp:lineTo x="-1" y="0"/>
+                    <wp:lineTo x="-1" y="0"/>
+                  </wp:wrapPolygon>
+                </wp:wrapThrough>
+                <wp:docPr id="67" name="Straight Connector 66"/>
+                <wp:cNvGraphicFramePr/>
+                <a:graphic xmlns:a="http://schemas.openxmlformats.org/drawingml/2006/main">
+                  <a:graphicData uri="http://schemas.microsoft.com/office/word/2010/wordprocessingShape">
+                    <wps:wsp>
+                      <wps:cNvCnPr/>
+                      <wps:spPr>
+                        <a:xfrm>
+                          <a:off x="0" y="0"/>
+                          <a:ext cx="0" cy="680085"/>
+                        </a:xfrm>
+                        <a:prstGeom prst="line">
+                          <a:avLst/>
+                        </a:prstGeom>
+                        <a:ln w="19050">
+                          <a:solidFill>
+                            <a:schemeClr val="accent3"/>
+                          </a:solidFill>
+                        </a:ln>
+                      </wps:spPr>
+                      <wps:style>
+                        <a:lnRef idx="1">
+                          <a:schemeClr val="accent1"/>
+                        </a:lnRef>
+                        <a:fillRef idx="0">
+                          <a:schemeClr val="accent1"/>
+                        </a:fillRef>
+                        <a:effectRef idx="0">
+                          <a:schemeClr val="accent1"/>
+                        </a:effectRef>
+                        <a:fontRef idx="minor">
+                          <a:schemeClr val="tx1"/>
+                        </a:fontRef>
+                      </wps:style>
+                      <wps:bodyPr/>
+                    </wps:wsp>
+                  </a:graphicData>
+                </a:graphic>
+              </wp:anchor>
+            </w:drawing>
+          </mc:Choice>
+          <mc:Fallback>
+            <w:pict>
+              <v:line w14:anchorId="1B40D370" id="Straight Connector 66" o:spid="_x0000_s1026" style="position:absolute;z-index:251664384;visibility:visible;mso-wrap-style:square;mso-wrap-distance-left:9pt;mso-wrap-distance-top:0;mso-wrap-distance-right:9pt;mso-wrap-distance-bottom:0;mso-position-horizontal:absolute;mso-position-horizontal-relative:text;mso-position-vertical:absolute;mso-position-vertical-relative:text" from="264.5pt,150pt" to="264.5pt,203.55pt" o:gfxdata="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" strokecolor="#a5a5a5 [3206]" strokeweight="1.5pt">
+                <v:stroke joinstyle="miter"/>
+                <w10:wrap type="through"/>
+              </v:line>
+            </w:pict>
+          </mc:Fallback>
+        </mc:AlternateContent>
+      </w:r>
+      <w:r>
+        <w:rPr>
+          <w:noProof/>
+        </w:rPr>
+        <mc:AlternateContent>
+          <mc:Choice Requires="wps">
+            <w:drawing>
+              <wp:anchor distT="0" distB="0" distL="114300" distR="114300" simplePos="0" relativeHeight="251693056" behindDoc="0" locked="0" layoutInCell="1" allowOverlap="1" wp14:anchorId="77B48856" wp14:editId="36DD004E">
+                <wp:simplePos x="0" y="0"/>
+                <wp:positionH relativeFrom="column">
+                  <wp:posOffset>2886075</wp:posOffset>
+                </wp:positionH>
+                <wp:positionV relativeFrom="paragraph">
+                  <wp:posOffset>1326515</wp:posOffset>
+                </wp:positionV>
+                <wp:extent cx="933450" cy="542290"/>
+                <wp:effectExtent l="57150" t="38100" r="76200" b="86360"/>
+                <wp:wrapThrough wrapText="bothSides">
+                  <wp:wrapPolygon edited="0">
+                    <wp:start x="-1322" y="-1518"/>
+                    <wp:lineTo x="-1322" y="22763"/>
+                    <wp:lineTo x="-882" y="24281"/>
+                    <wp:lineTo x="22482" y="24281"/>
+                    <wp:lineTo x="22482" y="23522"/>
+                    <wp:lineTo x="22922" y="12141"/>
+                    <wp:lineTo x="22922" y="-1518"/>
+                    <wp:lineTo x="-1322" y="-1518"/>
+                  </wp:wrapPolygon>
+                </wp:wrapThrough>
+                <wp:docPr id="19" name="TextBox 18"/>
+                <wp:cNvGraphicFramePr/>
+                <a:graphic xmlns:a="http://schemas.openxmlformats.org/drawingml/2006/main">
+                  <a:graphicData uri="http://schemas.microsoft.com/office/word/2010/wordprocessingShape">
+                    <wps:wsp>
+                      <wps:cNvSpPr txBox="1"/>
+                      <wps:spPr>
+                        <a:xfrm>
+                          <a:off x="0" y="0"/>
+                          <a:ext cx="933450" cy="542290"/>
+                        </a:xfrm>
+                        <a:prstGeom prst="rect">
+                          <a:avLst/>
+                        </a:prstGeom>
+                        <a:solidFill>
+                          <a:schemeClr val="lt1"/>
+                        </a:solidFill>
+                        <a:ln w="12700" cmpd="sng">
+                          <a:solidFill>
+                            <a:schemeClr val="accent3"/>
+                          </a:solidFill>
+                        </a:ln>
+                        <a:effectLst>
+                          <a:outerShdw blurRad="50800" dist="12700" dir="5400000" algn="t" rotWithShape="0">
+                            <a:schemeClr val="bg1">
+                              <a:lumMod val="75000"/>
+                              <a:alpha val="40000"/>
+                            </a:schemeClr>
+                          </a:outerShdw>
+                        </a:effectLst>
+                      </wps:spPr>
+                      <wps:style>
+                        <a:lnRef idx="0">
+                          <a:scrgbClr r="0" g="0" b="0"/>
+                        </a:lnRef>
+                        <a:fillRef idx="0">
+                          <a:scrgbClr r="0" g="0" b="0"/>
+                        </a:fillRef>
+                        <a:effectRef idx="0">
+                          <a:scrgbClr r="0" g="0" b="0"/>
+                        </a:effectRef>
+                        <a:fontRef idx="minor">
+                          <a:schemeClr val="dk1"/>
+                        </a:fontRef>
+                      </wps:style>
+                      <wps:txbx>
+                        <w:txbxContent>
+                          <w:p>
+                            <w:pPr>
+                              <w:pStyle w:val="NormalWeb"/>
+                              <w:spacing w:before="0" w:beforeAutospacing="0" w:after="0" w:afterAutospacing="0"/>
+                              <w:jc w:val="center"/>
+                            </w:pPr>
+                          </w:p>
+                        </w:txbxContent>
+                      </wps:txbx>
+                      <wps:bodyPr vertOverflow="clip" horzOverflow="clip" wrap="square" rtlCol="0" anchor="ctr" anchorCtr="0"/>
+                    </wps:wsp>
+                  </a:graphicData>
+                </a:graphic>
+                <wp14:sizeRelH relativeFrom="margin">
+                  <wp14:pctWidth>0</wp14:pctWidth>
+                </wp14:sizeRelH>
+              </wp:anchor>
+            </w:drawing>
+          </mc:Choice>
+          <mc:Fallback>
+            <w:pict>
+              <v:shape w14:anchorId="77B48856" id="_x0000_s1047" type="#_x0000_t202" style="position:absolute;margin-left:227.25pt;margin-top:104.45pt;width:73.5pt;height:42.7pt;z-index:251693056;visibility:visible;mso-wrap-style:square;mso-width-percent:0;mso-wrap-distance-left:9pt;mso-wrap-distance-top:0;mso-wrap-distance-right:9pt;mso-wrap-distance-bottom:0;mso-position-horizontal:absolute;mso-position-horizontal-relative:text;mso-position-vertical:absolute;mso-position-vertical-relative:text;mso-width-percent:0;mso-width-relative:margin;v-text-anchor:middle" o:gfxdata="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" fillcolor="white [3201]" strokecolor="#a5a5a5 [3206]" strokeweight="1pt">
+                <v:shadow on="t" color="#bfbfbf [2412]" opacity="26214f" origin=",-.5" offset="0,1pt"/>
+                <v:textbox>
+                  <w:txbxContent>
+                    <w:p>
+                      <w:pPr>
+                        <w:pStyle w:val="NormalWeb"/>
+                        <w:spacing w:before="0" w:beforeAutospacing="0" w:after="0" w:afterAutospacing="0"/>
+                        <w:jc w:val="center"/>
+                      </w:pPr>
+                    </w:p>
+                  </w:txbxContent>
+                </v:textbox>
+                <w10:wrap type="through"/>
+              </v:shape>
+            </w:pict>
+          </mc:Fallback>
+        </mc:AlternateContent>
+      </w:r>
+      <w:r>
+        <w:rPr>
+          <w:noProof/>
+        </w:rPr>
+        <mc:AlternateContent>
+          <mc:Choice Requires="wps">
+            <w:drawing>
+              <wp:anchor distT="0" distB="0" distL="114300" distR="114300" simplePos="0" relativeHeight="251722752" behindDoc="0" locked="0" layoutInCell="1" allowOverlap="1" wp14:anchorId="08755F35" wp14:editId="677D36B4">
+                <wp:simplePos x="0" y="0"/>
+                <wp:positionH relativeFrom="column">
+                  <wp:posOffset>6019800</wp:posOffset>
+                </wp:positionH>
+                <wp:positionV relativeFrom="paragraph">
+                  <wp:posOffset>2269490</wp:posOffset>
+                </wp:positionV>
+                <wp:extent cx="989965" cy="1304925"/>
+                <wp:effectExtent l="57150" t="38100" r="76835" b="104775"/>
+                <wp:wrapThrough wrapText="bothSides">
+                  <wp:wrapPolygon edited="0">
+                    <wp:start x="-1247" y="-631"/>
+                    <wp:lineTo x="-1247" y="22388"/>
+                    <wp:lineTo x="-831" y="23019"/>
+                    <wp:lineTo x="22445" y="23019"/>
+                    <wp:lineTo x="22861" y="20181"/>
+                    <wp:lineTo x="22861" y="-631"/>
+                    <wp:lineTo x="-1247" y="-631"/>
+                  </wp:wrapPolygon>
+                </wp:wrapThrough>
+                <wp:docPr id="32" name="TextBox 31"/>
+                <wp:cNvGraphicFramePr/>
+                <a:graphic xmlns:a="http://schemas.openxmlformats.org/drawingml/2006/main">
+                  <a:graphicData uri="http://schemas.microsoft.com/office/word/2010/wordprocessingShape">
+                    <wps:wsp>
+                      <wps:cNvSpPr txBox="1"/>
+                      <wps:spPr>
+                        <a:xfrm>
+                          <a:off x="0" y="0"/>
+                          <a:ext cx="989965" cy="1304925"/>
+                        </a:xfrm>
+                        <a:prstGeom prst="rect">
+                          <a:avLst/>
+                        </a:prstGeom>
+                        <a:solidFill>
+                          <a:schemeClr val="lt1"/>
+                        </a:solidFill>
+                        <a:ln w="12700" cmpd="sng">
+                          <a:solidFill>
+                            <a:schemeClr val="accent3"/>
+                          </a:solidFill>
+                        </a:ln>
+                        <a:effectLst>
+                          <a:outerShdw blurRad="50800" dist="12700" dir="5400000" algn="t" rotWithShape="0">
+                            <a:schemeClr val="bg1">
+                              <a:lumMod val="75000"/>
+                              <a:alpha val="40000"/>
+                            </a:schemeClr>
+                          </a:outerShdw>
+                        </a:effectLst>
+                      </wps:spPr>
+                      <wps:style>
+                        <a:lnRef idx="0">
+                          <a:scrgbClr r="0" g="0" b="0"/>
+                        </a:lnRef>
+                        <a:fillRef idx="0">
+                          <a:scrgbClr r="0" g="0" b="0"/>
+                        </a:fillRef>
+                        <a:effectRef idx="0">
+                          <a:scrgbClr r="0" g="0" b="0"/>
+                        </a:effectRef>
+                        <a:fontRef idx="minor">
+                          <a:schemeClr val="dk1"/>
+                        </a:fontRef>
+                      </wps:style>
+                      <wps:txbx>
+                        <w:txbxContent>
+                          <w:p>
+                            <w:pPr>
+                              <w:pStyle w:val="NormalWeb"/>
+                              <w:spacing w:before="0" w:beforeAutospacing="0" w:after="0" w:afterAutospacing="0"/>
+                              <w:jc w:val="center"/>
+                              <w:rPr>
+                                <w:sz w:val="16"/>
+                                <w:szCs w:val="16"/>
+                              </w:rPr>
+                            </w:pPr>
+                            <w:r>
+                              <w:rPr>
+                                <w:sz w:val="16"/>
+                                <w:szCs w:val="16"/>
+                              </w:rPr>
+                              <w:t>Used PHP to create user</w:t>
+                            </w:r>
+                          </w:p>
+                          <w:p>
+                            <w:pPr>
+                              <w:pStyle w:val="NormalWeb"/>
+                              <w:spacing w:before="0" w:beforeAutospacing="0" w:after="0" w:afterAutospacing="0"/>
+                              <w:jc w:val="center"/>
+                              <w:rPr>
+                                <w:sz w:val="16"/>
+                                <w:szCs w:val="16"/>
+                              </w:rPr>
+                            </w:pPr>
+                          </w:p>
+                          <w:p>
+                            <w:pPr>
+                              <w:pStyle w:val="NormalWeb"/>
+                              <w:spacing w:before="0" w:beforeAutospacing="0" w:after="0" w:afterAutospacing="0"/>
+                              <w:jc w:val="center"/>
+                              <w:rPr>
+                                <w:sz w:val="16"/>
+                                <w:szCs w:val="16"/>
+                              </w:rPr>
+                            </w:pPr>
+                            <w:r>
+                              <w:rPr>
+                                <w:sz w:val="16"/>
+                                <w:szCs w:val="16"/>
+                              </w:rPr>
+                              <w:t>Takes input from client.</w:t>
+                            </w:r>
+                          </w:p>
+                          <w:p>
+                            <w:pPr>
+                              <w:pStyle w:val="NormalWeb"/>
+                              <w:spacing w:before="0" w:beforeAutospacing="0" w:after="0" w:afterAutospacing="0"/>
+                              <w:jc w:val="center"/>
+                              <w:rPr>
+                                <w:sz w:val="16"/>
+                                <w:szCs w:val="16"/>
+                              </w:rPr>
+                            </w:pPr>
+                          </w:p>
+                          <w:p>
+                            <w:pPr>
+                              <w:pStyle w:val="NormalWeb"/>
+                              <w:spacing w:before="0" w:beforeAutospacing="0" w:after="0" w:afterAutospacing="0"/>
+                              <w:jc w:val="center"/>
+                              <w:rPr>
+                                <w:sz w:val="16"/>
+                                <w:szCs w:val="16"/>
+                              </w:rPr>
+                            </w:pPr>
+                            <w:r>
+                              <w:rPr>
+                                <w:sz w:val="16"/>
+                                <w:szCs w:val="16"/>
+                              </w:rPr>
+                              <w:t>Returns values according to user input</w:t>
+                            </w:r>
+                          </w:p>
+                        </w:txbxContent>
+                      </wps:txbx>
+                      <wps:bodyPr vertOverflow="clip" horzOverflow="clip" wrap="square" rtlCol="0" anchor="t" anchorCtr="0">
+                        <a:noAutofit/>
+                      </wps:bodyPr>
+                    </wps:wsp>
+                  </a:graphicData>
+                </a:graphic>
+                <wp14:sizeRelH relativeFrom="margin">
+                  <wp14:pctWidth>0</wp14:pctWidth>
+                </wp14:sizeRelH>
+                <wp14:sizeRelV relativeFrom="margin">
+                  <wp14:pctHeight>0</wp14:pctHeight>
+                </wp14:sizeRelV>
+              </wp:anchor>
+            </w:drawing>
+          </mc:Choice>
+          <mc:Fallback>
+            <w:pict>
+              <v:shape w14:anchorId="08755F35" id="_x0000_s1048" type="#_x0000_t202" style="position:absolute;margin-left:474pt;margin-top:178.7pt;width:77.95pt;height:102.75pt;z-index:251722752;visibility:visible;mso-wrap-style:square;mso-width-percent:0;mso-height-percent:0;mso-wrap-distance-left:9pt;mso-wrap-distance-top:0;mso-wrap-distance-right:9pt;mso-wrap-distance-bottom:0;mso-position-horizontal:absolute;mso-position-horizontal-relative:text;mso-position-vertical:absolute;mso-position-vertical-relative:text;mso-width-percent:0;mso-height-percent:0;mso-width-relative:margin;mso-height-relative:margin;v-text-anchor:top" o:gfxdata="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" fillcolor="white [3201]" strokecolor="#a5a5a5 [3206]" strokeweight="1pt">
+                <v:shadow on="t" color="#bfbfbf [2412]" opacity="26214f" origin=",-.5" offset="0,1pt"/>
+                <v:textbox>
+                  <w:txbxContent>
+                    <w:p>
+                      <w:pPr>
+                        <w:pStyle w:val="NormalWeb"/>
+                        <w:spacing w:before="0" w:beforeAutospacing="0" w:after="0" w:afterAutospacing="0"/>
+                        <w:jc w:val="center"/>
+                        <w:rPr>
+                          <w:sz w:val="16"/>
+                          <w:szCs w:val="16"/>
+                        </w:rPr>
+                      </w:pPr>
+                      <w:r>
+                        <w:rPr>
+                          <w:sz w:val="16"/>
+                          <w:szCs w:val="16"/>
+                        </w:rPr>
+                        <w:t>Used PHP to create user</w:t>
+                      </w:r>
+                    </w:p>
+                    <w:p>
+                      <w:pPr>
+                        <w:pStyle w:val="NormalWeb"/>
+                        <w:spacing w:before="0" w:beforeAutospacing="0" w:after="0" w:afterAutospacing="0"/>
+                        <w:jc w:val="center"/>
+                        <w:rPr>
+                          <w:sz w:val="16"/>
+                          <w:szCs w:val="16"/>
+                        </w:rPr>
+                      </w:pPr>
+                    </w:p>
+                    <w:p>
+                      <w:pPr>
+                        <w:pStyle w:val="NormalWeb"/>
+                        <w:spacing w:before="0" w:beforeAutospacing="0" w:after="0" w:afterAutospacing="0"/>
+                        <w:jc w:val="center"/>
+                        <w:rPr>
+                          <w:sz w:val="16"/>
+                          <w:szCs w:val="16"/>
+                        </w:rPr>
+                      </w:pPr>
+                      <w:r>
+                        <w:rPr>
+                          <w:sz w:val="16"/>
+                          <w:szCs w:val="16"/>
+                        </w:rPr>
+                        <w:t>Takes input from client.</w:t>
+                      </w:r>
+                    </w:p>
+                    <w:p>
+                      <w:pPr>
+                        <w:pStyle w:val="NormalWeb"/>
+                        <w:spacing w:before="0" w:beforeAutospacing="0" w:after="0" w:afterAutospacing="0"/>
+                        <w:jc w:val="center"/>
+                        <w:rPr>
+                          <w:sz w:val="16"/>
+                          <w:szCs w:val="16"/>
+                        </w:rPr>
+                      </w:pPr>
+                    </w:p>
+                    <w:p>
+                      <w:pPr>
+                        <w:pStyle w:val="NormalWeb"/>
+                        <w:spacing w:before="0" w:beforeAutospacing="0" w:after="0" w:afterAutospacing="0"/>
+                        <w:jc w:val="center"/>
+                        <w:rPr>
+                          <w:sz w:val="16"/>
+                          <w:szCs w:val="16"/>
+                        </w:rPr>
+                      </w:pPr>
+                      <w:r>
+                        <w:rPr>
+                          <w:sz w:val="16"/>
+                          <w:szCs w:val="16"/>
+                        </w:rPr>
+                        <w:t>Returns values according to user input</w:t>
+                      </w:r>
+                    </w:p>
+                  </w:txbxContent>
+                </v:textbox>
+                <w10:wrap type="through"/>
+              </v:shape>
+            </w:pict>
+          </mc:Fallback>
+        </mc:AlternateContent>
+      </w:r>
+      <w:r>
+        <w:rPr>
+          <w:noProof/>
+        </w:rPr>
+        <mc:AlternateContent>
+          <mc:Choice Requires="wps">
+            <w:drawing>
               <wp:anchor distT="0" distB="0" distL="114300" distR="114300" simplePos="0" relativeHeight="251714560" behindDoc="0" locked="0" layoutInCell="1" allowOverlap="1" wp14:anchorId="6B4C79E9" wp14:editId="44A17AB2">
                 <wp:simplePos x="0" y="0"/>
                 <wp:positionH relativeFrom="column">
@@ -7119,7 +7706,18 @@
                                 <w:sz w:val="16"/>
                                 <w:szCs w:val="16"/>
                               </w:rPr>
-                              <w:t>Access through user login</w:t>
+                              <w:t xml:space="preserve">Access </w:t>
+                            </w:r>
+                            <w:bookmarkStart w:id="0" w:name="_GoBack"/>
+                            <w:bookmarkEnd w:id="0"/>
+                            <w:r>
+                              <w:rPr>
+                                <w:rFonts w:ascii="Century Gothic" w:eastAsia="Century Gothic" w:hAnsi="Century Gothic" w:cs="Century Gothic"/>
+                                <w:color w:val="000000" w:themeColor="dark1"/>
+                                <w:sz w:val="16"/>
+                                <w:szCs w:val="16"/>
+                              </w:rPr>
+                              <w:t>through user login</w:t>
                             </w:r>
                           </w:p>
                           <w:p>
@@ -7171,11 +7769,7 @@
           </mc:Choice>
           <mc:Fallback>
             <w:pict>
-              <v:shapetype w14:anchorId="6B4C79E9" id="_x0000_t202" coordsize="21600,21600" o:spt="202" path="m,l,21600r21600,l21600,xe">
-                <v:stroke joinstyle="miter"/>
-                <v:path gradientshapeok="t" o:connecttype="rect"/>
-              </v:shapetype>
-              <v:shape id="_x0000_s1046" type="#_x0000_t202" style="position:absolute;margin-left:-5.3pt;margin-top:176.45pt;width:66.75pt;height:192.2pt;z-index:251714560;visibility:visible;mso-wrap-style:square;mso-width-percent:0;mso-wrap-distance-left:9pt;mso-wrap-distance-top:0;mso-wrap-distance-right:9pt;mso-wrap-distance-bottom:0;mso-position-horizontal:absolute;mso-position-horizontal-relative:text;mso-position-vertical:absolute;mso-position-vertical-relative:text;mso-width-percent:0;mso-width-relative:margin;v-text-anchor:top" o:gfxdata="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" fillcolor="white [3201]" strokecolor="#a5a5a5 [3206]" strokeweight="1pt">
+              <v:shape w14:anchorId="6B4C79E9" id="_x0000_s1049" type="#_x0000_t202" style="position:absolute;margin-left:-5.3pt;margin-top:176.45pt;width:66.75pt;height:192.2pt;z-index:251714560;visibility:visible;mso-wrap-style:square;mso-width-percent:0;mso-wrap-distance-left:9pt;mso-wrap-distance-top:0;mso-wrap-distance-right:9pt;mso-wrap-distance-bottom:0;mso-position-horizontal:absolute;mso-position-horizontal-relative:text;mso-position-vertical:absolute;mso-position-vertical-relative:text;mso-width-percent:0;mso-width-relative:margin;v-text-anchor:top" o:gfxdata="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" fillcolor="white [3201]" strokecolor="#a5a5a5 [3206]" strokeweight="1pt">
                 <v:shadow on="t" color="#bfbfbf [2412]" opacity="26214f" origin=",-.5" offset="0,1pt"/>
                 <v:textbox>
                   <w:txbxContent>
@@ -7268,7 +7862,18 @@
                           <w:sz w:val="16"/>
                           <w:szCs w:val="16"/>
                         </w:rPr>
-                        <w:t>Access through user login</w:t>
+                        <w:t xml:space="preserve">Access </w:t>
+                      </w:r>
+                      <w:bookmarkStart w:id="1" w:name="_GoBack"/>
+                      <w:bookmarkEnd w:id="1"/>
+                      <w:r>
+                        <w:rPr>
+                          <w:rFonts w:ascii="Century Gothic" w:eastAsia="Century Gothic" w:hAnsi="Century Gothic" w:cs="Century Gothic"/>
+                          <w:color w:val="000000" w:themeColor="dark1"/>
+                          <w:sz w:val="16"/>
+                          <w:szCs w:val="16"/>
+                        </w:rPr>
+                        <w:t>through user login</w:t>
                       </w:r>
                     </w:p>
                     <w:p>
@@ -7600,7 +8205,7 @@
           </mc:Choice>
           <mc:Fallback>
             <w:pict>
-              <v:shape w14:anchorId="1B16850C" id="_x0000_s1047" type="#_x0000_t202" style="position:absolute;margin-left:90.75pt;margin-top:197.2pt;width:56.2pt;height:189.75pt;z-index:251715584;visibility:visible;mso-wrap-style:square;mso-width-percent:0;mso-height-percent:0;mso-wrap-distance-left:9pt;mso-wrap-distance-top:0;mso-wrap-distance-right:9pt;mso-wrap-distance-bottom:0;mso-position-horizontal:absolute;mso-position-horizontal-relative:text;mso-position-vertical:absolute;mso-position-vertical-relative:text;mso-width-percent:0;mso-height-percent:0;mso-width-relative:margin;mso-height-relative:margin;v-text-anchor:top" o:gfxdata="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" fillcolor="white [3201]" strokecolor="#a5a5a5 [3206]" strokeweight="1pt">
+              <v:shape w14:anchorId="1B16850C" id="_x0000_s1050" type="#_x0000_t202" style="position:absolute;margin-left:90.75pt;margin-top:197.2pt;width:56.2pt;height:189.75pt;z-index:251715584;visibility:visible;mso-wrap-style:square;mso-width-percent:0;mso-height-percent:0;mso-wrap-distance-left:9pt;mso-wrap-distance-top:0;mso-wrap-distance-right:9pt;mso-wrap-distance-bottom:0;mso-position-horizontal:absolute;mso-position-horizontal-relative:text;mso-position-vertical:absolute;mso-position-vertical-relative:text;mso-width-percent:0;mso-height-percent:0;mso-width-relative:margin;mso-height-relative:margin;v-text-anchor:top" o:gfxdata="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" fillcolor="white [3201]" strokecolor="#a5a5a5 [3206]" strokeweight="1pt">
                 <v:shadow on="t" color="#bfbfbf [2412]" opacity="26214f" origin=",-.5" offset="0,1pt"/>
                 <v:textbox>
                   <w:txbxContent>
@@ -7873,7 +8478,7 @@
           </mc:Choice>
           <mc:Fallback>
             <w:pict>
-              <v:line w14:anchorId="3B04BA93" id="Straight Connector 47" o:spid="_x0000_s1026" style="position:absolute;z-index:251653120;visibility:visible;mso-wrap-style:square;mso-wrap-distance-left:9pt;mso-wrap-distance-top:0;mso-wrap-distance-right:9pt;mso-wrap-distance-bottom:0;mso-position-horizontal:absolute;mso-position-horizontal-relative:text;mso-position-vertical:absolute;mso-position-vertical-relative:text" from="123.05pt,169.05pt" to="123.05pt,222.6pt" o:gfxdata="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" strokecolor="#a5a5a5 [3206]" strokeweight="1.5pt">
+              <v:line w14:anchorId="685EF6EF" id="Straight Connector 47" o:spid="_x0000_s1026" style="position:absolute;z-index:251653120;visibility:visible;mso-wrap-style:square;mso-wrap-distance-left:9pt;mso-wrap-distance-top:0;mso-wrap-distance-right:9pt;mso-wrap-distance-bottom:0;mso-position-horizontal:absolute;mso-position-horizontal-relative:text;mso-position-vertical:absolute;mso-position-vertical-relative:text" from="123.05pt,169.05pt" to="123.05pt,222.6pt" o:gfxdata="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" strokecolor="#a5a5a5 [3206]" strokeweight="1.5pt">
                 <v:stroke joinstyle="miter"/>
                 <w10:wrap type="through"/>
               </v:line>
@@ -7991,7 +8596,7 @@
           </mc:Choice>
           <mc:Fallback>
             <w:pict>
-              <v:shape w14:anchorId="4857A59A" id="_x0000_s1048" type="#_x0000_t202" style="position:absolute;margin-left:81pt;margin-top:132.95pt;width:84pt;height:42.7pt;z-index:251686912;visibility:visible;mso-wrap-style:square;mso-width-percent:0;mso-wrap-distance-left:9pt;mso-wrap-distance-top:0;mso-wrap-distance-right:9pt;mso-wrap-distance-bottom:0;mso-position-horizontal:absolute;mso-position-horizontal-relative:text;mso-position-vertical:absolute;mso-position-vertical-relative:text;mso-width-percent:0;mso-width-relative:margin;v-text-anchor:middle" o:gfxdata="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" fillcolor="white [3201]" strokecolor="#a5a5a5 [3206]" strokeweight="1pt">
+              <v:shape w14:anchorId="4857A59A" id="_x0000_s1051" type="#_x0000_t202" style="position:absolute;margin-left:81pt;margin-top:132.95pt;width:84pt;height:42.7pt;z-index:251686912;visibility:visible;mso-wrap-style:square;mso-width-percent:0;mso-wrap-distance-left:9pt;mso-wrap-distance-top:0;mso-wrap-distance-right:9pt;mso-wrap-distance-bottom:0;mso-position-horizontal:absolute;mso-position-horizontal-relative:text;mso-position-vertical:absolute;mso-position-vertical-relative:text;mso-width-percent:0;mso-width-relative:margin;v-text-anchor:middle" o:gfxdata="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" fillcolor="white [3201]" strokecolor="#a5a5a5 [3206]" strokeweight="1pt">
                 <v:shadow on="t" color="#bfbfbf [2412]" opacity="26214f" origin=",-.5" offset="0,1pt"/>
                 <v:textbox>
                   <w:txbxContent>
@@ -8123,7 +8728,7 @@
           </mc:Choice>
           <mc:Fallback>
             <w:pict>
-              <v:shape w14:anchorId="19B0A7B1" id="_x0000_s1049" type="#_x0000_t202" style="position:absolute;margin-left:-5.3pt;margin-top:116.45pt;width:54.75pt;height:42.7pt;z-index:251685888;visibility:visible;mso-wrap-style:square;mso-width-percent:0;mso-wrap-distance-left:9pt;mso-wrap-distance-top:0;mso-wrap-distance-right:9pt;mso-wrap-distance-bottom:0;mso-position-horizontal:absolute;mso-position-horizontal-relative:text;mso-position-vertical:absolute;mso-position-vertical-relative:text;mso-width-percent:0;mso-width-relative:margin;v-text-anchor:middle" o:gfxdata="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" fillcolor="white [3201]" strokecolor="#a5a5a5 [3206]" strokeweight="1pt">
+              <v:shape w14:anchorId="19B0A7B1" id="_x0000_s1052" type="#_x0000_t202" style="position:absolute;margin-left:-5.3pt;margin-top:116.45pt;width:54.75pt;height:42.7pt;z-index:251685888;visibility:visible;mso-wrap-style:square;mso-width-percent:0;mso-wrap-distance-left:9pt;mso-wrap-distance-top:0;mso-wrap-distance-right:9pt;mso-wrap-distance-bottom:0;mso-position-horizontal:absolute;mso-position-horizontal-relative:text;mso-position-vertical:absolute;mso-position-vertical-relative:text;mso-width-percent:0;mso-width-relative:margin;v-text-anchor:middle" o:gfxdata="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" fillcolor="white [3201]" strokecolor="#a5a5a5 [3206]" strokeweight="1pt">
                 <v:shadow on="t" color="#bfbfbf [2412]" opacity="26214f" origin=",-.5" offset="0,1pt"/>
                 <v:textbox>
                   <w:txbxContent>
@@ -8231,6 +8836,100 @@
                                 <w:szCs w:val="16"/>
                               </w:rPr>
                             </w:pPr>
+                            <w:r>
+                              <w:rPr>
+                                <w:sz w:val="16"/>
+                                <w:szCs w:val="16"/>
+                              </w:rPr>
+                              <w:t>Fires a bullet object when proper command used</w:t>
+                            </w:r>
+                          </w:p>
+                          <w:p>
+                            <w:pPr>
+                              <w:pStyle w:val="NormalWeb"/>
+                              <w:spacing w:before="0" w:beforeAutospacing="0" w:after="0" w:afterAutospacing="0"/>
+                              <w:jc w:val="center"/>
+                              <w:rPr>
+                                <w:sz w:val="16"/>
+                                <w:szCs w:val="16"/>
+                              </w:rPr>
+                            </w:pPr>
+                          </w:p>
+                          <w:p>
+                            <w:pPr>
+                              <w:pStyle w:val="NormalWeb"/>
+                              <w:spacing w:before="0" w:beforeAutospacing="0" w:after="0" w:afterAutospacing="0"/>
+                              <w:jc w:val="center"/>
+                              <w:rPr>
+                                <w:sz w:val="16"/>
+                                <w:szCs w:val="16"/>
+                              </w:rPr>
+                            </w:pPr>
+                            <w:r>
+                              <w:rPr>
+                                <w:sz w:val="16"/>
+                                <w:szCs w:val="16"/>
+                              </w:rPr>
+                              <w:t>Upon collision with enemy with kill them</w:t>
+                            </w:r>
+                          </w:p>
+                          <w:p>
+                            <w:pPr>
+                              <w:pStyle w:val="NormalWeb"/>
+                              <w:spacing w:before="0" w:beforeAutospacing="0" w:after="0" w:afterAutospacing="0"/>
+                              <w:jc w:val="center"/>
+                              <w:rPr>
+                                <w:sz w:val="16"/>
+                                <w:szCs w:val="16"/>
+                              </w:rPr>
+                            </w:pPr>
+                          </w:p>
+                          <w:p>
+                            <w:pPr>
+                              <w:pStyle w:val="NormalWeb"/>
+                              <w:spacing w:before="0" w:beforeAutospacing="0" w:after="0" w:afterAutospacing="0"/>
+                              <w:jc w:val="center"/>
+                              <w:rPr>
+                                <w:sz w:val="16"/>
+                                <w:szCs w:val="16"/>
+                              </w:rPr>
+                            </w:pPr>
+                            <w:r>
+                              <w:rPr>
+                                <w:sz w:val="16"/>
+                                <w:szCs w:val="16"/>
+                              </w:rPr>
+                              <w:t>Stops on walls and off map</w:t>
+                            </w:r>
+                          </w:p>
+                          <w:p>
+                            <w:pPr>
+                              <w:pStyle w:val="NormalWeb"/>
+                              <w:spacing w:before="0" w:beforeAutospacing="0" w:after="0" w:afterAutospacing="0"/>
+                              <w:jc w:val="center"/>
+                              <w:rPr>
+                                <w:sz w:val="16"/>
+                                <w:szCs w:val="16"/>
+                              </w:rPr>
+                            </w:pPr>
+                          </w:p>
+                          <w:p>
+                            <w:pPr>
+                              <w:pStyle w:val="NormalWeb"/>
+                              <w:spacing w:before="0" w:beforeAutospacing="0" w:after="0" w:afterAutospacing="0"/>
+                              <w:jc w:val="center"/>
+                              <w:rPr>
+                                <w:sz w:val="16"/>
+                                <w:szCs w:val="16"/>
+                              </w:rPr>
+                            </w:pPr>
+                            <w:r>
+                              <w:rPr>
+                                <w:sz w:val="16"/>
+                                <w:szCs w:val="16"/>
+                              </w:rPr>
+                              <w:t>Limited number of shots available</w:t>
+                            </w:r>
                           </w:p>
                         </w:txbxContent>
                       </wps:txbx>
@@ -8251,7 +8950,7 @@
           </mc:Choice>
           <mc:Fallback>
             <w:pict>
-              <v:shape w14:anchorId="0D0CEBEA" id="_x0000_s1046" type="#_x0000_t202" style="position:absolute;margin-left:602.25pt;margin-top:176.45pt;width:94.5pt;height:209.25pt;z-index:251724800;visibility:visible;mso-wrap-style:square;mso-width-percent:0;mso-height-percent:0;mso-wrap-distance-left:9pt;mso-wrap-distance-top:0;mso-wrap-distance-right:9pt;mso-wrap-distance-bottom:0;mso-position-horizontal:absolute;mso-position-horizontal-relative:text;mso-position-vertical:absolute;mso-position-vertical-relative:text;mso-width-percent:0;mso-height-percent:0;mso-width-relative:margin;mso-height-relative:margin;v-text-anchor:top" o:gfxdata="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" fillcolor="white [3201]" strokecolor="#a5a5a5 [3206]" strokeweight="1pt">
+              <v:shape w14:anchorId="0D0CEBEA" id="_x0000_s1053" type="#_x0000_t202" style="position:absolute;margin-left:602.25pt;margin-top:176.45pt;width:94.5pt;height:209.25pt;z-index:251724800;visibility:visible;mso-wrap-style:square;mso-width-percent:0;mso-height-percent:0;mso-wrap-distance-left:9pt;mso-wrap-distance-top:0;mso-wrap-distance-right:9pt;mso-wrap-distance-bottom:0;mso-position-horizontal:absolute;mso-position-horizontal-relative:text;mso-position-vertical:absolute;mso-position-vertical-relative:text;mso-width-percent:0;mso-height-percent:0;mso-width-relative:margin;mso-height-relative:margin;v-text-anchor:top" o:gfxdata="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" fillcolor="white [3201]" strokecolor="#a5a5a5 [3206]" strokeweight="1pt">
                 <v:shadow on="t" color="#bfbfbf [2412]" opacity="26214f" origin=",-.5" offset="0,1pt"/>
                 <v:textbox>
                   <w:txbxContent>
@@ -8265,124 +8964,14 @@
                           <w:szCs w:val="16"/>
                         </w:rPr>
                       </w:pPr>
+                      <w:r>
+                        <w:rPr>
+                          <w:sz w:val="16"/>
+                          <w:szCs w:val="16"/>
+                        </w:rPr>
+                        <w:t>Fires a bullet object when proper command used</w:t>
+                      </w:r>
                     </w:p>
-                  </w:txbxContent>
-                </v:textbox>
-                <w10:wrap type="through"/>
-              </v:shape>
-            </w:pict>
-          </mc:Fallback>
-        </mc:AlternateContent>
-      </w:r>
-      <w:r>
-        <w:rPr>
-          <w:noProof/>
-        </w:rPr>
-        <mc:AlternateContent>
-          <mc:Choice Requires="wps">
-            <w:drawing>
-              <wp:anchor distT="0" distB="0" distL="114300" distR="114300" simplePos="0" relativeHeight="251722752" behindDoc="0" locked="0" layoutInCell="1" allowOverlap="1" wp14:anchorId="08755F35" wp14:editId="677D36B4">
-                <wp:simplePos x="0" y="0"/>
-                <wp:positionH relativeFrom="column">
-                  <wp:posOffset>6019800</wp:posOffset>
-                </wp:positionH>
-                <wp:positionV relativeFrom="paragraph">
-                  <wp:posOffset>2269490</wp:posOffset>
-                </wp:positionV>
-                <wp:extent cx="989965" cy="885825"/>
-                <wp:effectExtent l="57150" t="38100" r="76835" b="104775"/>
-                <wp:wrapThrough wrapText="bothSides">
-                  <wp:wrapPolygon edited="0">
-                    <wp:start x="-1247" y="-929"/>
-                    <wp:lineTo x="-1247" y="21832"/>
-                    <wp:lineTo x="-831" y="23690"/>
-                    <wp:lineTo x="22445" y="23690"/>
-                    <wp:lineTo x="22861" y="21832"/>
-                    <wp:lineTo x="22861" y="-929"/>
-                    <wp:lineTo x="-1247" y="-929"/>
-                  </wp:wrapPolygon>
-                </wp:wrapThrough>
-                <wp:docPr id="32" name="TextBox 31"/>
-                <wp:cNvGraphicFramePr/>
-                <a:graphic xmlns:a="http://schemas.openxmlformats.org/drawingml/2006/main">
-                  <a:graphicData uri="http://schemas.microsoft.com/office/word/2010/wordprocessingShape">
-                    <wps:wsp>
-                      <wps:cNvSpPr txBox="1"/>
-                      <wps:spPr>
-                        <a:xfrm>
-                          <a:off x="0" y="0"/>
-                          <a:ext cx="989965" cy="885825"/>
-                        </a:xfrm>
-                        <a:prstGeom prst="rect">
-                          <a:avLst/>
-                        </a:prstGeom>
-                        <a:solidFill>
-                          <a:schemeClr val="lt1"/>
-                        </a:solidFill>
-                        <a:ln w="12700" cmpd="sng">
-                          <a:solidFill>
-                            <a:schemeClr val="accent3"/>
-                          </a:solidFill>
-                        </a:ln>
-                        <a:effectLst>
-                          <a:outerShdw blurRad="50800" dist="12700" dir="5400000" algn="t" rotWithShape="0">
-                            <a:schemeClr val="bg1">
-                              <a:lumMod val="75000"/>
-                              <a:alpha val="40000"/>
-                            </a:schemeClr>
-                          </a:outerShdw>
-                        </a:effectLst>
-                      </wps:spPr>
-                      <wps:style>
-                        <a:lnRef idx="0">
-                          <a:scrgbClr r="0" g="0" b="0"/>
-                        </a:lnRef>
-                        <a:fillRef idx="0">
-                          <a:scrgbClr r="0" g="0" b="0"/>
-                        </a:fillRef>
-                        <a:effectRef idx="0">
-                          <a:scrgbClr r="0" g="0" b="0"/>
-                        </a:effectRef>
-                        <a:fontRef idx="minor">
-                          <a:schemeClr val="dk1"/>
-                        </a:fontRef>
-                      </wps:style>
-                      <wps:txbx>
-                        <w:txbxContent>
-                          <w:p>
-                            <w:pPr>
-                              <w:pStyle w:val="NormalWeb"/>
-                              <w:spacing w:before="0" w:beforeAutospacing="0" w:after="0" w:afterAutospacing="0"/>
-                              <w:jc w:val="center"/>
-                              <w:rPr>
-                                <w:sz w:val="16"/>
-                                <w:szCs w:val="16"/>
-                              </w:rPr>
-                            </w:pPr>
-                          </w:p>
-                        </w:txbxContent>
-                      </wps:txbx>
-                      <wps:bodyPr vertOverflow="clip" horzOverflow="clip" wrap="square" rtlCol="0" anchor="t" anchorCtr="0">
-                        <a:noAutofit/>
-                      </wps:bodyPr>
-                    </wps:wsp>
-                  </a:graphicData>
-                </a:graphic>
-                <wp14:sizeRelH relativeFrom="margin">
-                  <wp14:pctWidth>0</wp14:pctWidth>
-                </wp14:sizeRelH>
-                <wp14:sizeRelV relativeFrom="margin">
-                  <wp14:pctHeight>0</wp14:pctHeight>
-                </wp14:sizeRelV>
-              </wp:anchor>
-            </w:drawing>
-          </mc:Choice>
-          <mc:Fallback>
-            <w:pict>
-              <v:shape w14:anchorId="08755F35" id="_x0000_s1047" type="#_x0000_t202" style="position:absolute;margin-left:474pt;margin-top:178.7pt;width:77.95pt;height:69.75pt;z-index:251722752;visibility:visible;mso-wrap-style:square;mso-width-percent:0;mso-height-percent:0;mso-wrap-distance-left:9pt;mso-wrap-distance-top:0;mso-wrap-distance-right:9pt;mso-wrap-distance-bottom:0;mso-position-horizontal:absolute;mso-position-horizontal-relative:text;mso-position-vertical:absolute;mso-position-vertical-relative:text;mso-width-percent:0;mso-height-percent:0;mso-width-relative:margin;mso-height-relative:margin;v-text-anchor:top" o:gfxdata="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" fillcolor="white [3201]" strokecolor="#a5a5a5 [3206]" strokeweight="1pt">
-                <v:shadow on="t" color="#bfbfbf [2412]" opacity="26214f" origin=",-.5" offset="0,1pt"/>
-                <v:textbox>
-                  <w:txbxContent>
                     <w:p>
                       <w:pPr>
                         <w:pStyle w:val="NormalWeb"/>
@@ -8393,6 +8982,82 @@
                           <w:szCs w:val="16"/>
                         </w:rPr>
                       </w:pPr>
+                    </w:p>
+                    <w:p>
+                      <w:pPr>
+                        <w:pStyle w:val="NormalWeb"/>
+                        <w:spacing w:before="0" w:beforeAutospacing="0" w:after="0" w:afterAutospacing="0"/>
+                        <w:jc w:val="center"/>
+                        <w:rPr>
+                          <w:sz w:val="16"/>
+                          <w:szCs w:val="16"/>
+                        </w:rPr>
+                      </w:pPr>
+                      <w:r>
+                        <w:rPr>
+                          <w:sz w:val="16"/>
+                          <w:szCs w:val="16"/>
+                        </w:rPr>
+                        <w:t>Upon collision with enemy with kill them</w:t>
+                      </w:r>
+                    </w:p>
+                    <w:p>
+                      <w:pPr>
+                        <w:pStyle w:val="NormalWeb"/>
+                        <w:spacing w:before="0" w:beforeAutospacing="0" w:after="0" w:afterAutospacing="0"/>
+                        <w:jc w:val="center"/>
+                        <w:rPr>
+                          <w:sz w:val="16"/>
+                          <w:szCs w:val="16"/>
+                        </w:rPr>
+                      </w:pPr>
+                    </w:p>
+                    <w:p>
+                      <w:pPr>
+                        <w:pStyle w:val="NormalWeb"/>
+                        <w:spacing w:before="0" w:beforeAutospacing="0" w:after="0" w:afterAutospacing="0"/>
+                        <w:jc w:val="center"/>
+                        <w:rPr>
+                          <w:sz w:val="16"/>
+                          <w:szCs w:val="16"/>
+                        </w:rPr>
+                      </w:pPr>
+                      <w:r>
+                        <w:rPr>
+                          <w:sz w:val="16"/>
+                          <w:szCs w:val="16"/>
+                        </w:rPr>
+                        <w:t>Stops on walls and off map</w:t>
+                      </w:r>
+                    </w:p>
+                    <w:p>
+                      <w:pPr>
+                        <w:pStyle w:val="NormalWeb"/>
+                        <w:spacing w:before="0" w:beforeAutospacing="0" w:after="0" w:afterAutospacing="0"/>
+                        <w:jc w:val="center"/>
+                        <w:rPr>
+                          <w:sz w:val="16"/>
+                          <w:szCs w:val="16"/>
+                        </w:rPr>
+                      </w:pPr>
+                    </w:p>
+                    <w:p>
+                      <w:pPr>
+                        <w:pStyle w:val="NormalWeb"/>
+                        <w:spacing w:before="0" w:beforeAutospacing="0" w:after="0" w:afterAutospacing="0"/>
+                        <w:jc w:val="center"/>
+                        <w:rPr>
+                          <w:sz w:val="16"/>
+                          <w:szCs w:val="16"/>
+                        </w:rPr>
+                      </w:pPr>
+                      <w:r>
+                        <w:rPr>
+                          <w:sz w:val="16"/>
+                          <w:szCs w:val="16"/>
+                        </w:rPr>
+                        <w:t>Limited number of shots available</w:t>
+                      </w:r>
                     </w:p>
                   </w:txbxContent>
                 </v:textbox>
@@ -8488,6 +9153,46 @@
                                 <w:szCs w:val="20"/>
                               </w:rPr>
                             </w:pPr>
+                            <w:r>
+                              <w:rPr>
+                                <w:rFonts w:ascii="Century Gothic" w:hAnsi="Century Gothic"/>
+                                <w:sz w:val="20"/>
+                                <w:szCs w:val="20"/>
+                              </w:rPr>
+                              <w:t>Submits desired user name and pass.</w:t>
+                            </w:r>
+                          </w:p>
+                          <w:p>
+                            <w:pPr>
+                              <w:pStyle w:val="NormalWeb"/>
+                              <w:spacing w:before="0" w:beforeAutospacing="0" w:after="0" w:afterAutospacing="0"/>
+                              <w:jc w:val="center"/>
+                              <w:rPr>
+                                <w:rFonts w:ascii="Century Gothic" w:hAnsi="Century Gothic"/>
+                                <w:sz w:val="20"/>
+                                <w:szCs w:val="20"/>
+                              </w:rPr>
+                            </w:pPr>
+                          </w:p>
+                          <w:p>
+                            <w:pPr>
+                              <w:pStyle w:val="NormalWeb"/>
+                              <w:spacing w:before="0" w:beforeAutospacing="0" w:after="0" w:afterAutospacing="0"/>
+                              <w:jc w:val="center"/>
+                              <w:rPr>
+                                <w:rFonts w:ascii="Century Gothic" w:hAnsi="Century Gothic"/>
+                                <w:sz w:val="20"/>
+                                <w:szCs w:val="20"/>
+                              </w:rPr>
+                            </w:pPr>
+                            <w:r>
+                              <w:rPr>
+                                <w:rFonts w:ascii="Century Gothic" w:hAnsi="Century Gothic"/>
+                                <w:sz w:val="20"/>
+                                <w:szCs w:val="20"/>
+                              </w:rPr>
+                              <w:t>Code sends it to database</w:t>
+                            </w:r>
                           </w:p>
                         </w:txbxContent>
                       </wps:txbx>
@@ -8508,7 +9213,7 @@
           </mc:Choice>
           <mc:Fallback>
             <w:pict>
-              <v:shape w14:anchorId="05F8DEE6" id="_x0000_s1048" type="#_x0000_t202" style="position:absolute;margin-left:359.25pt;margin-top:184.7pt;width:77.25pt;height:120pt;z-index:251720704;visibility:visible;mso-wrap-style:square;mso-width-percent:0;mso-height-percent:0;mso-wrap-distance-left:9pt;mso-wrap-distance-top:0;mso-wrap-distance-right:9pt;mso-wrap-distance-bottom:0;mso-position-horizontal:absolute;mso-position-horizontal-relative:text;mso-position-vertical:absolute;mso-position-vertical-relative:text;mso-width-percent:0;mso-height-percent:0;mso-width-relative:margin;mso-height-relative:margin;v-text-anchor:top" o:gfxdata="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" fillcolor="white [3201]" strokecolor="#a5a5a5 [3206]" strokeweight="1pt">
+              <v:shape w14:anchorId="05F8DEE6" id="_x0000_s1054" type="#_x0000_t202" style="position:absolute;margin-left:359.25pt;margin-top:184.7pt;width:77.25pt;height:120pt;z-index:251720704;visibility:visible;mso-wrap-style:square;mso-width-percent:0;mso-height-percent:0;mso-wrap-distance-left:9pt;mso-wrap-distance-top:0;mso-wrap-distance-right:9pt;mso-wrap-distance-bottom:0;mso-position-horizontal:absolute;mso-position-horizontal-relative:text;mso-position-vertical:absolute;mso-position-vertical-relative:text;mso-width-percent:0;mso-height-percent:0;mso-width-relative:margin;mso-height-relative:margin;v-text-anchor:top" o:gfxdata="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" fillcolor="white [3201]" strokecolor="#a5a5a5 [3206]" strokeweight="1pt">
                 <v:shadow on="t" color="#bfbfbf [2412]" opacity="26214f" origin=",-.5" offset="0,1pt"/>
                 <v:textbox>
                   <w:txbxContent>
@@ -8523,280 +9228,24 @@
                           <w:szCs w:val="20"/>
                         </w:rPr>
                       </w:pPr>
+                      <w:r>
+                        <w:rPr>
+                          <w:rFonts w:ascii="Century Gothic" w:hAnsi="Century Gothic"/>
+                          <w:sz w:val="20"/>
+                          <w:szCs w:val="20"/>
+                        </w:rPr>
+                        <w:t>Submits desired user name and pass.</w:t>
+                      </w:r>
                     </w:p>
-                  </w:txbxContent>
-                </v:textbox>
-                <w10:wrap type="through"/>
-              </v:shape>
-            </w:pict>
-          </mc:Fallback>
-        </mc:AlternateContent>
-      </w:r>
-      <w:r>
-        <w:rPr>
-          <w:noProof/>
-        </w:rPr>
-        <mc:AlternateContent>
-          <mc:Choice Requires="wps">
-            <w:drawing>
-              <wp:anchor distT="0" distB="0" distL="114300" distR="114300" simplePos="0" relativeHeight="251717632" behindDoc="0" locked="0" layoutInCell="1" allowOverlap="1" wp14:anchorId="6B56BA6F" wp14:editId="0EF84039">
-                <wp:simplePos x="0" y="0"/>
-                <wp:positionH relativeFrom="column">
-                  <wp:posOffset>2124075</wp:posOffset>
-                </wp:positionH>
-                <wp:positionV relativeFrom="paragraph">
-                  <wp:posOffset>2240915</wp:posOffset>
-                </wp:positionV>
-                <wp:extent cx="789940" cy="1895475"/>
-                <wp:effectExtent l="57150" t="38100" r="67310" b="104775"/>
-                <wp:wrapThrough wrapText="bothSides">
-                  <wp:wrapPolygon edited="0">
-                    <wp:start x="-1563" y="-434"/>
-                    <wp:lineTo x="-1563" y="22143"/>
-                    <wp:lineTo x="-1042" y="22577"/>
-                    <wp:lineTo x="22399" y="22577"/>
-                    <wp:lineTo x="22920" y="20840"/>
-                    <wp:lineTo x="22920" y="-434"/>
-                    <wp:lineTo x="-1563" y="-434"/>
-                  </wp:wrapPolygon>
-                </wp:wrapThrough>
-                <wp:docPr id="22" name="TextBox 21"/>
-                <wp:cNvGraphicFramePr/>
-                <a:graphic xmlns:a="http://schemas.openxmlformats.org/drawingml/2006/main">
-                  <a:graphicData uri="http://schemas.microsoft.com/office/word/2010/wordprocessingShape">
-                    <wps:wsp>
-                      <wps:cNvSpPr txBox="1"/>
-                      <wps:spPr>
-                        <a:xfrm>
-                          <a:off x="0" y="0"/>
-                          <a:ext cx="789940" cy="1895475"/>
-                        </a:xfrm>
-                        <a:prstGeom prst="rect">
-                          <a:avLst/>
-                        </a:prstGeom>
-                        <a:solidFill>
-                          <a:schemeClr val="lt1"/>
-                        </a:solidFill>
-                        <a:ln w="12700" cmpd="sng">
-                          <a:solidFill>
-                            <a:schemeClr val="accent3"/>
-                          </a:solidFill>
-                        </a:ln>
-                        <a:effectLst>
-                          <a:outerShdw blurRad="50800" dist="12700" dir="5400000" algn="t" rotWithShape="0">
-                            <a:schemeClr val="bg1">
-                              <a:lumMod val="75000"/>
-                              <a:alpha val="40000"/>
-                            </a:schemeClr>
-                          </a:outerShdw>
-                        </a:effectLst>
-                      </wps:spPr>
-                      <wps:style>
-                        <a:lnRef idx="0">
-                          <a:scrgbClr r="0" g="0" b="0"/>
-                        </a:lnRef>
-                        <a:fillRef idx="0">
-                          <a:scrgbClr r="0" g="0" b="0"/>
-                        </a:fillRef>
-                        <a:effectRef idx="0">
-                          <a:scrgbClr r="0" g="0" b="0"/>
-                        </a:effectRef>
-                        <a:fontRef idx="minor">
-                          <a:schemeClr val="dk1"/>
-                        </a:fontRef>
-                      </wps:style>
-                      <wps:txbx>
-                        <w:txbxContent>
-                          <w:p>
-                            <w:pPr>
-                              <w:pStyle w:val="NormalWeb"/>
-                              <w:spacing w:before="0" w:beforeAutospacing="0" w:after="0" w:afterAutospacing="0"/>
-                              <w:jc w:val="center"/>
-                              <w:rPr>
-                                <w:rFonts w:ascii="Century Gothic" w:eastAsia="Century Gothic" w:hAnsi="Century Gothic" w:cs="Century Gothic"/>
-                                <w:color w:val="000000" w:themeColor="dark1"/>
-                                <w:sz w:val="16"/>
-                                <w:szCs w:val="16"/>
-                              </w:rPr>
-                            </w:pPr>
-                            <w:bookmarkStart w:id="0" w:name="_GoBack"/>
-                            <w:bookmarkEnd w:id="0"/>
-                          </w:p>
-                        </w:txbxContent>
-                      </wps:txbx>
-                      <wps:bodyPr vertOverflow="clip" horzOverflow="clip" wrap="square" rtlCol="0" anchor="t" anchorCtr="0">
-                        <a:noAutofit/>
-                      </wps:bodyPr>
-                    </wps:wsp>
-                  </a:graphicData>
-                </a:graphic>
-                <wp14:sizeRelH relativeFrom="margin">
-                  <wp14:pctWidth>0</wp14:pctWidth>
-                </wp14:sizeRelH>
-                <wp14:sizeRelV relativeFrom="margin">
-                  <wp14:pctHeight>0</wp14:pctHeight>
-                </wp14:sizeRelV>
-              </wp:anchor>
-            </w:drawing>
-          </mc:Choice>
-          <mc:Fallback>
-            <w:pict>
-              <v:shape w14:anchorId="6B56BA6F" id="_x0000_s1049" type="#_x0000_t202" style="position:absolute;margin-left:167.25pt;margin-top:176.45pt;width:62.2pt;height:149.25pt;z-index:251717632;visibility:visible;mso-wrap-style:square;mso-width-percent:0;mso-height-percent:0;mso-wrap-distance-left:9pt;mso-wrap-distance-top:0;mso-wrap-distance-right:9pt;mso-wrap-distance-bottom:0;mso-position-horizontal:absolute;mso-position-horizontal-relative:text;mso-position-vertical:absolute;mso-position-vertical-relative:text;mso-width-percent:0;mso-height-percent:0;mso-width-relative:margin;mso-height-relative:margin;v-text-anchor:top" o:gfxdata="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" fillcolor="white [3201]" strokecolor="#a5a5a5 [3206]" strokeweight="1pt">
-                <v:shadow on="t" color="#bfbfbf [2412]" opacity="26214f" origin=",-.5" offset="0,1pt"/>
-                <v:textbox>
-                  <w:txbxContent>
                     <w:p>
                       <w:pPr>
                         <w:pStyle w:val="NormalWeb"/>
                         <w:spacing w:before="0" w:beforeAutospacing="0" w:after="0" w:afterAutospacing="0"/>
                         <w:jc w:val="center"/>
                         <w:rPr>
-                          <w:rFonts w:ascii="Century Gothic" w:eastAsia="Century Gothic" w:hAnsi="Century Gothic" w:cs="Century Gothic"/>
-                          <w:color w:val="000000" w:themeColor="dark1"/>
-                          <w:sz w:val="16"/>
-                          <w:szCs w:val="16"/>
-                        </w:rPr>
-                      </w:pPr>
-                    </w:p>
-                  </w:txbxContent>
-                </v:textbox>
-                <w10:wrap type="through"/>
-              </v:shape>
-            </w:pict>
-          </mc:Fallback>
-        </mc:AlternateContent>
-      </w:r>
-      <w:r>
-        <w:rPr>
-          <w:noProof/>
-        </w:rPr>
-        <mc:AlternateContent>
-          <mc:Choice Requires="wps">
-            <w:drawing>
-              <wp:anchor distT="0" distB="0" distL="114300" distR="114300" simplePos="0" relativeHeight="251718656" behindDoc="0" locked="0" layoutInCell="1" allowOverlap="1" wp14:anchorId="14A7EB94" wp14:editId="76A55466">
-                <wp:simplePos x="0" y="0"/>
-                <wp:positionH relativeFrom="column">
-                  <wp:posOffset>3581400</wp:posOffset>
-                </wp:positionH>
-                <wp:positionV relativeFrom="paragraph">
-                  <wp:posOffset>2269490</wp:posOffset>
-                </wp:positionV>
-                <wp:extent cx="617220" cy="723900"/>
-                <wp:effectExtent l="57150" t="38100" r="68580" b="95250"/>
-                <wp:wrapThrough wrapText="bothSides">
-                  <wp:wrapPolygon edited="0">
-                    <wp:start x="-2000" y="-1137"/>
-                    <wp:lineTo x="-2000" y="22737"/>
-                    <wp:lineTo x="-1333" y="23874"/>
-                    <wp:lineTo x="22667" y="23874"/>
-                    <wp:lineTo x="23333" y="18189"/>
-                    <wp:lineTo x="23333" y="-1137"/>
-                    <wp:lineTo x="-2000" y="-1137"/>
-                  </wp:wrapPolygon>
-                </wp:wrapThrough>
-                <wp:docPr id="23" name="TextBox 22"/>
-                <wp:cNvGraphicFramePr/>
-                <a:graphic xmlns:a="http://schemas.openxmlformats.org/drawingml/2006/main">
-                  <a:graphicData uri="http://schemas.microsoft.com/office/word/2010/wordprocessingShape">
-                    <wps:wsp>
-                      <wps:cNvSpPr txBox="1"/>
-                      <wps:spPr>
-                        <a:xfrm>
-                          <a:off x="0" y="0"/>
-                          <a:ext cx="617220" cy="723900"/>
-                        </a:xfrm>
-                        <a:prstGeom prst="rect">
-                          <a:avLst/>
-                        </a:prstGeom>
-                        <a:solidFill>
-                          <a:schemeClr val="lt1"/>
-                        </a:solidFill>
-                        <a:ln w="12700" cmpd="sng">
-                          <a:solidFill>
-                            <a:schemeClr val="accent3"/>
-                          </a:solidFill>
-                        </a:ln>
-                        <a:effectLst>
-                          <a:outerShdw blurRad="50800" dist="12700" dir="5400000" algn="t" rotWithShape="0">
-                            <a:schemeClr val="bg1">
-                              <a:lumMod val="75000"/>
-                              <a:alpha val="40000"/>
-                            </a:schemeClr>
-                          </a:outerShdw>
-                        </a:effectLst>
-                      </wps:spPr>
-                      <wps:style>
-                        <a:lnRef idx="0">
-                          <a:scrgbClr r="0" g="0" b="0"/>
-                        </a:lnRef>
-                        <a:fillRef idx="0">
-                          <a:scrgbClr r="0" g="0" b="0"/>
-                        </a:fillRef>
-                        <a:effectRef idx="0">
-                          <a:scrgbClr r="0" g="0" b="0"/>
-                        </a:effectRef>
-                        <a:fontRef idx="minor">
-                          <a:schemeClr val="dk1"/>
-                        </a:fontRef>
-                      </wps:style>
-                      <wps:txbx>
-                        <w:txbxContent>
-                          <w:p>
-                            <w:pPr>
-                              <w:pStyle w:val="NormalWeb"/>
-                              <w:spacing w:before="0" w:beforeAutospacing="0" w:after="0" w:afterAutospacing="0"/>
-                              <w:jc w:val="center"/>
-                              <w:rPr>
-                                <w:rFonts w:ascii="Century Gothic" w:eastAsia="Century Gothic" w:hAnsi="Century Gothic" w:cs="Century Gothic"/>
-                                <w:color w:val="000000" w:themeColor="dark1"/>
-                                <w:sz w:val="16"/>
-                                <w:szCs w:val="16"/>
-                              </w:rPr>
-                            </w:pPr>
-                          </w:p>
-                          <w:p>
-                            <w:pPr>
-                              <w:pStyle w:val="NormalWeb"/>
-                              <w:spacing w:before="0" w:beforeAutospacing="0" w:after="0" w:afterAutospacing="0"/>
-                              <w:jc w:val="center"/>
-                              <w:rPr>
-                                <w:rFonts w:ascii="Century Gothic" w:eastAsia="Century Gothic" w:hAnsi="Century Gothic" w:cs="Century Gothic"/>
-                                <w:color w:val="000000" w:themeColor="dark1"/>
-                                <w:sz w:val="16"/>
-                                <w:szCs w:val="16"/>
-                              </w:rPr>
-                            </w:pPr>
-                          </w:p>
-                        </w:txbxContent>
-                      </wps:txbx>
-                      <wps:bodyPr vertOverflow="clip" horzOverflow="clip" wrap="square" rtlCol="0" anchor="t" anchorCtr="0">
-                        <a:noAutofit/>
-                      </wps:bodyPr>
-                    </wps:wsp>
-                  </a:graphicData>
-                </a:graphic>
-                <wp14:sizeRelV relativeFrom="margin">
-                  <wp14:pctHeight>0</wp14:pctHeight>
-                </wp14:sizeRelV>
-              </wp:anchor>
-            </w:drawing>
-          </mc:Choice>
-          <mc:Fallback>
-            <w:pict>
-              <v:shape w14:anchorId="14A7EB94" id="_x0000_s1050" type="#_x0000_t202" style="position:absolute;margin-left:282pt;margin-top:178.7pt;width:48.6pt;height:57pt;z-index:251718656;visibility:visible;mso-wrap-style:square;mso-height-percent:0;mso-wrap-distance-left:9pt;mso-wrap-distance-top:0;mso-wrap-distance-right:9pt;mso-wrap-distance-bottom:0;mso-position-horizontal:absolute;mso-position-horizontal-relative:text;mso-position-vertical:absolute;mso-position-vertical-relative:text;mso-height-percent:0;mso-height-relative:margin;v-text-anchor:top" o:gfxdata="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" fillcolor="white [3201]" strokecolor="#a5a5a5 [3206]" strokeweight="1pt">
-                <v:shadow on="t" color="#bfbfbf [2412]" opacity="26214f" origin=",-.5" offset="0,1pt"/>
-                <v:textbox>
-                  <w:txbxContent>
-                    <w:p>
-                      <w:pPr>
-                        <w:pStyle w:val="NormalWeb"/>
-                        <w:spacing w:before="0" w:beforeAutospacing="0" w:after="0" w:afterAutospacing="0"/>
-                        <w:jc w:val="center"/>
-                        <w:rPr>
-                          <w:rFonts w:ascii="Century Gothic" w:eastAsia="Century Gothic" w:hAnsi="Century Gothic" w:cs="Century Gothic"/>
-                          <w:color w:val="000000" w:themeColor="dark1"/>
-                          <w:sz w:val="16"/>
-                          <w:szCs w:val="16"/>
+                          <w:rFonts w:ascii="Century Gothic" w:hAnsi="Century Gothic"/>
+                          <w:sz w:val="20"/>
+                          <w:szCs w:val="20"/>
                         </w:rPr>
                       </w:pPr>
                     </w:p>
@@ -8806,12 +9255,19 @@
                         <w:spacing w:before="0" w:beforeAutospacing="0" w:after="0" w:afterAutospacing="0"/>
                         <w:jc w:val="center"/>
                         <w:rPr>
-                          <w:rFonts w:ascii="Century Gothic" w:eastAsia="Century Gothic" w:hAnsi="Century Gothic" w:cs="Century Gothic"/>
-                          <w:color w:val="000000" w:themeColor="dark1"/>
-                          <w:sz w:val="16"/>
-                          <w:szCs w:val="16"/>
+                          <w:rFonts w:ascii="Century Gothic" w:hAnsi="Century Gothic"/>
+                          <w:sz w:val="20"/>
+                          <w:szCs w:val="20"/>
                         </w:rPr>
                       </w:pPr>
+                      <w:r>
+                        <w:rPr>
+                          <w:rFonts w:ascii="Century Gothic" w:hAnsi="Century Gothic"/>
+                          <w:sz w:val="20"/>
+                          <w:szCs w:val="20"/>
+                        </w:rPr>
+                        <w:t>Code sends it to database</w:t>
+                      </w:r>
                     </w:p>
                   </w:txbxContent>
                 </v:textbox>
@@ -8903,6 +9359,9 @@
                               <w:spacing w:before="0" w:beforeAutospacing="0" w:after="0" w:afterAutospacing="0"/>
                               <w:jc w:val="center"/>
                             </w:pPr>
+                            <w:r>
+                              <w:t>Server</w:t>
+                            </w:r>
                           </w:p>
                         </w:txbxContent>
                       </wps:txbx>
@@ -8928,477 +9387,9 @@
                         <w:spacing w:before="0" w:beforeAutospacing="0" w:after="0" w:afterAutospacing="0"/>
                         <w:jc w:val="center"/>
                       </w:pPr>
-                    </w:p>
-                  </w:txbxContent>
-                </v:textbox>
-                <w10:wrap type="through"/>
-              </v:shape>
-            </w:pict>
-          </mc:Fallback>
-        </mc:AlternateContent>
-      </w:r>
-      <w:r>
-        <w:rPr>
-          <w:noProof/>
-        </w:rPr>
-        <mc:AlternateContent>
-          <mc:Choice Requires="wps">
-            <w:drawing>
-              <wp:anchor distT="0" distB="0" distL="114300" distR="114300" simplePos="0" relativeHeight="251662336" behindDoc="0" locked="0" layoutInCell="1" allowOverlap="1" wp14:anchorId="0F334792" wp14:editId="5A21CEFE">
-                <wp:simplePos x="0" y="0"/>
-                <wp:positionH relativeFrom="column">
-                  <wp:posOffset>3905250</wp:posOffset>
-                </wp:positionH>
-                <wp:positionV relativeFrom="paragraph">
-                  <wp:posOffset>2040890</wp:posOffset>
-                </wp:positionV>
-                <wp:extent cx="9525" cy="247650"/>
-                <wp:effectExtent l="0" t="0" r="28575" b="19050"/>
-                <wp:wrapThrough wrapText="bothSides">
-                  <wp:wrapPolygon edited="0">
-                    <wp:start x="0" y="0"/>
-                    <wp:lineTo x="0" y="21600"/>
-                    <wp:lineTo x="43200" y="21600"/>
-                    <wp:lineTo x="43200" y="0"/>
-                    <wp:lineTo x="0" y="0"/>
-                  </wp:wrapPolygon>
-                </wp:wrapThrough>
-                <wp:docPr id="65" name="Straight Connector 64"/>
-                <wp:cNvGraphicFramePr/>
-                <a:graphic xmlns:a="http://schemas.openxmlformats.org/drawingml/2006/main">
-                  <a:graphicData uri="http://schemas.microsoft.com/office/word/2010/wordprocessingShape">
-                    <wps:wsp>
-                      <wps:cNvCnPr/>
-                      <wps:spPr>
-                        <a:xfrm flipH="1">
-                          <a:off x="0" y="0"/>
-                          <a:ext cx="9525" cy="247650"/>
-                        </a:xfrm>
-                        <a:prstGeom prst="line">
-                          <a:avLst/>
-                        </a:prstGeom>
-                        <a:ln w="19050">
-                          <a:solidFill>
-                            <a:schemeClr val="accent3"/>
-                          </a:solidFill>
-                        </a:ln>
-                      </wps:spPr>
-                      <wps:style>
-                        <a:lnRef idx="1">
-                          <a:schemeClr val="accent1"/>
-                        </a:lnRef>
-                        <a:fillRef idx="0">
-                          <a:schemeClr val="accent1"/>
-                        </a:fillRef>
-                        <a:effectRef idx="0">
-                          <a:schemeClr val="accent1"/>
-                        </a:effectRef>
-                        <a:fontRef idx="minor">
-                          <a:schemeClr val="tx1"/>
-                        </a:fontRef>
-                      </wps:style>
-                      <wps:bodyPr/>
-                    </wps:wsp>
-                  </a:graphicData>
-                </a:graphic>
-                <wp14:sizeRelH relativeFrom="margin">
-                  <wp14:pctWidth>0</wp14:pctWidth>
-                </wp14:sizeRelH>
-                <wp14:sizeRelV relativeFrom="margin">
-                  <wp14:pctHeight>0</wp14:pctHeight>
-                </wp14:sizeRelV>
-              </wp:anchor>
-            </w:drawing>
-          </mc:Choice>
-          <mc:Fallback>
-            <w:pict>
-              <v:line w14:anchorId="4F8C96F5" id="Straight Connector 64" o:spid="_x0000_s1026" style="position:absolute;flip:x;z-index:251662336;visibility:visible;mso-wrap-style:square;mso-width-percent:0;mso-height-percent:0;mso-wrap-distance-left:9pt;mso-wrap-distance-top:0;mso-wrap-distance-right:9pt;mso-wrap-distance-bottom:0;mso-position-horizontal:absolute;mso-position-horizontal-relative:text;mso-position-vertical:absolute;mso-position-vertical-relative:text;mso-width-percent:0;mso-height-percent:0;mso-width-relative:margin;mso-height-relative:margin" from="307.5pt,160.7pt" to="308.25pt,180.2pt" o:gfxdata="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" strokecolor="#a5a5a5 [3206]" strokeweight="1.5pt">
-                <v:stroke joinstyle="miter"/>
-                <w10:wrap type="through"/>
-              </v:line>
-            </w:pict>
-          </mc:Fallback>
-        </mc:AlternateContent>
-      </w:r>
-      <w:r>
-        <w:rPr>
-          <w:noProof/>
-        </w:rPr>
-        <mc:AlternateContent>
-          <mc:Choice Requires="wps">
-            <w:drawing>
-              <wp:anchor distT="0" distB="0" distL="114300" distR="114300" simplePos="0" relativeHeight="251665408" behindDoc="0" locked="0" layoutInCell="1" allowOverlap="1" wp14:anchorId="2144E682" wp14:editId="56AD58FD">
-                <wp:simplePos x="0" y="0"/>
-                <wp:positionH relativeFrom="column">
-                  <wp:posOffset>2600325</wp:posOffset>
-                </wp:positionH>
-                <wp:positionV relativeFrom="paragraph">
-                  <wp:posOffset>1278890</wp:posOffset>
-                </wp:positionV>
-                <wp:extent cx="1323975" cy="0"/>
-                <wp:effectExtent l="0" t="0" r="28575" b="19050"/>
-                <wp:wrapThrough wrapText="bothSides">
-                  <wp:wrapPolygon edited="0">
-                    <wp:start x="0" y="-1"/>
-                    <wp:lineTo x="0" y="-1"/>
-                    <wp:lineTo x="21755" y="-1"/>
-                    <wp:lineTo x="21755" y="-1"/>
-                    <wp:lineTo x="0" y="-1"/>
-                  </wp:wrapPolygon>
-                </wp:wrapThrough>
-                <wp:docPr id="68" name="Straight Connector 67"/>
-                <wp:cNvGraphicFramePr/>
-                <a:graphic xmlns:a="http://schemas.openxmlformats.org/drawingml/2006/main">
-                  <a:graphicData uri="http://schemas.microsoft.com/office/word/2010/wordprocessingShape">
-                    <wps:wsp>
-                      <wps:cNvCnPr/>
-                      <wps:spPr>
-                        <a:xfrm>
-                          <a:off x="0" y="0"/>
-                          <a:ext cx="1323975" cy="0"/>
-                        </a:xfrm>
-                        <a:prstGeom prst="line">
-                          <a:avLst/>
-                        </a:prstGeom>
-                        <a:ln w="19050">
-                          <a:solidFill>
-                            <a:schemeClr val="accent3"/>
-                          </a:solidFill>
-                        </a:ln>
-                      </wps:spPr>
-                      <wps:style>
-                        <a:lnRef idx="1">
-                          <a:schemeClr val="accent1"/>
-                        </a:lnRef>
-                        <a:fillRef idx="0">
-                          <a:schemeClr val="accent1"/>
-                        </a:fillRef>
-                        <a:effectRef idx="0">
-                          <a:schemeClr val="accent1"/>
-                        </a:effectRef>
-                        <a:fontRef idx="minor">
-                          <a:schemeClr val="tx1"/>
-                        </a:fontRef>
-                      </wps:style>
-                      <wps:bodyPr/>
-                    </wps:wsp>
-                  </a:graphicData>
-                </a:graphic>
-                <wp14:sizeRelH relativeFrom="margin">
-                  <wp14:pctWidth>0</wp14:pctWidth>
-                </wp14:sizeRelH>
-                <wp14:sizeRelV relativeFrom="margin">
-                  <wp14:pctHeight>0</wp14:pctHeight>
-                </wp14:sizeRelV>
-              </wp:anchor>
-            </w:drawing>
-          </mc:Choice>
-          <mc:Fallback>
-            <w:pict>
-              <v:line w14:anchorId="0D0E07DD" id="Straight Connector 67" o:spid="_x0000_s1026" style="position:absolute;z-index:251665408;visibility:visible;mso-wrap-style:square;mso-width-percent:0;mso-height-percent:0;mso-wrap-distance-left:9pt;mso-wrap-distance-top:0;mso-wrap-distance-right:9pt;mso-wrap-distance-bottom:0;mso-position-horizontal:absolute;mso-position-horizontal-relative:text;mso-position-vertical:absolute;mso-position-vertical-relative:text;mso-width-percent:0;mso-height-percent:0;mso-width-relative:margin;mso-height-relative:margin" from="204.75pt,100.7pt" to="309pt,100.7pt" o:gfxdata="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" strokecolor="#a5a5a5 [3206]" strokeweight="1.5pt">
-                <v:stroke joinstyle="miter"/>
-                <w10:wrap type="through"/>
-              </v:line>
-            </w:pict>
-          </mc:Fallback>
-        </mc:AlternateContent>
-      </w:r>
-      <w:r>
-        <w:rPr>
-          <w:noProof/>
-        </w:rPr>
-        <mc:AlternateContent>
-          <mc:Choice Requires="wps">
-            <w:drawing>
-              <wp:anchor distT="0" distB="0" distL="114300" distR="114300" simplePos="0" relativeHeight="251728896" behindDoc="0" locked="0" layoutInCell="1" allowOverlap="1" wp14:anchorId="33BAEC86" wp14:editId="25109FCE">
-                <wp:simplePos x="0" y="0"/>
-                <wp:positionH relativeFrom="column">
-                  <wp:posOffset>3904615</wp:posOffset>
-                </wp:positionH>
-                <wp:positionV relativeFrom="paragraph">
-                  <wp:posOffset>1278890</wp:posOffset>
-                </wp:positionV>
-                <wp:extent cx="9525" cy="232410"/>
-                <wp:effectExtent l="0" t="0" r="28575" b="34290"/>
-                <wp:wrapThrough wrapText="bothSides">
-                  <wp:wrapPolygon edited="0">
-                    <wp:start x="0" y="0"/>
-                    <wp:lineTo x="0" y="23016"/>
-                    <wp:lineTo x="43200" y="23016"/>
-                    <wp:lineTo x="43200" y="0"/>
-                    <wp:lineTo x="0" y="0"/>
-                  </wp:wrapPolygon>
-                </wp:wrapThrough>
-                <wp:docPr id="1" name="Straight Connector 60"/>
-                <wp:cNvGraphicFramePr/>
-                <a:graphic xmlns:a="http://schemas.openxmlformats.org/drawingml/2006/main">
-                  <a:graphicData uri="http://schemas.microsoft.com/office/word/2010/wordprocessingShape">
-                    <wps:wsp>
-                      <wps:cNvCnPr/>
-                      <wps:spPr>
-                        <a:xfrm flipH="1">
-                          <a:off x="0" y="0"/>
-                          <a:ext cx="9525" cy="232410"/>
-                        </a:xfrm>
-                        <a:prstGeom prst="line">
-                          <a:avLst/>
-                        </a:prstGeom>
-                        <a:noFill/>
-                        <a:ln w="19050" cap="flat" cmpd="sng" algn="ctr">
-                          <a:solidFill>
-                            <a:srgbClr val="A5A5A5"/>
-                          </a:solidFill>
-                          <a:prstDash val="solid"/>
-                          <a:miter lim="800000"/>
-                        </a:ln>
-                        <a:effectLst/>
-                      </wps:spPr>
-                      <wps:bodyPr/>
-                    </wps:wsp>
-                  </a:graphicData>
-                </a:graphic>
-                <wp14:sizeRelH relativeFrom="margin">
-                  <wp14:pctWidth>0</wp14:pctWidth>
-                </wp14:sizeRelH>
-                <wp14:sizeRelV relativeFrom="margin">
-                  <wp14:pctHeight>0</wp14:pctHeight>
-                </wp14:sizeRelV>
-              </wp:anchor>
-            </w:drawing>
-          </mc:Choice>
-          <mc:Fallback>
-            <w:pict>
-              <v:line w14:anchorId="173614DD" id="Straight Connector 60" o:spid="_x0000_s1026" style="position:absolute;flip:x;z-index:251728896;visibility:visible;mso-wrap-style:square;mso-width-percent:0;mso-height-percent:0;mso-wrap-distance-left:9pt;mso-wrap-distance-top:0;mso-wrap-distance-right:9pt;mso-wrap-distance-bottom:0;mso-position-horizontal:absolute;mso-position-horizontal-relative:text;mso-position-vertical:absolute;mso-position-vertical-relative:text;mso-width-percent:0;mso-height-percent:0;mso-width-relative:margin;mso-height-relative:margin" from="307.45pt,100.7pt" to="308.2pt,119pt" o:gfxdata="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" strokecolor="#a5a5a5" strokeweight="1.5pt">
-                <v:stroke joinstyle="miter"/>
-                <w10:wrap type="through"/>
-              </v:line>
-            </w:pict>
-          </mc:Fallback>
-        </mc:AlternateContent>
-      </w:r>
-      <w:r>
-        <w:rPr>
-          <w:noProof/>
-        </w:rPr>
-        <mc:AlternateContent>
-          <mc:Choice Requires="wps">
-            <w:drawing>
-              <wp:anchor distT="0" distB="0" distL="114300" distR="114300" simplePos="0" relativeHeight="251694080" behindDoc="0" locked="0" layoutInCell="1" allowOverlap="1" wp14:anchorId="54A7ADE6" wp14:editId="576190B1">
-                <wp:simplePos x="0" y="0"/>
-                <wp:positionH relativeFrom="column">
-                  <wp:posOffset>3514090</wp:posOffset>
-                </wp:positionH>
-                <wp:positionV relativeFrom="paragraph">
-                  <wp:posOffset>1497965</wp:posOffset>
-                </wp:positionV>
-                <wp:extent cx="847725" cy="542290"/>
-                <wp:effectExtent l="57150" t="38100" r="85725" b="86360"/>
-                <wp:wrapThrough wrapText="bothSides">
-                  <wp:wrapPolygon edited="0">
-                    <wp:start x="-1456" y="-1518"/>
-                    <wp:lineTo x="-1456" y="22763"/>
-                    <wp:lineTo x="-971" y="24281"/>
-                    <wp:lineTo x="22813" y="24281"/>
-                    <wp:lineTo x="22813" y="23522"/>
-                    <wp:lineTo x="23299" y="12141"/>
-                    <wp:lineTo x="23299" y="-1518"/>
-                    <wp:lineTo x="-1456" y="-1518"/>
-                  </wp:wrapPolygon>
-                </wp:wrapThrough>
-                <wp:docPr id="20" name="TextBox 19"/>
-                <wp:cNvGraphicFramePr/>
-                <a:graphic xmlns:a="http://schemas.openxmlformats.org/drawingml/2006/main">
-                  <a:graphicData uri="http://schemas.microsoft.com/office/word/2010/wordprocessingShape">
-                    <wps:wsp>
-                      <wps:cNvSpPr txBox="1"/>
-                      <wps:spPr>
-                        <a:xfrm>
-                          <a:off x="0" y="0"/>
-                          <a:ext cx="847725" cy="542290"/>
-                        </a:xfrm>
-                        <a:prstGeom prst="rect">
-                          <a:avLst/>
-                        </a:prstGeom>
-                        <a:solidFill>
-                          <a:schemeClr val="lt1"/>
-                        </a:solidFill>
-                        <a:ln w="12700" cmpd="sng">
-                          <a:solidFill>
-                            <a:schemeClr val="accent3"/>
-                          </a:solidFill>
-                        </a:ln>
-                        <a:effectLst>
-                          <a:outerShdw blurRad="50800" dist="12700" dir="5400000" algn="t" rotWithShape="0">
-                            <a:schemeClr val="bg1">
-                              <a:lumMod val="75000"/>
-                              <a:alpha val="40000"/>
-                            </a:schemeClr>
-                          </a:outerShdw>
-                        </a:effectLst>
-                      </wps:spPr>
-                      <wps:style>
-                        <a:lnRef idx="0">
-                          <a:scrgbClr r="0" g="0" b="0"/>
-                        </a:lnRef>
-                        <a:fillRef idx="0">
-                          <a:scrgbClr r="0" g="0" b="0"/>
-                        </a:fillRef>
-                        <a:effectRef idx="0">
-                          <a:scrgbClr r="0" g="0" b="0"/>
-                        </a:effectRef>
-                        <a:fontRef idx="minor">
-                          <a:schemeClr val="dk1"/>
-                        </a:fontRef>
-                      </wps:style>
-                      <wps:txbx>
-                        <w:txbxContent>
-                          <w:p>
-                            <w:pPr>
-                              <w:pStyle w:val="NormalWeb"/>
-                              <w:spacing w:before="0" w:beforeAutospacing="0" w:after="0" w:afterAutospacing="0"/>
-                              <w:jc w:val="center"/>
-                            </w:pPr>
-                          </w:p>
-                        </w:txbxContent>
-                      </wps:txbx>
-                      <wps:bodyPr vertOverflow="clip" horzOverflow="clip" wrap="square" rtlCol="0" anchor="ctr" anchorCtr="0"/>
-                    </wps:wsp>
-                  </a:graphicData>
-                </a:graphic>
-                <wp14:sizeRelH relativeFrom="margin">
-                  <wp14:pctWidth>0</wp14:pctWidth>
-                </wp14:sizeRelH>
-              </wp:anchor>
-            </w:drawing>
-          </mc:Choice>
-          <mc:Fallback>
-            <w:pict>
-              <v:shape w14:anchorId="54A7ADE6" id="_x0000_s1054" type="#_x0000_t202" style="position:absolute;margin-left:276.7pt;margin-top:117.95pt;width:66.75pt;height:42.7pt;z-index:251694080;visibility:visible;mso-wrap-style:square;mso-width-percent:0;mso-wrap-distance-left:9pt;mso-wrap-distance-top:0;mso-wrap-distance-right:9pt;mso-wrap-distance-bottom:0;mso-position-horizontal:absolute;mso-position-horizontal-relative:text;mso-position-vertical:absolute;mso-position-vertical-relative:text;mso-width-percent:0;mso-width-relative:margin;v-text-anchor:middle" o:gfxdata="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" fillcolor="white [3201]" strokecolor="#a5a5a5 [3206]" strokeweight="1pt">
-                <v:shadow on="t" color="#bfbfbf [2412]" opacity="26214f" origin=",-.5" offset="0,1pt"/>
-                <v:textbox>
-                  <w:txbxContent>
-                    <w:p>
-                      <w:pPr>
-                        <w:pStyle w:val="NormalWeb"/>
-                        <w:spacing w:before="0" w:beforeAutospacing="0" w:after="0" w:afterAutospacing="0"/>
-                        <w:jc w:val="center"/>
-                      </w:pPr>
-                    </w:p>
-                  </w:txbxContent>
-                </v:textbox>
-                <w10:wrap type="through"/>
-              </v:shape>
-            </w:pict>
-          </mc:Fallback>
-        </mc:AlternateContent>
-      </w:r>
-      <w:r>
-        <w:rPr>
-          <w:noProof/>
-        </w:rPr>
-        <mc:AlternateContent>
-          <mc:Choice Requires="wps">
-            <w:drawing>
-              <wp:anchor distT="0" distB="0" distL="114300" distR="114300" simplePos="0" relativeHeight="251693056" behindDoc="0" locked="0" layoutInCell="1" allowOverlap="1" wp14:anchorId="77B48856" wp14:editId="36DD004E">
-                <wp:simplePos x="0" y="0"/>
-                <wp:positionH relativeFrom="column">
-                  <wp:posOffset>2171700</wp:posOffset>
-                </wp:positionH>
-                <wp:positionV relativeFrom="paragraph">
-                  <wp:posOffset>1478915</wp:posOffset>
-                </wp:positionV>
-                <wp:extent cx="933450" cy="542290"/>
-                <wp:effectExtent l="57150" t="38100" r="76200" b="86360"/>
-                <wp:wrapThrough wrapText="bothSides">
-                  <wp:wrapPolygon edited="0">
-                    <wp:start x="-1322" y="-1518"/>
-                    <wp:lineTo x="-1322" y="22763"/>
-                    <wp:lineTo x="-882" y="24281"/>
-                    <wp:lineTo x="22482" y="24281"/>
-                    <wp:lineTo x="22482" y="23522"/>
-                    <wp:lineTo x="22922" y="12141"/>
-                    <wp:lineTo x="22922" y="-1518"/>
-                    <wp:lineTo x="-1322" y="-1518"/>
-                  </wp:wrapPolygon>
-                </wp:wrapThrough>
-                <wp:docPr id="19" name="TextBox 18"/>
-                <wp:cNvGraphicFramePr/>
-                <a:graphic xmlns:a="http://schemas.openxmlformats.org/drawingml/2006/main">
-                  <a:graphicData uri="http://schemas.microsoft.com/office/word/2010/wordprocessingShape">
-                    <wps:wsp>
-                      <wps:cNvSpPr txBox="1"/>
-                      <wps:spPr>
-                        <a:xfrm>
-                          <a:off x="0" y="0"/>
-                          <a:ext cx="933450" cy="542290"/>
-                        </a:xfrm>
-                        <a:prstGeom prst="rect">
-                          <a:avLst/>
-                        </a:prstGeom>
-                        <a:solidFill>
-                          <a:schemeClr val="lt1"/>
-                        </a:solidFill>
-                        <a:ln w="12700" cmpd="sng">
-                          <a:solidFill>
-                            <a:schemeClr val="accent3"/>
-                          </a:solidFill>
-                        </a:ln>
-                        <a:effectLst>
-                          <a:outerShdw blurRad="50800" dist="12700" dir="5400000" algn="t" rotWithShape="0">
-                            <a:schemeClr val="bg1">
-                              <a:lumMod val="75000"/>
-                              <a:alpha val="40000"/>
-                            </a:schemeClr>
-                          </a:outerShdw>
-                        </a:effectLst>
-                      </wps:spPr>
-                      <wps:style>
-                        <a:lnRef idx="0">
-                          <a:scrgbClr r="0" g="0" b="0"/>
-                        </a:lnRef>
-                        <a:fillRef idx="0">
-                          <a:scrgbClr r="0" g="0" b="0"/>
-                        </a:fillRef>
-                        <a:effectRef idx="0">
-                          <a:scrgbClr r="0" g="0" b="0"/>
-                        </a:effectRef>
-                        <a:fontRef idx="minor">
-                          <a:schemeClr val="dk1"/>
-                        </a:fontRef>
-                      </wps:style>
-                      <wps:txbx>
-                        <w:txbxContent>
-                          <w:p>
-                            <w:pPr>
-                              <w:pStyle w:val="NormalWeb"/>
-                              <w:spacing w:before="0" w:beforeAutospacing="0" w:after="0" w:afterAutospacing="0"/>
-                              <w:jc w:val="center"/>
-                            </w:pPr>
-                          </w:p>
-                        </w:txbxContent>
-                      </wps:txbx>
-                      <wps:bodyPr vertOverflow="clip" horzOverflow="clip" wrap="square" rtlCol="0" anchor="ctr" anchorCtr="0"/>
-                    </wps:wsp>
-                  </a:graphicData>
-                </a:graphic>
-                <wp14:sizeRelH relativeFrom="margin">
-                  <wp14:pctWidth>0</wp14:pctWidth>
-                </wp14:sizeRelH>
-              </wp:anchor>
-            </w:drawing>
-          </mc:Choice>
-          <mc:Fallback>
-            <w:pict>
-              <v:shape w14:anchorId="77B48856" id="_x0000_s1057" type="#_x0000_t202" style="position:absolute;margin-left:171pt;margin-top:116.45pt;width:73.5pt;height:42.7pt;z-index:251693056;visibility:visible;mso-wrap-style:square;mso-width-percent:0;mso-wrap-distance-left:9pt;mso-wrap-distance-top:0;mso-wrap-distance-right:9pt;mso-wrap-distance-bottom:0;mso-position-horizontal:absolute;mso-position-horizontal-relative:text;mso-position-vertical:absolute;mso-position-vertical-relative:text;mso-width-percent:0;mso-width-relative:margin;v-text-anchor:middle" o:gfxdata="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" fillcolor="white [3201]" strokecolor="#a5a5a5 [3206]" strokeweight="1pt">
-                <v:shadow on="t" color="#bfbfbf [2412]" opacity="26214f" origin=",-.5" offset="0,1pt"/>
-                <v:textbox>
-                  <w:txbxContent>
-                    <w:p>
-                      <w:pPr>
-                        <w:pStyle w:val="NormalWeb"/>
-                        <w:spacing w:before="0" w:beforeAutospacing="0" w:after="0" w:afterAutospacing="0"/>
-                        <w:jc w:val="center"/>
-                      </w:pPr>
+                      <w:r>
+                        <w:t>Server</w:t>
+                      </w:r>
                     </w:p>
                   </w:txbxContent>
                 </v:textbox>
@@ -9487,6 +9478,9 @@
                               <w:spacing w:before="0" w:beforeAutospacing="0" w:after="0" w:afterAutospacing="0"/>
                               <w:jc w:val="center"/>
                             </w:pPr>
+                            <w:r>
+                              <w:t>User</w:t>
+                            </w:r>
                           </w:p>
                         </w:txbxContent>
                       </wps:txbx>
@@ -9499,7 +9493,7 @@
           </mc:Choice>
           <mc:Fallback>
             <w:pict>
-              <v:shape w14:anchorId="77060798" id="_x0000_s1058" type="#_x0000_t202" style="position:absolute;margin-left:373pt;margin-top:116.35pt;width:48.7pt;height:42.7pt;z-index:251700224;visibility:visible;mso-wrap-style:square;mso-wrap-distance-left:9pt;mso-wrap-distance-top:0;mso-wrap-distance-right:9pt;mso-wrap-distance-bottom:0;mso-position-horizontal:absolute;mso-position-horizontal-relative:text;mso-position-vertical:absolute;mso-position-vertical-relative:text;v-text-anchor:middle" o:gfxdata="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" fillcolor="white [3201]" strokecolor="#a5a5a5 [3206]" strokeweight="1pt">
+              <v:shape w14:anchorId="77060798" id="_x0000_s1056" type="#_x0000_t202" style="position:absolute;margin-left:373pt;margin-top:116.35pt;width:48.7pt;height:42.7pt;z-index:251700224;visibility:visible;mso-wrap-style:square;mso-wrap-distance-left:9pt;mso-wrap-distance-top:0;mso-wrap-distance-right:9pt;mso-wrap-distance-bottom:0;mso-position-horizontal:absolute;mso-position-horizontal-relative:text;mso-position-vertical:absolute;mso-position-vertical-relative:text;v-text-anchor:middle" o:gfxdata="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" fillcolor="white [3201]" strokecolor="#a5a5a5 [3206]" strokeweight="1pt">
                 <v:shadow on="t" color="#bfbfbf [2412]" opacity="26214f" origin=",-.5" offset="0,1pt"/>
                 <v:textbox>
                   <w:txbxContent>
@@ -9509,6 +9503,9 @@
                         <w:spacing w:before="0" w:beforeAutospacing="0" w:after="0" w:afterAutospacing="0"/>
                         <w:jc w:val="center"/>
                       </w:pPr>
+                      <w:r>
+                        <w:t>User</w:t>
+                      </w:r>
                     </w:p>
                   </w:txbxContent>
                 </v:textbox>
@@ -9597,6 +9594,9 @@
                               <w:spacing w:before="0" w:beforeAutospacing="0" w:after="0" w:afterAutospacing="0"/>
                               <w:jc w:val="center"/>
                             </w:pPr>
+                            <w:r>
+                              <w:t>Bullet</w:t>
+                            </w:r>
                           </w:p>
                         </w:txbxContent>
                       </wps:txbx>
@@ -9609,7 +9609,7 @@
           </mc:Choice>
           <mc:Fallback>
             <w:pict>
-              <v:shape w14:anchorId="0EB792F0" id="_x0000_s1059" type="#_x0000_t202" style="position:absolute;margin-left:613.05pt;margin-top:116.35pt;width:48.7pt;height:42.7pt;z-index:251708416;visibility:visible;mso-wrap-style:square;mso-wrap-distance-left:9pt;mso-wrap-distance-top:0;mso-wrap-distance-right:9pt;mso-wrap-distance-bottom:0;mso-position-horizontal:absolute;mso-position-horizontal-relative:text;mso-position-vertical:absolute;mso-position-vertical-relative:text;v-text-anchor:middle" o:gfxdata="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" fillcolor="white [3201]" strokecolor="#a5a5a5 [3206]" strokeweight="1pt">
+              <v:shape w14:anchorId="0EB792F0" id="_x0000_s1057" type="#_x0000_t202" style="position:absolute;margin-left:613.05pt;margin-top:116.35pt;width:48.7pt;height:42.7pt;z-index:251708416;visibility:visible;mso-wrap-style:square;mso-wrap-distance-left:9pt;mso-wrap-distance-top:0;mso-wrap-distance-right:9pt;mso-wrap-distance-bottom:0;mso-position-horizontal:absolute;mso-position-horizontal-relative:text;mso-position-vertical:absolute;mso-position-vertical-relative:text;v-text-anchor:middle" o:gfxdata="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" fillcolor="white [3201]" strokecolor="#a5a5a5 [3206]" strokeweight="1pt">
                 <v:shadow on="t" color="#bfbfbf [2412]" opacity="26214f" origin=",-.5" offset="0,1pt"/>
                 <v:textbox>
                   <w:txbxContent>
@@ -9619,6 +9619,9 @@
                         <w:spacing w:before="0" w:beforeAutospacing="0" w:after="0" w:afterAutospacing="0"/>
                         <w:jc w:val="center"/>
                       </w:pPr>
+                      <w:r>
+                        <w:t>Bullet</w:t>
+                      </w:r>
                     </w:p>
                   </w:txbxContent>
                 </v:textbox>
@@ -10909,84 +10912,7 @@
           </mc:Choice>
           <mc:Fallback>
             <w:pict>
-              <v:line w14:anchorId="51841411" id="Straight Connector 77" o:spid="_x0000_s1026" style="position:absolute;z-index:251674624;visibility:visible;mso-wrap-style:square;mso-wrap-distance-left:9pt;mso-wrap-distance-top:0;mso-wrap-distance-right:9pt;mso-wrap-distance-bottom:0;mso-position-horizontal:absolute;mso-position-horizontal-relative:text;mso-position-vertical:absolute;mso-position-vertical-relative:text" from="395.95pt,100.75pt" to="512.2pt,100.75pt" o:gfxdata="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" strokecolor="#a5a5a5 [3206]" strokeweight="1.5pt">
-                <v:stroke joinstyle="miter"/>
-                <w10:wrap type="through"/>
-              </v:line>
-            </w:pict>
-          </mc:Fallback>
-        </mc:AlternateContent>
-      </w:r>
-      <w:r>
-        <w:rPr>
-          <w:noProof/>
-        </w:rPr>
-        <mc:AlternateContent>
-          <mc:Choice Requires="wps">
-            <w:drawing>
-              <wp:anchor distT="0" distB="0" distL="114300" distR="114300" simplePos="0" relativeHeight="251664384" behindDoc="0" locked="0" layoutInCell="1" allowOverlap="1" wp14:anchorId="4D3859EF" wp14:editId="533BD00E">
-                <wp:simplePos x="0" y="0"/>
-                <wp:positionH relativeFrom="column">
-                  <wp:posOffset>2616200</wp:posOffset>
-                </wp:positionH>
-                <wp:positionV relativeFrom="paragraph">
-                  <wp:posOffset>1838325</wp:posOffset>
-                </wp:positionV>
-                <wp:extent cx="0" cy="680085"/>
-                <wp:effectExtent l="0" t="0" r="25400" b="31115"/>
-                <wp:wrapThrough wrapText="bothSides">
-                  <wp:wrapPolygon edited="0">
-                    <wp:start x="-1" y="0"/>
-                    <wp:lineTo x="-1" y="21782"/>
-                    <wp:lineTo x="-1" y="21782"/>
-                    <wp:lineTo x="-1" y="0"/>
-                    <wp:lineTo x="-1" y="0"/>
-                  </wp:wrapPolygon>
-                </wp:wrapThrough>
-                <wp:docPr id="67" name="Straight Connector 66"/>
-                <wp:cNvGraphicFramePr/>
-                <a:graphic xmlns:a="http://schemas.openxmlformats.org/drawingml/2006/main">
-                  <a:graphicData uri="http://schemas.microsoft.com/office/word/2010/wordprocessingShape">
-                    <wps:wsp>
-                      <wps:cNvCnPr/>
-                      <wps:spPr>
-                        <a:xfrm>
-                          <a:off x="0" y="0"/>
-                          <a:ext cx="0" cy="680085"/>
-                        </a:xfrm>
-                        <a:prstGeom prst="line">
-                          <a:avLst/>
-                        </a:prstGeom>
-                        <a:ln w="19050">
-                          <a:solidFill>
-                            <a:schemeClr val="accent3"/>
-                          </a:solidFill>
-                        </a:ln>
-                      </wps:spPr>
-                      <wps:style>
-                        <a:lnRef idx="1">
-                          <a:schemeClr val="accent1"/>
-                        </a:lnRef>
-                        <a:fillRef idx="0">
-                          <a:schemeClr val="accent1"/>
-                        </a:fillRef>
-                        <a:effectRef idx="0">
-                          <a:schemeClr val="accent1"/>
-                        </a:effectRef>
-                        <a:fontRef idx="minor">
-                          <a:schemeClr val="tx1"/>
-                        </a:fontRef>
-                      </wps:style>
-                      <wps:bodyPr/>
-                    </wps:wsp>
-                  </a:graphicData>
-                </a:graphic>
-              </wp:anchor>
-            </w:drawing>
-          </mc:Choice>
-          <mc:Fallback>
-            <w:pict>
-              <v:line w14:anchorId="3EEA535B" id="Straight Connector 66" o:spid="_x0000_s1026" style="position:absolute;z-index:251664384;visibility:visible;mso-wrap-style:square;mso-wrap-distance-left:9pt;mso-wrap-distance-top:0;mso-wrap-distance-right:9pt;mso-wrap-distance-bottom:0;mso-position-horizontal:absolute;mso-position-horizontal-relative:text;mso-position-vertical:absolute;mso-position-vertical-relative:text" from="206pt,144.75pt" to="206pt,198.3pt" o:gfxdata="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" strokecolor="#a5a5a5 [3206]" strokeweight="1.5pt">
+              <v:line w14:anchorId="76030645" id="Straight Connector 77" o:spid="_x0000_s1026" style="position:absolute;z-index:251674624;visibility:visible;mso-wrap-style:square;mso-wrap-distance-left:9pt;mso-wrap-distance-top:0;mso-wrap-distance-right:9pt;mso-wrap-distance-bottom:0;mso-position-horizontal:absolute;mso-position-horizontal-relative:text;mso-position-vertical:absolute;mso-position-vertical-relative:text" from="395.95pt,100.75pt" to="512.2pt,100.75pt" o:gfxdata="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" strokecolor="#a5a5a5 [3206]" strokeweight="1.5pt">
                 <v:stroke joinstyle="miter"/>
                 <w10:wrap type="through"/>
               </v:line>
@@ -11078,83 +11004,6 @@
         <mc:AlternateContent>
           <mc:Choice Requires="wps">
             <w:drawing>
-              <wp:anchor distT="0" distB="0" distL="114300" distR="114300" simplePos="0" relativeHeight="251658240" behindDoc="0" locked="0" layoutInCell="1" allowOverlap="1" wp14:anchorId="61487CE7" wp14:editId="2AEBC7EE">
-                <wp:simplePos x="0" y="0"/>
-                <wp:positionH relativeFrom="column">
-                  <wp:posOffset>2607310</wp:posOffset>
-                </wp:positionH>
-                <wp:positionV relativeFrom="paragraph">
-                  <wp:posOffset>1279525</wp:posOffset>
-                </wp:positionV>
-                <wp:extent cx="0" cy="381000"/>
-                <wp:effectExtent l="0" t="0" r="25400" b="25400"/>
-                <wp:wrapThrough wrapText="bothSides">
-                  <wp:wrapPolygon edited="0">
-                    <wp:start x="-1" y="0"/>
-                    <wp:lineTo x="-1" y="21600"/>
-                    <wp:lineTo x="-1" y="21600"/>
-                    <wp:lineTo x="-1" y="0"/>
-                    <wp:lineTo x="-1" y="0"/>
-                  </wp:wrapPolygon>
-                </wp:wrapThrough>
-                <wp:docPr id="61" name="Straight Connector 60"/>
-                <wp:cNvGraphicFramePr/>
-                <a:graphic xmlns:a="http://schemas.openxmlformats.org/drawingml/2006/main">
-                  <a:graphicData uri="http://schemas.microsoft.com/office/word/2010/wordprocessingShape">
-                    <wps:wsp>
-                      <wps:cNvCnPr/>
-                      <wps:spPr>
-                        <a:xfrm>
-                          <a:off x="0" y="0"/>
-                          <a:ext cx="0" cy="381000"/>
-                        </a:xfrm>
-                        <a:prstGeom prst="line">
-                          <a:avLst/>
-                        </a:prstGeom>
-                        <a:ln w="19050">
-                          <a:solidFill>
-                            <a:schemeClr val="accent3"/>
-                          </a:solidFill>
-                        </a:ln>
-                      </wps:spPr>
-                      <wps:style>
-                        <a:lnRef idx="1">
-                          <a:schemeClr val="accent1"/>
-                        </a:lnRef>
-                        <a:fillRef idx="0">
-                          <a:schemeClr val="accent1"/>
-                        </a:fillRef>
-                        <a:effectRef idx="0">
-                          <a:schemeClr val="accent1"/>
-                        </a:effectRef>
-                        <a:fontRef idx="minor">
-                          <a:schemeClr val="tx1"/>
-                        </a:fontRef>
-                      </wps:style>
-                      <wps:bodyPr/>
-                    </wps:wsp>
-                  </a:graphicData>
-                </a:graphic>
-              </wp:anchor>
-            </w:drawing>
-          </mc:Choice>
-          <mc:Fallback>
-            <w:pict>
-              <v:line w14:anchorId="2E5E9276" id="Straight Connector 60" o:spid="_x0000_s1026" style="position:absolute;z-index:251658240;visibility:visible;mso-wrap-style:square;mso-wrap-distance-left:9pt;mso-wrap-distance-top:0;mso-wrap-distance-right:9pt;mso-wrap-distance-bottom:0;mso-position-horizontal:absolute;mso-position-horizontal-relative:text;mso-position-vertical:absolute;mso-position-vertical-relative:text" from="205.3pt,100.75pt" to="205.3pt,130.75pt" o:gfxdata="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" strokecolor="#a5a5a5 [3206]" strokeweight="1.5pt">
-                <v:stroke joinstyle="miter"/>
-                <w10:wrap type="through"/>
-              </v:line>
-            </w:pict>
-          </mc:Fallback>
-        </mc:AlternateContent>
-      </w:r>
-      <w:r>
-        <w:rPr>
-          <w:noProof/>
-        </w:rPr>
-        <mc:AlternateContent>
-          <mc:Choice Requires="wps">
-            <w:drawing>
               <wp:anchor distT="0" distB="0" distL="114300" distR="114300" simplePos="0" relativeHeight="251657216" behindDoc="0" locked="0" layoutInCell="1" allowOverlap="1" wp14:anchorId="62A2033F" wp14:editId="3261C230">
                 <wp:simplePos x="0" y="0"/>
                 <wp:positionH relativeFrom="column">
@@ -11217,7 +11066,7 @@
           </mc:Choice>
           <mc:Fallback>
             <w:pict>
-              <v:line w14:anchorId="75030C02" id="Straight Connector 59" o:spid="_x0000_s1026" style="position:absolute;z-index:251657216;visibility:visible;mso-wrap-style:square;mso-wrap-distance-left:9pt;mso-wrap-distance-top:0;mso-wrap-distance-right:9pt;mso-wrap-distance-bottom:0;mso-position-horizontal:absolute;mso-position-horizontal-relative:text;mso-position-vertical:absolute;mso-position-vertical-relative:text" from="264.05pt,38.75pt" to="264.05pt,68.45pt" o:gfxdata="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" strokecolor="#a5a5a5 [3206]" strokeweight="1.5pt">
+              <v:line w14:anchorId="65435A7E" id="Straight Connector 59" o:spid="_x0000_s1026" style="position:absolute;z-index:251657216;visibility:visible;mso-wrap-style:square;mso-wrap-distance-left:9pt;mso-wrap-distance-top:0;mso-wrap-distance-right:9pt;mso-wrap-distance-bottom:0;mso-position-horizontal:absolute;mso-position-horizontal-relative:text;mso-position-vertical:absolute;mso-position-vertical-relative:text" from="264.05pt,38.75pt" to="264.05pt,68.45pt" o:gfxdata="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" strokecolor="#a5a5a5 [3206]" strokeweight="1.5pt">
                 <v:stroke joinstyle="miter"/>
                 <w10:wrap type="through"/>
               </v:line>

</xml_diff>

<commit_message>
Updated WBS with UI 4_20
</commit_message>
<xml_diff>
--- a/WBS v2.0.docx
+++ b/WBS v2.0.docx
@@ -6968,7 +6968,7 @@
                   <wp:posOffset>2962275</wp:posOffset>
                 </wp:positionH>
                 <wp:positionV relativeFrom="paragraph">
-                  <wp:posOffset>2587625</wp:posOffset>
+                  <wp:posOffset>1943735</wp:posOffset>
                 </wp:positionV>
                 <wp:extent cx="789940" cy="1895475"/>
                 <wp:effectExtent l="57150" t="38100" r="67310" b="104775"/>
@@ -7042,6 +7042,155 @@
                                 <w:szCs w:val="16"/>
                               </w:rPr>
                             </w:pPr>
+                            <w:r>
+                              <w:rPr>
+                                <w:rFonts w:ascii="Century Gothic" w:eastAsia="Century Gothic" w:hAnsi="Century Gothic" w:cs="Century Gothic"/>
+                                <w:color w:val="000000" w:themeColor="dark1"/>
+                                <w:sz w:val="16"/>
+                                <w:szCs w:val="16"/>
+                              </w:rPr>
+                              <w:t>New Game</w:t>
+                            </w:r>
+                          </w:p>
+                          <w:p>
+                            <w:pPr>
+                              <w:pStyle w:val="NormalWeb"/>
+                              <w:spacing w:before="0" w:beforeAutospacing="0" w:after="0" w:afterAutospacing="0"/>
+                              <w:jc w:val="center"/>
+                              <w:rPr>
+                                <w:rFonts w:ascii="Century Gothic" w:eastAsia="Century Gothic" w:hAnsi="Century Gothic" w:cs="Century Gothic"/>
+                                <w:color w:val="000000" w:themeColor="dark1"/>
+                                <w:sz w:val="16"/>
+                                <w:szCs w:val="16"/>
+                              </w:rPr>
+                            </w:pPr>
+                          </w:p>
+                          <w:p>
+                            <w:pPr>
+                              <w:pStyle w:val="NormalWeb"/>
+                              <w:spacing w:before="0" w:beforeAutospacing="0" w:after="0" w:afterAutospacing="0"/>
+                              <w:jc w:val="center"/>
+                              <w:rPr>
+                                <w:rFonts w:ascii="Century Gothic" w:eastAsia="Century Gothic" w:hAnsi="Century Gothic" w:cs="Century Gothic"/>
+                                <w:color w:val="000000" w:themeColor="dark1"/>
+                                <w:sz w:val="16"/>
+                                <w:szCs w:val="16"/>
+                              </w:rPr>
+                            </w:pPr>
+                            <w:r>
+                              <w:rPr>
+                                <w:rFonts w:ascii="Century Gothic" w:eastAsia="Century Gothic" w:hAnsi="Century Gothic" w:cs="Century Gothic"/>
+                                <w:color w:val="000000" w:themeColor="dark1"/>
+                                <w:sz w:val="16"/>
+                                <w:szCs w:val="16"/>
+                              </w:rPr>
+                              <w:t>Load game</w:t>
+                            </w:r>
+                          </w:p>
+                          <w:p>
+                            <w:pPr>
+                              <w:pStyle w:val="NormalWeb"/>
+                              <w:spacing w:before="0" w:beforeAutospacing="0" w:after="0" w:afterAutospacing="0"/>
+                              <w:jc w:val="center"/>
+                              <w:rPr>
+                                <w:rFonts w:ascii="Century Gothic" w:eastAsia="Century Gothic" w:hAnsi="Century Gothic" w:cs="Century Gothic"/>
+                                <w:color w:val="000000" w:themeColor="dark1"/>
+                                <w:sz w:val="16"/>
+                                <w:szCs w:val="16"/>
+                              </w:rPr>
+                            </w:pPr>
+                          </w:p>
+                          <w:p>
+                            <w:pPr>
+                              <w:pStyle w:val="NormalWeb"/>
+                              <w:spacing w:before="0" w:beforeAutospacing="0" w:after="0" w:afterAutospacing="0"/>
+                              <w:jc w:val="center"/>
+                              <w:rPr>
+                                <w:rFonts w:ascii="Century Gothic" w:eastAsia="Century Gothic" w:hAnsi="Century Gothic" w:cs="Century Gothic"/>
+                                <w:color w:val="000000" w:themeColor="dark1"/>
+                                <w:sz w:val="16"/>
+                                <w:szCs w:val="16"/>
+                              </w:rPr>
+                            </w:pPr>
+                            <w:r>
+                              <w:rPr>
+                                <w:rFonts w:ascii="Century Gothic" w:eastAsia="Century Gothic" w:hAnsi="Century Gothic" w:cs="Century Gothic"/>
+                                <w:color w:val="000000" w:themeColor="dark1"/>
+                                <w:sz w:val="16"/>
+                                <w:szCs w:val="16"/>
+                              </w:rPr>
+                              <w:t>New User</w:t>
+                            </w:r>
+                          </w:p>
+                          <w:p>
+                            <w:pPr>
+                              <w:pStyle w:val="NormalWeb"/>
+                              <w:spacing w:before="0" w:beforeAutospacing="0" w:after="0" w:afterAutospacing="0"/>
+                              <w:jc w:val="center"/>
+                              <w:rPr>
+                                <w:rFonts w:ascii="Century Gothic" w:eastAsia="Century Gothic" w:hAnsi="Century Gothic" w:cs="Century Gothic"/>
+                                <w:color w:val="000000" w:themeColor="dark1"/>
+                                <w:sz w:val="16"/>
+                                <w:szCs w:val="16"/>
+                              </w:rPr>
+                            </w:pPr>
+                          </w:p>
+                          <w:p>
+                            <w:pPr>
+                              <w:pStyle w:val="NormalWeb"/>
+                              <w:spacing w:before="0" w:beforeAutospacing="0" w:after="0" w:afterAutospacing="0"/>
+                              <w:jc w:val="center"/>
+                              <w:rPr>
+                                <w:rFonts w:ascii="Century Gothic" w:eastAsia="Century Gothic" w:hAnsi="Century Gothic" w:cs="Century Gothic"/>
+                                <w:color w:val="000000" w:themeColor="dark1"/>
+                                <w:sz w:val="16"/>
+                                <w:szCs w:val="16"/>
+                              </w:rPr>
+                            </w:pPr>
+                            <w:r>
+                              <w:rPr>
+                                <w:rFonts w:ascii="Century Gothic" w:eastAsia="Century Gothic" w:hAnsi="Century Gothic" w:cs="Century Gothic"/>
+                                <w:color w:val="000000" w:themeColor="dark1"/>
+                                <w:sz w:val="16"/>
+                                <w:szCs w:val="16"/>
+                              </w:rPr>
+                              <w:t>Desired username</w:t>
+                            </w:r>
+                          </w:p>
+                          <w:p>
+                            <w:pPr>
+                              <w:pStyle w:val="NormalWeb"/>
+                              <w:spacing w:before="0" w:beforeAutospacing="0" w:after="0" w:afterAutospacing="0"/>
+                              <w:jc w:val="center"/>
+                              <w:rPr>
+                                <w:rFonts w:ascii="Century Gothic" w:eastAsia="Century Gothic" w:hAnsi="Century Gothic" w:cs="Century Gothic"/>
+                                <w:color w:val="000000" w:themeColor="dark1"/>
+                                <w:sz w:val="16"/>
+                                <w:szCs w:val="16"/>
+                              </w:rPr>
+                            </w:pPr>
+                          </w:p>
+                          <w:p>
+                            <w:pPr>
+                              <w:pStyle w:val="NormalWeb"/>
+                              <w:spacing w:before="0" w:beforeAutospacing="0" w:after="0" w:afterAutospacing="0"/>
+                              <w:jc w:val="center"/>
+                              <w:rPr>
+                                <w:rFonts w:ascii="Century Gothic" w:eastAsia="Century Gothic" w:hAnsi="Century Gothic" w:cs="Century Gothic"/>
+                                <w:color w:val="000000" w:themeColor="dark1"/>
+                                <w:sz w:val="16"/>
+                                <w:szCs w:val="16"/>
+                              </w:rPr>
+                            </w:pPr>
+                            <w:r>
+                              <w:rPr>
+                                <w:rFonts w:ascii="Century Gothic" w:eastAsia="Century Gothic" w:hAnsi="Century Gothic" w:cs="Century Gothic"/>
+                                <w:color w:val="000000" w:themeColor="dark1"/>
+                                <w:sz w:val="16"/>
+                                <w:szCs w:val="16"/>
+                              </w:rPr>
+                              <w:t>Desired password</w:t>
+                            </w:r>
                           </w:p>
                         </w:txbxContent>
                       </wps:txbx>
@@ -7066,7 +7215,7 @@
                 <v:stroke joinstyle="miter"/>
                 <v:path gradientshapeok="t" o:connecttype="rect"/>
               </v:shapetype>
-              <v:shape id="_x0000_s1046" type="#_x0000_t202" style="position:absolute;margin-left:233.25pt;margin-top:203.75pt;width:62.2pt;height:149.25pt;z-index:251717632;visibility:visible;mso-wrap-style:square;mso-width-percent:0;mso-height-percent:0;mso-wrap-distance-left:9pt;mso-wrap-distance-top:0;mso-wrap-distance-right:9pt;mso-wrap-distance-bottom:0;mso-position-horizontal:absolute;mso-position-horizontal-relative:text;mso-position-vertical:absolute;mso-position-vertical-relative:text;mso-width-percent:0;mso-height-percent:0;mso-width-relative:margin;mso-height-relative:margin;v-text-anchor:top" o:gfxdata="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" fillcolor="white [3201]" strokecolor="#a5a5a5 [3206]" strokeweight="1pt">
+              <v:shape id="_x0000_s1046" type="#_x0000_t202" style="position:absolute;margin-left:233.25pt;margin-top:153.05pt;width:62.2pt;height:149.25pt;z-index:251717632;visibility:visible;mso-wrap-style:square;mso-width-percent:0;mso-height-percent:0;mso-wrap-distance-left:9pt;mso-wrap-distance-top:0;mso-wrap-distance-right:9pt;mso-wrap-distance-bottom:0;mso-position-horizontal:absolute;mso-position-horizontal-relative:text;mso-position-vertical:absolute;mso-position-vertical-relative:text;mso-width-percent:0;mso-height-percent:0;mso-width-relative:margin;mso-height-relative:margin;v-text-anchor:top" o:gfxdata="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" fillcolor="white [3201]" strokecolor="#a5a5a5 [3206]" strokeweight="1pt">
                 <v:shadow on="t" color="#bfbfbf [2412]" opacity="26214f" origin=",-.5" offset="0,1pt"/>
                 <v:textbox>
                   <w:txbxContent>
@@ -7082,6 +7231,155 @@
                           <w:szCs w:val="16"/>
                         </w:rPr>
                       </w:pPr>
+                      <w:r>
+                        <w:rPr>
+                          <w:rFonts w:ascii="Century Gothic" w:eastAsia="Century Gothic" w:hAnsi="Century Gothic" w:cs="Century Gothic"/>
+                          <w:color w:val="000000" w:themeColor="dark1"/>
+                          <w:sz w:val="16"/>
+                          <w:szCs w:val="16"/>
+                        </w:rPr>
+                        <w:t>New Game</w:t>
+                      </w:r>
+                    </w:p>
+                    <w:p>
+                      <w:pPr>
+                        <w:pStyle w:val="NormalWeb"/>
+                        <w:spacing w:before="0" w:beforeAutospacing="0" w:after="0" w:afterAutospacing="0"/>
+                        <w:jc w:val="center"/>
+                        <w:rPr>
+                          <w:rFonts w:ascii="Century Gothic" w:eastAsia="Century Gothic" w:hAnsi="Century Gothic" w:cs="Century Gothic"/>
+                          <w:color w:val="000000" w:themeColor="dark1"/>
+                          <w:sz w:val="16"/>
+                          <w:szCs w:val="16"/>
+                        </w:rPr>
+                      </w:pPr>
+                    </w:p>
+                    <w:p>
+                      <w:pPr>
+                        <w:pStyle w:val="NormalWeb"/>
+                        <w:spacing w:before="0" w:beforeAutospacing="0" w:after="0" w:afterAutospacing="0"/>
+                        <w:jc w:val="center"/>
+                        <w:rPr>
+                          <w:rFonts w:ascii="Century Gothic" w:eastAsia="Century Gothic" w:hAnsi="Century Gothic" w:cs="Century Gothic"/>
+                          <w:color w:val="000000" w:themeColor="dark1"/>
+                          <w:sz w:val="16"/>
+                          <w:szCs w:val="16"/>
+                        </w:rPr>
+                      </w:pPr>
+                      <w:r>
+                        <w:rPr>
+                          <w:rFonts w:ascii="Century Gothic" w:eastAsia="Century Gothic" w:hAnsi="Century Gothic" w:cs="Century Gothic"/>
+                          <w:color w:val="000000" w:themeColor="dark1"/>
+                          <w:sz w:val="16"/>
+                          <w:szCs w:val="16"/>
+                        </w:rPr>
+                        <w:t>Load game</w:t>
+                      </w:r>
+                    </w:p>
+                    <w:p>
+                      <w:pPr>
+                        <w:pStyle w:val="NormalWeb"/>
+                        <w:spacing w:before="0" w:beforeAutospacing="0" w:after="0" w:afterAutospacing="0"/>
+                        <w:jc w:val="center"/>
+                        <w:rPr>
+                          <w:rFonts w:ascii="Century Gothic" w:eastAsia="Century Gothic" w:hAnsi="Century Gothic" w:cs="Century Gothic"/>
+                          <w:color w:val="000000" w:themeColor="dark1"/>
+                          <w:sz w:val="16"/>
+                          <w:szCs w:val="16"/>
+                        </w:rPr>
+                      </w:pPr>
+                    </w:p>
+                    <w:p>
+                      <w:pPr>
+                        <w:pStyle w:val="NormalWeb"/>
+                        <w:spacing w:before="0" w:beforeAutospacing="0" w:after="0" w:afterAutospacing="0"/>
+                        <w:jc w:val="center"/>
+                        <w:rPr>
+                          <w:rFonts w:ascii="Century Gothic" w:eastAsia="Century Gothic" w:hAnsi="Century Gothic" w:cs="Century Gothic"/>
+                          <w:color w:val="000000" w:themeColor="dark1"/>
+                          <w:sz w:val="16"/>
+                          <w:szCs w:val="16"/>
+                        </w:rPr>
+                      </w:pPr>
+                      <w:r>
+                        <w:rPr>
+                          <w:rFonts w:ascii="Century Gothic" w:eastAsia="Century Gothic" w:hAnsi="Century Gothic" w:cs="Century Gothic"/>
+                          <w:color w:val="000000" w:themeColor="dark1"/>
+                          <w:sz w:val="16"/>
+                          <w:szCs w:val="16"/>
+                        </w:rPr>
+                        <w:t>New User</w:t>
+                      </w:r>
+                    </w:p>
+                    <w:p>
+                      <w:pPr>
+                        <w:pStyle w:val="NormalWeb"/>
+                        <w:spacing w:before="0" w:beforeAutospacing="0" w:after="0" w:afterAutospacing="0"/>
+                        <w:jc w:val="center"/>
+                        <w:rPr>
+                          <w:rFonts w:ascii="Century Gothic" w:eastAsia="Century Gothic" w:hAnsi="Century Gothic" w:cs="Century Gothic"/>
+                          <w:color w:val="000000" w:themeColor="dark1"/>
+                          <w:sz w:val="16"/>
+                          <w:szCs w:val="16"/>
+                        </w:rPr>
+                      </w:pPr>
+                    </w:p>
+                    <w:p>
+                      <w:pPr>
+                        <w:pStyle w:val="NormalWeb"/>
+                        <w:spacing w:before="0" w:beforeAutospacing="0" w:after="0" w:afterAutospacing="0"/>
+                        <w:jc w:val="center"/>
+                        <w:rPr>
+                          <w:rFonts w:ascii="Century Gothic" w:eastAsia="Century Gothic" w:hAnsi="Century Gothic" w:cs="Century Gothic"/>
+                          <w:color w:val="000000" w:themeColor="dark1"/>
+                          <w:sz w:val="16"/>
+                          <w:szCs w:val="16"/>
+                        </w:rPr>
+                      </w:pPr>
+                      <w:r>
+                        <w:rPr>
+                          <w:rFonts w:ascii="Century Gothic" w:eastAsia="Century Gothic" w:hAnsi="Century Gothic" w:cs="Century Gothic"/>
+                          <w:color w:val="000000" w:themeColor="dark1"/>
+                          <w:sz w:val="16"/>
+                          <w:szCs w:val="16"/>
+                        </w:rPr>
+                        <w:t>Desired username</w:t>
+                      </w:r>
+                    </w:p>
+                    <w:p>
+                      <w:pPr>
+                        <w:pStyle w:val="NormalWeb"/>
+                        <w:spacing w:before="0" w:beforeAutospacing="0" w:after="0" w:afterAutospacing="0"/>
+                        <w:jc w:val="center"/>
+                        <w:rPr>
+                          <w:rFonts w:ascii="Century Gothic" w:eastAsia="Century Gothic" w:hAnsi="Century Gothic" w:cs="Century Gothic"/>
+                          <w:color w:val="000000" w:themeColor="dark1"/>
+                          <w:sz w:val="16"/>
+                          <w:szCs w:val="16"/>
+                        </w:rPr>
+                      </w:pPr>
+                    </w:p>
+                    <w:p>
+                      <w:pPr>
+                        <w:pStyle w:val="NormalWeb"/>
+                        <w:spacing w:before="0" w:beforeAutospacing="0" w:after="0" w:afterAutospacing="0"/>
+                        <w:jc w:val="center"/>
+                        <w:rPr>
+                          <w:rFonts w:ascii="Century Gothic" w:eastAsia="Century Gothic" w:hAnsi="Century Gothic" w:cs="Century Gothic"/>
+                          <w:color w:val="000000" w:themeColor="dark1"/>
+                          <w:sz w:val="16"/>
+                          <w:szCs w:val="16"/>
+                        </w:rPr>
+                      </w:pPr>
+                      <w:r>
+                        <w:rPr>
+                          <w:rFonts w:ascii="Century Gothic" w:eastAsia="Century Gothic" w:hAnsi="Century Gothic" w:cs="Century Gothic"/>
+                          <w:color w:val="000000" w:themeColor="dark1"/>
+                          <w:sz w:val="16"/>
+                          <w:szCs w:val="16"/>
+                        </w:rPr>
+                        <w:t>Desired password</w:t>
+                      </w:r>
                     </w:p>
                   </w:txbxContent>
                 </v:textbox>
@@ -7101,10 +7399,10 @@
               <wp:anchor distT="0" distB="0" distL="114300" distR="114300" simplePos="0" relativeHeight="251664384" behindDoc="0" locked="0" layoutInCell="1" allowOverlap="1" wp14:anchorId="4D3859EF" wp14:editId="533BD00E">
                 <wp:simplePos x="0" y="0"/>
                 <wp:positionH relativeFrom="column">
-                  <wp:posOffset>3359150</wp:posOffset>
+                  <wp:posOffset>3349625</wp:posOffset>
                 </wp:positionH>
                 <wp:positionV relativeFrom="paragraph">
-                  <wp:posOffset>1905000</wp:posOffset>
+                  <wp:posOffset>1257300</wp:posOffset>
                 </wp:positionV>
                 <wp:extent cx="0" cy="680085"/>
                 <wp:effectExtent l="0" t="0" r="25400" b="31115"/>
@@ -7160,126 +7458,10 @@
           </mc:Choice>
           <mc:Fallback>
             <w:pict>
-              <v:line w14:anchorId="1B40D370" id="Straight Connector 66" o:spid="_x0000_s1026" style="position:absolute;z-index:251664384;visibility:visible;mso-wrap-style:square;mso-wrap-distance-left:9pt;mso-wrap-distance-top:0;mso-wrap-distance-right:9pt;mso-wrap-distance-bottom:0;mso-position-horizontal:absolute;mso-position-horizontal-relative:text;mso-position-vertical:absolute;mso-position-vertical-relative:text" from="264.5pt,150pt" to="264.5pt,203.55pt" o:gfxdata="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" strokecolor="#a5a5a5 [3206]" strokeweight="1.5pt">
+              <v:line w14:anchorId="30C0A91B" id="Straight Connector 66" o:spid="_x0000_s1026" style="position:absolute;z-index:251664384;visibility:visible;mso-wrap-style:square;mso-wrap-distance-left:9pt;mso-wrap-distance-top:0;mso-wrap-distance-right:9pt;mso-wrap-distance-bottom:0;mso-position-horizontal:absolute;mso-position-horizontal-relative:text;mso-position-vertical:absolute;mso-position-vertical-relative:text" from="263.75pt,99pt" to="263.75pt,152.55pt" o:gfxdata="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" strokecolor="#a5a5a5 [3206]" strokeweight="1.5pt">
                 <v:stroke joinstyle="miter"/>
                 <w10:wrap type="through"/>
               </v:line>
-            </w:pict>
-          </mc:Fallback>
-        </mc:AlternateContent>
-      </w:r>
-      <w:r>
-        <w:rPr>
-          <w:noProof/>
-        </w:rPr>
-        <mc:AlternateContent>
-          <mc:Choice Requires="wps">
-            <w:drawing>
-              <wp:anchor distT="0" distB="0" distL="114300" distR="114300" simplePos="0" relativeHeight="251693056" behindDoc="0" locked="0" layoutInCell="1" allowOverlap="1" wp14:anchorId="77B48856" wp14:editId="36DD004E">
-                <wp:simplePos x="0" y="0"/>
-                <wp:positionH relativeFrom="column">
-                  <wp:posOffset>2886075</wp:posOffset>
-                </wp:positionH>
-                <wp:positionV relativeFrom="paragraph">
-                  <wp:posOffset>1326515</wp:posOffset>
-                </wp:positionV>
-                <wp:extent cx="933450" cy="542290"/>
-                <wp:effectExtent l="57150" t="38100" r="76200" b="86360"/>
-                <wp:wrapThrough wrapText="bothSides">
-                  <wp:wrapPolygon edited="0">
-                    <wp:start x="-1322" y="-1518"/>
-                    <wp:lineTo x="-1322" y="22763"/>
-                    <wp:lineTo x="-882" y="24281"/>
-                    <wp:lineTo x="22482" y="24281"/>
-                    <wp:lineTo x="22482" y="23522"/>
-                    <wp:lineTo x="22922" y="12141"/>
-                    <wp:lineTo x="22922" y="-1518"/>
-                    <wp:lineTo x="-1322" y="-1518"/>
-                  </wp:wrapPolygon>
-                </wp:wrapThrough>
-                <wp:docPr id="19" name="TextBox 18"/>
-                <wp:cNvGraphicFramePr/>
-                <a:graphic xmlns:a="http://schemas.openxmlformats.org/drawingml/2006/main">
-                  <a:graphicData uri="http://schemas.microsoft.com/office/word/2010/wordprocessingShape">
-                    <wps:wsp>
-                      <wps:cNvSpPr txBox="1"/>
-                      <wps:spPr>
-                        <a:xfrm>
-                          <a:off x="0" y="0"/>
-                          <a:ext cx="933450" cy="542290"/>
-                        </a:xfrm>
-                        <a:prstGeom prst="rect">
-                          <a:avLst/>
-                        </a:prstGeom>
-                        <a:solidFill>
-                          <a:schemeClr val="lt1"/>
-                        </a:solidFill>
-                        <a:ln w="12700" cmpd="sng">
-                          <a:solidFill>
-                            <a:schemeClr val="accent3"/>
-                          </a:solidFill>
-                        </a:ln>
-                        <a:effectLst>
-                          <a:outerShdw blurRad="50800" dist="12700" dir="5400000" algn="t" rotWithShape="0">
-                            <a:schemeClr val="bg1">
-                              <a:lumMod val="75000"/>
-                              <a:alpha val="40000"/>
-                            </a:schemeClr>
-                          </a:outerShdw>
-                        </a:effectLst>
-                      </wps:spPr>
-                      <wps:style>
-                        <a:lnRef idx="0">
-                          <a:scrgbClr r="0" g="0" b="0"/>
-                        </a:lnRef>
-                        <a:fillRef idx="0">
-                          <a:scrgbClr r="0" g="0" b="0"/>
-                        </a:fillRef>
-                        <a:effectRef idx="0">
-                          <a:scrgbClr r="0" g="0" b="0"/>
-                        </a:effectRef>
-                        <a:fontRef idx="minor">
-                          <a:schemeClr val="dk1"/>
-                        </a:fontRef>
-                      </wps:style>
-                      <wps:txbx>
-                        <w:txbxContent>
-                          <w:p>
-                            <w:pPr>
-                              <w:pStyle w:val="NormalWeb"/>
-                              <w:spacing w:before="0" w:beforeAutospacing="0" w:after="0" w:afterAutospacing="0"/>
-                              <w:jc w:val="center"/>
-                            </w:pPr>
-                          </w:p>
-                        </w:txbxContent>
-                      </wps:txbx>
-                      <wps:bodyPr vertOverflow="clip" horzOverflow="clip" wrap="square" rtlCol="0" anchor="ctr" anchorCtr="0"/>
-                    </wps:wsp>
-                  </a:graphicData>
-                </a:graphic>
-                <wp14:sizeRelH relativeFrom="margin">
-                  <wp14:pctWidth>0</wp14:pctWidth>
-                </wp14:sizeRelH>
-              </wp:anchor>
-            </w:drawing>
-          </mc:Choice>
-          <mc:Fallback>
-            <w:pict>
-              <v:shape w14:anchorId="77B48856" id="_x0000_s1047" type="#_x0000_t202" style="position:absolute;margin-left:227.25pt;margin-top:104.45pt;width:73.5pt;height:42.7pt;z-index:251693056;visibility:visible;mso-wrap-style:square;mso-width-percent:0;mso-wrap-distance-left:9pt;mso-wrap-distance-top:0;mso-wrap-distance-right:9pt;mso-wrap-distance-bottom:0;mso-position-horizontal:absolute;mso-position-horizontal-relative:text;mso-position-vertical:absolute;mso-position-vertical-relative:text;mso-width-percent:0;mso-width-relative:margin;v-text-anchor:middle" o:gfxdata="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" fillcolor="white [3201]" strokecolor="#a5a5a5 [3206]" strokeweight="1pt">
-                <v:shadow on="t" color="#bfbfbf [2412]" opacity="26214f" origin=",-.5" offset="0,1pt"/>
-                <v:textbox>
-                  <w:txbxContent>
-                    <w:p>
-                      <w:pPr>
-                        <w:pStyle w:val="NormalWeb"/>
-                        <w:spacing w:before="0" w:beforeAutospacing="0" w:after="0" w:afterAutospacing="0"/>
-                        <w:jc w:val="center"/>
-                      </w:pPr>
-                    </w:p>
-                  </w:txbxContent>
-                </v:textbox>
-                <w10:wrap type="through"/>
-              </v:shape>
             </w:pict>
           </mc:Fallback>
         </mc:AlternateContent>
@@ -7454,7 +7636,7 @@
           </mc:Choice>
           <mc:Fallback>
             <w:pict>
-              <v:shape w14:anchorId="08755F35" id="_x0000_s1048" type="#_x0000_t202" style="position:absolute;margin-left:474pt;margin-top:178.7pt;width:77.95pt;height:102.75pt;z-index:251722752;visibility:visible;mso-wrap-style:square;mso-width-percent:0;mso-height-percent:0;mso-wrap-distance-left:9pt;mso-wrap-distance-top:0;mso-wrap-distance-right:9pt;mso-wrap-distance-bottom:0;mso-position-horizontal:absolute;mso-position-horizontal-relative:text;mso-position-vertical:absolute;mso-position-vertical-relative:text;mso-width-percent:0;mso-height-percent:0;mso-width-relative:margin;mso-height-relative:margin;v-text-anchor:top" o:gfxdata="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" fillcolor="white [3201]" strokecolor="#a5a5a5 [3206]" strokeweight="1pt">
+              <v:shape w14:anchorId="08755F35" id="_x0000_s1047" type="#_x0000_t202" style="position:absolute;margin-left:474pt;margin-top:178.7pt;width:77.95pt;height:102.75pt;z-index:251722752;visibility:visible;mso-wrap-style:square;mso-width-percent:0;mso-height-percent:0;mso-wrap-distance-left:9pt;mso-wrap-distance-top:0;mso-wrap-distance-right:9pt;mso-wrap-distance-bottom:0;mso-position-horizontal:absolute;mso-position-horizontal-relative:text;mso-position-vertical:absolute;mso-position-vertical-relative:text;mso-width-percent:0;mso-height-percent:0;mso-width-relative:margin;mso-height-relative:margin;v-text-anchor:top" o:gfxdata="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" fillcolor="white [3201]" strokecolor="#a5a5a5 [3206]" strokeweight="1pt">
                 <v:shadow on="t" color="#bfbfbf [2412]" opacity="26214f" origin=",-.5" offset="0,1pt"/>
                 <v:textbox>
                   <w:txbxContent>
@@ -7706,18 +7888,7 @@
                                 <w:sz w:val="16"/>
                                 <w:szCs w:val="16"/>
                               </w:rPr>
-                              <w:t xml:space="preserve">Access </w:t>
-                            </w:r>
-                            <w:bookmarkStart w:id="0" w:name="_GoBack"/>
-                            <w:bookmarkEnd w:id="0"/>
-                            <w:r>
-                              <w:rPr>
-                                <w:rFonts w:ascii="Century Gothic" w:eastAsia="Century Gothic" w:hAnsi="Century Gothic" w:cs="Century Gothic"/>
-                                <w:color w:val="000000" w:themeColor="dark1"/>
-                                <w:sz w:val="16"/>
-                                <w:szCs w:val="16"/>
-                              </w:rPr>
-                              <w:t>through user login</w:t>
+                              <w:t>Access through user login</w:t>
                             </w:r>
                           </w:p>
                           <w:p>
@@ -7769,7 +7940,7 @@
           </mc:Choice>
           <mc:Fallback>
             <w:pict>
-              <v:shape w14:anchorId="6B4C79E9" id="_x0000_s1049" type="#_x0000_t202" style="position:absolute;margin-left:-5.3pt;margin-top:176.45pt;width:66.75pt;height:192.2pt;z-index:251714560;visibility:visible;mso-wrap-style:square;mso-width-percent:0;mso-wrap-distance-left:9pt;mso-wrap-distance-top:0;mso-wrap-distance-right:9pt;mso-wrap-distance-bottom:0;mso-position-horizontal:absolute;mso-position-horizontal-relative:text;mso-position-vertical:absolute;mso-position-vertical-relative:text;mso-width-percent:0;mso-width-relative:margin;v-text-anchor:top" o:gfxdata="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" fillcolor="white [3201]" strokecolor="#a5a5a5 [3206]" strokeweight="1pt">
+              <v:shape w14:anchorId="6B4C79E9" id="_x0000_s1048" type="#_x0000_t202" style="position:absolute;margin-left:-5.3pt;margin-top:176.45pt;width:66.75pt;height:192.2pt;z-index:251714560;visibility:visible;mso-wrap-style:square;mso-width-percent:0;mso-wrap-distance-left:9pt;mso-wrap-distance-top:0;mso-wrap-distance-right:9pt;mso-wrap-distance-bottom:0;mso-position-horizontal:absolute;mso-position-horizontal-relative:text;mso-position-vertical:absolute;mso-position-vertical-relative:text;mso-width-percent:0;mso-width-relative:margin;v-text-anchor:top" o:gfxdata="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" fillcolor="white [3201]" strokecolor="#a5a5a5 [3206]" strokeweight="1pt">
                 <v:shadow on="t" color="#bfbfbf [2412]" opacity="26214f" origin=",-.5" offset="0,1pt"/>
                 <v:textbox>
                   <w:txbxContent>
@@ -7862,18 +8033,7 @@
                           <w:sz w:val="16"/>
                           <w:szCs w:val="16"/>
                         </w:rPr>
-                        <w:t xml:space="preserve">Access </w:t>
-                      </w:r>
-                      <w:bookmarkStart w:id="1" w:name="_GoBack"/>
-                      <w:bookmarkEnd w:id="1"/>
-                      <w:r>
-                        <w:rPr>
-                          <w:rFonts w:ascii="Century Gothic" w:eastAsia="Century Gothic" w:hAnsi="Century Gothic" w:cs="Century Gothic"/>
-                          <w:color w:val="000000" w:themeColor="dark1"/>
-                          <w:sz w:val="16"/>
-                          <w:szCs w:val="16"/>
-                        </w:rPr>
-                        <w:t>through user login</w:t>
+                        <w:t>Access through user login</w:t>
                       </w:r>
                     </w:p>
                     <w:p>
@@ -8000,12 +8160,14 @@
                               <w:spacing w:before="0" w:beforeAutospacing="0" w:after="0" w:afterAutospacing="0"/>
                               <w:jc w:val="center"/>
                               <w:rPr>
+                                <w:rFonts w:ascii="Century Gothic" w:hAnsi="Century Gothic"/>
                                 <w:sz w:val="16"/>
                                 <w:szCs w:val="16"/>
                               </w:rPr>
                             </w:pPr>
                             <w:r>
                               <w:rPr>
+                                <w:rFonts w:ascii="Century Gothic" w:hAnsi="Century Gothic"/>
                                 <w:sz w:val="16"/>
                                 <w:szCs w:val="16"/>
                               </w:rPr>
@@ -8018,6 +8180,7 @@
                               <w:spacing w:before="0" w:beforeAutospacing="0" w:after="0" w:afterAutospacing="0"/>
                               <w:jc w:val="center"/>
                               <w:rPr>
+                                <w:rFonts w:ascii="Century Gothic" w:hAnsi="Century Gothic"/>
                                 <w:sz w:val="16"/>
                                 <w:szCs w:val="16"/>
                               </w:rPr>
@@ -8029,12 +8192,14 @@
                               <w:spacing w:before="0" w:beforeAutospacing="0" w:after="0" w:afterAutospacing="0"/>
                               <w:jc w:val="center"/>
                               <w:rPr>
+                                <w:rFonts w:ascii="Century Gothic" w:hAnsi="Century Gothic"/>
                                 <w:sz w:val="16"/>
                                 <w:szCs w:val="16"/>
                               </w:rPr>
                             </w:pPr>
                             <w:r>
                               <w:rPr>
+                                <w:rFonts w:ascii="Century Gothic" w:hAnsi="Century Gothic"/>
                                 <w:sz w:val="16"/>
                                 <w:szCs w:val="16"/>
                               </w:rPr>
@@ -8047,6 +8212,7 @@
                               <w:spacing w:before="0" w:beforeAutospacing="0" w:after="0" w:afterAutospacing="0"/>
                               <w:jc w:val="center"/>
                               <w:rPr>
+                                <w:rFonts w:ascii="Century Gothic" w:hAnsi="Century Gothic"/>
                                 <w:sz w:val="16"/>
                                 <w:szCs w:val="16"/>
                               </w:rPr>
@@ -8058,12 +8224,14 @@
                               <w:spacing w:before="0" w:beforeAutospacing="0" w:after="0" w:afterAutospacing="0"/>
                               <w:jc w:val="center"/>
                               <w:rPr>
+                                <w:rFonts w:ascii="Century Gothic" w:hAnsi="Century Gothic"/>
                                 <w:sz w:val="16"/>
                                 <w:szCs w:val="16"/>
                               </w:rPr>
                             </w:pPr>
                             <w:r>
                               <w:rPr>
+                                <w:rFonts w:ascii="Century Gothic" w:hAnsi="Century Gothic"/>
                                 <w:sz w:val="16"/>
                                 <w:szCs w:val="16"/>
                               </w:rPr>
@@ -8076,6 +8244,7 @@
                               <w:spacing w:before="0" w:beforeAutospacing="0" w:after="0" w:afterAutospacing="0"/>
                               <w:jc w:val="center"/>
                               <w:rPr>
+                                <w:rFonts w:ascii="Century Gothic" w:hAnsi="Century Gothic"/>
                                 <w:sz w:val="16"/>
                                 <w:szCs w:val="16"/>
                               </w:rPr>
@@ -8087,12 +8256,14 @@
                               <w:spacing w:before="0" w:beforeAutospacing="0" w:after="0" w:afterAutospacing="0"/>
                               <w:jc w:val="center"/>
                               <w:rPr>
+                                <w:rFonts w:ascii="Century Gothic" w:hAnsi="Century Gothic"/>
                                 <w:sz w:val="16"/>
                                 <w:szCs w:val="16"/>
                               </w:rPr>
                             </w:pPr>
                             <w:r>
                               <w:rPr>
+                                <w:rFonts w:ascii="Century Gothic" w:hAnsi="Century Gothic"/>
                                 <w:sz w:val="16"/>
                                 <w:szCs w:val="16"/>
                               </w:rPr>
@@ -8105,6 +8276,7 @@
                               <w:spacing w:before="0" w:beforeAutospacing="0" w:after="0" w:afterAutospacing="0"/>
                               <w:jc w:val="center"/>
                               <w:rPr>
+                                <w:rFonts w:ascii="Century Gothic" w:hAnsi="Century Gothic"/>
                                 <w:sz w:val="16"/>
                                 <w:szCs w:val="16"/>
                               </w:rPr>
@@ -8116,12 +8288,14 @@
                               <w:spacing w:before="0" w:beforeAutospacing="0" w:after="0" w:afterAutospacing="0"/>
                               <w:jc w:val="center"/>
                               <w:rPr>
+                                <w:rFonts w:ascii="Century Gothic" w:hAnsi="Century Gothic"/>
                                 <w:sz w:val="16"/>
                                 <w:szCs w:val="16"/>
                               </w:rPr>
                             </w:pPr>
                             <w:r>
                               <w:rPr>
+                                <w:rFonts w:ascii="Century Gothic" w:hAnsi="Century Gothic"/>
                                 <w:sz w:val="16"/>
                                 <w:szCs w:val="16"/>
                               </w:rPr>
@@ -8134,6 +8308,7 @@
                               <w:spacing w:before="0" w:beforeAutospacing="0" w:after="0" w:afterAutospacing="0"/>
                               <w:jc w:val="center"/>
                               <w:rPr>
+                                <w:rFonts w:ascii="Century Gothic" w:hAnsi="Century Gothic"/>
                                 <w:sz w:val="16"/>
                                 <w:szCs w:val="16"/>
                               </w:rPr>
@@ -8145,12 +8320,14 @@
                               <w:spacing w:before="0" w:beforeAutospacing="0" w:after="0" w:afterAutospacing="0"/>
                               <w:jc w:val="center"/>
                               <w:rPr>
+                                <w:rFonts w:ascii="Century Gothic" w:hAnsi="Century Gothic"/>
                                 <w:sz w:val="16"/>
                                 <w:szCs w:val="16"/>
                               </w:rPr>
                             </w:pPr>
                             <w:r>
                               <w:rPr>
+                                <w:rFonts w:ascii="Century Gothic" w:hAnsi="Century Gothic"/>
                                 <w:sz w:val="16"/>
                                 <w:szCs w:val="16"/>
                               </w:rPr>
@@ -8163,6 +8340,7 @@
                               <w:spacing w:before="0" w:beforeAutospacing="0" w:after="0" w:afterAutospacing="0"/>
                               <w:jc w:val="center"/>
                               <w:rPr>
+                                <w:rFonts w:ascii="Century Gothic" w:hAnsi="Century Gothic"/>
                                 <w:sz w:val="16"/>
                                 <w:szCs w:val="16"/>
                               </w:rPr>
@@ -8174,12 +8352,14 @@
                               <w:spacing w:before="0" w:beforeAutospacing="0" w:after="0" w:afterAutospacing="0"/>
                               <w:jc w:val="center"/>
                               <w:rPr>
+                                <w:rFonts w:ascii="Century Gothic" w:hAnsi="Century Gothic"/>
                                 <w:sz w:val="16"/>
                                 <w:szCs w:val="16"/>
                               </w:rPr>
                             </w:pPr>
                             <w:r>
                               <w:rPr>
+                                <w:rFonts w:ascii="Century Gothic" w:hAnsi="Century Gothic"/>
                                 <w:sz w:val="16"/>
                                 <w:szCs w:val="16"/>
                               </w:rPr>
@@ -8205,7 +8385,7 @@
           </mc:Choice>
           <mc:Fallback>
             <w:pict>
-              <v:shape w14:anchorId="1B16850C" id="_x0000_s1050" type="#_x0000_t202" style="position:absolute;margin-left:90.75pt;margin-top:197.2pt;width:56.2pt;height:189.75pt;z-index:251715584;visibility:visible;mso-wrap-style:square;mso-width-percent:0;mso-height-percent:0;mso-wrap-distance-left:9pt;mso-wrap-distance-top:0;mso-wrap-distance-right:9pt;mso-wrap-distance-bottom:0;mso-position-horizontal:absolute;mso-position-horizontal-relative:text;mso-position-vertical:absolute;mso-position-vertical-relative:text;mso-width-percent:0;mso-height-percent:0;mso-width-relative:margin;mso-height-relative:margin;v-text-anchor:top" o:gfxdata="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" fillcolor="white [3201]" strokecolor="#a5a5a5 [3206]" strokeweight="1pt">
+              <v:shape w14:anchorId="1B16850C" id="_x0000_s1049" type="#_x0000_t202" style="position:absolute;margin-left:90.75pt;margin-top:197.2pt;width:56.2pt;height:189.75pt;z-index:251715584;visibility:visible;mso-wrap-style:square;mso-width-percent:0;mso-height-percent:0;mso-wrap-distance-left:9pt;mso-wrap-distance-top:0;mso-wrap-distance-right:9pt;mso-wrap-distance-bottom:0;mso-position-horizontal:absolute;mso-position-horizontal-relative:text;mso-position-vertical:absolute;mso-position-vertical-relative:text;mso-width-percent:0;mso-height-percent:0;mso-width-relative:margin;mso-height-relative:margin;v-text-anchor:top" o:gfxdata="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" fillcolor="white [3201]" strokecolor="#a5a5a5 [3206]" strokeweight="1pt">
                 <v:shadow on="t" color="#bfbfbf [2412]" opacity="26214f" origin=",-.5" offset="0,1pt"/>
                 <v:textbox>
                   <w:txbxContent>
@@ -8215,12 +8395,14 @@
                         <w:spacing w:before="0" w:beforeAutospacing="0" w:after="0" w:afterAutospacing="0"/>
                         <w:jc w:val="center"/>
                         <w:rPr>
+                          <w:rFonts w:ascii="Century Gothic" w:hAnsi="Century Gothic"/>
                           <w:sz w:val="16"/>
                           <w:szCs w:val="16"/>
                         </w:rPr>
                       </w:pPr>
                       <w:r>
                         <w:rPr>
+                          <w:rFonts w:ascii="Century Gothic" w:hAnsi="Century Gothic"/>
                           <w:sz w:val="16"/>
                           <w:szCs w:val="16"/>
                         </w:rPr>
@@ -8233,6 +8415,7 @@
                         <w:spacing w:before="0" w:beforeAutospacing="0" w:after="0" w:afterAutospacing="0"/>
                         <w:jc w:val="center"/>
                         <w:rPr>
+                          <w:rFonts w:ascii="Century Gothic" w:hAnsi="Century Gothic"/>
                           <w:sz w:val="16"/>
                           <w:szCs w:val="16"/>
                         </w:rPr>
@@ -8244,12 +8427,14 @@
                         <w:spacing w:before="0" w:beforeAutospacing="0" w:after="0" w:afterAutospacing="0"/>
                         <w:jc w:val="center"/>
                         <w:rPr>
+                          <w:rFonts w:ascii="Century Gothic" w:hAnsi="Century Gothic"/>
                           <w:sz w:val="16"/>
                           <w:szCs w:val="16"/>
                         </w:rPr>
                       </w:pPr>
                       <w:r>
                         <w:rPr>
+                          <w:rFonts w:ascii="Century Gothic" w:hAnsi="Century Gothic"/>
                           <w:sz w:val="16"/>
                           <w:szCs w:val="16"/>
                         </w:rPr>
@@ -8262,6 +8447,7 @@
                         <w:spacing w:before="0" w:beforeAutospacing="0" w:after="0" w:afterAutospacing="0"/>
                         <w:jc w:val="center"/>
                         <w:rPr>
+                          <w:rFonts w:ascii="Century Gothic" w:hAnsi="Century Gothic"/>
                           <w:sz w:val="16"/>
                           <w:szCs w:val="16"/>
                         </w:rPr>
@@ -8273,12 +8459,14 @@
                         <w:spacing w:before="0" w:beforeAutospacing="0" w:after="0" w:afterAutospacing="0"/>
                         <w:jc w:val="center"/>
                         <w:rPr>
+                          <w:rFonts w:ascii="Century Gothic" w:hAnsi="Century Gothic"/>
                           <w:sz w:val="16"/>
                           <w:szCs w:val="16"/>
                         </w:rPr>
                       </w:pPr>
                       <w:r>
                         <w:rPr>
+                          <w:rFonts w:ascii="Century Gothic" w:hAnsi="Century Gothic"/>
                           <w:sz w:val="16"/>
                           <w:szCs w:val="16"/>
                         </w:rPr>
@@ -8291,6 +8479,7 @@
                         <w:spacing w:before="0" w:beforeAutospacing="0" w:after="0" w:afterAutospacing="0"/>
                         <w:jc w:val="center"/>
                         <w:rPr>
+                          <w:rFonts w:ascii="Century Gothic" w:hAnsi="Century Gothic"/>
                           <w:sz w:val="16"/>
                           <w:szCs w:val="16"/>
                         </w:rPr>
@@ -8302,12 +8491,14 @@
                         <w:spacing w:before="0" w:beforeAutospacing="0" w:after="0" w:afterAutospacing="0"/>
                         <w:jc w:val="center"/>
                         <w:rPr>
+                          <w:rFonts w:ascii="Century Gothic" w:hAnsi="Century Gothic"/>
                           <w:sz w:val="16"/>
                           <w:szCs w:val="16"/>
                         </w:rPr>
                       </w:pPr>
                       <w:r>
                         <w:rPr>
+                          <w:rFonts w:ascii="Century Gothic" w:hAnsi="Century Gothic"/>
                           <w:sz w:val="16"/>
                           <w:szCs w:val="16"/>
                         </w:rPr>
@@ -8320,6 +8511,7 @@
                         <w:spacing w:before="0" w:beforeAutospacing="0" w:after="0" w:afterAutospacing="0"/>
                         <w:jc w:val="center"/>
                         <w:rPr>
+                          <w:rFonts w:ascii="Century Gothic" w:hAnsi="Century Gothic"/>
                           <w:sz w:val="16"/>
                           <w:szCs w:val="16"/>
                         </w:rPr>
@@ -8331,12 +8523,14 @@
                         <w:spacing w:before="0" w:beforeAutospacing="0" w:after="0" w:afterAutospacing="0"/>
                         <w:jc w:val="center"/>
                         <w:rPr>
+                          <w:rFonts w:ascii="Century Gothic" w:hAnsi="Century Gothic"/>
                           <w:sz w:val="16"/>
                           <w:szCs w:val="16"/>
                         </w:rPr>
                       </w:pPr>
                       <w:r>
                         <w:rPr>
+                          <w:rFonts w:ascii="Century Gothic" w:hAnsi="Century Gothic"/>
                           <w:sz w:val="16"/>
                           <w:szCs w:val="16"/>
                         </w:rPr>
@@ -8349,6 +8543,7 @@
                         <w:spacing w:before="0" w:beforeAutospacing="0" w:after="0" w:afterAutospacing="0"/>
                         <w:jc w:val="center"/>
                         <w:rPr>
+                          <w:rFonts w:ascii="Century Gothic" w:hAnsi="Century Gothic"/>
                           <w:sz w:val="16"/>
                           <w:szCs w:val="16"/>
                         </w:rPr>
@@ -8360,12 +8555,14 @@
                         <w:spacing w:before="0" w:beforeAutospacing="0" w:after="0" w:afterAutospacing="0"/>
                         <w:jc w:val="center"/>
                         <w:rPr>
+                          <w:rFonts w:ascii="Century Gothic" w:hAnsi="Century Gothic"/>
                           <w:sz w:val="16"/>
                           <w:szCs w:val="16"/>
                         </w:rPr>
                       </w:pPr>
                       <w:r>
                         <w:rPr>
+                          <w:rFonts w:ascii="Century Gothic" w:hAnsi="Century Gothic"/>
                           <w:sz w:val="16"/>
                           <w:szCs w:val="16"/>
                         </w:rPr>
@@ -8378,6 +8575,7 @@
                         <w:spacing w:before="0" w:beforeAutospacing="0" w:after="0" w:afterAutospacing="0"/>
                         <w:jc w:val="center"/>
                         <w:rPr>
+                          <w:rFonts w:ascii="Century Gothic" w:hAnsi="Century Gothic"/>
                           <w:sz w:val="16"/>
                           <w:szCs w:val="16"/>
                         </w:rPr>
@@ -8389,12 +8587,14 @@
                         <w:spacing w:before="0" w:beforeAutospacing="0" w:after="0" w:afterAutospacing="0"/>
                         <w:jc w:val="center"/>
                         <w:rPr>
+                          <w:rFonts w:ascii="Century Gothic" w:hAnsi="Century Gothic"/>
                           <w:sz w:val="16"/>
                           <w:szCs w:val="16"/>
                         </w:rPr>
                       </w:pPr>
                       <w:r>
                         <w:rPr>
+                          <w:rFonts w:ascii="Century Gothic" w:hAnsi="Century Gothic"/>
                           <w:sz w:val="16"/>
                           <w:szCs w:val="16"/>
                         </w:rPr>
@@ -8478,7 +8678,7 @@
           </mc:Choice>
           <mc:Fallback>
             <w:pict>
-              <v:line w14:anchorId="685EF6EF" id="Straight Connector 47" o:spid="_x0000_s1026" style="position:absolute;z-index:251653120;visibility:visible;mso-wrap-style:square;mso-wrap-distance-left:9pt;mso-wrap-distance-top:0;mso-wrap-distance-right:9pt;mso-wrap-distance-bottom:0;mso-position-horizontal:absolute;mso-position-horizontal-relative:text;mso-position-vertical:absolute;mso-position-vertical-relative:text" from="123.05pt,169.05pt" to="123.05pt,222.6pt" o:gfxdata="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" strokecolor="#a5a5a5 [3206]" strokeweight="1.5pt">
+              <v:line w14:anchorId="234FE96A" id="Straight Connector 47" o:spid="_x0000_s1026" style="position:absolute;z-index:251653120;visibility:visible;mso-wrap-style:square;mso-wrap-distance-left:9pt;mso-wrap-distance-top:0;mso-wrap-distance-right:9pt;mso-wrap-distance-bottom:0;mso-position-horizontal:absolute;mso-position-horizontal-relative:text;mso-position-vertical:absolute;mso-position-vertical-relative:text" from="123.05pt,169.05pt" to="123.05pt,222.6pt" o:gfxdata="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" strokecolor="#a5a5a5 [3206]" strokeweight="1.5pt">
                 <v:stroke joinstyle="miter"/>
                 <w10:wrap type="through"/>
               </v:line>
@@ -8596,7 +8796,7 @@
           </mc:Choice>
           <mc:Fallback>
             <w:pict>
-              <v:shape w14:anchorId="4857A59A" id="_x0000_s1051" type="#_x0000_t202" style="position:absolute;margin-left:81pt;margin-top:132.95pt;width:84pt;height:42.7pt;z-index:251686912;visibility:visible;mso-wrap-style:square;mso-width-percent:0;mso-wrap-distance-left:9pt;mso-wrap-distance-top:0;mso-wrap-distance-right:9pt;mso-wrap-distance-bottom:0;mso-position-horizontal:absolute;mso-position-horizontal-relative:text;mso-position-vertical:absolute;mso-position-vertical-relative:text;mso-width-percent:0;mso-width-relative:margin;v-text-anchor:middle" o:gfxdata="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" fillcolor="white [3201]" strokecolor="#a5a5a5 [3206]" strokeweight="1pt">
+              <v:shape w14:anchorId="4857A59A" id="_x0000_s1050" type="#_x0000_t202" style="position:absolute;margin-left:81pt;margin-top:132.95pt;width:84pt;height:42.7pt;z-index:251686912;visibility:visible;mso-wrap-style:square;mso-width-percent:0;mso-wrap-distance-left:9pt;mso-wrap-distance-top:0;mso-wrap-distance-right:9pt;mso-wrap-distance-bottom:0;mso-position-horizontal:absolute;mso-position-horizontal-relative:text;mso-position-vertical:absolute;mso-position-vertical-relative:text;mso-width-percent:0;mso-width-relative:margin;v-text-anchor:middle" o:gfxdata="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" fillcolor="white [3201]" strokecolor="#a5a5a5 [3206]" strokeweight="1pt">
                 <v:shadow on="t" color="#bfbfbf [2412]" opacity="26214f" origin=",-.5" offset="0,1pt"/>
                 <v:textbox>
                   <w:txbxContent>
@@ -8728,7 +8928,7 @@
           </mc:Choice>
           <mc:Fallback>
             <w:pict>
-              <v:shape w14:anchorId="19B0A7B1" id="_x0000_s1052" type="#_x0000_t202" style="position:absolute;margin-left:-5.3pt;margin-top:116.45pt;width:54.75pt;height:42.7pt;z-index:251685888;visibility:visible;mso-wrap-style:square;mso-width-percent:0;mso-wrap-distance-left:9pt;mso-wrap-distance-top:0;mso-wrap-distance-right:9pt;mso-wrap-distance-bottom:0;mso-position-horizontal:absolute;mso-position-horizontal-relative:text;mso-position-vertical:absolute;mso-position-vertical-relative:text;mso-width-percent:0;mso-width-relative:margin;v-text-anchor:middle" o:gfxdata="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" fillcolor="white [3201]" strokecolor="#a5a5a5 [3206]" strokeweight="1pt">
+              <v:shape w14:anchorId="19B0A7B1" id="_x0000_s1051" type="#_x0000_t202" style="position:absolute;margin-left:-5.3pt;margin-top:116.45pt;width:54.75pt;height:42.7pt;z-index:251685888;visibility:visible;mso-wrap-style:square;mso-width-percent:0;mso-wrap-distance-left:9pt;mso-wrap-distance-top:0;mso-wrap-distance-right:9pt;mso-wrap-distance-bottom:0;mso-position-horizontal:absolute;mso-position-horizontal-relative:text;mso-position-vertical:absolute;mso-position-vertical-relative:text;mso-width-percent:0;mso-width-relative:margin;v-text-anchor:middle" o:gfxdata="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" fillcolor="white [3201]" strokecolor="#a5a5a5 [3206]" strokeweight="1pt">
                 <v:shadow on="t" color="#bfbfbf [2412]" opacity="26214f" origin=",-.5" offset="0,1pt"/>
                 <v:textbox>
                   <w:txbxContent>
@@ -8950,7 +9150,7 @@
           </mc:Choice>
           <mc:Fallback>
             <w:pict>
-              <v:shape w14:anchorId="0D0CEBEA" id="_x0000_s1053" type="#_x0000_t202" style="position:absolute;margin-left:602.25pt;margin-top:176.45pt;width:94.5pt;height:209.25pt;z-index:251724800;visibility:visible;mso-wrap-style:square;mso-width-percent:0;mso-height-percent:0;mso-wrap-distance-left:9pt;mso-wrap-distance-top:0;mso-wrap-distance-right:9pt;mso-wrap-distance-bottom:0;mso-position-horizontal:absolute;mso-position-horizontal-relative:text;mso-position-vertical:absolute;mso-position-vertical-relative:text;mso-width-percent:0;mso-height-percent:0;mso-width-relative:margin;mso-height-relative:margin;v-text-anchor:top" o:gfxdata="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" fillcolor="white [3201]" strokecolor="#a5a5a5 [3206]" strokeweight="1pt">
+              <v:shape w14:anchorId="0D0CEBEA" id="_x0000_s1052" type="#_x0000_t202" style="position:absolute;margin-left:602.25pt;margin-top:176.45pt;width:94.5pt;height:209.25pt;z-index:251724800;visibility:visible;mso-wrap-style:square;mso-width-percent:0;mso-height-percent:0;mso-wrap-distance-left:9pt;mso-wrap-distance-top:0;mso-wrap-distance-right:9pt;mso-wrap-distance-bottom:0;mso-position-horizontal:absolute;mso-position-horizontal-relative:text;mso-position-vertical:absolute;mso-position-vertical-relative:text;mso-width-percent:0;mso-height-percent:0;mso-width-relative:margin;mso-height-relative:margin;v-text-anchor:top" o:gfxdata="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" fillcolor="white [3201]" strokecolor="#a5a5a5 [3206]" strokeweight="1pt">
                 <v:shadow on="t" color="#bfbfbf [2412]" opacity="26214f" origin=",-.5" offset="0,1pt"/>
                 <v:textbox>
                   <w:txbxContent>
@@ -9213,7 +9413,7 @@
           </mc:Choice>
           <mc:Fallback>
             <w:pict>
-              <v:shape w14:anchorId="05F8DEE6" id="_x0000_s1054" type="#_x0000_t202" style="position:absolute;margin-left:359.25pt;margin-top:184.7pt;width:77.25pt;height:120pt;z-index:251720704;visibility:visible;mso-wrap-style:square;mso-width-percent:0;mso-height-percent:0;mso-wrap-distance-left:9pt;mso-wrap-distance-top:0;mso-wrap-distance-right:9pt;mso-wrap-distance-bottom:0;mso-position-horizontal:absolute;mso-position-horizontal-relative:text;mso-position-vertical:absolute;mso-position-vertical-relative:text;mso-width-percent:0;mso-height-percent:0;mso-width-relative:margin;mso-height-relative:margin;v-text-anchor:top" o:gfxdata="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" fillcolor="white [3201]" strokecolor="#a5a5a5 [3206]" strokeweight="1pt">
+              <v:shape w14:anchorId="05F8DEE6" id="_x0000_s1053" type="#_x0000_t202" style="position:absolute;margin-left:359.25pt;margin-top:184.7pt;width:77.25pt;height:120pt;z-index:251720704;visibility:visible;mso-wrap-style:square;mso-width-percent:0;mso-height-percent:0;mso-wrap-distance-left:9pt;mso-wrap-distance-top:0;mso-wrap-distance-right:9pt;mso-wrap-distance-bottom:0;mso-position-horizontal:absolute;mso-position-horizontal-relative:text;mso-position-vertical:absolute;mso-position-vertical-relative:text;mso-width-percent:0;mso-height-percent:0;mso-width-relative:margin;mso-height-relative:margin;v-text-anchor:top" o:gfxdata="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" fillcolor="white [3201]" strokecolor="#a5a5a5 [3206]" strokeweight="1pt">
                 <v:shadow on="t" color="#bfbfbf [2412]" opacity="26214f" origin=",-.5" offset="0,1pt"/>
                 <v:textbox>
                   <w:txbxContent>
@@ -9377,7 +9577,7 @@
           </mc:Choice>
           <mc:Fallback>
             <w:pict>
-              <v:shape w14:anchorId="7597C30A" id="_x0000_s1055" type="#_x0000_t202" style="position:absolute;margin-left:485.25pt;margin-top:116.45pt;width:61.5pt;height:42.7pt;z-index:251702272;visibility:visible;mso-wrap-style:square;mso-width-percent:0;mso-wrap-distance-left:9pt;mso-wrap-distance-top:0;mso-wrap-distance-right:9pt;mso-wrap-distance-bottom:0;mso-position-horizontal:absolute;mso-position-horizontal-relative:text;mso-position-vertical:absolute;mso-position-vertical-relative:text;mso-width-percent:0;mso-width-relative:margin;v-text-anchor:middle" o:gfxdata="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" fillcolor="white [3201]" strokecolor="#a5a5a5 [3206]" strokeweight="1pt">
+              <v:shape w14:anchorId="7597C30A" id="_x0000_s1054" type="#_x0000_t202" style="position:absolute;margin-left:485.25pt;margin-top:116.45pt;width:61.5pt;height:42.7pt;z-index:251702272;visibility:visible;mso-wrap-style:square;mso-width-percent:0;mso-wrap-distance-left:9pt;mso-wrap-distance-top:0;mso-wrap-distance-right:9pt;mso-wrap-distance-bottom:0;mso-position-horizontal:absolute;mso-position-horizontal-relative:text;mso-position-vertical:absolute;mso-position-vertical-relative:text;mso-width-percent:0;mso-width-relative:margin;v-text-anchor:middle" o:gfxdata="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" fillcolor="white [3201]" strokecolor="#a5a5a5 [3206]" strokeweight="1pt">
                 <v:shadow on="t" color="#bfbfbf [2412]" opacity="26214f" origin=",-.5" offset="0,1pt"/>
                 <v:textbox>
                   <w:txbxContent>
@@ -9493,7 +9693,7 @@
           </mc:Choice>
           <mc:Fallback>
             <w:pict>
-              <v:shape w14:anchorId="77060798" id="_x0000_s1056" type="#_x0000_t202" style="position:absolute;margin-left:373pt;margin-top:116.35pt;width:48.7pt;height:42.7pt;z-index:251700224;visibility:visible;mso-wrap-style:square;mso-wrap-distance-left:9pt;mso-wrap-distance-top:0;mso-wrap-distance-right:9pt;mso-wrap-distance-bottom:0;mso-position-horizontal:absolute;mso-position-horizontal-relative:text;mso-position-vertical:absolute;mso-position-vertical-relative:text;v-text-anchor:middle" o:gfxdata="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" fillcolor="white [3201]" strokecolor="#a5a5a5 [3206]" strokeweight="1pt">
+              <v:shape w14:anchorId="77060798" id="_x0000_s1055" type="#_x0000_t202" style="position:absolute;margin-left:373pt;margin-top:116.35pt;width:48.7pt;height:42.7pt;z-index:251700224;visibility:visible;mso-wrap-style:square;mso-wrap-distance-left:9pt;mso-wrap-distance-top:0;mso-wrap-distance-right:9pt;mso-wrap-distance-bottom:0;mso-position-horizontal:absolute;mso-position-horizontal-relative:text;mso-position-vertical:absolute;mso-position-vertical-relative:text;v-text-anchor:middle" o:gfxdata="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" fillcolor="white [3201]" strokecolor="#a5a5a5 [3206]" strokeweight="1pt">
                 <v:shadow on="t" color="#bfbfbf [2412]" opacity="26214f" origin=",-.5" offset="0,1pt"/>
                 <v:textbox>
                   <w:txbxContent>
@@ -9595,7 +9795,12 @@
                               <w:jc w:val="center"/>
                             </w:pPr>
                             <w:r>
-                              <w:t>Bullet</w:t>
+                              <w:t>Bull</w:t>
+                            </w:r>
+                            <w:bookmarkStart w:id="0" w:name="_GoBack"/>
+                            <w:bookmarkEnd w:id="0"/>
+                            <w:r>
+                              <w:t>et</w:t>
                             </w:r>
                           </w:p>
                         </w:txbxContent>
@@ -9609,7 +9814,7 @@
           </mc:Choice>
           <mc:Fallback>
             <w:pict>
-              <v:shape w14:anchorId="0EB792F0" id="_x0000_s1057" type="#_x0000_t202" style="position:absolute;margin-left:613.05pt;margin-top:116.35pt;width:48.7pt;height:42.7pt;z-index:251708416;visibility:visible;mso-wrap-style:square;mso-wrap-distance-left:9pt;mso-wrap-distance-top:0;mso-wrap-distance-right:9pt;mso-wrap-distance-bottom:0;mso-position-horizontal:absolute;mso-position-horizontal-relative:text;mso-position-vertical:absolute;mso-position-vertical-relative:text;v-text-anchor:middle" o:gfxdata="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" fillcolor="white [3201]" strokecolor="#a5a5a5 [3206]" strokeweight="1pt">
+              <v:shape w14:anchorId="0EB792F0" id="_x0000_s1056" type="#_x0000_t202" style="position:absolute;margin-left:613.05pt;margin-top:116.35pt;width:48.7pt;height:42.7pt;z-index:251708416;visibility:visible;mso-wrap-style:square;mso-wrap-distance-left:9pt;mso-wrap-distance-top:0;mso-wrap-distance-right:9pt;mso-wrap-distance-bottom:0;mso-position-horizontal:absolute;mso-position-horizontal-relative:text;mso-position-vertical:absolute;mso-position-vertical-relative:text;v-text-anchor:middle" o:gfxdata="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" fillcolor="white [3201]" strokecolor="#a5a5a5 [3206]" strokeweight="1pt">
                 <v:shadow on="t" color="#bfbfbf [2412]" opacity="26214f" origin=",-.5" offset="0,1pt"/>
                 <v:textbox>
                   <w:txbxContent>
@@ -9620,7 +9825,12 @@
                         <w:jc w:val="center"/>
                       </w:pPr>
                       <w:r>
-                        <w:t>Bullet</w:t>
+                        <w:t>Bull</w:t>
+                      </w:r>
+                      <w:bookmarkStart w:id="1" w:name="_GoBack"/>
+                      <w:bookmarkEnd w:id="1"/>
+                      <w:r>
+                        <w:t>et</w:t>
                       </w:r>
                     </w:p>
                   </w:txbxContent>
@@ -10912,7 +11122,7 @@
           </mc:Choice>
           <mc:Fallback>
             <w:pict>
-              <v:line w14:anchorId="76030645" id="Straight Connector 77" o:spid="_x0000_s1026" style="position:absolute;z-index:251674624;visibility:visible;mso-wrap-style:square;mso-wrap-distance-left:9pt;mso-wrap-distance-top:0;mso-wrap-distance-right:9pt;mso-wrap-distance-bottom:0;mso-position-horizontal:absolute;mso-position-horizontal-relative:text;mso-position-vertical:absolute;mso-position-vertical-relative:text" from="395.95pt,100.75pt" to="512.2pt,100.75pt" o:gfxdata="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" strokecolor="#a5a5a5 [3206]" strokeweight="1.5pt">
+              <v:line w14:anchorId="6C313A24" id="Straight Connector 77" o:spid="_x0000_s1026" style="position:absolute;z-index:251674624;visibility:visible;mso-wrap-style:square;mso-wrap-distance-left:9pt;mso-wrap-distance-top:0;mso-wrap-distance-right:9pt;mso-wrap-distance-bottom:0;mso-position-horizontal:absolute;mso-position-horizontal-relative:text;mso-position-vertical:absolute;mso-position-vertical-relative:text" from="395.95pt,100.75pt" to="512.2pt,100.75pt" o:gfxdata="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" strokecolor="#a5a5a5 [3206]" strokeweight="1.5pt">
                 <v:stroke joinstyle="miter"/>
                 <w10:wrap type="through"/>
               </v:line>
@@ -11066,7 +11276,7 @@
           </mc:Choice>
           <mc:Fallback>
             <w:pict>
-              <v:line w14:anchorId="65435A7E" id="Straight Connector 59" o:spid="_x0000_s1026" style="position:absolute;z-index:251657216;visibility:visible;mso-wrap-style:square;mso-wrap-distance-left:9pt;mso-wrap-distance-top:0;mso-wrap-distance-right:9pt;mso-wrap-distance-bottom:0;mso-position-horizontal:absolute;mso-position-horizontal-relative:text;mso-position-vertical:absolute;mso-position-vertical-relative:text" from="264.05pt,38.75pt" to="264.05pt,68.45pt" o:gfxdata="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" strokecolor="#a5a5a5 [3206]" strokeweight="1.5pt">
+              <v:line w14:anchorId="488B6BB6" id="Straight Connector 59" o:spid="_x0000_s1026" style="position:absolute;z-index:251657216;visibility:visible;mso-wrap-style:square;mso-wrap-distance-left:9pt;mso-wrap-distance-top:0;mso-wrap-distance-right:9pt;mso-wrap-distance-bottom:0;mso-position-horizontal:absolute;mso-position-horizontal-relative:text;mso-position-vertical:absolute;mso-position-vertical-relative:text" from="264.05pt,38.75pt" to="264.05pt,68.45pt" o:gfxdata="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" strokecolor="#a5a5a5 [3206]" strokeweight="1.5pt">
                 <v:stroke joinstyle="miter"/>
                 <w10:wrap type="through"/>
               </v:line>
@@ -11164,7 +11374,15 @@
                                 <w:sz w:val="20"/>
                                 <w:szCs w:val="20"/>
                               </w:rPr>
-                              <w:t>User  Interface</w:t>
+                              <w:t xml:space="preserve">User </w:t>
+                            </w:r>
+                            <w:r>
+                              <w:rPr>
+                                <w:rFonts w:ascii="Century Gothic" w:hAnsi="Century Gothic"/>
+                                <w:sz w:val="20"/>
+                                <w:szCs w:val="20"/>
+                              </w:rPr>
+                              <w:t>Interface</w:t>
                             </w:r>
                           </w:p>
                         </w:txbxContent>
@@ -11178,7 +11396,7 @@
           </mc:Choice>
           <mc:Fallback>
             <w:pict>
-              <v:shape w14:anchorId="71029085" id="_x0000_s1062" type="#_x0000_t202" style="position:absolute;margin-left:189.75pt;margin-top:53.85pt;width:146.05pt;height:35.7pt;z-index:251692032;visibility:visible;mso-wrap-style:square;mso-wrap-distance-left:9pt;mso-wrap-distance-top:0;mso-wrap-distance-right:9pt;mso-wrap-distance-bottom:0;mso-position-horizontal:absolute;mso-position-horizontal-relative:text;mso-position-vertical:absolute;mso-position-vertical-relative:text;v-text-anchor:middle" o:gfxdata="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" fillcolor="white [3201]" strokecolor="#a5a5a5 [3206]" strokeweight="1pt">
+              <v:shape w14:anchorId="71029085" id="_x0000_s1059" type="#_x0000_t202" style="position:absolute;margin-left:189.75pt;margin-top:53.85pt;width:146.05pt;height:35.7pt;z-index:251692032;visibility:visible;mso-wrap-style:square;mso-wrap-distance-left:9pt;mso-wrap-distance-top:0;mso-wrap-distance-right:9pt;mso-wrap-distance-bottom:0;mso-position-horizontal:absolute;mso-position-horizontal-relative:text;mso-position-vertical:absolute;mso-position-vertical-relative:text;v-text-anchor:middle" o:gfxdata="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" fillcolor="white [3201]" strokecolor="#a5a5a5 [3206]" strokeweight="1pt">
                 <v:shadow on="t" color="#bfbfbf [2412]" opacity="26214f" origin=",-.5" offset="0,1pt"/>
                 <v:textbox>
                   <w:txbxContent>
@@ -11199,7 +11417,15 @@
                           <w:sz w:val="20"/>
                           <w:szCs w:val="20"/>
                         </w:rPr>
-                        <w:t>User  Interface</w:t>
+                        <w:t xml:space="preserve">User </w:t>
+                      </w:r>
+                      <w:r>
+                        <w:rPr>
+                          <w:rFonts w:ascii="Century Gothic" w:hAnsi="Century Gothic"/>
+                          <w:sz w:val="20"/>
+                          <w:szCs w:val="20"/>
+                        </w:rPr>
+                        <w:t>Interface</w:t>
                       </w:r>
                     </w:p>
                   </w:txbxContent>

</xml_diff>

<commit_message>
Updated UI WBS V2.0
</commit_message>
<xml_diff>
--- a/WBS v2.0.docx
+++ b/WBS v2.0.docx
@@ -813,18 +813,7 @@
                           <w:sz w:val="16"/>
                           <w:szCs w:val="16"/>
                         </w:rPr>
-                        <w:t>Log file ge</w:t>
-                      </w:r>
-                      <w:bookmarkStart w:id="1" w:name="_GoBack"/>
-                      <w:bookmarkEnd w:id="1"/>
-                      <w:r>
-                        <w:rPr>
-                          <w:rFonts w:ascii="Century Gothic" w:eastAsia="Century Gothic" w:hAnsi="Century Gothic" w:cs="Century Gothic"/>
-                          <w:color w:val="000000" w:themeColor="dark1"/>
-                          <w:sz w:val="16"/>
-                          <w:szCs w:val="16"/>
-                        </w:rPr>
-                        <w:t>neration</w:t>
+                        <w:t>Log file generation</w:t>
                       </w:r>
                     </w:p>
                     <w:p>
@@ -6911,11 +6900,7 @@
           </mc:Choice>
           <mc:Fallback>
             <w:pict>
-              <v:shapetype w14:anchorId="6DFEFA5B" id="_x0000_t202" coordsize="21600,21600" o:spt="202" path="m,l,21600r21600,l21600,xe">
-                <v:stroke joinstyle="miter"/>
-                <v:path gradientshapeok="t" o:connecttype="rect"/>
-              </v:shapetype>
-              <v:shape id="TextBox 3" o:spid="_x0000_s1026" type="#_x0000_t202" style="position:absolute;margin-left:250.05pt;margin-top:11.55pt;width:218.95pt;height:35.7pt;z-index:251726848;visibility:visible;mso-wrap-style:square;mso-wrap-distance-left:9pt;mso-wrap-distance-top:0;mso-wrap-distance-right:9pt;mso-wrap-distance-bottom:0;mso-position-horizontal:absolute;mso-position-horizontal-relative:text;mso-position-vertical:absolute;mso-position-vertical-relative:text;v-text-anchor:middle" o:gfxdata="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" fillcolor="white [3201]" strokecolor="#a5a5a5 [3206]" strokeweight="1pt">
+              <v:shape w14:anchorId="6DFEFA5B" id="_x0000_s1045" type="#_x0000_t202" style="position:absolute;margin-left:250.05pt;margin-top:11.55pt;width:218.95pt;height:35.7pt;z-index:251726848;visibility:visible;mso-wrap-style:square;mso-wrap-distance-left:9pt;mso-wrap-distance-top:0;mso-wrap-distance-right:9pt;mso-wrap-distance-bottom:0;mso-position-horizontal:absolute;mso-position-horizontal-relative:text;mso-position-vertical:absolute;mso-position-vertical-relative:text;v-text-anchor:middle" o:gfxdata="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" fillcolor="white [3201]" strokecolor="#a5a5a5 [3206]" strokeweight="1pt">
                 <v:shadow on="t" color="#bfbfbf [2412]" opacity="26214f" origin=",-.5" offset="0,1pt"/>
                 <v:textbox>
                   <w:txbxContent>
@@ -6962,13 +6947,131 @@
         <mc:AlternateContent>
           <mc:Choice Requires="wps">
             <w:drawing>
+              <wp:anchor distT="0" distB="0" distL="114300" distR="114300" simplePos="0" relativeHeight="251782144" behindDoc="0" locked="0" layoutInCell="1" allowOverlap="1" wp14:anchorId="30A03BB1" wp14:editId="0E1EC5B4">
+                <wp:simplePos x="0" y="0"/>
+                <wp:positionH relativeFrom="column">
+                  <wp:posOffset>3571875</wp:posOffset>
+                </wp:positionH>
+                <wp:positionV relativeFrom="paragraph">
+                  <wp:posOffset>1552575</wp:posOffset>
+                </wp:positionV>
+                <wp:extent cx="789940" cy="1895475"/>
+                <wp:effectExtent l="57150" t="38100" r="67310" b="104775"/>
+                <wp:wrapThrough wrapText="bothSides">
+                  <wp:wrapPolygon edited="0">
+                    <wp:start x="-1563" y="-434"/>
+                    <wp:lineTo x="-1563" y="22143"/>
+                    <wp:lineTo x="-1042" y="22577"/>
+                    <wp:lineTo x="22399" y="22577"/>
+                    <wp:lineTo x="22920" y="20840"/>
+                    <wp:lineTo x="22920" y="-434"/>
+                    <wp:lineTo x="-1563" y="-434"/>
+                  </wp:wrapPolygon>
+                </wp:wrapThrough>
+                <wp:docPr id="68" name="TextBox 21"/>
+                <wp:cNvGraphicFramePr/>
+                <a:graphic xmlns:a="http://schemas.openxmlformats.org/drawingml/2006/main">
+                  <a:graphicData uri="http://schemas.microsoft.com/office/word/2010/wordprocessingShape">
+                    <wps:wsp>
+                      <wps:cNvSpPr txBox="1"/>
+                      <wps:spPr>
+                        <a:xfrm>
+                          <a:off x="0" y="0"/>
+                          <a:ext cx="789940" cy="1895475"/>
+                        </a:xfrm>
+                        <a:prstGeom prst="rect">
+                          <a:avLst/>
+                        </a:prstGeom>
+                        <a:solidFill>
+                          <a:sysClr val="window" lastClr="FFFFFF"/>
+                        </a:solidFill>
+                        <a:ln w="12700" cmpd="sng">
+                          <a:solidFill>
+                            <a:srgbClr val="A5A5A5"/>
+                          </a:solidFill>
+                        </a:ln>
+                        <a:effectLst>
+                          <a:outerShdw blurRad="50800" dist="12700" dir="5400000" algn="t" rotWithShape="0">
+                            <a:sysClr val="window" lastClr="FFFFFF">
+                              <a:lumMod val="75000"/>
+                              <a:alpha val="40000"/>
+                            </a:sysClr>
+                          </a:outerShdw>
+                        </a:effectLst>
+                      </wps:spPr>
+                      <wps:txbx>
+                        <w:txbxContent>
+                          <w:p>
+                            <w:pPr>
+                              <w:pStyle w:val="NormalWeb"/>
+                              <w:spacing w:before="0" w:beforeAutospacing="0" w:after="0" w:afterAutospacing="0"/>
+                              <w:jc w:val="center"/>
+                              <w:rPr>
+                                <w:rFonts w:ascii="Century Gothic" w:eastAsia="Century Gothic" w:hAnsi="Century Gothic" w:cs="Century Gothic"/>
+                                <w:color w:val="000000" w:themeColor="dark1"/>
+                                <w:sz w:val="16"/>
+                                <w:szCs w:val="16"/>
+                              </w:rPr>
+                            </w:pPr>
+                          </w:p>
+                        </w:txbxContent>
+                      </wps:txbx>
+                      <wps:bodyPr vertOverflow="clip" horzOverflow="clip" wrap="square" rtlCol="0" anchor="t" anchorCtr="0">
+                        <a:noAutofit/>
+                      </wps:bodyPr>
+                    </wps:wsp>
+                  </a:graphicData>
+                </a:graphic>
+                <wp14:sizeRelH relativeFrom="margin">
+                  <wp14:pctWidth>0</wp14:pctWidth>
+                </wp14:sizeRelH>
+                <wp14:sizeRelV relativeFrom="margin">
+                  <wp14:pctHeight>0</wp14:pctHeight>
+                </wp14:sizeRelV>
+              </wp:anchor>
+            </w:drawing>
+          </mc:Choice>
+          <mc:Fallback>
+            <w:pict>
+              <v:shape w14:anchorId="30A03BB1" id="_x0000_s1046" type="#_x0000_t202" style="position:absolute;margin-left:281.25pt;margin-top:122.25pt;width:62.2pt;height:149.25pt;z-index:251782144;visibility:visible;mso-wrap-style:square;mso-width-percent:0;mso-height-percent:0;mso-wrap-distance-left:9pt;mso-wrap-distance-top:0;mso-wrap-distance-right:9pt;mso-wrap-distance-bottom:0;mso-position-horizontal:absolute;mso-position-horizontal-relative:text;mso-position-vertical:absolute;mso-position-vertical-relative:text;mso-width-percent:0;mso-height-percent:0;mso-width-relative:margin;mso-height-relative:margin;v-text-anchor:top" o:gfxdata="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" fillcolor="window" strokecolor="#a5a5a5" strokeweight="1pt">
+                <v:shadow on="t" color="#bfbfbf" opacity="26214f" origin=",-.5" offset="0,1pt"/>
+                <v:textbox>
+                  <w:txbxContent>
+                    <w:p>
+                      <w:pPr>
+                        <w:pStyle w:val="NormalWeb"/>
+                        <w:spacing w:before="0" w:beforeAutospacing="0" w:after="0" w:afterAutospacing="0"/>
+                        <w:jc w:val="center"/>
+                        <w:rPr>
+                          <w:rFonts w:ascii="Century Gothic" w:eastAsia="Century Gothic" w:hAnsi="Century Gothic" w:cs="Century Gothic"/>
+                          <w:color w:val="000000" w:themeColor="dark1"/>
+                          <w:sz w:val="16"/>
+                          <w:szCs w:val="16"/>
+                        </w:rPr>
+                      </w:pPr>
+                    </w:p>
+                  </w:txbxContent>
+                </v:textbox>
+                <w10:wrap type="through"/>
+              </v:shape>
+            </w:pict>
+          </mc:Fallback>
+        </mc:AlternateContent>
+      </w:r>
+      <w:r>
+        <w:rPr>
+          <w:noProof/>
+        </w:rPr>
+        <mc:AlternateContent>
+          <mc:Choice Requires="wps">
+            <w:drawing>
               <wp:anchor distT="0" distB="0" distL="114300" distR="114300" simplePos="0" relativeHeight="251717632" behindDoc="0" locked="0" layoutInCell="1" allowOverlap="1" wp14:anchorId="6B56BA6F" wp14:editId="0EF84039">
                 <wp:simplePos x="0" y="0"/>
                 <wp:positionH relativeFrom="column">
-                  <wp:posOffset>2962275</wp:posOffset>
+                  <wp:posOffset>2343150</wp:posOffset>
                 </wp:positionH>
                 <wp:positionV relativeFrom="paragraph">
-                  <wp:posOffset>1943735</wp:posOffset>
+                  <wp:posOffset>1572260</wp:posOffset>
                 </wp:positionV>
                 <wp:extent cx="789940" cy="1895475"/>
                 <wp:effectExtent l="57150" t="38100" r="67310" b="104775"/>
@@ -7211,11 +7314,7 @@
           </mc:Choice>
           <mc:Fallback>
             <w:pict>
-              <v:shapetype w14:anchorId="6B56BA6F" id="_x0000_t202" coordsize="21600,21600" o:spt="202" path="m,l,21600r21600,l21600,xe">
-                <v:stroke joinstyle="miter"/>
-                <v:path gradientshapeok="t" o:connecttype="rect"/>
-              </v:shapetype>
-              <v:shape id="_x0000_s1046" type="#_x0000_t202" style="position:absolute;margin-left:233.25pt;margin-top:153.05pt;width:62.2pt;height:149.25pt;z-index:251717632;visibility:visible;mso-wrap-style:square;mso-width-percent:0;mso-height-percent:0;mso-wrap-distance-left:9pt;mso-wrap-distance-top:0;mso-wrap-distance-right:9pt;mso-wrap-distance-bottom:0;mso-position-horizontal:absolute;mso-position-horizontal-relative:text;mso-position-vertical:absolute;mso-position-vertical-relative:text;mso-width-percent:0;mso-height-percent:0;mso-width-relative:margin;mso-height-relative:margin;v-text-anchor:top" o:gfxdata="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" fillcolor="white [3201]" strokecolor="#a5a5a5 [3206]" strokeweight="1pt">
+              <v:shape w14:anchorId="6B56BA6F" id="_x0000_s1047" type="#_x0000_t202" style="position:absolute;margin-left:184.5pt;margin-top:123.8pt;width:62.2pt;height:149.25pt;z-index:251717632;visibility:visible;mso-wrap-style:square;mso-width-percent:0;mso-height-percent:0;mso-wrap-distance-left:9pt;mso-wrap-distance-top:0;mso-wrap-distance-right:9pt;mso-wrap-distance-bottom:0;mso-position-horizontal:absolute;mso-position-horizontal-relative:text;mso-position-vertical:absolute;mso-position-vertical-relative:text;mso-width-percent:0;mso-height-percent:0;mso-width-relative:margin;mso-height-relative:margin;v-text-anchor:top" o:gfxdata="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" fillcolor="white [3201]" strokecolor="#a5a5a5 [3206]" strokeweight="1pt">
                 <v:shadow on="t" color="#bfbfbf [2412]" opacity="26214f" origin=",-.5" offset="0,1pt"/>
                 <v:textbox>
                   <w:txbxContent>
@@ -7399,20 +7498,20 @@
               <wp:anchor distT="0" distB="0" distL="114300" distR="114300" simplePos="0" relativeHeight="251664384" behindDoc="0" locked="0" layoutInCell="1" allowOverlap="1" wp14:anchorId="4D3859EF" wp14:editId="533BD00E">
                 <wp:simplePos x="0" y="0"/>
                 <wp:positionH relativeFrom="column">
-                  <wp:posOffset>3349625</wp:posOffset>
+                  <wp:posOffset>3343275</wp:posOffset>
                 </wp:positionH>
                 <wp:positionV relativeFrom="paragraph">
-                  <wp:posOffset>1257300</wp:posOffset>
+                  <wp:posOffset>1231265</wp:posOffset>
                 </wp:positionV>
-                <wp:extent cx="0" cy="680085"/>
-                <wp:effectExtent l="0" t="0" r="25400" b="31115"/>
+                <wp:extent cx="9525" cy="342900"/>
+                <wp:effectExtent l="0" t="0" r="28575" b="19050"/>
                 <wp:wrapThrough wrapText="bothSides">
                   <wp:wrapPolygon edited="0">
-                    <wp:start x="-1" y="0"/>
-                    <wp:lineTo x="-1" y="21782"/>
-                    <wp:lineTo x="-1" y="21782"/>
-                    <wp:lineTo x="-1" y="0"/>
-                    <wp:lineTo x="-1" y="0"/>
+                    <wp:start x="0" y="0"/>
+                    <wp:lineTo x="0" y="21600"/>
+                    <wp:lineTo x="43200" y="21600"/>
+                    <wp:lineTo x="43200" y="0"/>
+                    <wp:lineTo x="0" y="0"/>
                   </wp:wrapPolygon>
                 </wp:wrapThrough>
                 <wp:docPr id="67" name="Straight Connector 66"/>
@@ -7424,7 +7523,7 @@
                       <wps:spPr>
                         <a:xfrm>
                           <a:off x="0" y="0"/>
-                          <a:ext cx="0" cy="680085"/>
+                          <a:ext cx="9525" cy="342900"/>
                         </a:xfrm>
                         <a:prstGeom prst="line">
                           <a:avLst/>
@@ -7453,12 +7552,85 @@
                     </wps:wsp>
                   </a:graphicData>
                 </a:graphic>
+                <wp14:sizeRelH relativeFrom="margin">
+                  <wp14:pctWidth>0</wp14:pctWidth>
+                </wp14:sizeRelH>
+                <wp14:sizeRelV relativeFrom="margin">
+                  <wp14:pctHeight>0</wp14:pctHeight>
+                </wp14:sizeRelV>
               </wp:anchor>
             </w:drawing>
           </mc:Choice>
           <mc:Fallback>
             <w:pict>
-              <v:line w14:anchorId="30C0A91B" id="Straight Connector 66" o:spid="_x0000_s1026" style="position:absolute;z-index:251664384;visibility:visible;mso-wrap-style:square;mso-wrap-distance-left:9pt;mso-wrap-distance-top:0;mso-wrap-distance-right:9pt;mso-wrap-distance-bottom:0;mso-position-horizontal:absolute;mso-position-horizontal-relative:text;mso-position-vertical:absolute;mso-position-vertical-relative:text" from="263.75pt,99pt" to="263.75pt,152.55pt" o:gfxdata="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" strokecolor="#a5a5a5 [3206]" strokeweight="1.5pt">
+              <v:line w14:anchorId="07805D12" id="Straight Connector 66" o:spid="_x0000_s1026" style="position:absolute;z-index:251664384;visibility:visible;mso-wrap-style:square;mso-width-percent:0;mso-height-percent:0;mso-wrap-distance-left:9pt;mso-wrap-distance-top:0;mso-wrap-distance-right:9pt;mso-wrap-distance-bottom:0;mso-position-horizontal:absolute;mso-position-horizontal-relative:text;mso-position-vertical:absolute;mso-position-vertical-relative:text;mso-width-percent:0;mso-height-percent:0;mso-width-relative:margin;mso-height-relative:margin" from="263.25pt,96.95pt" to="264pt,123.95pt" o:gfxdata="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" strokecolor="#a5a5a5 [3206]" strokeweight="1.5pt">
+                <v:stroke joinstyle="miter"/>
+                <w10:wrap type="through"/>
+              </v:line>
+            </w:pict>
+          </mc:Fallback>
+        </mc:AlternateContent>
+      </w:r>
+      <w:r>
+        <w:rPr>
+          <w:noProof/>
+        </w:rPr>
+        <mc:AlternateContent>
+          <mc:Choice Requires="wps">
+            <w:drawing>
+              <wp:anchor distT="0" distB="0" distL="114300" distR="114300" simplePos="0" relativeHeight="251780096" behindDoc="0" locked="0" layoutInCell="1" allowOverlap="1" wp14:anchorId="35EB82C9" wp14:editId="27052513">
+                <wp:simplePos x="0" y="0"/>
+                <wp:positionH relativeFrom="column">
+                  <wp:posOffset>2571750</wp:posOffset>
+                </wp:positionH>
+                <wp:positionV relativeFrom="paragraph">
+                  <wp:posOffset>1571625</wp:posOffset>
+                </wp:positionV>
+                <wp:extent cx="1476375" cy="0"/>
+                <wp:effectExtent l="0" t="0" r="22225" b="25400"/>
+                <wp:wrapThrough wrapText="bothSides">
+                  <wp:wrapPolygon edited="0">
+                    <wp:start x="0" y="-1"/>
+                    <wp:lineTo x="0" y="-1"/>
+                    <wp:lineTo x="21554" y="-1"/>
+                    <wp:lineTo x="21554" y="-1"/>
+                    <wp:lineTo x="0" y="-1"/>
+                  </wp:wrapPolygon>
+                </wp:wrapThrough>
+                <wp:docPr id="65" name="Straight Connector 77"/>
+                <wp:cNvGraphicFramePr/>
+                <a:graphic xmlns:a="http://schemas.openxmlformats.org/drawingml/2006/main">
+                  <a:graphicData uri="http://schemas.microsoft.com/office/word/2010/wordprocessingShape">
+                    <wps:wsp>
+                      <wps:cNvCnPr/>
+                      <wps:spPr>
+                        <a:xfrm>
+                          <a:off x="0" y="0"/>
+                          <a:ext cx="1476375" cy="0"/>
+                        </a:xfrm>
+                        <a:prstGeom prst="line">
+                          <a:avLst/>
+                        </a:prstGeom>
+                        <a:noFill/>
+                        <a:ln w="19050" cap="flat" cmpd="sng" algn="ctr">
+                          <a:solidFill>
+                            <a:srgbClr val="A5A5A5"/>
+                          </a:solidFill>
+                          <a:prstDash val="solid"/>
+                          <a:miter lim="800000"/>
+                        </a:ln>
+                        <a:effectLst/>
+                      </wps:spPr>
+                      <wps:bodyPr/>
+                    </wps:wsp>
+                  </a:graphicData>
+                </a:graphic>
+              </wp:anchor>
+            </w:drawing>
+          </mc:Choice>
+          <mc:Fallback>
+            <w:pict>
+              <v:line w14:anchorId="33810FBB" id="Straight Connector 77" o:spid="_x0000_s1026" style="position:absolute;z-index:251780096;visibility:visible;mso-wrap-style:square;mso-wrap-distance-left:9pt;mso-wrap-distance-top:0;mso-wrap-distance-right:9pt;mso-wrap-distance-bottom:0;mso-position-horizontal:absolute;mso-position-horizontal-relative:text;mso-position-vertical:absolute;mso-position-vertical-relative:text" from="202.5pt,123.75pt" to="318.75pt,123.75pt" o:gfxdata="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" strokecolor="#a5a5a5" strokeweight="1.5pt">
                 <v:stroke joinstyle="miter"/>
                 <w10:wrap type="through"/>
               </v:line>
@@ -7636,7 +7808,7 @@
           </mc:Choice>
           <mc:Fallback>
             <w:pict>
-              <v:shape w14:anchorId="08755F35" id="_x0000_s1047" type="#_x0000_t202" style="position:absolute;margin-left:474pt;margin-top:178.7pt;width:77.95pt;height:102.75pt;z-index:251722752;visibility:visible;mso-wrap-style:square;mso-width-percent:0;mso-height-percent:0;mso-wrap-distance-left:9pt;mso-wrap-distance-top:0;mso-wrap-distance-right:9pt;mso-wrap-distance-bottom:0;mso-position-horizontal:absolute;mso-position-horizontal-relative:text;mso-position-vertical:absolute;mso-position-vertical-relative:text;mso-width-percent:0;mso-height-percent:0;mso-width-relative:margin;mso-height-relative:margin;v-text-anchor:top" o:gfxdata="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" fillcolor="white [3201]" strokecolor="#a5a5a5 [3206]" strokeweight="1pt">
+              <v:shape w14:anchorId="08755F35" id="_x0000_s1048" type="#_x0000_t202" style="position:absolute;margin-left:474pt;margin-top:178.7pt;width:77.95pt;height:102.75pt;z-index:251722752;visibility:visible;mso-wrap-style:square;mso-width-percent:0;mso-height-percent:0;mso-wrap-distance-left:9pt;mso-wrap-distance-top:0;mso-wrap-distance-right:9pt;mso-wrap-distance-bottom:0;mso-position-horizontal:absolute;mso-position-horizontal-relative:text;mso-position-vertical:absolute;mso-position-vertical-relative:text;mso-width-percent:0;mso-height-percent:0;mso-width-relative:margin;mso-height-relative:margin;v-text-anchor:top" o:gfxdata="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" fillcolor="white [3201]" strokecolor="#a5a5a5 [3206]" strokeweight="1pt">
                 <v:shadow on="t" color="#bfbfbf [2412]" opacity="26214f" origin=",-.5" offset="0,1pt"/>
                 <v:textbox>
                   <w:txbxContent>
@@ -7940,7 +8112,7 @@
           </mc:Choice>
           <mc:Fallback>
             <w:pict>
-              <v:shape w14:anchorId="6B4C79E9" id="_x0000_s1048" type="#_x0000_t202" style="position:absolute;margin-left:-5.3pt;margin-top:176.45pt;width:66.75pt;height:192.2pt;z-index:251714560;visibility:visible;mso-wrap-style:square;mso-width-percent:0;mso-wrap-distance-left:9pt;mso-wrap-distance-top:0;mso-wrap-distance-right:9pt;mso-wrap-distance-bottom:0;mso-position-horizontal:absolute;mso-position-horizontal-relative:text;mso-position-vertical:absolute;mso-position-vertical-relative:text;mso-width-percent:0;mso-width-relative:margin;v-text-anchor:top" o:gfxdata="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" fillcolor="white [3201]" strokecolor="#a5a5a5 [3206]" strokeweight="1pt">
+              <v:shape w14:anchorId="6B4C79E9" id="_x0000_s1049" type="#_x0000_t202" style="position:absolute;margin-left:-5.3pt;margin-top:176.45pt;width:66.75pt;height:192.2pt;z-index:251714560;visibility:visible;mso-wrap-style:square;mso-width-percent:0;mso-wrap-distance-left:9pt;mso-wrap-distance-top:0;mso-wrap-distance-right:9pt;mso-wrap-distance-bottom:0;mso-position-horizontal:absolute;mso-position-horizontal-relative:text;mso-position-vertical:absolute;mso-position-vertical-relative:text;mso-width-percent:0;mso-width-relative:margin;v-text-anchor:top" o:gfxdata="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" fillcolor="white [3201]" strokecolor="#a5a5a5 [3206]" strokeweight="1pt">
                 <v:shadow on="t" color="#bfbfbf [2412]" opacity="26214f" origin=",-.5" offset="0,1pt"/>
                 <v:textbox>
                   <w:txbxContent>
@@ -8385,7 +8557,7 @@
           </mc:Choice>
           <mc:Fallback>
             <w:pict>
-              <v:shape w14:anchorId="1B16850C" id="_x0000_s1049" type="#_x0000_t202" style="position:absolute;margin-left:90.75pt;margin-top:197.2pt;width:56.2pt;height:189.75pt;z-index:251715584;visibility:visible;mso-wrap-style:square;mso-width-percent:0;mso-height-percent:0;mso-wrap-distance-left:9pt;mso-wrap-distance-top:0;mso-wrap-distance-right:9pt;mso-wrap-distance-bottom:0;mso-position-horizontal:absolute;mso-position-horizontal-relative:text;mso-position-vertical:absolute;mso-position-vertical-relative:text;mso-width-percent:0;mso-height-percent:0;mso-width-relative:margin;mso-height-relative:margin;v-text-anchor:top" o:gfxdata="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" fillcolor="white [3201]" strokecolor="#a5a5a5 [3206]" strokeweight="1pt">
+              <v:shape w14:anchorId="1B16850C" id="_x0000_s1050" type="#_x0000_t202" style="position:absolute;margin-left:90.75pt;margin-top:197.2pt;width:56.2pt;height:189.75pt;z-index:251715584;visibility:visible;mso-wrap-style:square;mso-width-percent:0;mso-height-percent:0;mso-wrap-distance-left:9pt;mso-wrap-distance-top:0;mso-wrap-distance-right:9pt;mso-wrap-distance-bottom:0;mso-position-horizontal:absolute;mso-position-horizontal-relative:text;mso-position-vertical:absolute;mso-position-vertical-relative:text;mso-width-percent:0;mso-height-percent:0;mso-width-relative:margin;mso-height-relative:margin;v-text-anchor:top" o:gfxdata="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" fillcolor="white [3201]" strokecolor="#a5a5a5 [3206]" strokeweight="1pt">
                 <v:shadow on="t" color="#bfbfbf [2412]" opacity="26214f" origin=",-.5" offset="0,1pt"/>
                 <v:textbox>
                   <w:txbxContent>
@@ -8796,7 +8968,7 @@
           </mc:Choice>
           <mc:Fallback>
             <w:pict>
-              <v:shape w14:anchorId="4857A59A" id="_x0000_s1050" type="#_x0000_t202" style="position:absolute;margin-left:81pt;margin-top:132.95pt;width:84pt;height:42.7pt;z-index:251686912;visibility:visible;mso-wrap-style:square;mso-width-percent:0;mso-wrap-distance-left:9pt;mso-wrap-distance-top:0;mso-wrap-distance-right:9pt;mso-wrap-distance-bottom:0;mso-position-horizontal:absolute;mso-position-horizontal-relative:text;mso-position-vertical:absolute;mso-position-vertical-relative:text;mso-width-percent:0;mso-width-relative:margin;v-text-anchor:middle" o:gfxdata="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" fillcolor="white [3201]" strokecolor="#a5a5a5 [3206]" strokeweight="1pt">
+              <v:shape w14:anchorId="4857A59A" id="_x0000_s1051" type="#_x0000_t202" style="position:absolute;margin-left:81pt;margin-top:132.95pt;width:84pt;height:42.7pt;z-index:251686912;visibility:visible;mso-wrap-style:square;mso-width-percent:0;mso-wrap-distance-left:9pt;mso-wrap-distance-top:0;mso-wrap-distance-right:9pt;mso-wrap-distance-bottom:0;mso-position-horizontal:absolute;mso-position-horizontal-relative:text;mso-position-vertical:absolute;mso-position-vertical-relative:text;mso-width-percent:0;mso-width-relative:margin;v-text-anchor:middle" o:gfxdata="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" fillcolor="white [3201]" strokecolor="#a5a5a5 [3206]" strokeweight="1pt">
                 <v:shadow on="t" color="#bfbfbf [2412]" opacity="26214f" origin=",-.5" offset="0,1pt"/>
                 <v:textbox>
                   <w:txbxContent>
@@ -8928,7 +9100,7 @@
           </mc:Choice>
           <mc:Fallback>
             <w:pict>
-              <v:shape w14:anchorId="19B0A7B1" id="_x0000_s1051" type="#_x0000_t202" style="position:absolute;margin-left:-5.3pt;margin-top:116.45pt;width:54.75pt;height:42.7pt;z-index:251685888;visibility:visible;mso-wrap-style:square;mso-width-percent:0;mso-wrap-distance-left:9pt;mso-wrap-distance-top:0;mso-wrap-distance-right:9pt;mso-wrap-distance-bottom:0;mso-position-horizontal:absolute;mso-position-horizontal-relative:text;mso-position-vertical:absolute;mso-position-vertical-relative:text;mso-width-percent:0;mso-width-relative:margin;v-text-anchor:middle" o:gfxdata="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" fillcolor="white [3201]" strokecolor="#a5a5a5 [3206]" strokeweight="1pt">
+              <v:shape w14:anchorId="19B0A7B1" id="_x0000_s1052" type="#_x0000_t202" style="position:absolute;margin-left:-5.3pt;margin-top:116.45pt;width:54.75pt;height:42.7pt;z-index:251685888;visibility:visible;mso-wrap-style:square;mso-width-percent:0;mso-wrap-distance-left:9pt;mso-wrap-distance-top:0;mso-wrap-distance-right:9pt;mso-wrap-distance-bottom:0;mso-position-horizontal:absolute;mso-position-horizontal-relative:text;mso-position-vertical:absolute;mso-position-vertical-relative:text;mso-width-percent:0;mso-width-relative:margin;v-text-anchor:middle" o:gfxdata="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" fillcolor="white [3201]" strokecolor="#a5a5a5 [3206]" strokeweight="1pt">
                 <v:shadow on="t" color="#bfbfbf [2412]" opacity="26214f" origin=",-.5" offset="0,1pt"/>
                 <v:textbox>
                   <w:txbxContent>
@@ -9150,7 +9322,7 @@
           </mc:Choice>
           <mc:Fallback>
             <w:pict>
-              <v:shape w14:anchorId="0D0CEBEA" id="_x0000_s1052" type="#_x0000_t202" style="position:absolute;margin-left:602.25pt;margin-top:176.45pt;width:94.5pt;height:209.25pt;z-index:251724800;visibility:visible;mso-wrap-style:square;mso-width-percent:0;mso-height-percent:0;mso-wrap-distance-left:9pt;mso-wrap-distance-top:0;mso-wrap-distance-right:9pt;mso-wrap-distance-bottom:0;mso-position-horizontal:absolute;mso-position-horizontal-relative:text;mso-position-vertical:absolute;mso-position-vertical-relative:text;mso-width-percent:0;mso-height-percent:0;mso-width-relative:margin;mso-height-relative:margin;v-text-anchor:top" o:gfxdata="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" fillcolor="white [3201]" strokecolor="#a5a5a5 [3206]" strokeweight="1pt">
+              <v:shape w14:anchorId="0D0CEBEA" id="_x0000_s1053" type="#_x0000_t202" style="position:absolute;margin-left:602.25pt;margin-top:176.45pt;width:94.5pt;height:209.25pt;z-index:251724800;visibility:visible;mso-wrap-style:square;mso-width-percent:0;mso-height-percent:0;mso-wrap-distance-left:9pt;mso-wrap-distance-top:0;mso-wrap-distance-right:9pt;mso-wrap-distance-bottom:0;mso-position-horizontal:absolute;mso-position-horizontal-relative:text;mso-position-vertical:absolute;mso-position-vertical-relative:text;mso-width-percent:0;mso-height-percent:0;mso-width-relative:margin;mso-height-relative:margin;v-text-anchor:top" o:gfxdata="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" fillcolor="white [3201]" strokecolor="#a5a5a5 [3206]" strokeweight="1pt">
                 <v:shadow on="t" color="#bfbfbf [2412]" opacity="26214f" origin=",-.5" offset="0,1pt"/>
                 <v:textbox>
                   <w:txbxContent>
@@ -9413,7 +9585,7 @@
           </mc:Choice>
           <mc:Fallback>
             <w:pict>
-              <v:shape w14:anchorId="05F8DEE6" id="_x0000_s1053" type="#_x0000_t202" style="position:absolute;margin-left:359.25pt;margin-top:184.7pt;width:77.25pt;height:120pt;z-index:251720704;visibility:visible;mso-wrap-style:square;mso-width-percent:0;mso-height-percent:0;mso-wrap-distance-left:9pt;mso-wrap-distance-top:0;mso-wrap-distance-right:9pt;mso-wrap-distance-bottom:0;mso-position-horizontal:absolute;mso-position-horizontal-relative:text;mso-position-vertical:absolute;mso-position-vertical-relative:text;mso-width-percent:0;mso-height-percent:0;mso-width-relative:margin;mso-height-relative:margin;v-text-anchor:top" o:gfxdata="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" fillcolor="white [3201]" strokecolor="#a5a5a5 [3206]" strokeweight="1pt">
+              <v:shape w14:anchorId="05F8DEE6" id="_x0000_s1054" type="#_x0000_t202" style="position:absolute;margin-left:359.25pt;margin-top:184.7pt;width:77.25pt;height:120pt;z-index:251720704;visibility:visible;mso-wrap-style:square;mso-width-percent:0;mso-height-percent:0;mso-wrap-distance-left:9pt;mso-wrap-distance-top:0;mso-wrap-distance-right:9pt;mso-wrap-distance-bottom:0;mso-position-horizontal:absolute;mso-position-horizontal-relative:text;mso-position-vertical:absolute;mso-position-vertical-relative:text;mso-width-percent:0;mso-height-percent:0;mso-width-relative:margin;mso-height-relative:margin;v-text-anchor:top" o:gfxdata="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" fillcolor="white [3201]" strokecolor="#a5a5a5 [3206]" strokeweight="1pt">
                 <v:shadow on="t" color="#bfbfbf [2412]" opacity="26214f" origin=",-.5" offset="0,1pt"/>
                 <v:textbox>
                   <w:txbxContent>
@@ -9577,7 +9749,7 @@
           </mc:Choice>
           <mc:Fallback>
             <w:pict>
-              <v:shape w14:anchorId="7597C30A" id="_x0000_s1054" type="#_x0000_t202" style="position:absolute;margin-left:485.25pt;margin-top:116.45pt;width:61.5pt;height:42.7pt;z-index:251702272;visibility:visible;mso-wrap-style:square;mso-width-percent:0;mso-wrap-distance-left:9pt;mso-wrap-distance-top:0;mso-wrap-distance-right:9pt;mso-wrap-distance-bottom:0;mso-position-horizontal:absolute;mso-position-horizontal-relative:text;mso-position-vertical:absolute;mso-position-vertical-relative:text;mso-width-percent:0;mso-width-relative:margin;v-text-anchor:middle" o:gfxdata="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" fillcolor="white [3201]" strokecolor="#a5a5a5 [3206]" strokeweight="1pt">
+              <v:shape w14:anchorId="7597C30A" id="_x0000_s1055" type="#_x0000_t202" style="position:absolute;margin-left:485.25pt;margin-top:116.45pt;width:61.5pt;height:42.7pt;z-index:251702272;visibility:visible;mso-wrap-style:square;mso-width-percent:0;mso-wrap-distance-left:9pt;mso-wrap-distance-top:0;mso-wrap-distance-right:9pt;mso-wrap-distance-bottom:0;mso-position-horizontal:absolute;mso-position-horizontal-relative:text;mso-position-vertical:absolute;mso-position-vertical-relative:text;mso-width-percent:0;mso-width-relative:margin;v-text-anchor:middle" o:gfxdata="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" fillcolor="white [3201]" strokecolor="#a5a5a5 [3206]" strokeweight="1pt">
                 <v:shadow on="t" color="#bfbfbf [2412]" opacity="26214f" origin=",-.5" offset="0,1pt"/>
                 <v:textbox>
                   <w:txbxContent>
@@ -9693,7 +9865,7 @@
           </mc:Choice>
           <mc:Fallback>
             <w:pict>
-              <v:shape w14:anchorId="77060798" id="_x0000_s1055" type="#_x0000_t202" style="position:absolute;margin-left:373pt;margin-top:116.35pt;width:48.7pt;height:42.7pt;z-index:251700224;visibility:visible;mso-wrap-style:square;mso-wrap-distance-left:9pt;mso-wrap-distance-top:0;mso-wrap-distance-right:9pt;mso-wrap-distance-bottom:0;mso-position-horizontal:absolute;mso-position-horizontal-relative:text;mso-position-vertical:absolute;mso-position-vertical-relative:text;v-text-anchor:middle" o:gfxdata="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" fillcolor="white [3201]" strokecolor="#a5a5a5 [3206]" strokeweight="1pt">
+              <v:shape w14:anchorId="77060798" id="_x0000_s1056" type="#_x0000_t202" style="position:absolute;margin-left:373pt;margin-top:116.35pt;width:48.7pt;height:42.7pt;z-index:251700224;visibility:visible;mso-wrap-style:square;mso-wrap-distance-left:9pt;mso-wrap-distance-top:0;mso-wrap-distance-right:9pt;mso-wrap-distance-bottom:0;mso-position-horizontal:absolute;mso-position-horizontal-relative:text;mso-position-vertical:absolute;mso-position-vertical-relative:text;v-text-anchor:middle" o:gfxdata="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" fillcolor="white [3201]" strokecolor="#a5a5a5 [3206]" strokeweight="1pt">
                 <v:shadow on="t" color="#bfbfbf [2412]" opacity="26214f" origin=",-.5" offset="0,1pt"/>
                 <v:textbox>
                   <w:txbxContent>
@@ -9795,12 +9967,7 @@
                               <w:jc w:val="center"/>
                             </w:pPr>
                             <w:r>
-                              <w:t>Bull</w:t>
-                            </w:r>
-                            <w:bookmarkStart w:id="0" w:name="_GoBack"/>
-                            <w:bookmarkEnd w:id="0"/>
-                            <w:r>
-                              <w:t>et</w:t>
+                              <w:t>Combat</w:t>
                             </w:r>
                           </w:p>
                         </w:txbxContent>
@@ -9814,7 +9981,7 @@
           </mc:Choice>
           <mc:Fallback>
             <w:pict>
-              <v:shape w14:anchorId="0EB792F0" id="_x0000_s1056" type="#_x0000_t202" style="position:absolute;margin-left:613.05pt;margin-top:116.35pt;width:48.7pt;height:42.7pt;z-index:251708416;visibility:visible;mso-wrap-style:square;mso-wrap-distance-left:9pt;mso-wrap-distance-top:0;mso-wrap-distance-right:9pt;mso-wrap-distance-bottom:0;mso-position-horizontal:absolute;mso-position-horizontal-relative:text;mso-position-vertical:absolute;mso-position-vertical-relative:text;v-text-anchor:middle" o:gfxdata="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" fillcolor="white [3201]" strokecolor="#a5a5a5 [3206]" strokeweight="1pt">
+              <v:shape w14:anchorId="0EB792F0" id="_x0000_s1057" type="#_x0000_t202" style="position:absolute;margin-left:613.05pt;margin-top:116.35pt;width:48.7pt;height:42.7pt;z-index:251708416;visibility:visible;mso-wrap-style:square;mso-wrap-distance-left:9pt;mso-wrap-distance-top:0;mso-wrap-distance-right:9pt;mso-wrap-distance-bottom:0;mso-position-horizontal:absolute;mso-position-horizontal-relative:text;mso-position-vertical:absolute;mso-position-vertical-relative:text;v-text-anchor:middle" o:gfxdata="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" fillcolor="white [3201]" strokecolor="#a5a5a5 [3206]" strokeweight="1pt">
                 <v:shadow on="t" color="#bfbfbf [2412]" opacity="26214f" origin=",-.5" offset="0,1pt"/>
                 <v:textbox>
                   <w:txbxContent>
@@ -9825,12 +9992,7 @@
                         <w:jc w:val="center"/>
                       </w:pPr>
                       <w:r>
-                        <w:t>Bull</w:t>
-                      </w:r>
-                      <w:bookmarkStart w:id="1" w:name="_GoBack"/>
-                      <w:bookmarkEnd w:id="1"/>
-                      <w:r>
-                        <w:t>et</w:t>
+                        <w:t>Combat</w:t>
                       </w:r>
                     </w:p>
                   </w:txbxContent>
@@ -10413,11 +10575,7 @@
           </mc:Choice>
           <mc:Fallback>
             <w:pict>
-              <v:shapetype w14:anchorId="60CF9944" id="_x0000_t202" coordsize="21600,21600" o:spt="202" path="m,l,21600r21600,l21600,xe">
-                <v:stroke joinstyle="miter"/>
-                <v:path gradientshapeok="t" o:connecttype="rect"/>
-              </v:shapetype>
-              <v:shape id="_x0000_s1060" type="#_x0000_t202" style="position:absolute;margin-left:564.8pt;margin-top:53.85pt;width:145.95pt;height:35.7pt;z-index:251706368;visibility:visible;mso-wrap-style:square;mso-wrap-distance-left:9pt;mso-wrap-distance-top:0;mso-wrap-distance-right:9pt;mso-wrap-distance-bottom:0;mso-position-horizontal:absolute;mso-position-horizontal-relative:text;mso-position-vertical:absolute;mso-position-vertical-relative:text;v-text-anchor:middle" o:gfxdata="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" fillcolor="white [3201]" strokecolor="#a5a5a5 [3206]" strokeweight="1pt">
+              <v:shape w14:anchorId="60CF9944" id="_x0000_s1058" type="#_x0000_t202" style="position:absolute;margin-left:564.8pt;margin-top:53.85pt;width:145.95pt;height:35.7pt;z-index:251706368;visibility:visible;mso-wrap-style:square;mso-wrap-distance-left:9pt;mso-wrap-distance-top:0;mso-wrap-distance-right:9pt;mso-wrap-distance-bottom:0;mso-position-horizontal:absolute;mso-position-horizontal-relative:text;mso-position-vertical:absolute;mso-position-vertical-relative:text;v-text-anchor:middle" o:gfxdata="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" fillcolor="white [3201]" strokecolor="#a5a5a5 [3206]" strokeweight="1pt">
                 <v:shadow on="t" color="#bfbfbf [2412]" opacity="26214f" origin=",-.5" offset="0,1pt"/>
                 <v:textbox>
                   <w:txbxContent>
@@ -10440,8 +10598,6 @@
                         </w:rPr>
                         <w:t>Shooting Mechanic</w:t>
                       </w:r>
-                      <w:bookmarkStart w:id="1" w:name="_GoBack"/>
-                      <w:bookmarkEnd w:id="1"/>
                     </w:p>
                   </w:txbxContent>
                 </v:textbox>
@@ -10555,11 +10711,7 @@
           </mc:Choice>
           <mc:Fallback>
             <w:pict>
-              <v:shapetype w14:anchorId="12E82E75" id="_x0000_t202" coordsize="21600,21600" o:spt="202" path="m,l,21600r21600,l21600,xe">
-                <v:stroke joinstyle="miter"/>
-                <v:path gradientshapeok="t" o:connecttype="rect"/>
-              </v:shapetype>
-              <v:shape id="_x0000_s1061" type="#_x0000_t202" style="position:absolute;margin-left:383.75pt;margin-top:53.85pt;width:146.05pt;height:35.7pt;z-index:251699200;visibility:visible;mso-wrap-style:square;mso-wrap-distance-left:9pt;mso-wrap-distance-top:0;mso-wrap-distance-right:9pt;mso-wrap-distance-bottom:0;mso-position-horizontal:absolute;mso-position-horizontal-relative:text;mso-position-vertical:absolute;mso-position-vertical-relative:text;v-text-anchor:middle" o:gfxdata="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" fillcolor="white [3201]" strokecolor="#a5a5a5 [3206]" strokeweight="1pt">
+              <v:shape w14:anchorId="12E82E75" id="_x0000_s1059" type="#_x0000_t202" style="position:absolute;margin-left:383.75pt;margin-top:53.85pt;width:146.05pt;height:35.7pt;z-index:251699200;visibility:visible;mso-wrap-style:square;mso-wrap-distance-left:9pt;mso-wrap-distance-top:0;mso-wrap-distance-right:9pt;mso-wrap-distance-bottom:0;mso-position-horizontal:absolute;mso-position-horizontal-relative:text;mso-position-vertical:absolute;mso-position-vertical-relative:text;v-text-anchor:middle" o:gfxdata="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" fillcolor="white [3201]" strokecolor="#a5a5a5 [3206]" strokeweight="1pt">
                 <v:shadow on="t" color="#bfbfbf [2412]" opacity="26214f" origin=",-.5" offset="0,1pt"/>
                 <v:textbox>
                   <w:txbxContent>
@@ -11396,7 +11548,7 @@
           </mc:Choice>
           <mc:Fallback>
             <w:pict>
-              <v:shape w14:anchorId="71029085" id="_x0000_s1059" type="#_x0000_t202" style="position:absolute;margin-left:189.75pt;margin-top:53.85pt;width:146.05pt;height:35.7pt;z-index:251692032;visibility:visible;mso-wrap-style:square;mso-wrap-distance-left:9pt;mso-wrap-distance-top:0;mso-wrap-distance-right:9pt;mso-wrap-distance-bottom:0;mso-position-horizontal:absolute;mso-position-horizontal-relative:text;mso-position-vertical:absolute;mso-position-vertical-relative:text;v-text-anchor:middle" o:gfxdata="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" fillcolor="white [3201]" strokecolor="#a5a5a5 [3206]" strokeweight="1pt">
+              <v:shape w14:anchorId="71029085" id="_x0000_s1060" type="#_x0000_t202" style="position:absolute;margin-left:189.75pt;margin-top:53.85pt;width:146.05pt;height:35.7pt;z-index:251692032;visibility:visible;mso-wrap-style:square;mso-wrap-distance-left:9pt;mso-wrap-distance-top:0;mso-wrap-distance-right:9pt;mso-wrap-distance-bottom:0;mso-position-horizontal:absolute;mso-position-horizontal-relative:text;mso-position-vertical:absolute;mso-position-vertical-relative:text;v-text-anchor:middle" o:gfxdata="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" fillcolor="white [3201]" strokecolor="#a5a5a5 [3206]" strokeweight="1pt">
                 <v:shadow on="t" color="#bfbfbf [2412]" opacity="26214f" origin=",-.5" offset="0,1pt"/>
                 <v:textbox>
                   <w:txbxContent>
@@ -11524,6 +11676,8 @@
                               </w:rPr>
                               <w:t>Replay System</w:t>
                             </w:r>
+                            <w:bookmarkStart w:id="0" w:name="_GoBack"/>
+                            <w:bookmarkEnd w:id="0"/>
                           </w:p>
                         </w:txbxContent>
                       </wps:txbx>
@@ -11536,7 +11690,7 @@
           </mc:Choice>
           <mc:Fallback>
             <w:pict>
-              <v:shape w14:anchorId="1F295B00" id="_x0000_s1063" type="#_x0000_t202" style="position:absolute;margin-left:3.75pt;margin-top:53.85pt;width:145.95pt;height:35.7pt;z-index:251684864;visibility:visible;mso-wrap-style:square;mso-wrap-distance-left:9pt;mso-wrap-distance-top:0;mso-wrap-distance-right:9pt;mso-wrap-distance-bottom:0;mso-position-horizontal:absolute;mso-position-horizontal-relative:text;mso-position-vertical:absolute;mso-position-vertical-relative:text;v-text-anchor:middle" o:gfxdata="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" fillcolor="white [3201]" strokecolor="#a5a5a5 [3206]" strokeweight="1pt">
+              <v:shape w14:anchorId="1F295B00" id="_x0000_s1061" type="#_x0000_t202" style="position:absolute;margin-left:3.75pt;margin-top:53.85pt;width:145.95pt;height:35.7pt;z-index:251684864;visibility:visible;mso-wrap-style:square;mso-wrap-distance-left:9pt;mso-wrap-distance-top:0;mso-wrap-distance-right:9pt;mso-wrap-distance-bottom:0;mso-position-horizontal:absolute;mso-position-horizontal-relative:text;mso-position-vertical:absolute;mso-position-vertical-relative:text;v-text-anchor:middle" o:gfxdata="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" fillcolor="white [3201]" strokecolor="#a5a5a5 [3206]" strokeweight="1pt">
                 <v:shadow on="t" color="#bfbfbf [2412]" opacity="26214f" origin=",-.5" offset="0,1pt"/>
                 <v:textbox>
                   <w:txbxContent>
@@ -11555,6 +11709,8 @@
                         </w:rPr>
                         <w:t>Replay System</w:t>
                       </w:r>
+                      <w:bookmarkStart w:id="1" w:name="_GoBack"/>
+                      <w:bookmarkEnd w:id="1"/>
                     </w:p>
                   </w:txbxContent>
                 </v:textbox>
@@ -12018,7 +12174,7 @@
           </mc:Choice>
           <mc:Fallback>
             <w:pict>
-              <v:line w14:anchorId="34D0F152" id="Straight Connector 54" o:spid="_x0000_s1026" style="position:absolute;z-index:251656192;visibility:visible;mso-wrap-style:square;mso-wrap-distance-left:9pt;mso-wrap-distance-top:0;mso-wrap-distance-right:9pt;mso-wrap-distance-bottom:0;mso-position-horizontal:absolute;mso-position-horizontal-relative:text;mso-position-vertical:absolute;mso-position-vertical-relative:text" from="19.3pt,100.75pt" to="135.55pt,100.75pt" o:gfxdata="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" strokecolor="#a5a5a5 [3206]" strokeweight="1.5pt">
+              <v:line w14:anchorId="347DCC7C" id="Straight Connector 54" o:spid="_x0000_s1026" style="position:absolute;z-index:251656192;visibility:visible;mso-wrap-style:square;mso-wrap-distance-left:9pt;mso-wrap-distance-top:0;mso-wrap-distance-right:9pt;mso-wrap-distance-bottom:0;mso-position-horizontal:absolute;mso-position-horizontal-relative:text;mso-position-vertical:absolute;mso-position-vertical-relative:text" from="19.3pt,100.75pt" to="135.55pt,100.75pt" o:gfxdata="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" strokecolor="#a5a5a5 [3206]" strokeweight="1.5pt">
                 <v:stroke joinstyle="miter"/>
                 <w10:wrap type="through"/>
               </v:line>

</xml_diff>

<commit_message>
WBS updated for 2.0 changes
</commit_message>
<xml_diff>
--- a/WBS v2.0.docx
+++ b/WBS v2.0.docx
@@ -6775,7 +6775,7 @@
                 <w:rFonts w:ascii="Century Gothic" w:eastAsia="Times New Roman" w:hAnsi="Century Gothic" w:cs="Times New Roman"/>
                 <w:color w:val="000000"/>
               </w:rPr>
-              <w:t>4/19</w:t>
+              <w:t>4/26</w:t>
             </w:r>
             <w:r>
               <w:rPr>
@@ -6940,8 +6940,1202 @@
     </w:p>
     <w:p/>
     <w:p>
-      <w:bookmarkStart w:id="0" w:name="_GoBack"/>
-      <w:bookmarkEnd w:id="0"/>
+      <w:r>
+        <w:rPr>
+          <w:noProof/>
+        </w:rPr>
+        <mc:AlternateContent>
+          <mc:Choice Requires="wps">
+            <w:drawing>
+              <wp:anchor distT="0" distB="0" distL="114300" distR="114300" simplePos="0" relativeHeight="251717632" behindDoc="0" locked="0" layoutInCell="1" allowOverlap="1" wp14:anchorId="6B56BA6F" wp14:editId="0EF84039">
+                <wp:simplePos x="0" y="0"/>
+                <wp:positionH relativeFrom="column">
+                  <wp:posOffset>2343150</wp:posOffset>
+                </wp:positionH>
+                <wp:positionV relativeFrom="paragraph">
+                  <wp:posOffset>1574165</wp:posOffset>
+                </wp:positionV>
+                <wp:extent cx="789940" cy="2314575"/>
+                <wp:effectExtent l="57150" t="38100" r="67310" b="104775"/>
+                <wp:wrapThrough wrapText="bothSides">
+                  <wp:wrapPolygon edited="0">
+                    <wp:start x="-1563" y="-356"/>
+                    <wp:lineTo x="-1563" y="22044"/>
+                    <wp:lineTo x="-1042" y="22400"/>
+                    <wp:lineTo x="22399" y="22400"/>
+                    <wp:lineTo x="22920" y="19911"/>
+                    <wp:lineTo x="22920" y="-356"/>
+                    <wp:lineTo x="-1563" y="-356"/>
+                  </wp:wrapPolygon>
+                </wp:wrapThrough>
+                <wp:docPr id="22" name="TextBox 21"/>
+                <wp:cNvGraphicFramePr/>
+                <a:graphic xmlns:a="http://schemas.openxmlformats.org/drawingml/2006/main">
+                  <a:graphicData uri="http://schemas.microsoft.com/office/word/2010/wordprocessingShape">
+                    <wps:wsp>
+                      <wps:cNvSpPr txBox="1"/>
+                      <wps:spPr>
+                        <a:xfrm>
+                          <a:off x="0" y="0"/>
+                          <a:ext cx="789940" cy="2314575"/>
+                        </a:xfrm>
+                        <a:prstGeom prst="rect">
+                          <a:avLst/>
+                        </a:prstGeom>
+                        <a:solidFill>
+                          <a:schemeClr val="lt1"/>
+                        </a:solidFill>
+                        <a:ln w="12700" cmpd="sng">
+                          <a:solidFill>
+                            <a:schemeClr val="accent3"/>
+                          </a:solidFill>
+                        </a:ln>
+                        <a:effectLst>
+                          <a:outerShdw blurRad="50800" dist="12700" dir="5400000" algn="t" rotWithShape="0">
+                            <a:schemeClr val="bg1">
+                              <a:lumMod val="75000"/>
+                              <a:alpha val="40000"/>
+                            </a:schemeClr>
+                          </a:outerShdw>
+                        </a:effectLst>
+                      </wps:spPr>
+                      <wps:style>
+                        <a:lnRef idx="0">
+                          <a:scrgbClr r="0" g="0" b="0"/>
+                        </a:lnRef>
+                        <a:fillRef idx="0">
+                          <a:scrgbClr r="0" g="0" b="0"/>
+                        </a:fillRef>
+                        <a:effectRef idx="0">
+                          <a:scrgbClr r="0" g="0" b="0"/>
+                        </a:effectRef>
+                        <a:fontRef idx="minor">
+                          <a:schemeClr val="dk1"/>
+                        </a:fontRef>
+                      </wps:style>
+                      <wps:txbx>
+                        <w:txbxContent>
+                          <w:p>
+                            <w:pPr>
+                              <w:pStyle w:val="NormalWeb"/>
+                              <w:spacing w:before="0" w:beforeAutospacing="0" w:after="0" w:afterAutospacing="0"/>
+                              <w:jc w:val="center"/>
+                              <w:rPr>
+                                <w:rFonts w:ascii="Century Gothic" w:eastAsia="Century Gothic" w:hAnsi="Century Gothic" w:cs="Century Gothic"/>
+                                <w:color w:val="000000" w:themeColor="dark1"/>
+                                <w:sz w:val="16"/>
+                                <w:szCs w:val="16"/>
+                              </w:rPr>
+                            </w:pPr>
+                            <w:r>
+                              <w:rPr>
+                                <w:rFonts w:ascii="Century Gothic" w:eastAsia="Century Gothic" w:hAnsi="Century Gothic" w:cs="Century Gothic"/>
+                                <w:color w:val="000000" w:themeColor="dark1"/>
+                                <w:sz w:val="16"/>
+                                <w:szCs w:val="16"/>
+                              </w:rPr>
+                              <w:t>New Game</w:t>
+                            </w:r>
+                          </w:p>
+                          <w:p>
+                            <w:pPr>
+                              <w:pStyle w:val="NormalWeb"/>
+                              <w:spacing w:before="0" w:beforeAutospacing="0" w:after="0" w:afterAutospacing="0"/>
+                              <w:jc w:val="center"/>
+                              <w:rPr>
+                                <w:rFonts w:ascii="Century Gothic" w:eastAsia="Century Gothic" w:hAnsi="Century Gothic" w:cs="Century Gothic"/>
+                                <w:color w:val="000000" w:themeColor="dark1"/>
+                                <w:sz w:val="16"/>
+                                <w:szCs w:val="16"/>
+                              </w:rPr>
+                            </w:pPr>
+                          </w:p>
+                          <w:p>
+                            <w:pPr>
+                              <w:pStyle w:val="NormalWeb"/>
+                              <w:spacing w:before="0" w:beforeAutospacing="0" w:after="0" w:afterAutospacing="0"/>
+                              <w:jc w:val="center"/>
+                              <w:rPr>
+                                <w:rFonts w:ascii="Century Gothic" w:eastAsia="Century Gothic" w:hAnsi="Century Gothic" w:cs="Century Gothic"/>
+                                <w:color w:val="000000" w:themeColor="dark1"/>
+                                <w:sz w:val="16"/>
+                                <w:szCs w:val="16"/>
+                              </w:rPr>
+                            </w:pPr>
+                            <w:r>
+                              <w:rPr>
+                                <w:rFonts w:ascii="Century Gothic" w:eastAsia="Century Gothic" w:hAnsi="Century Gothic" w:cs="Century Gothic"/>
+                                <w:color w:val="000000" w:themeColor="dark1"/>
+                                <w:sz w:val="16"/>
+                                <w:szCs w:val="16"/>
+                              </w:rPr>
+                              <w:t>Load game</w:t>
+                            </w:r>
+                          </w:p>
+                          <w:p>
+                            <w:pPr>
+                              <w:pStyle w:val="NormalWeb"/>
+                              <w:spacing w:before="0" w:beforeAutospacing="0" w:after="0" w:afterAutospacing="0"/>
+                              <w:jc w:val="center"/>
+                              <w:rPr>
+                                <w:rFonts w:ascii="Century Gothic" w:eastAsia="Century Gothic" w:hAnsi="Century Gothic" w:cs="Century Gothic"/>
+                                <w:color w:val="000000" w:themeColor="dark1"/>
+                                <w:sz w:val="16"/>
+                                <w:szCs w:val="16"/>
+                              </w:rPr>
+                            </w:pPr>
+                          </w:p>
+                          <w:p>
+                            <w:pPr>
+                              <w:pStyle w:val="NormalWeb"/>
+                              <w:spacing w:before="0" w:beforeAutospacing="0" w:after="0" w:afterAutospacing="0"/>
+                              <w:jc w:val="center"/>
+                              <w:rPr>
+                                <w:rFonts w:ascii="Century Gothic" w:eastAsia="Century Gothic" w:hAnsi="Century Gothic" w:cs="Century Gothic"/>
+                                <w:color w:val="000000" w:themeColor="dark1"/>
+                                <w:sz w:val="16"/>
+                                <w:szCs w:val="16"/>
+                              </w:rPr>
+                            </w:pPr>
+                            <w:r>
+                              <w:rPr>
+                                <w:rFonts w:ascii="Century Gothic" w:eastAsia="Century Gothic" w:hAnsi="Century Gothic" w:cs="Century Gothic"/>
+                                <w:color w:val="000000" w:themeColor="dark1"/>
+                                <w:sz w:val="16"/>
+                                <w:szCs w:val="16"/>
+                              </w:rPr>
+                              <w:t>New User</w:t>
+                            </w:r>
+                          </w:p>
+                          <w:p>
+                            <w:pPr>
+                              <w:pStyle w:val="NormalWeb"/>
+                              <w:spacing w:before="0" w:beforeAutospacing="0" w:after="0" w:afterAutospacing="0"/>
+                              <w:jc w:val="center"/>
+                              <w:rPr>
+                                <w:rFonts w:ascii="Century Gothic" w:eastAsia="Century Gothic" w:hAnsi="Century Gothic" w:cs="Century Gothic"/>
+                                <w:color w:val="000000" w:themeColor="dark1"/>
+                                <w:sz w:val="16"/>
+                                <w:szCs w:val="16"/>
+                              </w:rPr>
+                            </w:pPr>
+                          </w:p>
+                          <w:p>
+                            <w:pPr>
+                              <w:pStyle w:val="NormalWeb"/>
+                              <w:spacing w:before="0" w:beforeAutospacing="0" w:after="0" w:afterAutospacing="0"/>
+                              <w:jc w:val="center"/>
+                              <w:rPr>
+                                <w:rFonts w:ascii="Century Gothic" w:eastAsia="Century Gothic" w:hAnsi="Century Gothic" w:cs="Century Gothic"/>
+                                <w:color w:val="000000" w:themeColor="dark1"/>
+                                <w:sz w:val="16"/>
+                                <w:szCs w:val="16"/>
+                              </w:rPr>
+                            </w:pPr>
+                            <w:r>
+                              <w:rPr>
+                                <w:rFonts w:ascii="Century Gothic" w:eastAsia="Century Gothic" w:hAnsi="Century Gothic" w:cs="Century Gothic"/>
+                                <w:color w:val="000000" w:themeColor="dark1"/>
+                                <w:sz w:val="16"/>
+                                <w:szCs w:val="16"/>
+                              </w:rPr>
+                              <w:t>Desired username</w:t>
+                            </w:r>
+                          </w:p>
+                          <w:p>
+                            <w:pPr>
+                              <w:pStyle w:val="NormalWeb"/>
+                              <w:spacing w:before="0" w:beforeAutospacing="0" w:after="0" w:afterAutospacing="0"/>
+                              <w:jc w:val="center"/>
+                              <w:rPr>
+                                <w:rFonts w:ascii="Century Gothic" w:eastAsia="Century Gothic" w:hAnsi="Century Gothic" w:cs="Century Gothic"/>
+                                <w:color w:val="000000" w:themeColor="dark1"/>
+                                <w:sz w:val="16"/>
+                                <w:szCs w:val="16"/>
+                              </w:rPr>
+                            </w:pPr>
+                          </w:p>
+                          <w:p>
+                            <w:pPr>
+                              <w:pStyle w:val="NormalWeb"/>
+                              <w:spacing w:before="0" w:beforeAutospacing="0" w:after="0" w:afterAutospacing="0"/>
+                              <w:jc w:val="center"/>
+                              <w:rPr>
+                                <w:rFonts w:ascii="Century Gothic" w:eastAsia="Century Gothic" w:hAnsi="Century Gothic" w:cs="Century Gothic"/>
+                                <w:color w:val="000000" w:themeColor="dark1"/>
+                                <w:sz w:val="16"/>
+                                <w:szCs w:val="16"/>
+                              </w:rPr>
+                            </w:pPr>
+                            <w:r>
+                              <w:rPr>
+                                <w:rFonts w:ascii="Century Gothic" w:eastAsia="Century Gothic" w:hAnsi="Century Gothic" w:cs="Century Gothic"/>
+                                <w:color w:val="000000" w:themeColor="dark1"/>
+                                <w:sz w:val="16"/>
+                                <w:szCs w:val="16"/>
+                              </w:rPr>
+                              <w:t>Desired password</w:t>
+                            </w:r>
+                          </w:p>
+                          <w:p>
+                            <w:pPr>
+                              <w:pStyle w:val="NormalWeb"/>
+                              <w:spacing w:before="0" w:beforeAutospacing="0" w:after="0" w:afterAutospacing="0"/>
+                              <w:jc w:val="center"/>
+                              <w:rPr>
+                                <w:rFonts w:ascii="Century Gothic" w:eastAsia="Century Gothic" w:hAnsi="Century Gothic" w:cs="Century Gothic"/>
+                                <w:color w:val="000000" w:themeColor="dark1"/>
+                                <w:sz w:val="16"/>
+                                <w:szCs w:val="16"/>
+                              </w:rPr>
+                            </w:pPr>
+                          </w:p>
+                          <w:p>
+                            <w:pPr>
+                              <w:pStyle w:val="NormalWeb"/>
+                              <w:spacing w:before="0" w:beforeAutospacing="0" w:after="0" w:afterAutospacing="0"/>
+                              <w:jc w:val="center"/>
+                              <w:rPr>
+                                <w:rFonts w:ascii="Century Gothic" w:eastAsia="Century Gothic" w:hAnsi="Century Gothic" w:cs="Century Gothic"/>
+                                <w:color w:val="000000" w:themeColor="dark1"/>
+                                <w:sz w:val="16"/>
+                                <w:szCs w:val="16"/>
+                              </w:rPr>
+                            </w:pPr>
+                            <w:r>
+                              <w:rPr>
+                                <w:rFonts w:ascii="Century Gothic" w:eastAsia="Century Gothic" w:hAnsi="Century Gothic" w:cs="Century Gothic"/>
+                                <w:color w:val="000000" w:themeColor="dark1"/>
+                                <w:sz w:val="16"/>
+                                <w:szCs w:val="16"/>
+                              </w:rPr>
+                              <w:t>Mini-map that shows enemies and player</w:t>
+                            </w:r>
+                          </w:p>
+                        </w:txbxContent>
+                      </wps:txbx>
+                      <wps:bodyPr vertOverflow="clip" horzOverflow="clip" wrap="square" rtlCol="0" anchor="t" anchorCtr="0">
+                        <a:noAutofit/>
+                      </wps:bodyPr>
+                    </wps:wsp>
+                  </a:graphicData>
+                </a:graphic>
+                <wp14:sizeRelH relativeFrom="margin">
+                  <wp14:pctWidth>0</wp14:pctWidth>
+                </wp14:sizeRelH>
+                <wp14:sizeRelV relativeFrom="margin">
+                  <wp14:pctHeight>0</wp14:pctHeight>
+                </wp14:sizeRelV>
+              </wp:anchor>
+            </w:drawing>
+          </mc:Choice>
+          <mc:Fallback>
+            <w:pict>
+              <v:shapetype w14:anchorId="6B56BA6F" id="_x0000_t202" coordsize="21600,21600" o:spt="202" path="m,l,21600r21600,l21600,xe">
+                <v:stroke joinstyle="miter"/>
+                <v:path gradientshapeok="t" o:connecttype="rect"/>
+              </v:shapetype>
+              <v:shape id="_x0000_s1046" type="#_x0000_t202" style="position:absolute;margin-left:184.5pt;margin-top:123.95pt;width:62.2pt;height:182.25pt;z-index:251717632;visibility:visible;mso-wrap-style:square;mso-width-percent:0;mso-height-percent:0;mso-wrap-distance-left:9pt;mso-wrap-distance-top:0;mso-wrap-distance-right:9pt;mso-wrap-distance-bottom:0;mso-position-horizontal:absolute;mso-position-horizontal-relative:text;mso-position-vertical:absolute;mso-position-vertical-relative:text;mso-width-percent:0;mso-height-percent:0;mso-width-relative:margin;mso-height-relative:margin;v-text-anchor:top" o:gfxdata="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" fillcolor="white [3201]" strokecolor="#a5a5a5 [3206]" strokeweight="1pt">
+                <v:shadow on="t" color="#bfbfbf [2412]" opacity="26214f" origin=",-.5" offset="0,1pt"/>
+                <v:textbox>
+                  <w:txbxContent>
+                    <w:p>
+                      <w:pPr>
+                        <w:pStyle w:val="NormalWeb"/>
+                        <w:spacing w:before="0" w:beforeAutospacing="0" w:after="0" w:afterAutospacing="0"/>
+                        <w:jc w:val="center"/>
+                        <w:rPr>
+                          <w:rFonts w:ascii="Century Gothic" w:eastAsia="Century Gothic" w:hAnsi="Century Gothic" w:cs="Century Gothic"/>
+                          <w:color w:val="000000" w:themeColor="dark1"/>
+                          <w:sz w:val="16"/>
+                          <w:szCs w:val="16"/>
+                        </w:rPr>
+                      </w:pPr>
+                      <w:r>
+                        <w:rPr>
+                          <w:rFonts w:ascii="Century Gothic" w:eastAsia="Century Gothic" w:hAnsi="Century Gothic" w:cs="Century Gothic"/>
+                          <w:color w:val="000000" w:themeColor="dark1"/>
+                          <w:sz w:val="16"/>
+                          <w:szCs w:val="16"/>
+                        </w:rPr>
+                        <w:t>New Game</w:t>
+                      </w:r>
+                    </w:p>
+                    <w:p>
+                      <w:pPr>
+                        <w:pStyle w:val="NormalWeb"/>
+                        <w:spacing w:before="0" w:beforeAutospacing="0" w:after="0" w:afterAutospacing="0"/>
+                        <w:jc w:val="center"/>
+                        <w:rPr>
+                          <w:rFonts w:ascii="Century Gothic" w:eastAsia="Century Gothic" w:hAnsi="Century Gothic" w:cs="Century Gothic"/>
+                          <w:color w:val="000000" w:themeColor="dark1"/>
+                          <w:sz w:val="16"/>
+                          <w:szCs w:val="16"/>
+                        </w:rPr>
+                      </w:pPr>
+                    </w:p>
+                    <w:p>
+                      <w:pPr>
+                        <w:pStyle w:val="NormalWeb"/>
+                        <w:spacing w:before="0" w:beforeAutospacing="0" w:after="0" w:afterAutospacing="0"/>
+                        <w:jc w:val="center"/>
+                        <w:rPr>
+                          <w:rFonts w:ascii="Century Gothic" w:eastAsia="Century Gothic" w:hAnsi="Century Gothic" w:cs="Century Gothic"/>
+                          <w:color w:val="000000" w:themeColor="dark1"/>
+                          <w:sz w:val="16"/>
+                          <w:szCs w:val="16"/>
+                        </w:rPr>
+                      </w:pPr>
+                      <w:r>
+                        <w:rPr>
+                          <w:rFonts w:ascii="Century Gothic" w:eastAsia="Century Gothic" w:hAnsi="Century Gothic" w:cs="Century Gothic"/>
+                          <w:color w:val="000000" w:themeColor="dark1"/>
+                          <w:sz w:val="16"/>
+                          <w:szCs w:val="16"/>
+                        </w:rPr>
+                        <w:t>Load game</w:t>
+                      </w:r>
+                    </w:p>
+                    <w:p>
+                      <w:pPr>
+                        <w:pStyle w:val="NormalWeb"/>
+                        <w:spacing w:before="0" w:beforeAutospacing="0" w:after="0" w:afterAutospacing="0"/>
+                        <w:jc w:val="center"/>
+                        <w:rPr>
+                          <w:rFonts w:ascii="Century Gothic" w:eastAsia="Century Gothic" w:hAnsi="Century Gothic" w:cs="Century Gothic"/>
+                          <w:color w:val="000000" w:themeColor="dark1"/>
+                          <w:sz w:val="16"/>
+                          <w:szCs w:val="16"/>
+                        </w:rPr>
+                      </w:pPr>
+                    </w:p>
+                    <w:p>
+                      <w:pPr>
+                        <w:pStyle w:val="NormalWeb"/>
+                        <w:spacing w:before="0" w:beforeAutospacing="0" w:after="0" w:afterAutospacing="0"/>
+                        <w:jc w:val="center"/>
+                        <w:rPr>
+                          <w:rFonts w:ascii="Century Gothic" w:eastAsia="Century Gothic" w:hAnsi="Century Gothic" w:cs="Century Gothic"/>
+                          <w:color w:val="000000" w:themeColor="dark1"/>
+                          <w:sz w:val="16"/>
+                          <w:szCs w:val="16"/>
+                        </w:rPr>
+                      </w:pPr>
+                      <w:r>
+                        <w:rPr>
+                          <w:rFonts w:ascii="Century Gothic" w:eastAsia="Century Gothic" w:hAnsi="Century Gothic" w:cs="Century Gothic"/>
+                          <w:color w:val="000000" w:themeColor="dark1"/>
+                          <w:sz w:val="16"/>
+                          <w:szCs w:val="16"/>
+                        </w:rPr>
+                        <w:t>New User</w:t>
+                      </w:r>
+                    </w:p>
+                    <w:p>
+                      <w:pPr>
+                        <w:pStyle w:val="NormalWeb"/>
+                        <w:spacing w:before="0" w:beforeAutospacing="0" w:after="0" w:afterAutospacing="0"/>
+                        <w:jc w:val="center"/>
+                        <w:rPr>
+                          <w:rFonts w:ascii="Century Gothic" w:eastAsia="Century Gothic" w:hAnsi="Century Gothic" w:cs="Century Gothic"/>
+                          <w:color w:val="000000" w:themeColor="dark1"/>
+                          <w:sz w:val="16"/>
+                          <w:szCs w:val="16"/>
+                        </w:rPr>
+                      </w:pPr>
+                    </w:p>
+                    <w:p>
+                      <w:pPr>
+                        <w:pStyle w:val="NormalWeb"/>
+                        <w:spacing w:before="0" w:beforeAutospacing="0" w:after="0" w:afterAutospacing="0"/>
+                        <w:jc w:val="center"/>
+                        <w:rPr>
+                          <w:rFonts w:ascii="Century Gothic" w:eastAsia="Century Gothic" w:hAnsi="Century Gothic" w:cs="Century Gothic"/>
+                          <w:color w:val="000000" w:themeColor="dark1"/>
+                          <w:sz w:val="16"/>
+                          <w:szCs w:val="16"/>
+                        </w:rPr>
+                      </w:pPr>
+                      <w:r>
+                        <w:rPr>
+                          <w:rFonts w:ascii="Century Gothic" w:eastAsia="Century Gothic" w:hAnsi="Century Gothic" w:cs="Century Gothic"/>
+                          <w:color w:val="000000" w:themeColor="dark1"/>
+                          <w:sz w:val="16"/>
+                          <w:szCs w:val="16"/>
+                        </w:rPr>
+                        <w:t>Desired username</w:t>
+                      </w:r>
+                    </w:p>
+                    <w:p>
+                      <w:pPr>
+                        <w:pStyle w:val="NormalWeb"/>
+                        <w:spacing w:before="0" w:beforeAutospacing="0" w:after="0" w:afterAutospacing="0"/>
+                        <w:jc w:val="center"/>
+                        <w:rPr>
+                          <w:rFonts w:ascii="Century Gothic" w:eastAsia="Century Gothic" w:hAnsi="Century Gothic" w:cs="Century Gothic"/>
+                          <w:color w:val="000000" w:themeColor="dark1"/>
+                          <w:sz w:val="16"/>
+                          <w:szCs w:val="16"/>
+                        </w:rPr>
+                      </w:pPr>
+                    </w:p>
+                    <w:p>
+                      <w:pPr>
+                        <w:pStyle w:val="NormalWeb"/>
+                        <w:spacing w:before="0" w:beforeAutospacing="0" w:after="0" w:afterAutospacing="0"/>
+                        <w:jc w:val="center"/>
+                        <w:rPr>
+                          <w:rFonts w:ascii="Century Gothic" w:eastAsia="Century Gothic" w:hAnsi="Century Gothic" w:cs="Century Gothic"/>
+                          <w:color w:val="000000" w:themeColor="dark1"/>
+                          <w:sz w:val="16"/>
+                          <w:szCs w:val="16"/>
+                        </w:rPr>
+                      </w:pPr>
+                      <w:r>
+                        <w:rPr>
+                          <w:rFonts w:ascii="Century Gothic" w:eastAsia="Century Gothic" w:hAnsi="Century Gothic" w:cs="Century Gothic"/>
+                          <w:color w:val="000000" w:themeColor="dark1"/>
+                          <w:sz w:val="16"/>
+                          <w:szCs w:val="16"/>
+                        </w:rPr>
+                        <w:t>Desired password</w:t>
+                      </w:r>
+                    </w:p>
+                    <w:p>
+                      <w:pPr>
+                        <w:pStyle w:val="NormalWeb"/>
+                        <w:spacing w:before="0" w:beforeAutospacing="0" w:after="0" w:afterAutospacing="0"/>
+                        <w:jc w:val="center"/>
+                        <w:rPr>
+                          <w:rFonts w:ascii="Century Gothic" w:eastAsia="Century Gothic" w:hAnsi="Century Gothic" w:cs="Century Gothic"/>
+                          <w:color w:val="000000" w:themeColor="dark1"/>
+                          <w:sz w:val="16"/>
+                          <w:szCs w:val="16"/>
+                        </w:rPr>
+                      </w:pPr>
+                    </w:p>
+                    <w:p>
+                      <w:pPr>
+                        <w:pStyle w:val="NormalWeb"/>
+                        <w:spacing w:before="0" w:beforeAutospacing="0" w:after="0" w:afterAutospacing="0"/>
+                        <w:jc w:val="center"/>
+                        <w:rPr>
+                          <w:rFonts w:ascii="Century Gothic" w:eastAsia="Century Gothic" w:hAnsi="Century Gothic" w:cs="Century Gothic"/>
+                          <w:color w:val="000000" w:themeColor="dark1"/>
+                          <w:sz w:val="16"/>
+                          <w:szCs w:val="16"/>
+                        </w:rPr>
+                      </w:pPr>
+                      <w:r>
+                        <w:rPr>
+                          <w:rFonts w:ascii="Century Gothic" w:eastAsia="Century Gothic" w:hAnsi="Century Gothic" w:cs="Century Gothic"/>
+                          <w:color w:val="000000" w:themeColor="dark1"/>
+                          <w:sz w:val="16"/>
+                          <w:szCs w:val="16"/>
+                        </w:rPr>
+                        <w:t>Mini-map that shows enemies and player</w:t>
+                      </w:r>
+                    </w:p>
+                  </w:txbxContent>
+                </v:textbox>
+                <w10:wrap type="through"/>
+              </v:shape>
+            </w:pict>
+          </mc:Fallback>
+        </mc:AlternateContent>
+      </w:r>
+      <w:r>
+        <w:rPr>
+          <w:noProof/>
+        </w:rPr>
+        <mc:AlternateContent>
+          <mc:Choice Requires="wps">
+            <w:drawing>
+              <wp:anchor distT="0" distB="0" distL="114300" distR="114300" simplePos="0" relativeHeight="251715584" behindDoc="0" locked="0" layoutInCell="1" allowOverlap="1" wp14:anchorId="1B16850C" wp14:editId="1D54A770">
+                <wp:simplePos x="0" y="0"/>
+                <wp:positionH relativeFrom="column">
+                  <wp:posOffset>1152525</wp:posOffset>
+                </wp:positionH>
+                <wp:positionV relativeFrom="paragraph">
+                  <wp:posOffset>2504440</wp:posOffset>
+                </wp:positionV>
+                <wp:extent cx="971550" cy="2409825"/>
+                <wp:effectExtent l="57150" t="38100" r="76200" b="104775"/>
+                <wp:wrapThrough wrapText="bothSides">
+                  <wp:wrapPolygon edited="0">
+                    <wp:start x="-1271" y="-342"/>
+                    <wp:lineTo x="-1271" y="21685"/>
+                    <wp:lineTo x="-847" y="22368"/>
+                    <wp:lineTo x="22447" y="22368"/>
+                    <wp:lineTo x="22871" y="21685"/>
+                    <wp:lineTo x="22871" y="-342"/>
+                    <wp:lineTo x="-1271" y="-342"/>
+                  </wp:wrapPolygon>
+                </wp:wrapThrough>
+                <wp:docPr id="14" name="TextBox 13"/>
+                <wp:cNvGraphicFramePr/>
+                <a:graphic xmlns:a="http://schemas.openxmlformats.org/drawingml/2006/main">
+                  <a:graphicData uri="http://schemas.microsoft.com/office/word/2010/wordprocessingShape">
+                    <wps:wsp>
+                      <wps:cNvSpPr txBox="1"/>
+                      <wps:spPr>
+                        <a:xfrm>
+                          <a:off x="0" y="0"/>
+                          <a:ext cx="971550" cy="2409825"/>
+                        </a:xfrm>
+                        <a:prstGeom prst="rect">
+                          <a:avLst/>
+                        </a:prstGeom>
+                        <a:solidFill>
+                          <a:schemeClr val="lt1"/>
+                        </a:solidFill>
+                        <a:ln w="12700" cmpd="sng">
+                          <a:solidFill>
+                            <a:schemeClr val="accent3"/>
+                          </a:solidFill>
+                        </a:ln>
+                        <a:effectLst>
+                          <a:outerShdw blurRad="50800" dist="12700" dir="5400000" algn="t" rotWithShape="0">
+                            <a:schemeClr val="bg1">
+                              <a:lumMod val="75000"/>
+                              <a:alpha val="40000"/>
+                            </a:schemeClr>
+                          </a:outerShdw>
+                        </a:effectLst>
+                      </wps:spPr>
+                      <wps:style>
+                        <a:lnRef idx="0">
+                          <a:scrgbClr r="0" g="0" b="0"/>
+                        </a:lnRef>
+                        <a:fillRef idx="0">
+                          <a:scrgbClr r="0" g="0" b="0"/>
+                        </a:fillRef>
+                        <a:effectRef idx="0">
+                          <a:scrgbClr r="0" g="0" b="0"/>
+                        </a:effectRef>
+                        <a:fontRef idx="minor">
+                          <a:schemeClr val="dk1"/>
+                        </a:fontRef>
+                      </wps:style>
+                      <wps:txbx>
+                        <w:txbxContent>
+                          <w:p>
+                            <w:pPr>
+                              <w:pStyle w:val="NormalWeb"/>
+                              <w:spacing w:before="0" w:beforeAutospacing="0" w:after="0" w:afterAutospacing="0"/>
+                              <w:jc w:val="center"/>
+                              <w:rPr>
+                                <w:rFonts w:ascii="Century Gothic" w:hAnsi="Century Gothic"/>
+                                <w:sz w:val="16"/>
+                                <w:szCs w:val="16"/>
+                              </w:rPr>
+                            </w:pPr>
+                            <w:r>
+                              <w:rPr>
+                                <w:rFonts w:ascii="Century Gothic" w:hAnsi="Century Gothic"/>
+                                <w:sz w:val="16"/>
+                                <w:szCs w:val="16"/>
+                              </w:rPr>
+                              <w:t>Pause replay</w:t>
+                            </w:r>
+                          </w:p>
+                          <w:p>
+                            <w:pPr>
+                              <w:pStyle w:val="NormalWeb"/>
+                              <w:spacing w:before="0" w:beforeAutospacing="0" w:after="0" w:afterAutospacing="0"/>
+                              <w:jc w:val="center"/>
+                              <w:rPr>
+                                <w:rFonts w:ascii="Century Gothic" w:hAnsi="Century Gothic"/>
+                                <w:sz w:val="16"/>
+                                <w:szCs w:val="16"/>
+                              </w:rPr>
+                            </w:pPr>
+                          </w:p>
+                          <w:p>
+                            <w:pPr>
+                              <w:pStyle w:val="NormalWeb"/>
+                              <w:spacing w:before="0" w:beforeAutospacing="0" w:after="0" w:afterAutospacing="0"/>
+                              <w:jc w:val="center"/>
+                              <w:rPr>
+                                <w:rFonts w:ascii="Century Gothic" w:hAnsi="Century Gothic"/>
+                                <w:sz w:val="16"/>
+                                <w:szCs w:val="16"/>
+                              </w:rPr>
+                            </w:pPr>
+                            <w:r>
+                              <w:rPr>
+                                <w:rFonts w:ascii="Century Gothic" w:hAnsi="Century Gothic"/>
+                                <w:sz w:val="16"/>
+                                <w:szCs w:val="16"/>
+                              </w:rPr>
+                              <w:t>Resume replay</w:t>
+                            </w:r>
+                          </w:p>
+                          <w:p>
+                            <w:pPr>
+                              <w:pStyle w:val="NormalWeb"/>
+                              <w:spacing w:before="0" w:beforeAutospacing="0" w:after="0" w:afterAutospacing="0"/>
+                              <w:jc w:val="center"/>
+                              <w:rPr>
+                                <w:rFonts w:ascii="Century Gothic" w:hAnsi="Century Gothic"/>
+                                <w:sz w:val="16"/>
+                                <w:szCs w:val="16"/>
+                              </w:rPr>
+                            </w:pPr>
+                          </w:p>
+                          <w:p>
+                            <w:pPr>
+                              <w:pStyle w:val="NormalWeb"/>
+                              <w:spacing w:before="0" w:beforeAutospacing="0" w:after="0" w:afterAutospacing="0"/>
+                              <w:jc w:val="center"/>
+                              <w:rPr>
+                                <w:rFonts w:ascii="Century Gothic" w:hAnsi="Century Gothic"/>
+                                <w:sz w:val="16"/>
+                                <w:szCs w:val="16"/>
+                              </w:rPr>
+                            </w:pPr>
+                            <w:r>
+                              <w:rPr>
+                                <w:rFonts w:ascii="Century Gothic" w:hAnsi="Century Gothic"/>
+                                <w:sz w:val="16"/>
+                                <w:szCs w:val="16"/>
+                              </w:rPr>
+                              <w:t>Go back/rewind</w:t>
+                            </w:r>
+                          </w:p>
+                          <w:p>
+                            <w:pPr>
+                              <w:pStyle w:val="NormalWeb"/>
+                              <w:spacing w:before="0" w:beforeAutospacing="0" w:after="0" w:afterAutospacing="0"/>
+                              <w:jc w:val="center"/>
+                              <w:rPr>
+                                <w:rFonts w:ascii="Century Gothic" w:hAnsi="Century Gothic"/>
+                                <w:sz w:val="16"/>
+                                <w:szCs w:val="16"/>
+                              </w:rPr>
+                            </w:pPr>
+                          </w:p>
+                          <w:p>
+                            <w:pPr>
+                              <w:pStyle w:val="NormalWeb"/>
+                              <w:spacing w:before="0" w:beforeAutospacing="0" w:after="0" w:afterAutospacing="0"/>
+                              <w:jc w:val="center"/>
+                              <w:rPr>
+                                <w:rFonts w:ascii="Century Gothic" w:hAnsi="Century Gothic"/>
+                                <w:sz w:val="16"/>
+                                <w:szCs w:val="16"/>
+                              </w:rPr>
+                            </w:pPr>
+                            <w:r>
+                              <w:rPr>
+                                <w:rFonts w:ascii="Century Gothic" w:hAnsi="Century Gothic"/>
+                                <w:sz w:val="16"/>
+                                <w:szCs w:val="16"/>
+                              </w:rPr>
+                              <w:t>Go forward</w:t>
+                            </w:r>
+                          </w:p>
+                          <w:p>
+                            <w:pPr>
+                              <w:pStyle w:val="NormalWeb"/>
+                              <w:spacing w:before="0" w:beforeAutospacing="0" w:after="0" w:afterAutospacing="0"/>
+                              <w:jc w:val="center"/>
+                              <w:rPr>
+                                <w:rFonts w:ascii="Century Gothic" w:hAnsi="Century Gothic"/>
+                                <w:sz w:val="16"/>
+                                <w:szCs w:val="16"/>
+                              </w:rPr>
+                            </w:pPr>
+                          </w:p>
+                          <w:p>
+                            <w:pPr>
+                              <w:pStyle w:val="NormalWeb"/>
+                              <w:spacing w:before="0" w:beforeAutospacing="0" w:after="0" w:afterAutospacing="0"/>
+                              <w:jc w:val="center"/>
+                              <w:rPr>
+                                <w:rFonts w:ascii="Century Gothic" w:hAnsi="Century Gothic"/>
+                                <w:sz w:val="16"/>
+                                <w:szCs w:val="16"/>
+                              </w:rPr>
+                            </w:pPr>
+                            <w:r>
+                              <w:rPr>
+                                <w:rFonts w:ascii="Century Gothic" w:hAnsi="Century Gothic"/>
+                                <w:sz w:val="16"/>
+                                <w:szCs w:val="16"/>
+                              </w:rPr>
+                              <w:t>Go</w:t>
+                            </w:r>
+                            <w:bookmarkStart w:id="0" w:name="_GoBack"/>
+                            <w:bookmarkEnd w:id="0"/>
+                            <w:r>
+                              <w:rPr>
+                                <w:rFonts w:ascii="Century Gothic" w:hAnsi="Century Gothic"/>
+                                <w:sz w:val="16"/>
+                                <w:szCs w:val="16"/>
+                              </w:rPr>
+                              <w:t xml:space="preserve"> slower</w:t>
+                            </w:r>
+                          </w:p>
+                          <w:p>
+                            <w:pPr>
+                              <w:pStyle w:val="NormalWeb"/>
+                              <w:spacing w:before="0" w:beforeAutospacing="0" w:after="0" w:afterAutospacing="0"/>
+                              <w:jc w:val="center"/>
+                              <w:rPr>
+                                <w:rFonts w:ascii="Century Gothic" w:hAnsi="Century Gothic"/>
+                                <w:sz w:val="16"/>
+                                <w:szCs w:val="16"/>
+                              </w:rPr>
+                            </w:pPr>
+                          </w:p>
+                          <w:p>
+                            <w:pPr>
+                              <w:pStyle w:val="NormalWeb"/>
+                              <w:spacing w:before="0" w:beforeAutospacing="0" w:after="0" w:afterAutospacing="0"/>
+                              <w:jc w:val="center"/>
+                              <w:rPr>
+                                <w:rFonts w:ascii="Century Gothic" w:hAnsi="Century Gothic"/>
+                                <w:sz w:val="16"/>
+                                <w:szCs w:val="16"/>
+                              </w:rPr>
+                            </w:pPr>
+                            <w:r>
+                              <w:rPr>
+                                <w:rFonts w:ascii="Century Gothic" w:hAnsi="Century Gothic"/>
+                                <w:sz w:val="16"/>
+                                <w:szCs w:val="16"/>
+                              </w:rPr>
+                              <w:t>Go faster</w:t>
+                            </w:r>
+                          </w:p>
+                          <w:p>
+                            <w:pPr>
+                              <w:pStyle w:val="NormalWeb"/>
+                              <w:spacing w:before="0" w:beforeAutospacing="0" w:after="0" w:afterAutospacing="0"/>
+                              <w:jc w:val="center"/>
+                              <w:rPr>
+                                <w:rFonts w:ascii="Century Gothic" w:hAnsi="Century Gothic"/>
+                                <w:sz w:val="16"/>
+                                <w:szCs w:val="16"/>
+                              </w:rPr>
+                            </w:pPr>
+                          </w:p>
+                          <w:p>
+                            <w:pPr>
+                              <w:pStyle w:val="NormalWeb"/>
+                              <w:spacing w:before="0" w:beforeAutospacing="0" w:after="0" w:afterAutospacing="0"/>
+                              <w:jc w:val="center"/>
+                              <w:rPr>
+                                <w:rFonts w:ascii="Century Gothic" w:hAnsi="Century Gothic"/>
+                                <w:sz w:val="16"/>
+                                <w:szCs w:val="16"/>
+                              </w:rPr>
+                            </w:pPr>
+                            <w:r>
+                              <w:rPr>
+                                <w:rFonts w:ascii="Century Gothic" w:hAnsi="Century Gothic"/>
+                                <w:sz w:val="16"/>
+                                <w:szCs w:val="16"/>
+                              </w:rPr>
+                              <w:t>Use stop</w:t>
+                            </w:r>
+                          </w:p>
+                        </w:txbxContent>
+                      </wps:txbx>
+                      <wps:bodyPr vertOverflow="clip" horzOverflow="clip" wrap="square" rtlCol="0" anchor="t" anchorCtr="0">
+                        <a:noAutofit/>
+                      </wps:bodyPr>
+                    </wps:wsp>
+                  </a:graphicData>
+                </a:graphic>
+                <wp14:sizeRelH relativeFrom="margin">
+                  <wp14:pctWidth>0</wp14:pctWidth>
+                </wp14:sizeRelH>
+                <wp14:sizeRelV relativeFrom="margin">
+                  <wp14:pctHeight>0</wp14:pctHeight>
+                </wp14:sizeRelV>
+              </wp:anchor>
+            </w:drawing>
+          </mc:Choice>
+          <mc:Fallback>
+            <w:pict>
+              <v:shape w14:anchorId="1B16850C" id="_x0000_s1047" type="#_x0000_t202" style="position:absolute;margin-left:90.75pt;margin-top:197.2pt;width:76.5pt;height:189.75pt;z-index:251715584;visibility:visible;mso-wrap-style:square;mso-width-percent:0;mso-height-percent:0;mso-wrap-distance-left:9pt;mso-wrap-distance-top:0;mso-wrap-distance-right:9pt;mso-wrap-distance-bottom:0;mso-position-horizontal:absolute;mso-position-horizontal-relative:text;mso-position-vertical:absolute;mso-position-vertical-relative:text;mso-width-percent:0;mso-height-percent:0;mso-width-relative:margin;mso-height-relative:margin;v-text-anchor:top" o:gfxdata="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" fillcolor="white [3201]" strokecolor="#a5a5a5 [3206]" strokeweight="1pt">
+                <v:shadow on="t" color="#bfbfbf [2412]" opacity="26214f" origin=",-.5" offset="0,1pt"/>
+                <v:textbox>
+                  <w:txbxContent>
+                    <w:p>
+                      <w:pPr>
+                        <w:pStyle w:val="NormalWeb"/>
+                        <w:spacing w:before="0" w:beforeAutospacing="0" w:after="0" w:afterAutospacing="0"/>
+                        <w:jc w:val="center"/>
+                        <w:rPr>
+                          <w:rFonts w:ascii="Century Gothic" w:hAnsi="Century Gothic"/>
+                          <w:sz w:val="16"/>
+                          <w:szCs w:val="16"/>
+                        </w:rPr>
+                      </w:pPr>
+                      <w:r>
+                        <w:rPr>
+                          <w:rFonts w:ascii="Century Gothic" w:hAnsi="Century Gothic"/>
+                          <w:sz w:val="16"/>
+                          <w:szCs w:val="16"/>
+                        </w:rPr>
+                        <w:t>Pause replay</w:t>
+                      </w:r>
+                    </w:p>
+                    <w:p>
+                      <w:pPr>
+                        <w:pStyle w:val="NormalWeb"/>
+                        <w:spacing w:before="0" w:beforeAutospacing="0" w:after="0" w:afterAutospacing="0"/>
+                        <w:jc w:val="center"/>
+                        <w:rPr>
+                          <w:rFonts w:ascii="Century Gothic" w:hAnsi="Century Gothic"/>
+                          <w:sz w:val="16"/>
+                          <w:szCs w:val="16"/>
+                        </w:rPr>
+                      </w:pPr>
+                    </w:p>
+                    <w:p>
+                      <w:pPr>
+                        <w:pStyle w:val="NormalWeb"/>
+                        <w:spacing w:before="0" w:beforeAutospacing="0" w:after="0" w:afterAutospacing="0"/>
+                        <w:jc w:val="center"/>
+                        <w:rPr>
+                          <w:rFonts w:ascii="Century Gothic" w:hAnsi="Century Gothic"/>
+                          <w:sz w:val="16"/>
+                          <w:szCs w:val="16"/>
+                        </w:rPr>
+                      </w:pPr>
+                      <w:r>
+                        <w:rPr>
+                          <w:rFonts w:ascii="Century Gothic" w:hAnsi="Century Gothic"/>
+                          <w:sz w:val="16"/>
+                          <w:szCs w:val="16"/>
+                        </w:rPr>
+                        <w:t>Resume replay</w:t>
+                      </w:r>
+                    </w:p>
+                    <w:p>
+                      <w:pPr>
+                        <w:pStyle w:val="NormalWeb"/>
+                        <w:spacing w:before="0" w:beforeAutospacing="0" w:after="0" w:afterAutospacing="0"/>
+                        <w:jc w:val="center"/>
+                        <w:rPr>
+                          <w:rFonts w:ascii="Century Gothic" w:hAnsi="Century Gothic"/>
+                          <w:sz w:val="16"/>
+                          <w:szCs w:val="16"/>
+                        </w:rPr>
+                      </w:pPr>
+                    </w:p>
+                    <w:p>
+                      <w:pPr>
+                        <w:pStyle w:val="NormalWeb"/>
+                        <w:spacing w:before="0" w:beforeAutospacing="0" w:after="0" w:afterAutospacing="0"/>
+                        <w:jc w:val="center"/>
+                        <w:rPr>
+                          <w:rFonts w:ascii="Century Gothic" w:hAnsi="Century Gothic"/>
+                          <w:sz w:val="16"/>
+                          <w:szCs w:val="16"/>
+                        </w:rPr>
+                      </w:pPr>
+                      <w:r>
+                        <w:rPr>
+                          <w:rFonts w:ascii="Century Gothic" w:hAnsi="Century Gothic"/>
+                          <w:sz w:val="16"/>
+                          <w:szCs w:val="16"/>
+                        </w:rPr>
+                        <w:t>Go back/rewind</w:t>
+                      </w:r>
+                    </w:p>
+                    <w:p>
+                      <w:pPr>
+                        <w:pStyle w:val="NormalWeb"/>
+                        <w:spacing w:before="0" w:beforeAutospacing="0" w:after="0" w:afterAutospacing="0"/>
+                        <w:jc w:val="center"/>
+                        <w:rPr>
+                          <w:rFonts w:ascii="Century Gothic" w:hAnsi="Century Gothic"/>
+                          <w:sz w:val="16"/>
+                          <w:szCs w:val="16"/>
+                        </w:rPr>
+                      </w:pPr>
+                    </w:p>
+                    <w:p>
+                      <w:pPr>
+                        <w:pStyle w:val="NormalWeb"/>
+                        <w:spacing w:before="0" w:beforeAutospacing="0" w:after="0" w:afterAutospacing="0"/>
+                        <w:jc w:val="center"/>
+                        <w:rPr>
+                          <w:rFonts w:ascii="Century Gothic" w:hAnsi="Century Gothic"/>
+                          <w:sz w:val="16"/>
+                          <w:szCs w:val="16"/>
+                        </w:rPr>
+                      </w:pPr>
+                      <w:r>
+                        <w:rPr>
+                          <w:rFonts w:ascii="Century Gothic" w:hAnsi="Century Gothic"/>
+                          <w:sz w:val="16"/>
+                          <w:szCs w:val="16"/>
+                        </w:rPr>
+                        <w:t>Go forward</w:t>
+                      </w:r>
+                    </w:p>
+                    <w:p>
+                      <w:pPr>
+                        <w:pStyle w:val="NormalWeb"/>
+                        <w:spacing w:before="0" w:beforeAutospacing="0" w:after="0" w:afterAutospacing="0"/>
+                        <w:jc w:val="center"/>
+                        <w:rPr>
+                          <w:rFonts w:ascii="Century Gothic" w:hAnsi="Century Gothic"/>
+                          <w:sz w:val="16"/>
+                          <w:szCs w:val="16"/>
+                        </w:rPr>
+                      </w:pPr>
+                    </w:p>
+                    <w:p>
+                      <w:pPr>
+                        <w:pStyle w:val="NormalWeb"/>
+                        <w:spacing w:before="0" w:beforeAutospacing="0" w:after="0" w:afterAutospacing="0"/>
+                        <w:jc w:val="center"/>
+                        <w:rPr>
+                          <w:rFonts w:ascii="Century Gothic" w:hAnsi="Century Gothic"/>
+                          <w:sz w:val="16"/>
+                          <w:szCs w:val="16"/>
+                        </w:rPr>
+                      </w:pPr>
+                      <w:r>
+                        <w:rPr>
+                          <w:rFonts w:ascii="Century Gothic" w:hAnsi="Century Gothic"/>
+                          <w:sz w:val="16"/>
+                          <w:szCs w:val="16"/>
+                        </w:rPr>
+                        <w:t>Go</w:t>
+                      </w:r>
+                      <w:bookmarkStart w:id="1" w:name="_GoBack"/>
+                      <w:bookmarkEnd w:id="1"/>
+                      <w:r>
+                        <w:rPr>
+                          <w:rFonts w:ascii="Century Gothic" w:hAnsi="Century Gothic"/>
+                          <w:sz w:val="16"/>
+                          <w:szCs w:val="16"/>
+                        </w:rPr>
+                        <w:t xml:space="preserve"> slower</w:t>
+                      </w:r>
+                    </w:p>
+                    <w:p>
+                      <w:pPr>
+                        <w:pStyle w:val="NormalWeb"/>
+                        <w:spacing w:before="0" w:beforeAutospacing="0" w:after="0" w:afterAutospacing="0"/>
+                        <w:jc w:val="center"/>
+                        <w:rPr>
+                          <w:rFonts w:ascii="Century Gothic" w:hAnsi="Century Gothic"/>
+                          <w:sz w:val="16"/>
+                          <w:szCs w:val="16"/>
+                        </w:rPr>
+                      </w:pPr>
+                    </w:p>
+                    <w:p>
+                      <w:pPr>
+                        <w:pStyle w:val="NormalWeb"/>
+                        <w:spacing w:before="0" w:beforeAutospacing="0" w:after="0" w:afterAutospacing="0"/>
+                        <w:jc w:val="center"/>
+                        <w:rPr>
+                          <w:rFonts w:ascii="Century Gothic" w:hAnsi="Century Gothic"/>
+                          <w:sz w:val="16"/>
+                          <w:szCs w:val="16"/>
+                        </w:rPr>
+                      </w:pPr>
+                      <w:r>
+                        <w:rPr>
+                          <w:rFonts w:ascii="Century Gothic" w:hAnsi="Century Gothic"/>
+                          <w:sz w:val="16"/>
+                          <w:szCs w:val="16"/>
+                        </w:rPr>
+                        <w:t>Go faster</w:t>
+                      </w:r>
+                    </w:p>
+                    <w:p>
+                      <w:pPr>
+                        <w:pStyle w:val="NormalWeb"/>
+                        <w:spacing w:before="0" w:beforeAutospacing="0" w:after="0" w:afterAutospacing="0"/>
+                        <w:jc w:val="center"/>
+                        <w:rPr>
+                          <w:rFonts w:ascii="Century Gothic" w:hAnsi="Century Gothic"/>
+                          <w:sz w:val="16"/>
+                          <w:szCs w:val="16"/>
+                        </w:rPr>
+                      </w:pPr>
+                    </w:p>
+                    <w:p>
+                      <w:pPr>
+                        <w:pStyle w:val="NormalWeb"/>
+                        <w:spacing w:before="0" w:beforeAutospacing="0" w:after="0" w:afterAutospacing="0"/>
+                        <w:jc w:val="center"/>
+                        <w:rPr>
+                          <w:rFonts w:ascii="Century Gothic" w:hAnsi="Century Gothic"/>
+                          <w:sz w:val="16"/>
+                          <w:szCs w:val="16"/>
+                        </w:rPr>
+                      </w:pPr>
+                      <w:r>
+                        <w:rPr>
+                          <w:rFonts w:ascii="Century Gothic" w:hAnsi="Century Gothic"/>
+                          <w:sz w:val="16"/>
+                          <w:szCs w:val="16"/>
+                        </w:rPr>
+                        <w:t>Use stop</w:t>
+                      </w:r>
+                    </w:p>
+                  </w:txbxContent>
+                </v:textbox>
+                <w10:wrap type="through"/>
+              </v:shape>
+            </w:pict>
+          </mc:Fallback>
+        </mc:AlternateContent>
+      </w:r>
+      <w:r>
+        <w:rPr>
+          <w:noProof/>
+        </w:rPr>
+        <mc:AlternateContent>
+          <mc:Choice Requires="wps">
+            <w:drawing>
+              <wp:anchor distT="0" distB="0" distL="114300" distR="114300" simplePos="0" relativeHeight="251708416" behindDoc="0" locked="0" layoutInCell="1" allowOverlap="1" wp14:anchorId="0EB792F0" wp14:editId="6E0C6413">
+                <wp:simplePos x="0" y="0"/>
+                <wp:positionH relativeFrom="column">
+                  <wp:posOffset>7781290</wp:posOffset>
+                </wp:positionH>
+                <wp:positionV relativeFrom="paragraph">
+                  <wp:posOffset>1478915</wp:posOffset>
+                </wp:positionV>
+                <wp:extent cx="771525" cy="542290"/>
+                <wp:effectExtent l="57150" t="38100" r="85725" b="86360"/>
+                <wp:wrapThrough wrapText="bothSides">
+                  <wp:wrapPolygon edited="0">
+                    <wp:start x="-1600" y="-1518"/>
+                    <wp:lineTo x="-1600" y="22763"/>
+                    <wp:lineTo x="-1067" y="24281"/>
+                    <wp:lineTo x="22933" y="24281"/>
+                    <wp:lineTo x="22933" y="23522"/>
+                    <wp:lineTo x="23467" y="12141"/>
+                    <wp:lineTo x="23467" y="-1518"/>
+                    <wp:lineTo x="-1600" y="-1518"/>
+                  </wp:wrapPolygon>
+                </wp:wrapThrough>
+                <wp:docPr id="36" name="TextBox 35"/>
+                <wp:cNvGraphicFramePr/>
+                <a:graphic xmlns:a="http://schemas.openxmlformats.org/drawingml/2006/main">
+                  <a:graphicData uri="http://schemas.microsoft.com/office/word/2010/wordprocessingShape">
+                    <wps:wsp>
+                      <wps:cNvSpPr txBox="1"/>
+                      <wps:spPr>
+                        <a:xfrm>
+                          <a:off x="0" y="0"/>
+                          <a:ext cx="771525" cy="542290"/>
+                        </a:xfrm>
+                        <a:prstGeom prst="rect">
+                          <a:avLst/>
+                        </a:prstGeom>
+                        <a:solidFill>
+                          <a:schemeClr val="lt1"/>
+                        </a:solidFill>
+                        <a:ln w="12700" cmpd="sng">
+                          <a:solidFill>
+                            <a:schemeClr val="accent3"/>
+                          </a:solidFill>
+                        </a:ln>
+                        <a:effectLst>
+                          <a:outerShdw blurRad="50800" dist="12700" dir="5400000" algn="t" rotWithShape="0">
+                            <a:schemeClr val="bg1">
+                              <a:lumMod val="75000"/>
+                              <a:alpha val="40000"/>
+                            </a:schemeClr>
+                          </a:outerShdw>
+                        </a:effectLst>
+                      </wps:spPr>
+                      <wps:style>
+                        <a:lnRef idx="0">
+                          <a:scrgbClr r="0" g="0" b="0"/>
+                        </a:lnRef>
+                        <a:fillRef idx="0">
+                          <a:scrgbClr r="0" g="0" b="0"/>
+                        </a:fillRef>
+                        <a:effectRef idx="0">
+                          <a:scrgbClr r="0" g="0" b="0"/>
+                        </a:effectRef>
+                        <a:fontRef idx="minor">
+                          <a:schemeClr val="dk1"/>
+                        </a:fontRef>
+                      </wps:style>
+                      <wps:txbx>
+                        <w:txbxContent>
+                          <w:p>
+                            <w:pPr>
+                              <w:pStyle w:val="NormalWeb"/>
+                              <w:spacing w:before="0" w:beforeAutospacing="0" w:after="0" w:afterAutospacing="0"/>
+                              <w:jc w:val="center"/>
+                            </w:pPr>
+                            <w:r>
+                              <w:t>Combat</w:t>
+                            </w:r>
+                          </w:p>
+                          <w:p>
+                            <w:pPr>
+                              <w:pStyle w:val="NormalWeb"/>
+                              <w:spacing w:before="0" w:beforeAutospacing="0" w:after="0" w:afterAutospacing="0"/>
+                              <w:jc w:val="center"/>
+                            </w:pPr>
+                            <w:r>
+                              <w:t>(DBZ)</w:t>
+                            </w:r>
+                          </w:p>
+                        </w:txbxContent>
+                      </wps:txbx>
+                      <wps:bodyPr vertOverflow="clip" horzOverflow="clip" wrap="square" rtlCol="0" anchor="ctr" anchorCtr="0"/>
+                    </wps:wsp>
+                  </a:graphicData>
+                </a:graphic>
+                <wp14:sizeRelH relativeFrom="margin">
+                  <wp14:pctWidth>0</wp14:pctWidth>
+                </wp14:sizeRelH>
+              </wp:anchor>
+            </w:drawing>
+          </mc:Choice>
+          <mc:Fallback>
+            <w:pict>
+              <v:shape w14:anchorId="0EB792F0" id="_x0000_s1048" type="#_x0000_t202" style="position:absolute;margin-left:612.7pt;margin-top:116.45pt;width:60.75pt;height:42.7pt;z-index:251708416;visibility:visible;mso-wrap-style:square;mso-width-percent:0;mso-wrap-distance-left:9pt;mso-wrap-distance-top:0;mso-wrap-distance-right:9pt;mso-wrap-distance-bottom:0;mso-position-horizontal:absolute;mso-position-horizontal-relative:text;mso-position-vertical:absolute;mso-position-vertical-relative:text;mso-width-percent:0;mso-width-relative:margin;v-text-anchor:middle" o:gfxdata="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" fillcolor="white [3201]" strokecolor="#a5a5a5 [3206]" strokeweight="1pt">
+                <v:shadow on="t" color="#bfbfbf [2412]" opacity="26214f" origin=",-.5" offset="0,1pt"/>
+                <v:textbox>
+                  <w:txbxContent>
+                    <w:p>
+                      <w:pPr>
+                        <w:pStyle w:val="NormalWeb"/>
+                        <w:spacing w:before="0" w:beforeAutospacing="0" w:after="0" w:afterAutospacing="0"/>
+                        <w:jc w:val="center"/>
+                      </w:pPr>
+                      <w:r>
+                        <w:t>Combat</w:t>
+                      </w:r>
+                    </w:p>
+                    <w:p>
+                      <w:pPr>
+                        <w:pStyle w:val="NormalWeb"/>
+                        <w:spacing w:before="0" w:beforeAutospacing="0" w:after="0" w:afterAutospacing="0"/>
+                        <w:jc w:val="center"/>
+                      </w:pPr>
+                      <w:r>
+                        <w:t>(DBZ)</w:t>
+                      </w:r>
+                    </w:p>
+                  </w:txbxContent>
+                </v:textbox>
+                <w10:wrap type="through"/>
+              </v:shape>
+            </w:pict>
+          </mc:Fallback>
+        </mc:AlternateContent>
+      </w:r>
       <w:r>
         <w:rPr>
           <w:noProof/>
@@ -7060,169 +8254,6 @@
                               <w:t>Modern tech feel</w:t>
                             </w:r>
                           </w:p>
-                        </w:txbxContent>
-                      </wps:txbx>
-                      <wps:bodyPr vertOverflow="clip" horzOverflow="clip" wrap="square" rtlCol="0" anchor="t" anchorCtr="0">
-                        <a:noAutofit/>
-                      </wps:bodyPr>
-                    </wps:wsp>
-                  </a:graphicData>
-                </a:graphic>
-                <wp14:sizeRelH relativeFrom="margin">
-                  <wp14:pctWidth>0</wp14:pctWidth>
-                </wp14:sizeRelH>
-                <wp14:sizeRelV relativeFrom="margin">
-                  <wp14:pctHeight>0</wp14:pctHeight>
-                </wp14:sizeRelV>
-              </wp:anchor>
-            </w:drawing>
-          </mc:Choice>
-          <mc:Fallback>
-            <w:pict>
-              <v:shape w14:anchorId="30A03BB1" id="_x0000_s1046" type="#_x0000_t202" style="position:absolute;margin-left:273pt;margin-top:122.45pt;width:70.45pt;height:149.25pt;z-index:251782144;visibility:visible;mso-wrap-style:square;mso-width-percent:0;mso-height-percent:0;mso-wrap-distance-left:9pt;mso-wrap-distance-top:0;mso-wrap-distance-right:9pt;mso-wrap-distance-bottom:0;mso-position-horizontal:absolute;mso-position-horizontal-relative:text;mso-position-vertical:absolute;mso-position-vertical-relative:text;mso-width-percent:0;mso-height-percent:0;mso-width-relative:margin;mso-height-relative:margin;v-text-anchor:top" o:gfxdata="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" fillcolor="window" strokecolor="#a5a5a5" strokeweight="1pt">
-                <v:shadow on="t" color="#bfbfbf" opacity="26214f" origin=",-.5" offset="0,1pt"/>
-                <v:textbox>
-                  <w:txbxContent>
-                    <w:p>
-                      <w:pPr>
-                        <w:pStyle w:val="NormalWeb"/>
-                        <w:spacing w:before="0" w:beforeAutospacing="0" w:after="0" w:afterAutospacing="0"/>
-                        <w:jc w:val="center"/>
-                        <w:rPr>
-                          <w:rFonts w:ascii="Century Gothic" w:eastAsia="Century Gothic" w:hAnsi="Century Gothic" w:cs="Century Gothic"/>
-                          <w:color w:val="000000" w:themeColor="dark1"/>
-                          <w:sz w:val="16"/>
-                          <w:szCs w:val="16"/>
-                        </w:rPr>
-                      </w:pPr>
-                      <w:r>
-                        <w:rPr>
-                          <w:rFonts w:ascii="Century Gothic" w:eastAsia="Century Gothic" w:hAnsi="Century Gothic" w:cs="Century Gothic"/>
-                          <w:color w:val="000000" w:themeColor="dark1"/>
-                          <w:sz w:val="16"/>
-                          <w:szCs w:val="16"/>
-                        </w:rPr>
-                        <w:t xml:space="preserve">Dynamically changes according to internet availability </w:t>
-                      </w:r>
-                    </w:p>
-                    <w:p>
-                      <w:pPr>
-                        <w:pStyle w:val="NormalWeb"/>
-                        <w:spacing w:before="0" w:beforeAutospacing="0" w:after="0" w:afterAutospacing="0"/>
-                        <w:jc w:val="center"/>
-                        <w:rPr>
-                          <w:rFonts w:ascii="Century Gothic" w:eastAsia="Century Gothic" w:hAnsi="Century Gothic" w:cs="Century Gothic"/>
-                          <w:color w:val="000000" w:themeColor="dark1"/>
-                          <w:sz w:val="16"/>
-                          <w:szCs w:val="16"/>
-                        </w:rPr>
-                      </w:pPr>
-                    </w:p>
-                    <w:p>
-                      <w:pPr>
-                        <w:pStyle w:val="NormalWeb"/>
-                        <w:spacing w:before="0" w:beforeAutospacing="0" w:after="0" w:afterAutospacing="0"/>
-                        <w:jc w:val="center"/>
-                        <w:rPr>
-                          <w:rFonts w:ascii="Century Gothic" w:eastAsia="Century Gothic" w:hAnsi="Century Gothic" w:cs="Century Gothic"/>
-                          <w:color w:val="000000" w:themeColor="dark1"/>
-                          <w:sz w:val="16"/>
-                          <w:szCs w:val="16"/>
-                        </w:rPr>
-                      </w:pPr>
-                      <w:r>
-                        <w:rPr>
-                          <w:rFonts w:ascii="Century Gothic" w:eastAsia="Century Gothic" w:hAnsi="Century Gothic" w:cs="Century Gothic"/>
-                          <w:color w:val="000000" w:themeColor="dark1"/>
-                          <w:sz w:val="16"/>
-                          <w:szCs w:val="16"/>
-                        </w:rPr>
-                        <w:t>Modern tech feel</w:t>
-                      </w:r>
-                    </w:p>
-                  </w:txbxContent>
-                </v:textbox>
-                <w10:wrap type="through"/>
-              </v:shape>
-            </w:pict>
-          </mc:Fallback>
-        </mc:AlternateContent>
-      </w:r>
-      <w:r>
-        <w:rPr>
-          <w:noProof/>
-        </w:rPr>
-        <mc:AlternateContent>
-          <mc:Choice Requires="wps">
-            <w:drawing>
-              <wp:anchor distT="0" distB="0" distL="114300" distR="114300" simplePos="0" relativeHeight="251717632" behindDoc="0" locked="0" layoutInCell="1" allowOverlap="1" wp14:anchorId="6B56BA6F" wp14:editId="0EF84039">
-                <wp:simplePos x="0" y="0"/>
-                <wp:positionH relativeFrom="column">
-                  <wp:posOffset>2343150</wp:posOffset>
-                </wp:positionH>
-                <wp:positionV relativeFrom="paragraph">
-                  <wp:posOffset>1572260</wp:posOffset>
-                </wp:positionV>
-                <wp:extent cx="789940" cy="1895475"/>
-                <wp:effectExtent l="57150" t="38100" r="67310" b="104775"/>
-                <wp:wrapThrough wrapText="bothSides">
-                  <wp:wrapPolygon edited="0">
-                    <wp:start x="-1563" y="-434"/>
-                    <wp:lineTo x="-1563" y="22143"/>
-                    <wp:lineTo x="-1042" y="22577"/>
-                    <wp:lineTo x="22399" y="22577"/>
-                    <wp:lineTo x="22920" y="20840"/>
-                    <wp:lineTo x="22920" y="-434"/>
-                    <wp:lineTo x="-1563" y="-434"/>
-                  </wp:wrapPolygon>
-                </wp:wrapThrough>
-                <wp:docPr id="22" name="TextBox 21"/>
-                <wp:cNvGraphicFramePr/>
-                <a:graphic xmlns:a="http://schemas.openxmlformats.org/drawingml/2006/main">
-                  <a:graphicData uri="http://schemas.microsoft.com/office/word/2010/wordprocessingShape">
-                    <wps:wsp>
-                      <wps:cNvSpPr txBox="1"/>
-                      <wps:spPr>
-                        <a:xfrm>
-                          <a:off x="0" y="0"/>
-                          <a:ext cx="789940" cy="1895475"/>
-                        </a:xfrm>
-                        <a:prstGeom prst="rect">
-                          <a:avLst/>
-                        </a:prstGeom>
-                        <a:solidFill>
-                          <a:schemeClr val="lt1"/>
-                        </a:solidFill>
-                        <a:ln w="12700" cmpd="sng">
-                          <a:solidFill>
-                            <a:schemeClr val="accent3"/>
-                          </a:solidFill>
-                        </a:ln>
-                        <a:effectLst>
-                          <a:outerShdw blurRad="50800" dist="12700" dir="5400000" algn="t" rotWithShape="0">
-                            <a:schemeClr val="bg1">
-                              <a:lumMod val="75000"/>
-                              <a:alpha val="40000"/>
-                            </a:schemeClr>
-                          </a:outerShdw>
-                        </a:effectLst>
-                      </wps:spPr>
-                      <wps:style>
-                        <a:lnRef idx="0">
-                          <a:scrgbClr r="0" g="0" b="0"/>
-                        </a:lnRef>
-                        <a:fillRef idx="0">
-                          <a:scrgbClr r="0" g="0" b="0"/>
-                        </a:fillRef>
-                        <a:effectRef idx="0">
-                          <a:scrgbClr r="0" g="0" b="0"/>
-                        </a:effectRef>
-                        <a:fontRef idx="minor">
-                          <a:schemeClr val="dk1"/>
-                        </a:fontRef>
-                      </wps:style>
-                      <wps:txbx>
-                        <w:txbxContent>
                           <w:p>
                             <w:pPr>
                               <w:pStyle w:val="NormalWeb"/>
@@ -7242,147 +8273,7 @@
                                 <w:sz w:val="16"/>
                                 <w:szCs w:val="16"/>
                               </w:rPr>
-                              <w:t>New Game</w:t>
-                            </w:r>
-                          </w:p>
-                          <w:p>
-                            <w:pPr>
-                              <w:pStyle w:val="NormalWeb"/>
-                              <w:spacing w:before="0" w:beforeAutospacing="0" w:after="0" w:afterAutospacing="0"/>
-                              <w:jc w:val="center"/>
-                              <w:rPr>
-                                <w:rFonts w:ascii="Century Gothic" w:eastAsia="Century Gothic" w:hAnsi="Century Gothic" w:cs="Century Gothic"/>
-                                <w:color w:val="000000" w:themeColor="dark1"/>
-                                <w:sz w:val="16"/>
-                                <w:szCs w:val="16"/>
-                              </w:rPr>
-                            </w:pPr>
-                          </w:p>
-                          <w:p>
-                            <w:pPr>
-                              <w:pStyle w:val="NormalWeb"/>
-                              <w:spacing w:before="0" w:beforeAutospacing="0" w:after="0" w:afterAutospacing="0"/>
-                              <w:jc w:val="center"/>
-                              <w:rPr>
-                                <w:rFonts w:ascii="Century Gothic" w:eastAsia="Century Gothic" w:hAnsi="Century Gothic" w:cs="Century Gothic"/>
-                                <w:color w:val="000000" w:themeColor="dark1"/>
-                                <w:sz w:val="16"/>
-                                <w:szCs w:val="16"/>
-                              </w:rPr>
-                            </w:pPr>
-                            <w:r>
-                              <w:rPr>
-                                <w:rFonts w:ascii="Century Gothic" w:eastAsia="Century Gothic" w:hAnsi="Century Gothic" w:cs="Century Gothic"/>
-                                <w:color w:val="000000" w:themeColor="dark1"/>
-                                <w:sz w:val="16"/>
-                                <w:szCs w:val="16"/>
-                              </w:rPr>
-                              <w:t>Load game</w:t>
-                            </w:r>
-                          </w:p>
-                          <w:p>
-                            <w:pPr>
-                              <w:pStyle w:val="NormalWeb"/>
-                              <w:spacing w:before="0" w:beforeAutospacing="0" w:after="0" w:afterAutospacing="0"/>
-                              <w:jc w:val="center"/>
-                              <w:rPr>
-                                <w:rFonts w:ascii="Century Gothic" w:eastAsia="Century Gothic" w:hAnsi="Century Gothic" w:cs="Century Gothic"/>
-                                <w:color w:val="000000" w:themeColor="dark1"/>
-                                <w:sz w:val="16"/>
-                                <w:szCs w:val="16"/>
-                              </w:rPr>
-                            </w:pPr>
-                          </w:p>
-                          <w:p>
-                            <w:pPr>
-                              <w:pStyle w:val="NormalWeb"/>
-                              <w:spacing w:before="0" w:beforeAutospacing="0" w:after="0" w:afterAutospacing="0"/>
-                              <w:jc w:val="center"/>
-                              <w:rPr>
-                                <w:rFonts w:ascii="Century Gothic" w:eastAsia="Century Gothic" w:hAnsi="Century Gothic" w:cs="Century Gothic"/>
-                                <w:color w:val="000000" w:themeColor="dark1"/>
-                                <w:sz w:val="16"/>
-                                <w:szCs w:val="16"/>
-                              </w:rPr>
-                            </w:pPr>
-                            <w:r>
-                              <w:rPr>
-                                <w:rFonts w:ascii="Century Gothic" w:eastAsia="Century Gothic" w:hAnsi="Century Gothic" w:cs="Century Gothic"/>
-                                <w:color w:val="000000" w:themeColor="dark1"/>
-                                <w:sz w:val="16"/>
-                                <w:szCs w:val="16"/>
-                              </w:rPr>
-                              <w:t>New User</w:t>
-                            </w:r>
-                          </w:p>
-                          <w:p>
-                            <w:pPr>
-                              <w:pStyle w:val="NormalWeb"/>
-                              <w:spacing w:before="0" w:beforeAutospacing="0" w:after="0" w:afterAutospacing="0"/>
-                              <w:jc w:val="center"/>
-                              <w:rPr>
-                                <w:rFonts w:ascii="Century Gothic" w:eastAsia="Century Gothic" w:hAnsi="Century Gothic" w:cs="Century Gothic"/>
-                                <w:color w:val="000000" w:themeColor="dark1"/>
-                                <w:sz w:val="16"/>
-                                <w:szCs w:val="16"/>
-                              </w:rPr>
-                            </w:pPr>
-                          </w:p>
-                          <w:p>
-                            <w:pPr>
-                              <w:pStyle w:val="NormalWeb"/>
-                              <w:spacing w:before="0" w:beforeAutospacing="0" w:after="0" w:afterAutospacing="0"/>
-                              <w:jc w:val="center"/>
-                              <w:rPr>
-                                <w:rFonts w:ascii="Century Gothic" w:eastAsia="Century Gothic" w:hAnsi="Century Gothic" w:cs="Century Gothic"/>
-                                <w:color w:val="000000" w:themeColor="dark1"/>
-                                <w:sz w:val="16"/>
-                                <w:szCs w:val="16"/>
-                              </w:rPr>
-                            </w:pPr>
-                            <w:r>
-                              <w:rPr>
-                                <w:rFonts w:ascii="Century Gothic" w:eastAsia="Century Gothic" w:hAnsi="Century Gothic" w:cs="Century Gothic"/>
-                                <w:color w:val="000000" w:themeColor="dark1"/>
-                                <w:sz w:val="16"/>
-                                <w:szCs w:val="16"/>
-                              </w:rPr>
-                              <w:t>Desired username</w:t>
-                            </w:r>
-                          </w:p>
-                          <w:p>
-                            <w:pPr>
-                              <w:pStyle w:val="NormalWeb"/>
-                              <w:spacing w:before="0" w:beforeAutospacing="0" w:after="0" w:afterAutospacing="0"/>
-                              <w:jc w:val="center"/>
-                              <w:rPr>
-                                <w:rFonts w:ascii="Century Gothic" w:eastAsia="Century Gothic" w:hAnsi="Century Gothic" w:cs="Century Gothic"/>
-                                <w:color w:val="000000" w:themeColor="dark1"/>
-                                <w:sz w:val="16"/>
-                                <w:szCs w:val="16"/>
-                              </w:rPr>
-                            </w:pPr>
-                          </w:p>
-                          <w:p>
-                            <w:pPr>
-                              <w:pStyle w:val="NormalWeb"/>
-                              <w:spacing w:before="0" w:beforeAutospacing="0" w:after="0" w:afterAutospacing="0"/>
-                              <w:jc w:val="center"/>
-                              <w:rPr>
-                                <w:rFonts w:ascii="Century Gothic" w:eastAsia="Century Gothic" w:hAnsi="Century Gothic" w:cs="Century Gothic"/>
-                                <w:color w:val="000000" w:themeColor="dark1"/>
-                                <w:sz w:val="16"/>
-                                <w:szCs w:val="16"/>
-                              </w:rPr>
-                            </w:pPr>
-                            <w:r>
-                              <w:rPr>
-                                <w:rFonts w:ascii="Century Gothic" w:eastAsia="Century Gothic" w:hAnsi="Century Gothic" w:cs="Century Gothic"/>
-                                <w:color w:val="000000" w:themeColor="dark1"/>
-                                <w:sz w:val="16"/>
-                                <w:szCs w:val="16"/>
-                              </w:rPr>
-                              <w:t>Desired password</w:t>
+                              <w:t xml:space="preserve">Starting music </w:t>
                             </w:r>
                           </w:p>
                         </w:txbxContent>
@@ -7404,8 +8295,8 @@
           </mc:Choice>
           <mc:Fallback>
             <w:pict>
-              <v:shape w14:anchorId="6B56BA6F" id="_x0000_s1047" type="#_x0000_t202" style="position:absolute;margin-left:184.5pt;margin-top:123.8pt;width:62.2pt;height:149.25pt;z-index:251717632;visibility:visible;mso-wrap-style:square;mso-width-percent:0;mso-height-percent:0;mso-wrap-distance-left:9pt;mso-wrap-distance-top:0;mso-wrap-distance-right:9pt;mso-wrap-distance-bottom:0;mso-position-horizontal:absolute;mso-position-horizontal-relative:text;mso-position-vertical:absolute;mso-position-vertical-relative:text;mso-width-percent:0;mso-height-percent:0;mso-width-relative:margin;mso-height-relative:margin;v-text-anchor:top" o:gfxdata="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" fillcolor="white [3201]" strokecolor="#a5a5a5 [3206]" strokeweight="1pt">
-                <v:shadow on="t" color="#bfbfbf [2412]" opacity="26214f" origin=",-.5" offset="0,1pt"/>
+              <v:shape w14:anchorId="30A03BB1" id="_x0000_s1049" type="#_x0000_t202" style="position:absolute;margin-left:273pt;margin-top:122.45pt;width:70.45pt;height:149.25pt;z-index:251782144;visibility:visible;mso-wrap-style:square;mso-width-percent:0;mso-height-percent:0;mso-wrap-distance-left:9pt;mso-wrap-distance-top:0;mso-wrap-distance-right:9pt;mso-wrap-distance-bottom:0;mso-position-horizontal:absolute;mso-position-horizontal-relative:text;mso-position-vertical:absolute;mso-position-vertical-relative:text;mso-width-percent:0;mso-height-percent:0;mso-width-relative:margin;mso-height-relative:margin;v-text-anchor:top" o:gfxdata="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" fillcolor="window" strokecolor="#a5a5a5" strokeweight="1pt">
+                <v:shadow on="t" color="#bfbfbf" opacity="26214f" origin=",-.5" offset="0,1pt"/>
                 <v:textbox>
                   <w:txbxContent>
                     <w:p>
@@ -7427,7 +8318,7 @@
                           <w:sz w:val="16"/>
                           <w:szCs w:val="16"/>
                         </w:rPr>
-                        <w:t>New Game</w:t>
+                        <w:t xml:space="preserve">Dynamically changes according to internet availability </w:t>
                       </w:r>
                     </w:p>
                     <w:p>
@@ -7462,7 +8353,7 @@
                           <w:sz w:val="16"/>
                           <w:szCs w:val="16"/>
                         </w:rPr>
-                        <w:t>Load game</w:t>
+                        <w:t>Modern tech feel</w:t>
                       </w:r>
                     </w:p>
                     <w:p>
@@ -7477,97 +8368,14 @@
                           <w:szCs w:val="16"/>
                         </w:rPr>
                       </w:pPr>
-                    </w:p>
-                    <w:p>
-                      <w:pPr>
-                        <w:pStyle w:val="NormalWeb"/>
-                        <w:spacing w:before="0" w:beforeAutospacing="0" w:after="0" w:afterAutospacing="0"/>
-                        <w:jc w:val="center"/>
+                      <w:r>
                         <w:rPr>
                           <w:rFonts w:ascii="Century Gothic" w:eastAsia="Century Gothic" w:hAnsi="Century Gothic" w:cs="Century Gothic"/>
                           <w:color w:val="000000" w:themeColor="dark1"/>
                           <w:sz w:val="16"/>
                           <w:szCs w:val="16"/>
                         </w:rPr>
-                      </w:pPr>
-                      <w:r>
-                        <w:rPr>
-                          <w:rFonts w:ascii="Century Gothic" w:eastAsia="Century Gothic" w:hAnsi="Century Gothic" w:cs="Century Gothic"/>
-                          <w:color w:val="000000" w:themeColor="dark1"/>
-                          <w:sz w:val="16"/>
-                          <w:szCs w:val="16"/>
-                        </w:rPr>
-                        <w:t>New User</w:t>
-                      </w:r>
-                    </w:p>
-                    <w:p>
-                      <w:pPr>
-                        <w:pStyle w:val="NormalWeb"/>
-                        <w:spacing w:before="0" w:beforeAutospacing="0" w:after="0" w:afterAutospacing="0"/>
-                        <w:jc w:val="center"/>
-                        <w:rPr>
-                          <w:rFonts w:ascii="Century Gothic" w:eastAsia="Century Gothic" w:hAnsi="Century Gothic" w:cs="Century Gothic"/>
-                          <w:color w:val="000000" w:themeColor="dark1"/>
-                          <w:sz w:val="16"/>
-                          <w:szCs w:val="16"/>
-                        </w:rPr>
-                      </w:pPr>
-                    </w:p>
-                    <w:p>
-                      <w:pPr>
-                        <w:pStyle w:val="NormalWeb"/>
-                        <w:spacing w:before="0" w:beforeAutospacing="0" w:after="0" w:afterAutospacing="0"/>
-                        <w:jc w:val="center"/>
-                        <w:rPr>
-                          <w:rFonts w:ascii="Century Gothic" w:eastAsia="Century Gothic" w:hAnsi="Century Gothic" w:cs="Century Gothic"/>
-                          <w:color w:val="000000" w:themeColor="dark1"/>
-                          <w:sz w:val="16"/>
-                          <w:szCs w:val="16"/>
-                        </w:rPr>
-                      </w:pPr>
-                      <w:r>
-                        <w:rPr>
-                          <w:rFonts w:ascii="Century Gothic" w:eastAsia="Century Gothic" w:hAnsi="Century Gothic" w:cs="Century Gothic"/>
-                          <w:color w:val="000000" w:themeColor="dark1"/>
-                          <w:sz w:val="16"/>
-                          <w:szCs w:val="16"/>
-                        </w:rPr>
-                        <w:t>Desired username</w:t>
-                      </w:r>
-                    </w:p>
-                    <w:p>
-                      <w:pPr>
-                        <w:pStyle w:val="NormalWeb"/>
-                        <w:spacing w:before="0" w:beforeAutospacing="0" w:after="0" w:afterAutospacing="0"/>
-                        <w:jc w:val="center"/>
-                        <w:rPr>
-                          <w:rFonts w:ascii="Century Gothic" w:eastAsia="Century Gothic" w:hAnsi="Century Gothic" w:cs="Century Gothic"/>
-                          <w:color w:val="000000" w:themeColor="dark1"/>
-                          <w:sz w:val="16"/>
-                          <w:szCs w:val="16"/>
-                        </w:rPr>
-                      </w:pPr>
-                    </w:p>
-                    <w:p>
-                      <w:pPr>
-                        <w:pStyle w:val="NormalWeb"/>
-                        <w:spacing w:before="0" w:beforeAutospacing="0" w:after="0" w:afterAutospacing="0"/>
-                        <w:jc w:val="center"/>
-                        <w:rPr>
-                          <w:rFonts w:ascii="Century Gothic" w:eastAsia="Century Gothic" w:hAnsi="Century Gothic" w:cs="Century Gothic"/>
-                          <w:color w:val="000000" w:themeColor="dark1"/>
-                          <w:sz w:val="16"/>
-                          <w:szCs w:val="16"/>
-                        </w:rPr>
-                      </w:pPr>
-                      <w:r>
-                        <w:rPr>
-                          <w:rFonts w:ascii="Century Gothic" w:eastAsia="Century Gothic" w:hAnsi="Century Gothic" w:cs="Century Gothic"/>
-                          <w:color w:val="000000" w:themeColor="dark1"/>
-                          <w:sz w:val="16"/>
-                          <w:szCs w:val="16"/>
-                        </w:rPr>
-                        <w:t>Desired password</w:t>
+                        <w:t xml:space="preserve">Starting music </w:t>
                       </w:r>
                     </w:p>
                   </w:txbxContent>
@@ -8202,7 +9010,7 @@
           </mc:Choice>
           <mc:Fallback>
             <w:pict>
-              <v:shape w14:anchorId="6B4C79E9" id="_x0000_s1049" type="#_x0000_t202" style="position:absolute;margin-left:-5.3pt;margin-top:176.45pt;width:66.75pt;height:192.2pt;z-index:251714560;visibility:visible;mso-wrap-style:square;mso-width-percent:0;mso-wrap-distance-left:9pt;mso-wrap-distance-top:0;mso-wrap-distance-right:9pt;mso-wrap-distance-bottom:0;mso-position-horizontal:absolute;mso-position-horizontal-relative:text;mso-position-vertical:absolute;mso-position-vertical-relative:text;mso-width-percent:0;mso-width-relative:margin;v-text-anchor:top" o:gfxdata="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" fillcolor="white [3201]" strokecolor="#a5a5a5 [3206]" strokeweight="1pt">
+              <v:shape w14:anchorId="6B4C79E9" id="_x0000_s1051" type="#_x0000_t202" style="position:absolute;margin-left:-5.3pt;margin-top:176.45pt;width:66.75pt;height:192.2pt;z-index:251714560;visibility:visible;mso-wrap-style:square;mso-width-percent:0;mso-wrap-distance-left:9pt;mso-wrap-distance-top:0;mso-wrap-distance-right:9pt;mso-wrap-distance-bottom:0;mso-position-horizontal:absolute;mso-position-horizontal-relative:text;mso-position-vertical:absolute;mso-position-vertical-relative:text;mso-width-percent:0;mso-width-relative:margin;v-text-anchor:top" o:gfxdata="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" fillcolor="white [3201]" strokecolor="#a5a5a5 [3206]" strokeweight="1pt">
                 <v:shadow on="t" color="#bfbfbf [2412]" opacity="26214f" origin=",-.5" offset="0,1pt"/>
                 <v:textbox>
                   <w:txbxContent>
@@ -8331,536 +9139,6 @@
                           <w:szCs w:val="16"/>
                         </w:rPr>
                         <w:t>Saves a seed that is used to rebuild maze</w:t>
-                      </w:r>
-                    </w:p>
-                  </w:txbxContent>
-                </v:textbox>
-                <w10:wrap type="through"/>
-              </v:shape>
-            </w:pict>
-          </mc:Fallback>
-        </mc:AlternateContent>
-      </w:r>
-      <w:r>
-        <w:rPr>
-          <w:noProof/>
-        </w:rPr>
-        <mc:AlternateContent>
-          <mc:Choice Requires="wps">
-            <w:drawing>
-              <wp:anchor distT="0" distB="0" distL="114300" distR="114300" simplePos="0" relativeHeight="251715584" behindDoc="0" locked="0" layoutInCell="1" allowOverlap="1" wp14:anchorId="1B16850C" wp14:editId="1D54A770">
-                <wp:simplePos x="0" y="0"/>
-                <wp:positionH relativeFrom="column">
-                  <wp:posOffset>1152525</wp:posOffset>
-                </wp:positionH>
-                <wp:positionV relativeFrom="paragraph">
-                  <wp:posOffset>2504440</wp:posOffset>
-                </wp:positionV>
-                <wp:extent cx="713740" cy="2409825"/>
-                <wp:effectExtent l="57150" t="38100" r="67310" b="104775"/>
-                <wp:wrapThrough wrapText="bothSides">
-                  <wp:wrapPolygon edited="0">
-                    <wp:start x="-1730" y="-342"/>
-                    <wp:lineTo x="-1730" y="21685"/>
-                    <wp:lineTo x="-1153" y="22368"/>
-                    <wp:lineTo x="22484" y="22368"/>
-                    <wp:lineTo x="23060" y="21685"/>
-                    <wp:lineTo x="23060" y="-342"/>
-                    <wp:lineTo x="-1730" y="-342"/>
-                  </wp:wrapPolygon>
-                </wp:wrapThrough>
-                <wp:docPr id="14" name="TextBox 13"/>
-                <wp:cNvGraphicFramePr/>
-                <a:graphic xmlns:a="http://schemas.openxmlformats.org/drawingml/2006/main">
-                  <a:graphicData uri="http://schemas.microsoft.com/office/word/2010/wordprocessingShape">
-                    <wps:wsp>
-                      <wps:cNvSpPr txBox="1"/>
-                      <wps:spPr>
-                        <a:xfrm>
-                          <a:off x="0" y="0"/>
-                          <a:ext cx="713740" cy="2409825"/>
-                        </a:xfrm>
-                        <a:prstGeom prst="rect">
-                          <a:avLst/>
-                        </a:prstGeom>
-                        <a:solidFill>
-                          <a:schemeClr val="lt1"/>
-                        </a:solidFill>
-                        <a:ln w="12700" cmpd="sng">
-                          <a:solidFill>
-                            <a:schemeClr val="accent3"/>
-                          </a:solidFill>
-                        </a:ln>
-                        <a:effectLst>
-                          <a:outerShdw blurRad="50800" dist="12700" dir="5400000" algn="t" rotWithShape="0">
-                            <a:schemeClr val="bg1">
-                              <a:lumMod val="75000"/>
-                              <a:alpha val="40000"/>
-                            </a:schemeClr>
-                          </a:outerShdw>
-                        </a:effectLst>
-                      </wps:spPr>
-                      <wps:style>
-                        <a:lnRef idx="0">
-                          <a:scrgbClr r="0" g="0" b="0"/>
-                        </a:lnRef>
-                        <a:fillRef idx="0">
-                          <a:scrgbClr r="0" g="0" b="0"/>
-                        </a:fillRef>
-                        <a:effectRef idx="0">
-                          <a:scrgbClr r="0" g="0" b="0"/>
-                        </a:effectRef>
-                        <a:fontRef idx="minor">
-                          <a:schemeClr val="dk1"/>
-                        </a:fontRef>
-                      </wps:style>
-                      <wps:txbx>
-                        <w:txbxContent>
-                          <w:p>
-                            <w:pPr>
-                              <w:pStyle w:val="NormalWeb"/>
-                              <w:spacing w:before="0" w:beforeAutospacing="0" w:after="0" w:afterAutospacing="0"/>
-                              <w:jc w:val="center"/>
-                              <w:rPr>
-                                <w:rFonts w:ascii="Century Gothic" w:hAnsi="Century Gothic"/>
-                                <w:sz w:val="16"/>
-                                <w:szCs w:val="16"/>
-                              </w:rPr>
-                            </w:pPr>
-                            <w:r>
-                              <w:rPr>
-                                <w:rFonts w:ascii="Century Gothic" w:hAnsi="Century Gothic"/>
-                                <w:sz w:val="16"/>
-                                <w:szCs w:val="16"/>
-                              </w:rPr>
-                              <w:t>Pause replay</w:t>
-                            </w:r>
-                          </w:p>
-                          <w:p>
-                            <w:pPr>
-                              <w:pStyle w:val="NormalWeb"/>
-                              <w:spacing w:before="0" w:beforeAutospacing="0" w:after="0" w:afterAutospacing="0"/>
-                              <w:jc w:val="center"/>
-                              <w:rPr>
-                                <w:rFonts w:ascii="Century Gothic" w:hAnsi="Century Gothic"/>
-                                <w:sz w:val="16"/>
-                                <w:szCs w:val="16"/>
-                              </w:rPr>
-                            </w:pPr>
-                          </w:p>
-                          <w:p>
-                            <w:pPr>
-                              <w:pStyle w:val="NormalWeb"/>
-                              <w:spacing w:before="0" w:beforeAutospacing="0" w:after="0" w:afterAutospacing="0"/>
-                              <w:jc w:val="center"/>
-                              <w:rPr>
-                                <w:rFonts w:ascii="Century Gothic" w:hAnsi="Century Gothic"/>
-                                <w:sz w:val="16"/>
-                                <w:szCs w:val="16"/>
-                              </w:rPr>
-                            </w:pPr>
-                            <w:r>
-                              <w:rPr>
-                                <w:rFonts w:ascii="Century Gothic" w:hAnsi="Century Gothic"/>
-                                <w:sz w:val="16"/>
-                                <w:szCs w:val="16"/>
-                              </w:rPr>
-                              <w:t>Resume replay</w:t>
-                            </w:r>
-                          </w:p>
-                          <w:p>
-                            <w:pPr>
-                              <w:pStyle w:val="NormalWeb"/>
-                              <w:spacing w:before="0" w:beforeAutospacing="0" w:after="0" w:afterAutospacing="0"/>
-                              <w:jc w:val="center"/>
-                              <w:rPr>
-                                <w:rFonts w:ascii="Century Gothic" w:hAnsi="Century Gothic"/>
-                                <w:sz w:val="16"/>
-                                <w:szCs w:val="16"/>
-                              </w:rPr>
-                            </w:pPr>
-                          </w:p>
-                          <w:p>
-                            <w:pPr>
-                              <w:pStyle w:val="NormalWeb"/>
-                              <w:spacing w:before="0" w:beforeAutospacing="0" w:after="0" w:afterAutospacing="0"/>
-                              <w:jc w:val="center"/>
-                              <w:rPr>
-                                <w:rFonts w:ascii="Century Gothic" w:hAnsi="Century Gothic"/>
-                                <w:sz w:val="16"/>
-                                <w:szCs w:val="16"/>
-                              </w:rPr>
-                            </w:pPr>
-                            <w:r>
-                              <w:rPr>
-                                <w:rFonts w:ascii="Century Gothic" w:hAnsi="Century Gothic"/>
-                                <w:sz w:val="16"/>
-                                <w:szCs w:val="16"/>
-                              </w:rPr>
-                              <w:t>Go back/rewind</w:t>
-                            </w:r>
-                          </w:p>
-                          <w:p>
-                            <w:pPr>
-                              <w:pStyle w:val="NormalWeb"/>
-                              <w:spacing w:before="0" w:beforeAutospacing="0" w:after="0" w:afterAutospacing="0"/>
-                              <w:jc w:val="center"/>
-                              <w:rPr>
-                                <w:rFonts w:ascii="Century Gothic" w:hAnsi="Century Gothic"/>
-                                <w:sz w:val="16"/>
-                                <w:szCs w:val="16"/>
-                              </w:rPr>
-                            </w:pPr>
-                          </w:p>
-                          <w:p>
-                            <w:pPr>
-                              <w:pStyle w:val="NormalWeb"/>
-                              <w:spacing w:before="0" w:beforeAutospacing="0" w:after="0" w:afterAutospacing="0"/>
-                              <w:jc w:val="center"/>
-                              <w:rPr>
-                                <w:rFonts w:ascii="Century Gothic" w:hAnsi="Century Gothic"/>
-                                <w:sz w:val="16"/>
-                                <w:szCs w:val="16"/>
-                              </w:rPr>
-                            </w:pPr>
-                            <w:r>
-                              <w:rPr>
-                                <w:rFonts w:ascii="Century Gothic" w:hAnsi="Century Gothic"/>
-                                <w:sz w:val="16"/>
-                                <w:szCs w:val="16"/>
-                              </w:rPr>
-                              <w:t>Go forward</w:t>
-                            </w:r>
-                          </w:p>
-                          <w:p>
-                            <w:pPr>
-                              <w:pStyle w:val="NormalWeb"/>
-                              <w:spacing w:before="0" w:beforeAutospacing="0" w:after="0" w:afterAutospacing="0"/>
-                              <w:jc w:val="center"/>
-                              <w:rPr>
-                                <w:rFonts w:ascii="Century Gothic" w:hAnsi="Century Gothic"/>
-                                <w:sz w:val="16"/>
-                                <w:szCs w:val="16"/>
-                              </w:rPr>
-                            </w:pPr>
-                          </w:p>
-                          <w:p>
-                            <w:pPr>
-                              <w:pStyle w:val="NormalWeb"/>
-                              <w:spacing w:before="0" w:beforeAutospacing="0" w:after="0" w:afterAutospacing="0"/>
-                              <w:jc w:val="center"/>
-                              <w:rPr>
-                                <w:rFonts w:ascii="Century Gothic" w:hAnsi="Century Gothic"/>
-                                <w:sz w:val="16"/>
-                                <w:szCs w:val="16"/>
-                              </w:rPr>
-                            </w:pPr>
-                            <w:r>
-                              <w:rPr>
-                                <w:rFonts w:ascii="Century Gothic" w:hAnsi="Century Gothic"/>
-                                <w:sz w:val="16"/>
-                                <w:szCs w:val="16"/>
-                              </w:rPr>
-                              <w:t>Go slower</w:t>
-                            </w:r>
-                          </w:p>
-                          <w:p>
-                            <w:pPr>
-                              <w:pStyle w:val="NormalWeb"/>
-                              <w:spacing w:before="0" w:beforeAutospacing="0" w:after="0" w:afterAutospacing="0"/>
-                              <w:jc w:val="center"/>
-                              <w:rPr>
-                                <w:rFonts w:ascii="Century Gothic" w:hAnsi="Century Gothic"/>
-                                <w:sz w:val="16"/>
-                                <w:szCs w:val="16"/>
-                              </w:rPr>
-                            </w:pPr>
-                          </w:p>
-                          <w:p>
-                            <w:pPr>
-                              <w:pStyle w:val="NormalWeb"/>
-                              <w:spacing w:before="0" w:beforeAutospacing="0" w:after="0" w:afterAutospacing="0"/>
-                              <w:jc w:val="center"/>
-                              <w:rPr>
-                                <w:rFonts w:ascii="Century Gothic" w:hAnsi="Century Gothic"/>
-                                <w:sz w:val="16"/>
-                                <w:szCs w:val="16"/>
-                              </w:rPr>
-                            </w:pPr>
-                            <w:r>
-                              <w:rPr>
-                                <w:rFonts w:ascii="Century Gothic" w:hAnsi="Century Gothic"/>
-                                <w:sz w:val="16"/>
-                                <w:szCs w:val="16"/>
-                              </w:rPr>
-                              <w:t>Go faster</w:t>
-                            </w:r>
-                          </w:p>
-                          <w:p>
-                            <w:pPr>
-                              <w:pStyle w:val="NormalWeb"/>
-                              <w:spacing w:before="0" w:beforeAutospacing="0" w:after="0" w:afterAutospacing="0"/>
-                              <w:jc w:val="center"/>
-                              <w:rPr>
-                                <w:rFonts w:ascii="Century Gothic" w:hAnsi="Century Gothic"/>
-                                <w:sz w:val="16"/>
-                                <w:szCs w:val="16"/>
-                              </w:rPr>
-                            </w:pPr>
-                          </w:p>
-                          <w:p>
-                            <w:pPr>
-                              <w:pStyle w:val="NormalWeb"/>
-                              <w:spacing w:before="0" w:beforeAutospacing="0" w:after="0" w:afterAutospacing="0"/>
-                              <w:jc w:val="center"/>
-                              <w:rPr>
-                                <w:rFonts w:ascii="Century Gothic" w:hAnsi="Century Gothic"/>
-                                <w:sz w:val="16"/>
-                                <w:szCs w:val="16"/>
-                              </w:rPr>
-                            </w:pPr>
-                            <w:r>
-                              <w:rPr>
-                                <w:rFonts w:ascii="Century Gothic" w:hAnsi="Century Gothic"/>
-                                <w:sz w:val="16"/>
-                                <w:szCs w:val="16"/>
-                              </w:rPr>
-                              <w:t>Use stop</w:t>
-                            </w:r>
-                          </w:p>
-                        </w:txbxContent>
-                      </wps:txbx>
-                      <wps:bodyPr vertOverflow="clip" horzOverflow="clip" wrap="square" rtlCol="0" anchor="t" anchorCtr="0">
-                        <a:noAutofit/>
-                      </wps:bodyPr>
-                    </wps:wsp>
-                  </a:graphicData>
-                </a:graphic>
-                <wp14:sizeRelH relativeFrom="margin">
-                  <wp14:pctWidth>0</wp14:pctWidth>
-                </wp14:sizeRelH>
-                <wp14:sizeRelV relativeFrom="margin">
-                  <wp14:pctHeight>0</wp14:pctHeight>
-                </wp14:sizeRelV>
-              </wp:anchor>
-            </w:drawing>
-          </mc:Choice>
-          <mc:Fallback>
-            <w:pict>
-              <v:shape w14:anchorId="1B16850C" id="_x0000_s1050" type="#_x0000_t202" style="position:absolute;margin-left:90.75pt;margin-top:197.2pt;width:56.2pt;height:189.75pt;z-index:251715584;visibility:visible;mso-wrap-style:square;mso-width-percent:0;mso-height-percent:0;mso-wrap-distance-left:9pt;mso-wrap-distance-top:0;mso-wrap-distance-right:9pt;mso-wrap-distance-bottom:0;mso-position-horizontal:absolute;mso-position-horizontal-relative:text;mso-position-vertical:absolute;mso-position-vertical-relative:text;mso-width-percent:0;mso-height-percent:0;mso-width-relative:margin;mso-height-relative:margin;v-text-anchor:top" o:gfxdata="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" fillcolor="white [3201]" strokecolor="#a5a5a5 [3206]" strokeweight="1pt">
-                <v:shadow on="t" color="#bfbfbf [2412]" opacity="26214f" origin=",-.5" offset="0,1pt"/>
-                <v:textbox>
-                  <w:txbxContent>
-                    <w:p>
-                      <w:pPr>
-                        <w:pStyle w:val="NormalWeb"/>
-                        <w:spacing w:before="0" w:beforeAutospacing="0" w:after="0" w:afterAutospacing="0"/>
-                        <w:jc w:val="center"/>
-                        <w:rPr>
-                          <w:rFonts w:ascii="Century Gothic" w:hAnsi="Century Gothic"/>
-                          <w:sz w:val="16"/>
-                          <w:szCs w:val="16"/>
-                        </w:rPr>
-                      </w:pPr>
-                      <w:r>
-                        <w:rPr>
-                          <w:rFonts w:ascii="Century Gothic" w:hAnsi="Century Gothic"/>
-                          <w:sz w:val="16"/>
-                          <w:szCs w:val="16"/>
-                        </w:rPr>
-                        <w:t>Pause replay</w:t>
-                      </w:r>
-                    </w:p>
-                    <w:p>
-                      <w:pPr>
-                        <w:pStyle w:val="NormalWeb"/>
-                        <w:spacing w:before="0" w:beforeAutospacing="0" w:after="0" w:afterAutospacing="0"/>
-                        <w:jc w:val="center"/>
-                        <w:rPr>
-                          <w:rFonts w:ascii="Century Gothic" w:hAnsi="Century Gothic"/>
-                          <w:sz w:val="16"/>
-                          <w:szCs w:val="16"/>
-                        </w:rPr>
-                      </w:pPr>
-                    </w:p>
-                    <w:p>
-                      <w:pPr>
-                        <w:pStyle w:val="NormalWeb"/>
-                        <w:spacing w:before="0" w:beforeAutospacing="0" w:after="0" w:afterAutospacing="0"/>
-                        <w:jc w:val="center"/>
-                        <w:rPr>
-                          <w:rFonts w:ascii="Century Gothic" w:hAnsi="Century Gothic"/>
-                          <w:sz w:val="16"/>
-                          <w:szCs w:val="16"/>
-                        </w:rPr>
-                      </w:pPr>
-                      <w:r>
-                        <w:rPr>
-                          <w:rFonts w:ascii="Century Gothic" w:hAnsi="Century Gothic"/>
-                          <w:sz w:val="16"/>
-                          <w:szCs w:val="16"/>
-                        </w:rPr>
-                        <w:t>Resume replay</w:t>
-                      </w:r>
-                    </w:p>
-                    <w:p>
-                      <w:pPr>
-                        <w:pStyle w:val="NormalWeb"/>
-                        <w:spacing w:before="0" w:beforeAutospacing="0" w:after="0" w:afterAutospacing="0"/>
-                        <w:jc w:val="center"/>
-                        <w:rPr>
-                          <w:rFonts w:ascii="Century Gothic" w:hAnsi="Century Gothic"/>
-                          <w:sz w:val="16"/>
-                          <w:szCs w:val="16"/>
-                        </w:rPr>
-                      </w:pPr>
-                    </w:p>
-                    <w:p>
-                      <w:pPr>
-                        <w:pStyle w:val="NormalWeb"/>
-                        <w:spacing w:before="0" w:beforeAutospacing="0" w:after="0" w:afterAutospacing="0"/>
-                        <w:jc w:val="center"/>
-                        <w:rPr>
-                          <w:rFonts w:ascii="Century Gothic" w:hAnsi="Century Gothic"/>
-                          <w:sz w:val="16"/>
-                          <w:szCs w:val="16"/>
-                        </w:rPr>
-                      </w:pPr>
-                      <w:r>
-                        <w:rPr>
-                          <w:rFonts w:ascii="Century Gothic" w:hAnsi="Century Gothic"/>
-                          <w:sz w:val="16"/>
-                          <w:szCs w:val="16"/>
-                        </w:rPr>
-                        <w:t>Go back/rewind</w:t>
-                      </w:r>
-                    </w:p>
-                    <w:p>
-                      <w:pPr>
-                        <w:pStyle w:val="NormalWeb"/>
-                        <w:spacing w:before="0" w:beforeAutospacing="0" w:after="0" w:afterAutospacing="0"/>
-                        <w:jc w:val="center"/>
-                        <w:rPr>
-                          <w:rFonts w:ascii="Century Gothic" w:hAnsi="Century Gothic"/>
-                          <w:sz w:val="16"/>
-                          <w:szCs w:val="16"/>
-                        </w:rPr>
-                      </w:pPr>
-                    </w:p>
-                    <w:p>
-                      <w:pPr>
-                        <w:pStyle w:val="NormalWeb"/>
-                        <w:spacing w:before="0" w:beforeAutospacing="0" w:after="0" w:afterAutospacing="0"/>
-                        <w:jc w:val="center"/>
-                        <w:rPr>
-                          <w:rFonts w:ascii="Century Gothic" w:hAnsi="Century Gothic"/>
-                          <w:sz w:val="16"/>
-                          <w:szCs w:val="16"/>
-                        </w:rPr>
-                      </w:pPr>
-                      <w:r>
-                        <w:rPr>
-                          <w:rFonts w:ascii="Century Gothic" w:hAnsi="Century Gothic"/>
-                          <w:sz w:val="16"/>
-                          <w:szCs w:val="16"/>
-                        </w:rPr>
-                        <w:t>Go forward</w:t>
-                      </w:r>
-                    </w:p>
-                    <w:p>
-                      <w:pPr>
-                        <w:pStyle w:val="NormalWeb"/>
-                        <w:spacing w:before="0" w:beforeAutospacing="0" w:after="0" w:afterAutospacing="0"/>
-                        <w:jc w:val="center"/>
-                        <w:rPr>
-                          <w:rFonts w:ascii="Century Gothic" w:hAnsi="Century Gothic"/>
-                          <w:sz w:val="16"/>
-                          <w:szCs w:val="16"/>
-                        </w:rPr>
-                      </w:pPr>
-                    </w:p>
-                    <w:p>
-                      <w:pPr>
-                        <w:pStyle w:val="NormalWeb"/>
-                        <w:spacing w:before="0" w:beforeAutospacing="0" w:after="0" w:afterAutospacing="0"/>
-                        <w:jc w:val="center"/>
-                        <w:rPr>
-                          <w:rFonts w:ascii="Century Gothic" w:hAnsi="Century Gothic"/>
-                          <w:sz w:val="16"/>
-                          <w:szCs w:val="16"/>
-                        </w:rPr>
-                      </w:pPr>
-                      <w:r>
-                        <w:rPr>
-                          <w:rFonts w:ascii="Century Gothic" w:hAnsi="Century Gothic"/>
-                          <w:sz w:val="16"/>
-                          <w:szCs w:val="16"/>
-                        </w:rPr>
-                        <w:t>Go slower</w:t>
-                      </w:r>
-                    </w:p>
-                    <w:p>
-                      <w:pPr>
-                        <w:pStyle w:val="NormalWeb"/>
-                        <w:spacing w:before="0" w:beforeAutospacing="0" w:after="0" w:afterAutospacing="0"/>
-                        <w:jc w:val="center"/>
-                        <w:rPr>
-                          <w:rFonts w:ascii="Century Gothic" w:hAnsi="Century Gothic"/>
-                          <w:sz w:val="16"/>
-                          <w:szCs w:val="16"/>
-                        </w:rPr>
-                      </w:pPr>
-                    </w:p>
-                    <w:p>
-                      <w:pPr>
-                        <w:pStyle w:val="NormalWeb"/>
-                        <w:spacing w:before="0" w:beforeAutospacing="0" w:after="0" w:afterAutospacing="0"/>
-                        <w:jc w:val="center"/>
-                        <w:rPr>
-                          <w:rFonts w:ascii="Century Gothic" w:hAnsi="Century Gothic"/>
-                          <w:sz w:val="16"/>
-                          <w:szCs w:val="16"/>
-                        </w:rPr>
-                      </w:pPr>
-                      <w:r>
-                        <w:rPr>
-                          <w:rFonts w:ascii="Century Gothic" w:hAnsi="Century Gothic"/>
-                          <w:sz w:val="16"/>
-                          <w:szCs w:val="16"/>
-                        </w:rPr>
-                        <w:t>Go faster</w:t>
-                      </w:r>
-                    </w:p>
-                    <w:p>
-                      <w:pPr>
-                        <w:pStyle w:val="NormalWeb"/>
-                        <w:spacing w:before="0" w:beforeAutospacing="0" w:after="0" w:afterAutospacing="0"/>
-                        <w:jc w:val="center"/>
-                        <w:rPr>
-                          <w:rFonts w:ascii="Century Gothic" w:hAnsi="Century Gothic"/>
-                          <w:sz w:val="16"/>
-                          <w:szCs w:val="16"/>
-                        </w:rPr>
-                      </w:pPr>
-                    </w:p>
-                    <w:p>
-                      <w:pPr>
-                        <w:pStyle w:val="NormalWeb"/>
-                        <w:spacing w:before="0" w:beforeAutospacing="0" w:after="0" w:afterAutospacing="0"/>
-                        <w:jc w:val="center"/>
-                        <w:rPr>
-                          <w:rFonts w:ascii="Century Gothic" w:hAnsi="Century Gothic"/>
-                          <w:sz w:val="16"/>
-                          <w:szCs w:val="16"/>
-                        </w:rPr>
-                      </w:pPr>
-                      <w:r>
-                        <w:rPr>
-                          <w:rFonts w:ascii="Century Gothic" w:hAnsi="Century Gothic"/>
-                          <w:sz w:val="16"/>
-                          <w:szCs w:val="16"/>
-                        </w:rPr>
-                        <w:t>Use stop</w:t>
                       </w:r>
                     </w:p>
                   </w:txbxContent>
@@ -9390,8 +9668,59 @@
                                 <w:sz w:val="16"/>
                                 <w:szCs w:val="16"/>
                               </w:rPr>
-                              <w:t>Limited number of shots available</w:t>
+                              <w:t>Kill counter</w:t>
                             </w:r>
+                          </w:p>
+                          <w:p>
+                            <w:pPr>
+                              <w:pStyle w:val="NormalWeb"/>
+                              <w:spacing w:before="0" w:beforeAutospacing="0" w:after="0" w:afterAutospacing="0"/>
+                              <w:jc w:val="center"/>
+                              <w:rPr>
+                                <w:sz w:val="16"/>
+                                <w:szCs w:val="16"/>
+                              </w:rPr>
+                            </w:pPr>
+                          </w:p>
+                          <w:p>
+                            <w:pPr>
+                              <w:pStyle w:val="NormalWeb"/>
+                              <w:spacing w:before="0" w:beforeAutospacing="0" w:after="0" w:afterAutospacing="0"/>
+                              <w:jc w:val="center"/>
+                              <w:rPr>
+                                <w:sz w:val="16"/>
+                                <w:szCs w:val="16"/>
+                              </w:rPr>
+                            </w:pPr>
+                            <w:r>
+                              <w:rPr>
+                                <w:sz w:val="16"/>
+                                <w:szCs w:val="16"/>
+                              </w:rPr>
+                              <w:t>Final score</w:t>
+                            </w:r>
+                          </w:p>
+                          <w:p>
+                            <w:pPr>
+                              <w:pStyle w:val="NormalWeb"/>
+                              <w:spacing w:before="0" w:beforeAutospacing="0" w:after="0" w:afterAutospacing="0"/>
+                              <w:jc w:val="center"/>
+                              <w:rPr>
+                                <w:sz w:val="16"/>
+                                <w:szCs w:val="16"/>
+                              </w:rPr>
+                            </w:pPr>
+                          </w:p>
+                          <w:p>
+                            <w:pPr>
+                              <w:pStyle w:val="NormalWeb"/>
+                              <w:spacing w:before="0" w:beforeAutospacing="0" w:after="0" w:afterAutospacing="0"/>
+                              <w:jc w:val="center"/>
+                              <w:rPr>
+                                <w:sz w:val="16"/>
+                                <w:szCs w:val="16"/>
+                              </w:rPr>
+                            </w:pPr>
                           </w:p>
                         </w:txbxContent>
                       </wps:txbx>
@@ -9412,7 +9741,7 @@
           </mc:Choice>
           <mc:Fallback>
             <w:pict>
-              <v:shape w14:anchorId="0D0CEBEA" id="_x0000_s1053" type="#_x0000_t202" style="position:absolute;margin-left:602.25pt;margin-top:176.45pt;width:94.5pt;height:209.25pt;z-index:251724800;visibility:visible;mso-wrap-style:square;mso-width-percent:0;mso-height-percent:0;mso-wrap-distance-left:9pt;mso-wrap-distance-top:0;mso-wrap-distance-right:9pt;mso-wrap-distance-bottom:0;mso-position-horizontal:absolute;mso-position-horizontal-relative:text;mso-position-vertical:absolute;mso-position-vertical-relative:text;mso-width-percent:0;mso-height-percent:0;mso-width-relative:margin;mso-height-relative:margin;v-text-anchor:top" o:gfxdata="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" fillcolor="white [3201]" strokecolor="#a5a5a5 [3206]" strokeweight="1pt">
+              <v:shape w14:anchorId="0D0CEBEA" id="_x0000_s1054" type="#_x0000_t202" style="position:absolute;margin-left:602.25pt;margin-top:176.45pt;width:94.5pt;height:209.25pt;z-index:251724800;visibility:visible;mso-wrap-style:square;mso-width-percent:0;mso-height-percent:0;mso-wrap-distance-left:9pt;mso-wrap-distance-top:0;mso-wrap-distance-right:9pt;mso-wrap-distance-bottom:0;mso-position-horizontal:absolute;mso-position-horizontal-relative:text;mso-position-vertical:absolute;mso-position-vertical-relative:text;mso-width-percent:0;mso-height-percent:0;mso-width-relative:margin;mso-height-relative:margin;v-text-anchor:top" o:gfxdata="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" fillcolor="white [3201]" strokecolor="#a5a5a5 [3206]" strokeweight="1pt">
                 <v:shadow on="t" color="#bfbfbf [2412]" opacity="26214f" origin=",-.5" offset="0,1pt"/>
                 <v:textbox>
                   <w:txbxContent>
@@ -9518,8 +9847,59 @@
                           <w:sz w:val="16"/>
                           <w:szCs w:val="16"/>
                         </w:rPr>
-                        <w:t>Limited number of shots available</w:t>
+                        <w:t>Kill counter</w:t>
                       </w:r>
+                    </w:p>
+                    <w:p>
+                      <w:pPr>
+                        <w:pStyle w:val="NormalWeb"/>
+                        <w:spacing w:before="0" w:beforeAutospacing="0" w:after="0" w:afterAutospacing="0"/>
+                        <w:jc w:val="center"/>
+                        <w:rPr>
+                          <w:sz w:val="16"/>
+                          <w:szCs w:val="16"/>
+                        </w:rPr>
+                      </w:pPr>
+                    </w:p>
+                    <w:p>
+                      <w:pPr>
+                        <w:pStyle w:val="NormalWeb"/>
+                        <w:spacing w:before="0" w:beforeAutospacing="0" w:after="0" w:afterAutospacing="0"/>
+                        <w:jc w:val="center"/>
+                        <w:rPr>
+                          <w:sz w:val="16"/>
+                          <w:szCs w:val="16"/>
+                        </w:rPr>
+                      </w:pPr>
+                      <w:r>
+                        <w:rPr>
+                          <w:sz w:val="16"/>
+                          <w:szCs w:val="16"/>
+                        </w:rPr>
+                        <w:t>Final score</w:t>
+                      </w:r>
+                    </w:p>
+                    <w:p>
+                      <w:pPr>
+                        <w:pStyle w:val="NormalWeb"/>
+                        <w:spacing w:before="0" w:beforeAutospacing="0" w:after="0" w:afterAutospacing="0"/>
+                        <w:jc w:val="center"/>
+                        <w:rPr>
+                          <w:sz w:val="16"/>
+                          <w:szCs w:val="16"/>
+                        </w:rPr>
+                      </w:pPr>
+                    </w:p>
+                    <w:p>
+                      <w:pPr>
+                        <w:pStyle w:val="NormalWeb"/>
+                        <w:spacing w:before="0" w:beforeAutospacing="0" w:after="0" w:afterAutospacing="0"/>
+                        <w:jc w:val="center"/>
+                        <w:rPr>
+                          <w:sz w:val="16"/>
+                          <w:szCs w:val="16"/>
+                        </w:rPr>
+                      </w:pPr>
                     </w:p>
                   </w:txbxContent>
                 </v:textbox>
@@ -9955,7 +10335,7 @@
           </mc:Choice>
           <mc:Fallback>
             <w:pict>
-              <v:shape w14:anchorId="77060798" id="_x0000_s1056" type="#_x0000_t202" style="position:absolute;margin-left:373pt;margin-top:116.35pt;width:48.7pt;height:42.7pt;z-index:251700224;visibility:visible;mso-wrap-style:square;mso-wrap-distance-left:9pt;mso-wrap-distance-top:0;mso-wrap-distance-right:9pt;mso-wrap-distance-bottom:0;mso-position-horizontal:absolute;mso-position-horizontal-relative:text;mso-position-vertical:absolute;mso-position-vertical-relative:text;v-text-anchor:middle" o:gfxdata="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" fillcolor="white [3201]" strokecolor="#a5a5a5 [3206]" strokeweight="1pt">
+              <v:shape w14:anchorId="77060798" id="_x0000_s1057" type="#_x0000_t202" style="position:absolute;margin-left:373pt;margin-top:116.35pt;width:48.7pt;height:42.7pt;z-index:251700224;visibility:visible;mso-wrap-style:square;mso-wrap-distance-left:9pt;mso-wrap-distance-top:0;mso-wrap-distance-right:9pt;mso-wrap-distance-bottom:0;mso-position-horizontal:absolute;mso-position-horizontal-relative:text;mso-position-vertical:absolute;mso-position-vertical-relative:text;v-text-anchor:middle" o:gfxdata="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" fillcolor="white [3201]" strokecolor="#a5a5a5 [3206]" strokeweight="1pt">
                 <v:shadow on="t" color="#bfbfbf [2412]" opacity="26214f" origin=",-.5" offset="0,1pt"/>
                 <v:textbox>
                   <w:txbxContent>
@@ -9967,122 +10347,6 @@
                       </w:pPr>
                       <w:r>
                         <w:t>User</w:t>
-                      </w:r>
-                    </w:p>
-                  </w:txbxContent>
-                </v:textbox>
-                <w10:wrap type="through"/>
-              </v:shape>
-            </w:pict>
-          </mc:Fallback>
-        </mc:AlternateContent>
-      </w:r>
-      <w:r>
-        <w:rPr>
-          <w:noProof/>
-        </w:rPr>
-        <mc:AlternateContent>
-          <mc:Choice Requires="wps">
-            <w:drawing>
-              <wp:anchor distT="0" distB="0" distL="114300" distR="114300" simplePos="0" relativeHeight="251708416" behindDoc="0" locked="0" layoutInCell="1" allowOverlap="1" wp14:anchorId="0EB792F0" wp14:editId="6E0C6413">
-                <wp:simplePos x="0" y="0"/>
-                <wp:positionH relativeFrom="column">
-                  <wp:posOffset>7785735</wp:posOffset>
-                </wp:positionH>
-                <wp:positionV relativeFrom="paragraph">
-                  <wp:posOffset>1477645</wp:posOffset>
-                </wp:positionV>
-                <wp:extent cx="618490" cy="542290"/>
-                <wp:effectExtent l="50800" t="50800" r="67310" b="92710"/>
-                <wp:wrapThrough wrapText="bothSides">
-                  <wp:wrapPolygon edited="0">
-                    <wp:start x="-1774" y="-2023"/>
-                    <wp:lineTo x="-1774" y="24281"/>
-                    <wp:lineTo x="23064" y="24281"/>
-                    <wp:lineTo x="23064" y="-2023"/>
-                    <wp:lineTo x="-1774" y="-2023"/>
-                  </wp:wrapPolygon>
-                </wp:wrapThrough>
-                <wp:docPr id="36" name="TextBox 35"/>
-                <wp:cNvGraphicFramePr/>
-                <a:graphic xmlns:a="http://schemas.openxmlformats.org/drawingml/2006/main">
-                  <a:graphicData uri="http://schemas.microsoft.com/office/word/2010/wordprocessingShape">
-                    <wps:wsp>
-                      <wps:cNvSpPr txBox="1"/>
-                      <wps:spPr>
-                        <a:xfrm>
-                          <a:off x="0" y="0"/>
-                          <a:ext cx="618490" cy="542290"/>
-                        </a:xfrm>
-                        <a:prstGeom prst="rect">
-                          <a:avLst/>
-                        </a:prstGeom>
-                        <a:solidFill>
-                          <a:schemeClr val="lt1"/>
-                        </a:solidFill>
-                        <a:ln w="12700" cmpd="sng">
-                          <a:solidFill>
-                            <a:schemeClr val="accent3"/>
-                          </a:solidFill>
-                        </a:ln>
-                        <a:effectLst>
-                          <a:outerShdw blurRad="50800" dist="12700" dir="5400000" algn="t" rotWithShape="0">
-                            <a:schemeClr val="bg1">
-                              <a:lumMod val="75000"/>
-                              <a:alpha val="40000"/>
-                            </a:schemeClr>
-                          </a:outerShdw>
-                        </a:effectLst>
-                      </wps:spPr>
-                      <wps:style>
-                        <a:lnRef idx="0">
-                          <a:scrgbClr r="0" g="0" b="0"/>
-                        </a:lnRef>
-                        <a:fillRef idx="0">
-                          <a:scrgbClr r="0" g="0" b="0"/>
-                        </a:fillRef>
-                        <a:effectRef idx="0">
-                          <a:scrgbClr r="0" g="0" b="0"/>
-                        </a:effectRef>
-                        <a:fontRef idx="minor">
-                          <a:schemeClr val="dk1"/>
-                        </a:fontRef>
-                      </wps:style>
-                      <wps:txbx>
-                        <w:txbxContent>
-                          <w:p>
-                            <w:pPr>
-                              <w:pStyle w:val="NormalWeb"/>
-                              <w:spacing w:before="0" w:beforeAutospacing="0" w:after="0" w:afterAutospacing="0"/>
-                              <w:jc w:val="center"/>
-                            </w:pPr>
-                            <w:r>
-                              <w:t>Combat</w:t>
-                            </w:r>
-                          </w:p>
-                        </w:txbxContent>
-                      </wps:txbx>
-                      <wps:bodyPr vertOverflow="clip" horzOverflow="clip" wrap="square" rtlCol="0" anchor="ctr" anchorCtr="0"/>
-                    </wps:wsp>
-                  </a:graphicData>
-                </a:graphic>
-              </wp:anchor>
-            </w:drawing>
-          </mc:Choice>
-          <mc:Fallback>
-            <w:pict>
-              <v:shape w14:anchorId="0EB792F0" id="_x0000_s1057" type="#_x0000_t202" style="position:absolute;margin-left:613.05pt;margin-top:116.35pt;width:48.7pt;height:42.7pt;z-index:251708416;visibility:visible;mso-wrap-style:square;mso-wrap-distance-left:9pt;mso-wrap-distance-top:0;mso-wrap-distance-right:9pt;mso-wrap-distance-bottom:0;mso-position-horizontal:absolute;mso-position-horizontal-relative:text;mso-position-vertical:absolute;mso-position-vertical-relative:text;v-text-anchor:middle" o:gfxdata="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" fillcolor="white [3201]" strokecolor="#a5a5a5 [3206]" strokeweight="1pt">
-                <v:shadow on="t" color="#bfbfbf [2412]" opacity="26214f" origin=",-.5" offset="0,1pt"/>
-                <v:textbox>
-                  <w:txbxContent>
-                    <w:p>
-                      <w:pPr>
-                        <w:pStyle w:val="NormalWeb"/>
-                        <w:spacing w:before="0" w:beforeAutospacing="0" w:after="0" w:afterAutospacing="0"/>
-                        <w:jc w:val="center"/>
-                      </w:pPr>
-                      <w:r>
-                        <w:t>Combat</w:t>
                       </w:r>
                     </w:p>
                   </w:txbxContent>

</xml_diff>